<commit_message>
Dodaj sadržaj i nazive slika
Dodan je sadržaj korisničkoj dokumentaciji te naziv ispod svake slike. Svako poglavlje počinje na novoj stranici.
</commit_message>
<xml_diff>
--- a/datoteke/Korisnička dokumentacija.docx
+++ b/datoteke/Korisnička dokumentacija.docx
@@ -1,18 +1,699 @@
 
 <file path=word/document.xml><?xml version="1.0" encoding="utf-8"?>
-<w:document xmlns:wpc="http://schemas.microsoft.com/office/word/2010/wordprocessingCanvas" xmlns:cx="http://schemas.microsoft.com/office/drawing/2014/chartex" xmlns:cx1="http://schemas.microsoft.com/office/drawing/2015/9/8/chartex" xmlns:cx2="http://schemas.microsoft.com/office/drawing/2015/10/21/chartex" xmlns:cx3="http://schemas.microsoft.com/office/drawing/2016/5/9/chartex" xmlns:cx4="http://schemas.microsoft.com/office/drawing/2016/5/10/chartex" xmlns:cx5="http://schemas.microsoft.com/office/drawing/2016/5/11/chartex" xmlns:cx6="http://schemas.microsoft.com/office/drawing/2016/5/12/chartex" xmlns:cx7="http://schemas.microsoft.com/office/drawing/2016/5/13/chartex" xmlns:cx8="http://schemas.microsoft.com/office/drawing/2016/5/14/chartex" xmlns:mc="http://schemas.openxmlformats.org/markup-compatibility/2006" xmlns:aink="http://schemas.microsoft.com/office/drawing/2016/ink" xmlns:am3d="http://schemas.microsoft.com/office/drawing/2017/model3d" xmlns:o="urn:schemas-microsoft-com:office:office" xmlns:r="http://schemas.openxmlformats.org/officeDocument/2006/relationships" xmlns:m="http://schemas.openxmlformats.org/officeDocument/2006/math" xmlns:v="urn:schemas-microsoft-com:vml" xmlns:wp14="http://schemas.microsoft.com/office/word/2010/wordprocessingDrawing" xmlns:wp="http://schemas.openxmlformats.org/drawingml/2006/wordprocessingDrawing" xmlns:w10="urn:schemas-microsoft-com:office:word" xmlns:w="http://schemas.openxmlformats.org/wordprocessingml/2006/main" xmlns:w14="http://schemas.microsoft.com/office/word/2010/wordml" xmlns:w15="http://schemas.microsoft.com/office/word/2012/wordml" xmlns:w16cid="http://schemas.microsoft.com/office/word/2016/wordml/cid" xmlns:w16se="http://schemas.microsoft.com/office/word/2015/wordml/symex" xmlns:wpg="http://schemas.microsoft.com/office/word/2010/wordprocessingGroup" xmlns:wpi="http://schemas.microsoft.com/office/word/2010/wordprocessingInk" xmlns:wne="http://schemas.microsoft.com/office/word/2006/wordml" xmlns:wps="http://schemas.microsoft.com/office/word/2010/wordprocessingShape" mc:Ignorable="w14 w15 w16se w16cid wp14">
+<w:document xmlns:ve="http://schemas.openxmlformats.org/markup-compatibility/2006" xmlns:o="urn:schemas-microsoft-com:office:office" xmlns:r="http://schemas.openxmlformats.org/officeDocument/2006/relationships" xmlns:m="http://schemas.openxmlformats.org/officeDocument/2006/math" xmlns:v="urn:schemas-microsoft-com:vml" xmlns:wp="http://schemas.openxmlformats.org/drawingml/2006/wordprocessingDrawing" xmlns:w10="urn:schemas-microsoft-com:office:word" xmlns:w="http://schemas.openxmlformats.org/wordprocessingml/2006/main" xmlns:wne="http://schemas.microsoft.com/office/word/2006/wordml">
   <w:body>
-    <w:p>
-      <w:pPr>
-        <w:pStyle w:val="Naslov1"/>
+    <w:sdt>
+      <w:sdtPr>
+        <w:id w:val="191146235"/>
+        <w:docPartObj>
+          <w:docPartGallery w:val="Table of Contents"/>
+          <w:docPartUnique/>
+        </w:docPartObj>
+      </w:sdtPr>
+      <w:sdtEndPr>
+        <w:rPr>
+          <w:rFonts w:ascii="Times New Roman" w:eastAsiaTheme="minorHAnsi" w:hAnsi="Times New Roman" w:cs="Times New Roman"/>
+          <w:b w:val="0"/>
+          <w:bCs w:val="0"/>
+          <w:color w:val="auto"/>
+          <w:sz w:val="24"/>
+          <w:szCs w:val="22"/>
+          <w:lang w:val="hr-HR"/>
+        </w:rPr>
+      </w:sdtEndPr>
+      <w:sdtContent>
+        <w:p>
+          <w:pPr>
+            <w:pStyle w:val="TOCHeading"/>
+          </w:pPr>
+          <w:r>
+            <w:rPr>
+              <w:lang w:val="hr-HR"/>
+            </w:rPr>
+            <w:t>Sadržaj</w:t>
+          </w:r>
+        </w:p>
+        <w:p>
+          <w:pPr>
+            <w:pStyle w:val="TOC1"/>
+            <w:tabs>
+              <w:tab w:val="left" w:pos="440"/>
+              <w:tab w:val="right" w:leader="dot" w:pos="9350"/>
+            </w:tabs>
+            <w:rPr>
+              <w:rFonts w:asciiTheme="minorHAnsi" w:eastAsiaTheme="minorEastAsia" w:hAnsiTheme="minorHAnsi" w:cstheme="minorBidi"/>
+              <w:noProof/>
+              <w:sz w:val="22"/>
+              <w:lang w:val="en-US"/>
+            </w:rPr>
+          </w:pPr>
+          <w:r>
+            <w:fldChar w:fldCharType="begin"/>
+          </w:r>
+          <w:r>
+            <w:instrText xml:space="preserve"> TOC \o "1-3" \h \z \u </w:instrText>
+          </w:r>
+          <w:r>
+            <w:fldChar w:fldCharType="separate"/>
+          </w:r>
+          <w:hyperlink w:anchor="_Toc517703079" w:history="1">
+            <w:r>
+              <w:rPr>
+                <w:rStyle w:val="Hyperlink"/>
+                <w:noProof/>
+              </w:rPr>
+              <w:t>1.</w:t>
+            </w:r>
+            <w:r>
+              <w:rPr>
+                <w:rFonts w:asciiTheme="minorHAnsi" w:eastAsiaTheme="minorEastAsia" w:hAnsiTheme="minorHAnsi" w:cstheme="minorBidi"/>
+                <w:noProof/>
+                <w:sz w:val="22"/>
+                <w:lang w:val="en-US"/>
+              </w:rPr>
+              <w:tab/>
+            </w:r>
+            <w:r>
+              <w:rPr>
+                <w:rStyle w:val="Hyperlink"/>
+                <w:noProof/>
+              </w:rPr>
+              <w:t>Prijava</w:t>
+            </w:r>
+            <w:r>
+              <w:rPr>
+                <w:noProof/>
+                <w:webHidden/>
+              </w:rPr>
+              <w:tab/>
+            </w:r>
+            <w:r>
+              <w:rPr>
+                <w:noProof/>
+                <w:webHidden/>
+              </w:rPr>
+              <w:fldChar w:fldCharType="begin"/>
+            </w:r>
+            <w:r>
+              <w:rPr>
+                <w:noProof/>
+                <w:webHidden/>
+              </w:rPr>
+              <w:instrText xml:space="preserve"> PAGEREF _Toc517703079 \h </w:instrText>
+            </w:r>
+            <w:r>
+              <w:rPr>
+                <w:noProof/>
+                <w:webHidden/>
+              </w:rPr>
+            </w:r>
+            <w:r>
+              <w:rPr>
+                <w:noProof/>
+                <w:webHidden/>
+              </w:rPr>
+              <w:fldChar w:fldCharType="separate"/>
+            </w:r>
+            <w:r>
+              <w:rPr>
+                <w:noProof/>
+                <w:webHidden/>
+              </w:rPr>
+              <w:t>2</w:t>
+            </w:r>
+            <w:r>
+              <w:rPr>
+                <w:noProof/>
+                <w:webHidden/>
+              </w:rPr>
+              <w:fldChar w:fldCharType="end"/>
+            </w:r>
+          </w:hyperlink>
+        </w:p>
+        <w:p>
+          <w:pPr>
+            <w:pStyle w:val="TOC1"/>
+            <w:tabs>
+              <w:tab w:val="left" w:pos="440"/>
+              <w:tab w:val="right" w:leader="dot" w:pos="9350"/>
+            </w:tabs>
+            <w:rPr>
+              <w:rFonts w:asciiTheme="minorHAnsi" w:eastAsiaTheme="minorEastAsia" w:hAnsiTheme="minorHAnsi" w:cstheme="minorBidi"/>
+              <w:noProof/>
+              <w:sz w:val="22"/>
+              <w:lang w:val="en-US"/>
+            </w:rPr>
+          </w:pPr>
+          <w:hyperlink w:anchor="_Toc517703080" w:history="1">
+            <w:r>
+              <w:rPr>
+                <w:rStyle w:val="Hyperlink"/>
+                <w:noProof/>
+              </w:rPr>
+              <w:t>2.</w:t>
+            </w:r>
+            <w:r>
+              <w:rPr>
+                <w:rFonts w:asciiTheme="minorHAnsi" w:eastAsiaTheme="minorEastAsia" w:hAnsiTheme="minorHAnsi" w:cstheme="minorBidi"/>
+                <w:noProof/>
+                <w:sz w:val="22"/>
+                <w:lang w:val="en-US"/>
+              </w:rPr>
+              <w:tab/>
+            </w:r>
+            <w:r>
+              <w:rPr>
+                <w:rStyle w:val="Hyperlink"/>
+                <w:noProof/>
+              </w:rPr>
+              <w:t>Proizvodi</w:t>
+            </w:r>
+            <w:r>
+              <w:rPr>
+                <w:noProof/>
+                <w:webHidden/>
+              </w:rPr>
+              <w:tab/>
+            </w:r>
+            <w:r>
+              <w:rPr>
+                <w:noProof/>
+                <w:webHidden/>
+              </w:rPr>
+              <w:fldChar w:fldCharType="begin"/>
+            </w:r>
+            <w:r>
+              <w:rPr>
+                <w:noProof/>
+                <w:webHidden/>
+              </w:rPr>
+              <w:instrText xml:space="preserve"> PAGEREF _Toc517703080 \h </w:instrText>
+            </w:r>
+            <w:r>
+              <w:rPr>
+                <w:noProof/>
+                <w:webHidden/>
+              </w:rPr>
+            </w:r>
+            <w:r>
+              <w:rPr>
+                <w:noProof/>
+                <w:webHidden/>
+              </w:rPr>
+              <w:fldChar w:fldCharType="separate"/>
+            </w:r>
+            <w:r>
+              <w:rPr>
+                <w:noProof/>
+                <w:webHidden/>
+              </w:rPr>
+              <w:t>4</w:t>
+            </w:r>
+            <w:r>
+              <w:rPr>
+                <w:noProof/>
+                <w:webHidden/>
+              </w:rPr>
+              <w:fldChar w:fldCharType="end"/>
+            </w:r>
+          </w:hyperlink>
+        </w:p>
+        <w:p>
+          <w:pPr>
+            <w:pStyle w:val="TOC1"/>
+            <w:tabs>
+              <w:tab w:val="left" w:pos="440"/>
+              <w:tab w:val="right" w:leader="dot" w:pos="9350"/>
+            </w:tabs>
+            <w:rPr>
+              <w:rFonts w:asciiTheme="minorHAnsi" w:eastAsiaTheme="minorEastAsia" w:hAnsiTheme="minorHAnsi" w:cstheme="minorBidi"/>
+              <w:noProof/>
+              <w:sz w:val="22"/>
+              <w:lang w:val="en-US"/>
+            </w:rPr>
+          </w:pPr>
+          <w:hyperlink w:anchor="_Toc517703081" w:history="1">
+            <w:r>
+              <w:rPr>
+                <w:rStyle w:val="Hyperlink"/>
+                <w:noProof/>
+              </w:rPr>
+              <w:t>3.</w:t>
+            </w:r>
+            <w:r>
+              <w:rPr>
+                <w:rFonts w:asciiTheme="minorHAnsi" w:eastAsiaTheme="minorEastAsia" w:hAnsiTheme="minorHAnsi" w:cstheme="minorBidi"/>
+                <w:noProof/>
+                <w:sz w:val="22"/>
+                <w:lang w:val="en-US"/>
+              </w:rPr>
+              <w:tab/>
+            </w:r>
+            <w:r>
+              <w:rPr>
+                <w:rStyle w:val="Hyperlink"/>
+                <w:noProof/>
+              </w:rPr>
+              <w:t>Površine</w:t>
+            </w:r>
+            <w:r>
+              <w:rPr>
+                <w:noProof/>
+                <w:webHidden/>
+              </w:rPr>
+              <w:tab/>
+            </w:r>
+            <w:r>
+              <w:rPr>
+                <w:noProof/>
+                <w:webHidden/>
+              </w:rPr>
+              <w:fldChar w:fldCharType="begin"/>
+            </w:r>
+            <w:r>
+              <w:rPr>
+                <w:noProof/>
+                <w:webHidden/>
+              </w:rPr>
+              <w:instrText xml:space="preserve"> PAGEREF _Toc517703081 \h </w:instrText>
+            </w:r>
+            <w:r>
+              <w:rPr>
+                <w:noProof/>
+                <w:webHidden/>
+              </w:rPr>
+            </w:r>
+            <w:r>
+              <w:rPr>
+                <w:noProof/>
+                <w:webHidden/>
+              </w:rPr>
+              <w:fldChar w:fldCharType="separate"/>
+            </w:r>
+            <w:r>
+              <w:rPr>
+                <w:noProof/>
+                <w:webHidden/>
+              </w:rPr>
+              <w:t>6</w:t>
+            </w:r>
+            <w:r>
+              <w:rPr>
+                <w:noProof/>
+                <w:webHidden/>
+              </w:rPr>
+              <w:fldChar w:fldCharType="end"/>
+            </w:r>
+          </w:hyperlink>
+        </w:p>
+        <w:p>
+          <w:pPr>
+            <w:pStyle w:val="TOC1"/>
+            <w:tabs>
+              <w:tab w:val="left" w:pos="440"/>
+              <w:tab w:val="right" w:leader="dot" w:pos="9350"/>
+            </w:tabs>
+            <w:rPr>
+              <w:rFonts w:asciiTheme="minorHAnsi" w:eastAsiaTheme="minorEastAsia" w:hAnsiTheme="minorHAnsi" w:cstheme="minorBidi"/>
+              <w:noProof/>
+              <w:sz w:val="22"/>
+              <w:lang w:val="en-US"/>
+            </w:rPr>
+          </w:pPr>
+          <w:hyperlink w:anchor="_Toc517703082" w:history="1">
+            <w:r>
+              <w:rPr>
+                <w:rStyle w:val="Hyperlink"/>
+                <w:noProof/>
+              </w:rPr>
+              <w:t>4.</w:t>
+            </w:r>
+            <w:r>
+              <w:rPr>
+                <w:rFonts w:asciiTheme="minorHAnsi" w:eastAsiaTheme="minorEastAsia" w:hAnsiTheme="minorHAnsi" w:cstheme="minorBidi"/>
+                <w:noProof/>
+                <w:sz w:val="22"/>
+                <w:lang w:val="en-US"/>
+              </w:rPr>
+              <w:tab/>
+            </w:r>
+            <w:r>
+              <w:rPr>
+                <w:rStyle w:val="Hyperlink"/>
+                <w:noProof/>
+              </w:rPr>
+              <w:t>Zaštita</w:t>
+            </w:r>
+            <w:r>
+              <w:rPr>
+                <w:noProof/>
+                <w:webHidden/>
+              </w:rPr>
+              <w:tab/>
+            </w:r>
+            <w:r>
+              <w:rPr>
+                <w:noProof/>
+                <w:webHidden/>
+              </w:rPr>
+              <w:fldChar w:fldCharType="begin"/>
+            </w:r>
+            <w:r>
+              <w:rPr>
+                <w:noProof/>
+                <w:webHidden/>
+              </w:rPr>
+              <w:instrText xml:space="preserve"> PAGEREF _Toc517703082 \h </w:instrText>
+            </w:r>
+            <w:r>
+              <w:rPr>
+                <w:noProof/>
+                <w:webHidden/>
+              </w:rPr>
+            </w:r>
+            <w:r>
+              <w:rPr>
+                <w:noProof/>
+                <w:webHidden/>
+              </w:rPr>
+              <w:fldChar w:fldCharType="separate"/>
+            </w:r>
+            <w:r>
+              <w:rPr>
+                <w:noProof/>
+                <w:webHidden/>
+              </w:rPr>
+              <w:t>8</w:t>
+            </w:r>
+            <w:r>
+              <w:rPr>
+                <w:noProof/>
+                <w:webHidden/>
+              </w:rPr>
+              <w:fldChar w:fldCharType="end"/>
+            </w:r>
+          </w:hyperlink>
+        </w:p>
+        <w:p>
+          <w:pPr>
+            <w:pStyle w:val="TOC1"/>
+            <w:tabs>
+              <w:tab w:val="left" w:pos="440"/>
+              <w:tab w:val="right" w:leader="dot" w:pos="9350"/>
+            </w:tabs>
+            <w:rPr>
+              <w:rFonts w:asciiTheme="minorHAnsi" w:eastAsiaTheme="minorEastAsia" w:hAnsiTheme="minorHAnsi" w:cstheme="minorBidi"/>
+              <w:noProof/>
+              <w:sz w:val="22"/>
+              <w:lang w:val="en-US"/>
+            </w:rPr>
+          </w:pPr>
+          <w:hyperlink w:anchor="_Toc517703083" w:history="1">
+            <w:r>
+              <w:rPr>
+                <w:rStyle w:val="Hyperlink"/>
+                <w:noProof/>
+              </w:rPr>
+              <w:t>5.</w:t>
+            </w:r>
+            <w:r>
+              <w:rPr>
+                <w:rFonts w:asciiTheme="minorHAnsi" w:eastAsiaTheme="minorEastAsia" w:hAnsiTheme="minorHAnsi" w:cstheme="minorBidi"/>
+                <w:noProof/>
+                <w:sz w:val="22"/>
+                <w:lang w:val="en-US"/>
+              </w:rPr>
+              <w:tab/>
+            </w:r>
+            <w:r>
+              <w:rPr>
+                <w:rStyle w:val="Hyperlink"/>
+                <w:noProof/>
+              </w:rPr>
+              <w:t>Sadnja</w:t>
+            </w:r>
+            <w:r>
+              <w:rPr>
+                <w:noProof/>
+                <w:webHidden/>
+              </w:rPr>
+              <w:tab/>
+            </w:r>
+            <w:r>
+              <w:rPr>
+                <w:noProof/>
+                <w:webHidden/>
+              </w:rPr>
+              <w:fldChar w:fldCharType="begin"/>
+            </w:r>
+            <w:r>
+              <w:rPr>
+                <w:noProof/>
+                <w:webHidden/>
+              </w:rPr>
+              <w:instrText xml:space="preserve"> PAGEREF _Toc517703083 \h </w:instrText>
+            </w:r>
+            <w:r>
+              <w:rPr>
+                <w:noProof/>
+                <w:webHidden/>
+              </w:rPr>
+            </w:r>
+            <w:r>
+              <w:rPr>
+                <w:noProof/>
+                <w:webHidden/>
+              </w:rPr>
+              <w:fldChar w:fldCharType="separate"/>
+            </w:r>
+            <w:r>
+              <w:rPr>
+                <w:noProof/>
+                <w:webHidden/>
+              </w:rPr>
+              <w:t>10</w:t>
+            </w:r>
+            <w:r>
+              <w:rPr>
+                <w:noProof/>
+                <w:webHidden/>
+              </w:rPr>
+              <w:fldChar w:fldCharType="end"/>
+            </w:r>
+          </w:hyperlink>
+        </w:p>
+        <w:p>
+          <w:pPr>
+            <w:pStyle w:val="TOC1"/>
+            <w:tabs>
+              <w:tab w:val="left" w:pos="440"/>
+              <w:tab w:val="right" w:leader="dot" w:pos="9350"/>
+            </w:tabs>
+            <w:rPr>
+              <w:rFonts w:asciiTheme="minorHAnsi" w:eastAsiaTheme="minorEastAsia" w:hAnsiTheme="minorHAnsi" w:cstheme="minorBidi"/>
+              <w:noProof/>
+              <w:sz w:val="22"/>
+              <w:lang w:val="en-US"/>
+            </w:rPr>
+          </w:pPr>
+          <w:hyperlink w:anchor="_Toc517703084" w:history="1">
+            <w:r>
+              <w:rPr>
+                <w:rStyle w:val="Hyperlink"/>
+                <w:noProof/>
+              </w:rPr>
+              <w:t>6.</w:t>
+            </w:r>
+            <w:r>
+              <w:rPr>
+                <w:rFonts w:asciiTheme="minorHAnsi" w:eastAsiaTheme="minorEastAsia" w:hAnsiTheme="minorHAnsi" w:cstheme="minorBidi"/>
+                <w:noProof/>
+                <w:sz w:val="22"/>
+                <w:lang w:val="en-US"/>
+              </w:rPr>
+              <w:tab/>
+            </w:r>
+            <w:r>
+              <w:rPr>
+                <w:rStyle w:val="Hyperlink"/>
+                <w:noProof/>
+              </w:rPr>
+              <w:t>Navodnjavanje</w:t>
+            </w:r>
+            <w:r>
+              <w:rPr>
+                <w:noProof/>
+                <w:webHidden/>
+              </w:rPr>
+              <w:tab/>
+            </w:r>
+            <w:r>
+              <w:rPr>
+                <w:noProof/>
+                <w:webHidden/>
+              </w:rPr>
+              <w:fldChar w:fldCharType="begin"/>
+            </w:r>
+            <w:r>
+              <w:rPr>
+                <w:noProof/>
+                <w:webHidden/>
+              </w:rPr>
+              <w:instrText xml:space="preserve"> PAGEREF _Toc517703084 \h </w:instrText>
+            </w:r>
+            <w:r>
+              <w:rPr>
+                <w:noProof/>
+                <w:webHidden/>
+              </w:rPr>
+            </w:r>
+            <w:r>
+              <w:rPr>
+                <w:noProof/>
+                <w:webHidden/>
+              </w:rPr>
+              <w:fldChar w:fldCharType="separate"/>
+            </w:r>
+            <w:r>
+              <w:rPr>
+                <w:noProof/>
+                <w:webHidden/>
+              </w:rPr>
+              <w:t>12</w:t>
+            </w:r>
+            <w:r>
+              <w:rPr>
+                <w:noProof/>
+                <w:webHidden/>
+              </w:rPr>
+              <w:fldChar w:fldCharType="end"/>
+            </w:r>
+          </w:hyperlink>
+        </w:p>
+        <w:p>
+          <w:pPr>
+            <w:pStyle w:val="TOC1"/>
+            <w:tabs>
+              <w:tab w:val="left" w:pos="440"/>
+              <w:tab w:val="right" w:leader="dot" w:pos="9350"/>
+            </w:tabs>
+            <w:rPr>
+              <w:rFonts w:asciiTheme="minorHAnsi" w:eastAsiaTheme="minorEastAsia" w:hAnsiTheme="minorHAnsi" w:cstheme="minorBidi"/>
+              <w:noProof/>
+              <w:sz w:val="22"/>
+              <w:lang w:val="en-US"/>
+            </w:rPr>
+          </w:pPr>
+          <w:hyperlink w:anchor="_Toc517703085" w:history="1">
+            <w:r>
+              <w:rPr>
+                <w:rStyle w:val="Hyperlink"/>
+                <w:noProof/>
+              </w:rPr>
+              <w:t>7.</w:t>
+            </w:r>
+            <w:r>
+              <w:rPr>
+                <w:rFonts w:asciiTheme="minorHAnsi" w:eastAsiaTheme="minorEastAsia" w:hAnsiTheme="minorHAnsi" w:cstheme="minorBidi"/>
+                <w:noProof/>
+                <w:sz w:val="22"/>
+                <w:lang w:val="en-US"/>
+              </w:rPr>
+              <w:tab/>
+            </w:r>
+            <w:r>
+              <w:rPr>
+                <w:rStyle w:val="Hyperlink"/>
+                <w:noProof/>
+              </w:rPr>
+              <w:t>Prskanje</w:t>
+            </w:r>
+            <w:r>
+              <w:rPr>
+                <w:noProof/>
+                <w:webHidden/>
+              </w:rPr>
+              <w:tab/>
+            </w:r>
+            <w:r>
+              <w:rPr>
+                <w:noProof/>
+                <w:webHidden/>
+              </w:rPr>
+              <w:fldChar w:fldCharType="begin"/>
+            </w:r>
+            <w:r>
+              <w:rPr>
+                <w:noProof/>
+                <w:webHidden/>
+              </w:rPr>
+              <w:instrText xml:space="preserve"> PAGEREF _Toc517703085 \h </w:instrText>
+            </w:r>
+            <w:r>
+              <w:rPr>
+                <w:noProof/>
+                <w:webHidden/>
+              </w:rPr>
+            </w:r>
+            <w:r>
+              <w:rPr>
+                <w:noProof/>
+                <w:webHidden/>
+              </w:rPr>
+              <w:fldChar w:fldCharType="separate"/>
+            </w:r>
+            <w:r>
+              <w:rPr>
+                <w:noProof/>
+                <w:webHidden/>
+              </w:rPr>
+              <w:t>14</w:t>
+            </w:r>
+            <w:r>
+              <w:rPr>
+                <w:noProof/>
+                <w:webHidden/>
+              </w:rPr>
+              <w:fldChar w:fldCharType="end"/>
+            </w:r>
+          </w:hyperlink>
+        </w:p>
+        <w:p>
+          <w:r>
+            <w:fldChar w:fldCharType="end"/>
+          </w:r>
+        </w:p>
+      </w:sdtContent>
+    </w:sdt>
+    <w:p>
+      <w:pPr>
+        <w:rPr>
+          <w:rFonts w:asciiTheme="majorHAnsi" w:eastAsiaTheme="majorEastAsia" w:hAnsiTheme="majorHAnsi" w:cstheme="majorBidi"/>
+          <w:b/>
+          <w:bCs/>
+          <w:color w:val="365F91" w:themeColor="accent1" w:themeShade="BF"/>
+          <w:sz w:val="28"/>
+          <w:szCs w:val="28"/>
+        </w:rPr>
+      </w:pPr>
+      <w:r>
+        <w:br w:type="page"/>
+      </w:r>
+    </w:p>
+    <w:p>
+      <w:pPr>
+        <w:pStyle w:val="Heading1"/>
         <w:numPr>
           <w:ilvl w:val="0"/>
           <w:numId w:val="3"/>
         </w:numPr>
       </w:pPr>
-      <w:r>
+      <w:bookmarkStart w:id="0" w:name="_Toc517703079"/>
+      <w:r>
+        <w:lastRenderedPageBreak/>
         <w:t>Prijava</w:t>
       </w:r>
+      <w:bookmarkEnd w:id="0"/>
     </w:p>
     <w:p>
       <w:pPr>
@@ -25,15 +706,16 @@
     </w:p>
     <w:p>
       <w:pPr>
+        <w:keepNext/>
         <w:jc w:val="center"/>
       </w:pPr>
       <w:r>
         <w:rPr>
           <w:noProof/>
-          <w:lang w:eastAsia="hr-HR"/>
+          <w:lang w:val="en-US"/>
         </w:rPr>
         <w:drawing>
-          <wp:inline distT="0" distB="0" distL="0" distR="0" wp14:anchorId="3673A6E9" wp14:editId="0DD6FBB5">
+          <wp:inline distT="0" distB="0" distL="0" distR="0">
             <wp:extent cx="3439005" cy="2114845"/>
             <wp:effectExtent l="19050" t="0" r="9045" b="0"/>
             <wp:docPr id="1" name="Picture 0" descr="prijava.png"/>
@@ -71,6 +753,26 @@
     </w:p>
     <w:p>
       <w:pPr>
+        <w:pStyle w:val="Caption"/>
+        <w:jc w:val="center"/>
+      </w:pPr>
+      <w:r>
+        <w:t xml:space="preserve">Slika </w:t>
+      </w:r>
+      <w:fldSimple w:instr=" SEQ Slika \* ARABIC ">
+        <w:r>
+          <w:rPr>
+            <w:noProof/>
+          </w:rPr>
+          <w:t>1</w:t>
+        </w:r>
+      </w:fldSimple>
+      <w:r>
+        <w:t xml:space="preserve"> Forma za prijavu</w:t>
+      </w:r>
+    </w:p>
+    <w:p>
+      <w:pPr>
         <w:spacing w:line="360" w:lineRule="auto"/>
         <w:jc w:val="both"/>
       </w:pPr>
@@ -80,16 +782,18 @@
     </w:p>
     <w:p>
       <w:pPr>
+        <w:keepNext/>
         <w:spacing w:line="360" w:lineRule="auto"/>
         <w:jc w:val="center"/>
       </w:pPr>
       <w:r>
         <w:rPr>
           <w:noProof/>
-          <w:lang w:eastAsia="hr-HR"/>
+          <w:lang w:val="en-US"/>
         </w:rPr>
+        <w:lastRenderedPageBreak/>
         <w:drawing>
-          <wp:inline distT="0" distB="0" distL="0" distR="0" wp14:anchorId="0B83180A" wp14:editId="3F3DDD79">
+          <wp:inline distT="0" distB="0" distL="0" distR="0">
             <wp:extent cx="5559061" cy="3317358"/>
             <wp:effectExtent l="19050" t="0" r="3539" b="0"/>
             <wp:docPr id="3" name="Picture 2" descr="pregled_djelatnici.png"/>
@@ -127,26 +831,46 @@
     </w:p>
     <w:p>
       <w:pPr>
+        <w:pStyle w:val="Caption"/>
+        <w:jc w:val="center"/>
+      </w:pPr>
+      <w:r>
+        <w:t xml:space="preserve">Slika </w:t>
+      </w:r>
+      <w:fldSimple w:instr=" SEQ Slika \* ARABIC ">
+        <w:r>
+          <w:rPr>
+            <w:noProof/>
+          </w:rPr>
+          <w:t>2</w:t>
+        </w:r>
+      </w:fldSimple>
+      <w:r>
+        <w:t xml:space="preserve"> Pregled djelatnika</w:t>
+      </w:r>
+    </w:p>
+    <w:p>
+      <w:pPr>
         <w:spacing w:line="360" w:lineRule="auto"/>
         <w:jc w:val="both"/>
       </w:pPr>
       <w:r>
-        <w:lastRenderedPageBreak/>
         <w:t>Klikom na gumb 'Unos djelatnika' ili 'Ažuriraj' otvara se forma kao na slici ispod. Administrator popunjava formu podacima o djelatniku: ime, prezime, broj telefona te email i lozinku s kojima se vrši prijava. Prilikom ažuriranja, lozinku nije moguće vidjeti ni mijenjati.</w:t>
       </w:r>
     </w:p>
     <w:p>
       <w:pPr>
+        <w:keepNext/>
         <w:spacing w:line="360" w:lineRule="auto"/>
         <w:jc w:val="center"/>
       </w:pPr>
       <w:r>
         <w:rPr>
           <w:noProof/>
-          <w:lang w:eastAsia="hr-HR"/>
+          <w:lang w:val="en-US"/>
         </w:rPr>
         <w:drawing>
-          <wp:inline distT="0" distB="0" distL="0" distR="0" wp14:anchorId="43663A62" wp14:editId="43DA89C2">
+          <wp:inline distT="0" distB="0" distL="0" distR="0">
             <wp:extent cx="3943901" cy="2715004"/>
             <wp:effectExtent l="19050" t="0" r="0" b="0"/>
             <wp:docPr id="4" name="Picture 3" descr="unos_djelatnici.png"/>
@@ -183,22 +907,44 @@
       </w:r>
     </w:p>
     <w:p>
+      <w:pPr>
+        <w:pStyle w:val="Caption"/>
+        <w:jc w:val="center"/>
+      </w:pPr>
+      <w:r>
+        <w:t xml:space="preserve">Slika </w:t>
+      </w:r>
+      <w:fldSimple w:instr=" SEQ Slika \* ARABIC ">
+        <w:r>
+          <w:rPr>
+            <w:noProof/>
+          </w:rPr>
+          <w:t>3</w:t>
+        </w:r>
+      </w:fldSimple>
+      <w:r>
+        <w:t xml:space="preserve"> Unos djelatnika</w:t>
+      </w:r>
+    </w:p>
+    <w:p>
       <w:r>
         <w:br w:type="page"/>
       </w:r>
     </w:p>
     <w:p>
       <w:pPr>
-        <w:pStyle w:val="Naslov1"/>
+        <w:pStyle w:val="Heading1"/>
         <w:numPr>
           <w:ilvl w:val="0"/>
           <w:numId w:val="3"/>
         </w:numPr>
       </w:pPr>
+      <w:bookmarkStart w:id="1" w:name="_Toc517703080"/>
       <w:r>
         <w:lastRenderedPageBreak/>
         <w:t>Proizvodi</w:t>
       </w:r>
+      <w:bookmarkEnd w:id="1"/>
     </w:p>
     <w:p>
       <w:pPr>
@@ -212,11 +958,12 @@
     </w:p>
     <w:p>
       <w:pPr>
+        <w:keepNext/>
         <w:spacing w:line="360" w:lineRule="auto"/>
         <w:jc w:val="center"/>
       </w:pPr>
       <w:r>
-        <w:pict w14:anchorId="31E3AE3F">
+        <w:pict>
           <v:shapetype id="_x0000_t75" coordsize="21600,21600" o:spt="75" o:preferrelative="t" path="m@4@5l@4@11@9@11@9@5xe" filled="f" stroked="f">
             <v:stroke joinstyle="miter"/>
             <v:formulas>
@@ -236,13 +983,30 @@
             <v:path o:extrusionok="f" gradientshapeok="t" o:connecttype="rect"/>
             <o:lock v:ext="edit" aspectratio="t"/>
           </v:shapetype>
-          <v:shape id="_x0000_i1025" type="#_x0000_t75" style="width:470.4pt;height:303pt">
+          <v:shape id="_x0000_i1025" type="#_x0000_t75" style="width:470.25pt;height:303pt">
             <v:imagedata r:id="rId11" o:title="Screenshot_4"/>
           </v:shape>
         </w:pict>
       </w:r>
-      <w:r>
-        <w:t>Slika: Prikaz proizvoda</w:t>
+    </w:p>
+    <w:p>
+      <w:pPr>
+        <w:pStyle w:val="Caption"/>
+        <w:jc w:val="center"/>
+      </w:pPr>
+      <w:r>
+        <w:t xml:space="preserve">Slika </w:t>
+      </w:r>
+      <w:fldSimple w:instr=" SEQ Slika \* ARABIC ">
+        <w:r>
+          <w:rPr>
+            <w:noProof/>
+          </w:rPr>
+          <w:t>4</w:t>
+        </w:r>
+      </w:fldSimple>
+      <w:r>
+        <w:t xml:space="preserve"> Pregled proizvoda</w:t>
       </w:r>
     </w:p>
     <w:p>
@@ -292,33 +1056,56 @@
     </w:p>
     <w:p>
       <w:pPr>
+        <w:keepNext/>
         <w:spacing w:line="360" w:lineRule="auto"/>
         <w:ind w:firstLine="360"/>
         <w:jc w:val="center"/>
       </w:pPr>
       <w:r>
-        <w:pict w14:anchorId="06A06767">
-          <v:shape id="_x0000_i1026" type="#_x0000_t75" style="width:223.8pt;height:129.6pt">
+        <w:pict>
+          <v:shape id="_x0000_i1026" type="#_x0000_t75" style="width:223.5pt;height:129.75pt">
             <v:imagedata r:id="rId12" o:title="Screenshot_5"/>
           </v:shape>
         </w:pict>
       </w:r>
-      <w:r>
-        <w:br/>
-        <w:t>Slika: Unos proizvoda</w:t>
-      </w:r>
-    </w:p>
-    <w:p>
-      <w:pPr>
-        <w:pStyle w:val="Naslov1"/>
+    </w:p>
+    <w:p>
+      <w:pPr>
+        <w:pStyle w:val="Caption"/>
+        <w:jc w:val="center"/>
+      </w:pPr>
+      <w:r>
+        <w:t xml:space="preserve">Slika </w:t>
+      </w:r>
+      <w:fldSimple w:instr=" SEQ Slika \* ARABIC ">
+        <w:r>
+          <w:rPr>
+            <w:noProof/>
+          </w:rPr>
+          <w:t>5</w:t>
+        </w:r>
+      </w:fldSimple>
+      <w:r>
+        <w:t xml:space="preserve"> Unos proizvoda</w:t>
+      </w:r>
+      <w:r>
+        <w:br w:type="page"/>
+      </w:r>
+    </w:p>
+    <w:p>
+      <w:pPr>
+        <w:pStyle w:val="Heading1"/>
         <w:numPr>
           <w:ilvl w:val="0"/>
           <w:numId w:val="3"/>
         </w:numPr>
       </w:pPr>
-      <w:r>
+      <w:bookmarkStart w:id="2" w:name="_Toc517703081"/>
+      <w:r>
+        <w:lastRenderedPageBreak/>
         <w:t>Površine</w:t>
       </w:r>
+      <w:bookmarkEnd w:id="2"/>
     </w:p>
     <w:p>
       <w:pPr>
@@ -333,15 +1120,7 @@
         <w:t xml:space="preserve"> na tabu „Površine“</w:t>
       </w:r>
       <w:r>
-        <w:t xml:space="preserve">. Na prikazu površina nalazi se tablica sa popisom unesenih površina, padajući izbornik na temelju kojeg se površine mogu sortirati prema namjeni. Pritiskom na tipku F2 ili klikom na </w:t>
-      </w:r>
-      <w:proofErr w:type="spellStart"/>
-      <w:r>
-        <w:t>tab</w:t>
-      </w:r>
-      <w:proofErr w:type="spellEnd"/>
-      <w:r>
-        <w:t xml:space="preserve"> </w:t>
+        <w:t xml:space="preserve">. Na prikazu površina nalazi se tablica sa popisom unesenih površina, padajući izbornik na temelju kojeg se površine mogu sortirati prema namjeni. Pritiskom na tipku F2 ili klikom na tab </w:t>
       </w:r>
       <w:r>
         <w:t>„</w:t>
@@ -358,16 +1137,17 @@
     </w:p>
     <w:p>
       <w:pPr>
+        <w:keepNext/>
         <w:spacing w:line="360" w:lineRule="auto"/>
         <w:jc w:val="both"/>
       </w:pPr>
       <w:r>
         <w:rPr>
           <w:noProof/>
+          <w:lang w:val="en-US"/>
         </w:rPr>
-        <w:lastRenderedPageBreak/>
         <w:drawing>
-          <wp:inline distT="0" distB="0" distL="0" distR="0" wp14:anchorId="52AB9CF4" wp14:editId="1CB121DF">
+          <wp:inline distT="0" distB="0" distL="0" distR="0">
             <wp:extent cx="6118860" cy="3949521"/>
             <wp:effectExtent l="0" t="0" r="0" b="0"/>
             <wp:docPr id="9" name="Slika 9"/>
@@ -382,10 +1162,10 @@
                     <pic:cNvPicPr/>
                   </pic:nvPicPr>
                   <pic:blipFill rotWithShape="1">
-                    <a:blip r:embed="rId13">
+                    <a:blip r:embed="rId13" cstate="print">
                       <a:extLst>
                         <a:ext uri="{28A0092B-C50C-407E-A947-70E740481C1C}">
-                          <a14:useLocalDpi xmlns:a14="http://schemas.microsoft.com/office/drawing/2010/main" val="0"/>
+                          <a14:useLocalDpi xmlns:a14="http://schemas.microsoft.com/office/drawing/2010/main" xmlns:wps="http://schemas.microsoft.com/office/word/2010/wordprocessingShape" xmlns:wpi="http://schemas.microsoft.com/office/word/2010/wordprocessingInk" xmlns:wpg="http://schemas.microsoft.com/office/word/2010/wordprocessingGroup" xmlns:w16se="http://schemas.microsoft.com/office/word/2015/wordml/symex" xmlns:w16cid="http://schemas.microsoft.com/office/word/2016/wordml/cid" xmlns:w15="http://schemas.microsoft.com/office/word/2012/wordml" xmlns:w14="http://schemas.microsoft.com/office/word/2010/wordml" xmlns:w="http://schemas.openxmlformats.org/wordprocessingml/2006/main" xmlns:w10="urn:schemas-microsoft-com:office:word" xmlns:wp14="http://schemas.microsoft.com/office/word/2010/wordprocessingDrawing" xmlns:v="urn:schemas-microsoft-com:vml" xmlns:o="urn:schemas-microsoft-com:office:office" xmlns:am3d="http://schemas.microsoft.com/office/drawing/2017/model3d" xmlns:aink="http://schemas.microsoft.com/office/drawing/2016/ink" xmlns:mc="http://schemas.openxmlformats.org/markup-compatibility/2006" xmlns:cx8="http://schemas.microsoft.com/office/drawing/2016/5/14/chartex" xmlns:cx7="http://schemas.microsoft.com/office/drawing/2016/5/13/chartex" xmlns:cx6="http://schemas.microsoft.com/office/drawing/2016/5/12/chartex" xmlns:cx5="http://schemas.microsoft.com/office/drawing/2016/5/11/chartex" xmlns:cx4="http://schemas.microsoft.com/office/drawing/2016/5/10/chartex" xmlns:cx3="http://schemas.microsoft.com/office/drawing/2016/5/9/chartex" xmlns:cx2="http://schemas.microsoft.com/office/drawing/2015/10/21/chartex" xmlns:cx1="http://schemas.microsoft.com/office/drawing/2015/9/8/chartex" xmlns:cx="http://schemas.microsoft.com/office/drawing/2014/chartex" xmlns:wpc="http://schemas.microsoft.com/office/word/2010/wordprocessingCanvas" xmlns="" val="0"/>
                         </a:ext>
                       </a:extLst>
                     </a:blip>
@@ -405,7 +1185,7 @@
                     </a:ln>
                     <a:extLst>
                       <a:ext uri="{53640926-AAD7-44D8-BBD7-CCE9431645EC}">
-                        <a14:shadowObscured xmlns:a14="http://schemas.microsoft.com/office/drawing/2010/main"/>
+                        <a14:shadowObscured xmlns:a14="http://schemas.microsoft.com/office/drawing/2010/main" xmlns:wps="http://schemas.microsoft.com/office/word/2010/wordprocessingShape" xmlns:wpi="http://schemas.microsoft.com/office/word/2010/wordprocessingInk" xmlns:wpg="http://schemas.microsoft.com/office/word/2010/wordprocessingGroup" xmlns:w16se="http://schemas.microsoft.com/office/word/2015/wordml/symex" xmlns:w16cid="http://schemas.microsoft.com/office/word/2016/wordml/cid" xmlns:w15="http://schemas.microsoft.com/office/word/2012/wordml" xmlns:w14="http://schemas.microsoft.com/office/word/2010/wordml" xmlns:w="http://schemas.openxmlformats.org/wordprocessingml/2006/main" xmlns:w10="urn:schemas-microsoft-com:office:word" xmlns:wp14="http://schemas.microsoft.com/office/word/2010/wordprocessingDrawing" xmlns:v="urn:schemas-microsoft-com:vml" xmlns:o="urn:schemas-microsoft-com:office:office" xmlns:am3d="http://schemas.microsoft.com/office/drawing/2017/model3d" xmlns:aink="http://schemas.microsoft.com/office/drawing/2016/ink" xmlns:mc="http://schemas.openxmlformats.org/markup-compatibility/2006" xmlns:cx8="http://schemas.microsoft.com/office/drawing/2016/5/14/chartex" xmlns:cx7="http://schemas.microsoft.com/office/drawing/2016/5/13/chartex" xmlns:cx6="http://schemas.microsoft.com/office/drawing/2016/5/12/chartex" xmlns:cx5="http://schemas.microsoft.com/office/drawing/2016/5/11/chartex" xmlns:cx4="http://schemas.microsoft.com/office/drawing/2016/5/10/chartex" xmlns:cx3="http://schemas.microsoft.com/office/drawing/2016/5/9/chartex" xmlns:cx2="http://schemas.microsoft.com/office/drawing/2015/10/21/chartex" xmlns:cx1="http://schemas.microsoft.com/office/drawing/2015/9/8/chartex" xmlns:cx="http://schemas.microsoft.com/office/drawing/2014/chartex" xmlns:wpc="http://schemas.microsoft.com/office/word/2010/wordprocessingCanvas" xmlns=""/>
                       </a:ext>
                     </a:extLst>
                   </pic:spPr>
@@ -418,11 +1198,22 @@
     </w:p>
     <w:p>
       <w:pPr>
-        <w:spacing w:line="360" w:lineRule="auto"/>
+        <w:pStyle w:val="Caption"/>
         <w:jc w:val="center"/>
       </w:pPr>
       <w:r>
-        <w:t>Slika: Prikaz površina</w:t>
+        <w:t xml:space="preserve">Slika </w:t>
+      </w:r>
+      <w:fldSimple w:instr=" SEQ Slika \* ARABIC ">
+        <w:r>
+          <w:rPr>
+            <w:noProof/>
+          </w:rPr>
+          <w:t>6</w:t>
+        </w:r>
+      </w:fldSimple>
+      <w:r>
+        <w:t xml:space="preserve"> Pregled površina</w:t>
       </w:r>
     </w:p>
     <w:p>
@@ -468,16 +1259,22 @@
     </w:p>
     <w:p>
       <w:pPr>
-        <w:spacing w:line="360" w:lineRule="auto"/>
-        <w:ind w:left="426" w:firstLine="426"/>
+        <w:keepNext/>
+        <w:tabs>
+          <w:tab w:val="left" w:pos="0"/>
+        </w:tabs>
+        <w:spacing w:line="360" w:lineRule="auto"/>
+        <w:ind w:firstLine="426"/>
         <w:jc w:val="center"/>
       </w:pPr>
       <w:r>
         <w:rPr>
           <w:noProof/>
+          <w:lang w:val="en-US"/>
         </w:rPr>
+        <w:lastRenderedPageBreak/>
         <w:drawing>
-          <wp:inline distT="0" distB="0" distL="0" distR="0" wp14:anchorId="526D2AB2" wp14:editId="410BE1D4">
+          <wp:inline distT="0" distB="0" distL="0" distR="0">
             <wp:extent cx="2484120" cy="2018665"/>
             <wp:effectExtent l="0" t="0" r="0" b="0"/>
             <wp:docPr id="11" name="Slika 11"/>
@@ -492,10 +1289,10 @@
                     <pic:cNvPicPr/>
                   </pic:nvPicPr>
                   <pic:blipFill rotWithShape="1">
-                    <a:blip r:embed="rId14">
+                    <a:blip r:embed="rId14" cstate="print">
                       <a:extLst>
                         <a:ext uri="{28A0092B-C50C-407E-A947-70E740481C1C}">
-                          <a14:useLocalDpi xmlns:a14="http://schemas.microsoft.com/office/drawing/2010/main" val="0"/>
+                          <a14:useLocalDpi xmlns:a14="http://schemas.microsoft.com/office/drawing/2010/main" xmlns:wps="http://schemas.microsoft.com/office/word/2010/wordprocessingShape" xmlns:wpi="http://schemas.microsoft.com/office/word/2010/wordprocessingInk" xmlns:wpg="http://schemas.microsoft.com/office/word/2010/wordprocessingGroup" xmlns:w16se="http://schemas.microsoft.com/office/word/2015/wordml/symex" xmlns:w16cid="http://schemas.microsoft.com/office/word/2016/wordml/cid" xmlns:w15="http://schemas.microsoft.com/office/word/2012/wordml" xmlns:w14="http://schemas.microsoft.com/office/word/2010/wordml" xmlns:w="http://schemas.openxmlformats.org/wordprocessingml/2006/main" xmlns:w10="urn:schemas-microsoft-com:office:word" xmlns:wp14="http://schemas.microsoft.com/office/word/2010/wordprocessingDrawing" xmlns:v="urn:schemas-microsoft-com:vml" xmlns:o="urn:schemas-microsoft-com:office:office" xmlns:am3d="http://schemas.microsoft.com/office/drawing/2017/model3d" xmlns:aink="http://schemas.microsoft.com/office/drawing/2016/ink" xmlns:mc="http://schemas.openxmlformats.org/markup-compatibility/2006" xmlns:cx8="http://schemas.microsoft.com/office/drawing/2016/5/14/chartex" xmlns:cx7="http://schemas.microsoft.com/office/drawing/2016/5/13/chartex" xmlns:cx6="http://schemas.microsoft.com/office/drawing/2016/5/12/chartex" xmlns:cx5="http://schemas.microsoft.com/office/drawing/2016/5/11/chartex" xmlns:cx4="http://schemas.microsoft.com/office/drawing/2016/5/10/chartex" xmlns:cx3="http://schemas.microsoft.com/office/drawing/2016/5/9/chartex" xmlns:cx2="http://schemas.microsoft.com/office/drawing/2015/10/21/chartex" xmlns:cx1="http://schemas.microsoft.com/office/drawing/2015/9/8/chartex" xmlns:cx="http://schemas.microsoft.com/office/drawing/2014/chartex" xmlns:wpc="http://schemas.microsoft.com/office/word/2010/wordprocessingCanvas" xmlns="" val="0"/>
                         </a:ext>
                       </a:extLst>
                     </a:blip>
@@ -515,7 +1312,7 @@
                     </a:ln>
                     <a:extLst>
                       <a:ext uri="{53640926-AAD7-44D8-BBD7-CCE9431645EC}">
-                        <a14:shadowObscured xmlns:a14="http://schemas.microsoft.com/office/drawing/2010/main"/>
+                        <a14:shadowObscured xmlns:a14="http://schemas.microsoft.com/office/drawing/2010/main" xmlns:wps="http://schemas.microsoft.com/office/word/2010/wordprocessingShape" xmlns:wpi="http://schemas.microsoft.com/office/word/2010/wordprocessingInk" xmlns:wpg="http://schemas.microsoft.com/office/word/2010/wordprocessingGroup" xmlns:w16se="http://schemas.microsoft.com/office/word/2015/wordml/symex" xmlns:w16cid="http://schemas.microsoft.com/office/word/2016/wordml/cid" xmlns:w15="http://schemas.microsoft.com/office/word/2012/wordml" xmlns:w14="http://schemas.microsoft.com/office/word/2010/wordml" xmlns:w="http://schemas.openxmlformats.org/wordprocessingml/2006/main" xmlns:w10="urn:schemas-microsoft-com:office:word" xmlns:wp14="http://schemas.microsoft.com/office/word/2010/wordprocessingDrawing" xmlns:v="urn:schemas-microsoft-com:vml" xmlns:o="urn:schemas-microsoft-com:office:office" xmlns:am3d="http://schemas.microsoft.com/office/drawing/2017/model3d" xmlns:aink="http://schemas.microsoft.com/office/drawing/2016/ink" xmlns:mc="http://schemas.openxmlformats.org/markup-compatibility/2006" xmlns:cx8="http://schemas.microsoft.com/office/drawing/2016/5/14/chartex" xmlns:cx7="http://schemas.microsoft.com/office/drawing/2016/5/13/chartex" xmlns:cx6="http://schemas.microsoft.com/office/drawing/2016/5/12/chartex" xmlns:cx5="http://schemas.microsoft.com/office/drawing/2016/5/11/chartex" xmlns:cx4="http://schemas.microsoft.com/office/drawing/2016/5/10/chartex" xmlns:cx3="http://schemas.microsoft.com/office/drawing/2016/5/9/chartex" xmlns:cx2="http://schemas.microsoft.com/office/drawing/2015/10/21/chartex" xmlns:cx1="http://schemas.microsoft.com/office/drawing/2015/9/8/chartex" xmlns:cx="http://schemas.microsoft.com/office/drawing/2014/chartex" xmlns:wpc="http://schemas.microsoft.com/office/word/2010/wordprocessingCanvas" xmlns=""/>
                       </a:ext>
                     </a:extLst>
                   </pic:spPr>
@@ -528,13 +1325,22 @@
     </w:p>
     <w:p>
       <w:pPr>
-        <w:spacing w:line="360" w:lineRule="auto"/>
-        <w:ind w:left="426" w:firstLine="426"/>
+        <w:pStyle w:val="Caption"/>
         <w:jc w:val="center"/>
       </w:pPr>
       <w:r>
-        <w:lastRenderedPageBreak/>
-        <w:t>Slika: Unos površine</w:t>
+        <w:t xml:space="preserve">Slika </w:t>
+      </w:r>
+      <w:fldSimple w:instr=" SEQ Slika \* ARABIC ">
+        <w:r>
+          <w:rPr>
+            <w:noProof/>
+          </w:rPr>
+          <w:t>7</w:t>
+        </w:r>
+      </w:fldSimple>
+      <w:r>
+        <w:t xml:space="preserve"> Unos površine</w:t>
       </w:r>
     </w:p>
     <w:p>
@@ -548,17 +1354,19 @@
     </w:p>
     <w:p>
       <w:pPr>
+        <w:keepNext/>
         <w:spacing w:line="360" w:lineRule="auto"/>
         <w:jc w:val="center"/>
       </w:pPr>
       <w:r>
         <w:rPr>
           <w:noProof/>
+          <w:lang w:val="en-US"/>
         </w:rPr>
         <w:drawing>
-          <wp:inline distT="0" distB="0" distL="0" distR="0" wp14:anchorId="7FE362D2" wp14:editId="51530634">
-            <wp:extent cx="6091454" cy="3931920"/>
-            <wp:effectExtent l="0" t="0" r="0" b="0"/>
+          <wp:inline distT="0" distB="0" distL="0" distR="0">
+            <wp:extent cx="5725495" cy="3695700"/>
+            <wp:effectExtent l="19050" t="0" r="8555" b="0"/>
             <wp:docPr id="15" name="Slika 15"/>
             <wp:cNvGraphicFramePr>
               <a:graphicFrameLocks xmlns:a="http://schemas.openxmlformats.org/drawingml/2006/main" noChangeAspect="1"/>
@@ -571,10 +1379,10 @@
                     <pic:cNvPicPr/>
                   </pic:nvPicPr>
                   <pic:blipFill rotWithShape="1">
-                    <a:blip r:embed="rId15">
+                    <a:blip r:embed="rId15" cstate="print">
                       <a:extLst>
                         <a:ext uri="{28A0092B-C50C-407E-A947-70E740481C1C}">
-                          <a14:useLocalDpi xmlns:a14="http://schemas.microsoft.com/office/drawing/2010/main" val="0"/>
+                          <a14:useLocalDpi xmlns:a14="http://schemas.microsoft.com/office/drawing/2010/main" xmlns:wps="http://schemas.microsoft.com/office/word/2010/wordprocessingShape" xmlns:wpi="http://schemas.microsoft.com/office/word/2010/wordprocessingInk" xmlns:wpg="http://schemas.microsoft.com/office/word/2010/wordprocessingGroup" xmlns:w16se="http://schemas.microsoft.com/office/word/2015/wordml/symex" xmlns:w16cid="http://schemas.microsoft.com/office/word/2016/wordml/cid" xmlns:w15="http://schemas.microsoft.com/office/word/2012/wordml" xmlns:w14="http://schemas.microsoft.com/office/word/2010/wordml" xmlns:w="http://schemas.openxmlformats.org/wordprocessingml/2006/main" xmlns:w10="urn:schemas-microsoft-com:office:word" xmlns:wp14="http://schemas.microsoft.com/office/word/2010/wordprocessingDrawing" xmlns:v="urn:schemas-microsoft-com:vml" xmlns:o="urn:schemas-microsoft-com:office:office" xmlns:am3d="http://schemas.microsoft.com/office/drawing/2017/model3d" xmlns:aink="http://schemas.microsoft.com/office/drawing/2016/ink" xmlns:mc="http://schemas.openxmlformats.org/markup-compatibility/2006" xmlns:cx8="http://schemas.microsoft.com/office/drawing/2016/5/14/chartex" xmlns:cx7="http://schemas.microsoft.com/office/drawing/2016/5/13/chartex" xmlns:cx6="http://schemas.microsoft.com/office/drawing/2016/5/12/chartex" xmlns:cx5="http://schemas.microsoft.com/office/drawing/2016/5/11/chartex" xmlns:cx4="http://schemas.microsoft.com/office/drawing/2016/5/10/chartex" xmlns:cx3="http://schemas.microsoft.com/office/drawing/2016/5/9/chartex" xmlns:cx2="http://schemas.microsoft.com/office/drawing/2015/10/21/chartex" xmlns:cx1="http://schemas.microsoft.com/office/drawing/2015/9/8/chartex" xmlns:cx="http://schemas.microsoft.com/office/drawing/2014/chartex" xmlns:wpc="http://schemas.microsoft.com/office/word/2010/wordprocessingCanvas" xmlns="" val="0"/>
                         </a:ext>
                       </a:extLst>
                     </a:blip>
@@ -584,7 +1392,7 @@
                   <pic:spPr bwMode="auto">
                     <a:xfrm>
                       <a:off x="0" y="0"/>
-                      <a:ext cx="6112456" cy="3945476"/>
+                      <a:ext cx="5742452" cy="3706646"/>
                     </a:xfrm>
                     <a:prstGeom prst="rect">
                       <a:avLst/>
@@ -594,7 +1402,7 @@
                     </a:ln>
                     <a:extLst>
                       <a:ext uri="{53640926-AAD7-44D8-BBD7-CCE9431645EC}">
-                        <a14:shadowObscured xmlns:a14="http://schemas.microsoft.com/office/drawing/2010/main"/>
+                        <a14:shadowObscured xmlns:a14="http://schemas.microsoft.com/office/drawing/2010/main" xmlns:wps="http://schemas.microsoft.com/office/word/2010/wordprocessingShape" xmlns:wpi="http://schemas.microsoft.com/office/word/2010/wordprocessingInk" xmlns:wpg="http://schemas.microsoft.com/office/word/2010/wordprocessingGroup" xmlns:w16se="http://schemas.microsoft.com/office/word/2015/wordml/symex" xmlns:w16cid="http://schemas.microsoft.com/office/word/2016/wordml/cid" xmlns:w15="http://schemas.microsoft.com/office/word/2012/wordml" xmlns:w14="http://schemas.microsoft.com/office/word/2010/wordml" xmlns:w="http://schemas.openxmlformats.org/wordprocessingml/2006/main" xmlns:w10="urn:schemas-microsoft-com:office:word" xmlns:wp14="http://schemas.microsoft.com/office/word/2010/wordprocessingDrawing" xmlns:v="urn:schemas-microsoft-com:vml" xmlns:o="urn:schemas-microsoft-com:office:office" xmlns:am3d="http://schemas.microsoft.com/office/drawing/2017/model3d" xmlns:aink="http://schemas.microsoft.com/office/drawing/2016/ink" xmlns:mc="http://schemas.openxmlformats.org/markup-compatibility/2006" xmlns:cx8="http://schemas.microsoft.com/office/drawing/2016/5/14/chartex" xmlns:cx7="http://schemas.microsoft.com/office/drawing/2016/5/13/chartex" xmlns:cx6="http://schemas.microsoft.com/office/drawing/2016/5/12/chartex" xmlns:cx5="http://schemas.microsoft.com/office/drawing/2016/5/11/chartex" xmlns:cx4="http://schemas.microsoft.com/office/drawing/2016/5/10/chartex" xmlns:cx3="http://schemas.microsoft.com/office/drawing/2016/5/9/chartex" xmlns:cx2="http://schemas.microsoft.com/office/drawing/2015/10/21/chartex" xmlns:cx1="http://schemas.microsoft.com/office/drawing/2015/9/8/chartex" xmlns:cx="http://schemas.microsoft.com/office/drawing/2014/chartex" xmlns:wpc="http://schemas.microsoft.com/office/word/2010/wordprocessingCanvas" xmlns=""/>
                       </a:ext>
                     </a:extLst>
                   </pic:spPr>
@@ -607,11 +1415,22 @@
     </w:p>
     <w:p>
       <w:pPr>
-        <w:spacing w:line="360" w:lineRule="auto"/>
+        <w:pStyle w:val="Caption"/>
         <w:jc w:val="center"/>
       </w:pPr>
       <w:r>
-        <w:t>Slika: Ažuriranje odabrane površine</w:t>
+        <w:t xml:space="preserve">Slika </w:t>
+      </w:r>
+      <w:fldSimple w:instr=" SEQ Slika \* ARABIC ">
+        <w:r>
+          <w:rPr>
+            <w:noProof/>
+          </w:rPr>
+          <w:t>8</w:t>
+        </w:r>
+      </w:fldSimple>
+      <w:r>
+        <w:t xml:space="preserve"> Ažuriranje površine</w:t>
       </w:r>
     </w:p>
     <w:p>
@@ -625,21 +1444,18 @@
     </w:p>
     <w:p>
       <w:pPr>
-        <w:spacing w:line="360" w:lineRule="auto"/>
-        <w:jc w:val="center"/>
-      </w:pPr>
-    </w:p>
-    <w:p>
-      <w:pPr>
-        <w:pStyle w:val="Naslov1"/>
+        <w:pStyle w:val="Heading1"/>
         <w:numPr>
           <w:ilvl w:val="0"/>
           <w:numId w:val="3"/>
         </w:numPr>
       </w:pPr>
-      <w:r>
+      <w:bookmarkStart w:id="3" w:name="_Toc517703082"/>
+      <w:r>
+        <w:lastRenderedPageBreak/>
         <w:t>Zaštita</w:t>
       </w:r>
+      <w:bookmarkEnd w:id="3"/>
     </w:p>
     <w:p>
       <w:pPr>
@@ -648,28 +1464,41 @@
         <w:jc w:val="both"/>
       </w:pPr>
       <w:r>
-        <w:t xml:space="preserve">Pritiskom na gumb “Zaštita” otvara se prikaz zaštita kao na slici ispod. Otvorena je kartica “Zaštita” na kojoj se nalazi popis zaštita koji se sortira pomoću padajućeg izbornika. Pritiskom </w:t>
-      </w:r>
-      <w:r>
-        <w:lastRenderedPageBreak/>
-        <w:t xml:space="preserve">na tipku F1 ili klikom na karticu “Pomoć” može se pročitati pomoć za pojedine aktivnosti unutar aplikacije. </w:t>
-      </w:r>
-    </w:p>
-    <w:p>
-      <w:pPr>
+        <w:t xml:space="preserve">Pritiskom na gumb “Zaštita” otvara se prikaz zaštita kao na slici ispod. Otvorena je kartica “Zaštita” na kojoj se nalazi popis zaštita koji se sortira pomoću padajućeg izbornika. Pritiskom na tipku F1 ili klikom na karticu “Pomoć” može se pročitati pomoć za pojedine aktivnosti unutar aplikacije. </w:t>
+      </w:r>
+    </w:p>
+    <w:p>
+      <w:pPr>
+        <w:keepNext/>
         <w:spacing w:line="360" w:lineRule="auto"/>
         <w:jc w:val="center"/>
       </w:pPr>
       <w:r>
-        <w:pict w14:anchorId="7921D2BA">
-          <v:shape id="_x0000_i1027" type="#_x0000_t75" style="width:466.8pt;height:301.2pt">
+        <w:pict>
+          <v:shape id="_x0000_i1027" type="#_x0000_t75" style="width:467.25pt;height:301.5pt">
             <v:imagedata r:id="rId16" o:title="Screenshot_6"/>
           </v:shape>
         </w:pict>
       </w:r>
-      <w:r>
-        <w:br/>
-        <w:t>Slika: Prikaz zaštite</w:t>
+    </w:p>
+    <w:p>
+      <w:pPr>
+        <w:pStyle w:val="Caption"/>
+        <w:jc w:val="center"/>
+      </w:pPr>
+      <w:r>
+        <w:t xml:space="preserve">Slika </w:t>
+      </w:r>
+      <w:fldSimple w:instr=" SEQ Slika \* ARABIC ">
+        <w:r>
+          <w:rPr>
+            <w:noProof/>
+          </w:rPr>
+          <w:t>9</w:t>
+        </w:r>
+      </w:fldSimple>
+      <w:r>
+        <w:t xml:space="preserve"> Pregled zaštite</w:t>
       </w:r>
     </w:p>
     <w:p>
@@ -716,32 +1545,64 @@
     </w:p>
     <w:p>
       <w:pPr>
+        <w:keepNext/>
         <w:jc w:val="center"/>
       </w:pPr>
       <w:r>
         <w:lastRenderedPageBreak/>
-        <w:pict w14:anchorId="219E219C">
-          <v:shape id="_x0000_i1028" type="#_x0000_t75" style="width:218.4pt;height:133.2pt">
+        <w:pict>
+          <v:shape id="_x0000_i1028" type="#_x0000_t75" style="width:218.25pt;height:133.5pt">
             <v:imagedata r:id="rId17" o:title="Screenshot_7"/>
           </v:shape>
         </w:pict>
       </w:r>
-      <w:r>
-        <w:br/>
-        <w:t>Slika: Unos zaštite</w:t>
-      </w:r>
-    </w:p>
-    <w:p>
-      <w:pPr>
-        <w:pStyle w:val="Naslov1"/>
+    </w:p>
+    <w:p>
+      <w:pPr>
+        <w:pStyle w:val="Caption"/>
+        <w:jc w:val="center"/>
+      </w:pPr>
+      <w:r>
+        <w:t xml:space="preserve">Slika </w:t>
+      </w:r>
+      <w:fldSimple w:instr=" SEQ Slika \* ARABIC ">
+        <w:r>
+          <w:rPr>
+            <w:noProof/>
+          </w:rPr>
+          <w:t>10</w:t>
+        </w:r>
+      </w:fldSimple>
+      <w:r>
+        <w:t xml:space="preserve"> Unos zaštite</w:t>
+      </w:r>
+    </w:p>
+    <w:p>
+      <w:pPr>
+        <w:rPr>
+          <w:color w:val="4F81BD" w:themeColor="accent1"/>
+          <w:sz w:val="18"/>
+          <w:szCs w:val="18"/>
+        </w:rPr>
+      </w:pPr>
+      <w:r>
+        <w:br w:type="page"/>
+      </w:r>
+    </w:p>
+    <w:p>
+      <w:pPr>
+        <w:pStyle w:val="Heading1"/>
         <w:numPr>
           <w:ilvl w:val="0"/>
           <w:numId w:val="3"/>
         </w:numPr>
       </w:pPr>
-      <w:r>
+      <w:bookmarkStart w:id="4" w:name="_Toc517703083"/>
+      <w:r>
+        <w:lastRenderedPageBreak/>
         <w:t>Sadnja</w:t>
       </w:r>
+      <w:bookmarkEnd w:id="4"/>
     </w:p>
     <w:p>
       <w:pPr>
@@ -750,27 +1611,21 @@
         <w:jc w:val="both"/>
       </w:pPr>
       <w:r>
-        <w:t xml:space="preserve">Pritiskom na gumb „Sadnja“ otvara se pregled zapisa o sadnjama na tabu „Sadnja“. Zapisi o sadnjama se mogu sortirati odabirom iz padajućeg izbornika. Zapisi se mogu sortirati po površini na kojoj se sadilo i po sadnom materijalu koji je posađen. Klikom na </w:t>
-      </w:r>
-      <w:proofErr w:type="spellStart"/>
-      <w:r>
-        <w:t>tab</w:t>
-      </w:r>
-      <w:proofErr w:type="spellEnd"/>
-      <w:r>
-        <w:t xml:space="preserve"> „Pomoć“ ili pritiskom tipke F2 otvara se korisnička pomoć. </w:t>
-      </w:r>
-    </w:p>
-    <w:p>
-      <w:pPr>
+        <w:t xml:space="preserve">Pritiskom na gumb „Sadnja“ otvara se pregled zapisa o sadnjama na tabu „Sadnja“. Zapisi o sadnjama se mogu sortirati odabirom iz padajućeg izbornika. Zapisi se mogu sortirati po površini na kojoj se sadilo i po sadnom materijalu koji je posađen. Klikom na tab „Pomoć“ ili pritiskom tipke F2 otvara se korisnička pomoć. </w:t>
+      </w:r>
+    </w:p>
+    <w:p>
+      <w:pPr>
+        <w:keepNext/>
         <w:spacing w:line="360" w:lineRule="auto"/>
       </w:pPr>
       <w:r>
         <w:rPr>
           <w:noProof/>
+          <w:lang w:val="en-US"/>
         </w:rPr>
         <w:drawing>
-          <wp:inline distT="0" distB="0" distL="0" distR="0" wp14:anchorId="4A7C10D9" wp14:editId="149F30FF">
+          <wp:inline distT="0" distB="0" distL="0" distR="0">
             <wp:extent cx="6021222" cy="3901440"/>
             <wp:effectExtent l="0" t="0" r="0" b="0"/>
             <wp:docPr id="16" name="Slika 16"/>
@@ -785,10 +1640,10 @@
                     <pic:cNvPicPr/>
                   </pic:nvPicPr>
                   <pic:blipFill rotWithShape="1">
-                    <a:blip r:embed="rId18">
+                    <a:blip r:embed="rId18" cstate="print">
                       <a:extLst>
                         <a:ext uri="{28A0092B-C50C-407E-A947-70E740481C1C}">
-                          <a14:useLocalDpi xmlns:a14="http://schemas.microsoft.com/office/drawing/2010/main" val="0"/>
+                          <a14:useLocalDpi xmlns:a14="http://schemas.microsoft.com/office/drawing/2010/main" xmlns:wps="http://schemas.microsoft.com/office/word/2010/wordprocessingShape" xmlns:wpi="http://schemas.microsoft.com/office/word/2010/wordprocessingInk" xmlns:wpg="http://schemas.microsoft.com/office/word/2010/wordprocessingGroup" xmlns:w16se="http://schemas.microsoft.com/office/word/2015/wordml/symex" xmlns:w16cid="http://schemas.microsoft.com/office/word/2016/wordml/cid" xmlns:w15="http://schemas.microsoft.com/office/word/2012/wordml" xmlns:w14="http://schemas.microsoft.com/office/word/2010/wordml" xmlns:w="http://schemas.openxmlformats.org/wordprocessingml/2006/main" xmlns:w10="urn:schemas-microsoft-com:office:word" xmlns:wp14="http://schemas.microsoft.com/office/word/2010/wordprocessingDrawing" xmlns:v="urn:schemas-microsoft-com:vml" xmlns:o="urn:schemas-microsoft-com:office:office" xmlns:am3d="http://schemas.microsoft.com/office/drawing/2017/model3d" xmlns:aink="http://schemas.microsoft.com/office/drawing/2016/ink" xmlns:mc="http://schemas.openxmlformats.org/markup-compatibility/2006" xmlns:cx8="http://schemas.microsoft.com/office/drawing/2016/5/14/chartex" xmlns:cx7="http://schemas.microsoft.com/office/drawing/2016/5/13/chartex" xmlns:cx6="http://schemas.microsoft.com/office/drawing/2016/5/12/chartex" xmlns:cx5="http://schemas.microsoft.com/office/drawing/2016/5/11/chartex" xmlns:cx4="http://schemas.microsoft.com/office/drawing/2016/5/10/chartex" xmlns:cx3="http://schemas.microsoft.com/office/drawing/2016/5/9/chartex" xmlns:cx2="http://schemas.microsoft.com/office/drawing/2015/10/21/chartex" xmlns:cx1="http://schemas.microsoft.com/office/drawing/2015/9/8/chartex" xmlns:cx="http://schemas.microsoft.com/office/drawing/2014/chartex" xmlns:wpc="http://schemas.microsoft.com/office/word/2010/wordprocessingCanvas" xmlns="" val="0"/>
                         </a:ext>
                       </a:extLst>
                     </a:blip>
@@ -808,7 +1663,7 @@
                     </a:ln>
                     <a:extLst>
                       <a:ext uri="{53640926-AAD7-44D8-BBD7-CCE9431645EC}">
-                        <a14:shadowObscured xmlns:a14="http://schemas.microsoft.com/office/drawing/2010/main"/>
+                        <a14:shadowObscured xmlns:a14="http://schemas.microsoft.com/office/drawing/2010/main" xmlns:wps="http://schemas.microsoft.com/office/word/2010/wordprocessingShape" xmlns:wpi="http://schemas.microsoft.com/office/word/2010/wordprocessingInk" xmlns:wpg="http://schemas.microsoft.com/office/word/2010/wordprocessingGroup" xmlns:w16se="http://schemas.microsoft.com/office/word/2015/wordml/symex" xmlns:w16cid="http://schemas.microsoft.com/office/word/2016/wordml/cid" xmlns:w15="http://schemas.microsoft.com/office/word/2012/wordml" xmlns:w14="http://schemas.microsoft.com/office/word/2010/wordml" xmlns:w="http://schemas.openxmlformats.org/wordprocessingml/2006/main" xmlns:w10="urn:schemas-microsoft-com:office:word" xmlns:wp14="http://schemas.microsoft.com/office/word/2010/wordprocessingDrawing" xmlns:v="urn:schemas-microsoft-com:vml" xmlns:o="urn:schemas-microsoft-com:office:office" xmlns:am3d="http://schemas.microsoft.com/office/drawing/2017/model3d" xmlns:aink="http://schemas.microsoft.com/office/drawing/2016/ink" xmlns:mc="http://schemas.openxmlformats.org/markup-compatibility/2006" xmlns:cx8="http://schemas.microsoft.com/office/drawing/2016/5/14/chartex" xmlns:cx7="http://schemas.microsoft.com/office/drawing/2016/5/13/chartex" xmlns:cx6="http://schemas.microsoft.com/office/drawing/2016/5/12/chartex" xmlns:cx5="http://schemas.microsoft.com/office/drawing/2016/5/11/chartex" xmlns:cx4="http://schemas.microsoft.com/office/drawing/2016/5/10/chartex" xmlns:cx3="http://schemas.microsoft.com/office/drawing/2016/5/9/chartex" xmlns:cx2="http://schemas.microsoft.com/office/drawing/2015/10/21/chartex" xmlns:cx1="http://schemas.microsoft.com/office/drawing/2015/9/8/chartex" xmlns:cx="http://schemas.microsoft.com/office/drawing/2014/chartex" xmlns:wpc="http://schemas.microsoft.com/office/word/2010/wordprocessingCanvas" xmlns=""/>
                       </a:ext>
                     </a:extLst>
                   </pic:spPr>
@@ -821,11 +1676,22 @@
     </w:p>
     <w:p>
       <w:pPr>
-        <w:spacing w:line="360" w:lineRule="auto"/>
+        <w:pStyle w:val="Caption"/>
         <w:jc w:val="center"/>
       </w:pPr>
       <w:r>
-        <w:t>Slika: Prikaz sadnja</w:t>
+        <w:t xml:space="preserve">Slika </w:t>
+      </w:r>
+      <w:fldSimple w:instr=" SEQ Slika \* ARABIC ">
+        <w:r>
+          <w:rPr>
+            <w:noProof/>
+          </w:rPr>
+          <w:t>11</w:t>
+        </w:r>
+      </w:fldSimple>
+      <w:r>
+        <w:t xml:space="preserve"> Pregled sadnji</w:t>
       </w:r>
     </w:p>
     <w:p>
@@ -834,21 +1700,23 @@
         <w:jc w:val="both"/>
       </w:pPr>
       <w:r>
-        <w:lastRenderedPageBreak/>
         <w:t xml:space="preserve">Unos nove sadnje je moguć klikom na gumb „Nova sadnja“. Nakon klika otvara se forma za unos nove sadnje. Svi podatci se moraju unijeti da bi se omogućilo spremanje (iz padajućih izbornika se odabire površina, proizvod i datum). Klikom na gumb „Spremi“ u bazu se sprema novi zapis o sadnji i prikaz sadnja se osvježava. </w:t>
       </w:r>
     </w:p>
     <w:p>
       <w:pPr>
+        <w:keepNext/>
         <w:spacing w:line="360" w:lineRule="auto"/>
         <w:jc w:val="center"/>
       </w:pPr>
       <w:r>
         <w:rPr>
           <w:noProof/>
+          <w:lang w:val="en-US"/>
         </w:rPr>
+        <w:lastRenderedPageBreak/>
         <w:drawing>
-          <wp:inline distT="0" distB="0" distL="0" distR="0" wp14:anchorId="3A276A26" wp14:editId="15200089">
+          <wp:inline distT="0" distB="0" distL="0" distR="0">
             <wp:extent cx="2598420" cy="1680210"/>
             <wp:effectExtent l="0" t="0" r="0" b="0"/>
             <wp:docPr id="17" name="Slika 17"/>
@@ -863,10 +1731,10 @@
                     <pic:cNvPicPr/>
                   </pic:nvPicPr>
                   <pic:blipFill rotWithShape="1">
-                    <a:blip r:embed="rId19">
+                    <a:blip r:embed="rId19" cstate="print">
                       <a:extLst>
                         <a:ext uri="{28A0092B-C50C-407E-A947-70E740481C1C}">
-                          <a14:useLocalDpi xmlns:a14="http://schemas.microsoft.com/office/drawing/2010/main" val="0"/>
+                          <a14:useLocalDpi xmlns:a14="http://schemas.microsoft.com/office/drawing/2010/main" xmlns:wps="http://schemas.microsoft.com/office/word/2010/wordprocessingShape" xmlns:wpi="http://schemas.microsoft.com/office/word/2010/wordprocessingInk" xmlns:wpg="http://schemas.microsoft.com/office/word/2010/wordprocessingGroup" xmlns:w16se="http://schemas.microsoft.com/office/word/2015/wordml/symex" xmlns:w16cid="http://schemas.microsoft.com/office/word/2016/wordml/cid" xmlns:w15="http://schemas.microsoft.com/office/word/2012/wordml" xmlns:w14="http://schemas.microsoft.com/office/word/2010/wordml" xmlns:w="http://schemas.openxmlformats.org/wordprocessingml/2006/main" xmlns:w10="urn:schemas-microsoft-com:office:word" xmlns:wp14="http://schemas.microsoft.com/office/word/2010/wordprocessingDrawing" xmlns:v="urn:schemas-microsoft-com:vml" xmlns:o="urn:schemas-microsoft-com:office:office" xmlns:am3d="http://schemas.microsoft.com/office/drawing/2017/model3d" xmlns:aink="http://schemas.microsoft.com/office/drawing/2016/ink" xmlns:mc="http://schemas.openxmlformats.org/markup-compatibility/2006" xmlns:cx8="http://schemas.microsoft.com/office/drawing/2016/5/14/chartex" xmlns:cx7="http://schemas.microsoft.com/office/drawing/2016/5/13/chartex" xmlns:cx6="http://schemas.microsoft.com/office/drawing/2016/5/12/chartex" xmlns:cx5="http://schemas.microsoft.com/office/drawing/2016/5/11/chartex" xmlns:cx4="http://schemas.microsoft.com/office/drawing/2016/5/10/chartex" xmlns:cx3="http://schemas.microsoft.com/office/drawing/2016/5/9/chartex" xmlns:cx2="http://schemas.microsoft.com/office/drawing/2015/10/21/chartex" xmlns:cx1="http://schemas.microsoft.com/office/drawing/2015/9/8/chartex" xmlns:cx="http://schemas.microsoft.com/office/drawing/2014/chartex" xmlns:wpc="http://schemas.microsoft.com/office/word/2010/wordprocessingCanvas" xmlns="" val="0"/>
                         </a:ext>
                       </a:extLst>
                     </a:blip>
@@ -886,7 +1754,7 @@
                     </a:ln>
                     <a:extLst>
                       <a:ext uri="{53640926-AAD7-44D8-BBD7-CCE9431645EC}">
-                        <a14:shadowObscured xmlns:a14="http://schemas.microsoft.com/office/drawing/2010/main"/>
+                        <a14:shadowObscured xmlns:a14="http://schemas.microsoft.com/office/drawing/2010/main" xmlns:wps="http://schemas.microsoft.com/office/word/2010/wordprocessingShape" xmlns:wpi="http://schemas.microsoft.com/office/word/2010/wordprocessingInk" xmlns:wpg="http://schemas.microsoft.com/office/word/2010/wordprocessingGroup" xmlns:w16se="http://schemas.microsoft.com/office/word/2015/wordml/symex" xmlns:w16cid="http://schemas.microsoft.com/office/word/2016/wordml/cid" xmlns:w15="http://schemas.microsoft.com/office/word/2012/wordml" xmlns:w14="http://schemas.microsoft.com/office/word/2010/wordml" xmlns:w="http://schemas.openxmlformats.org/wordprocessingml/2006/main" xmlns:w10="urn:schemas-microsoft-com:office:word" xmlns:wp14="http://schemas.microsoft.com/office/word/2010/wordprocessingDrawing" xmlns:v="urn:schemas-microsoft-com:vml" xmlns:o="urn:schemas-microsoft-com:office:office" xmlns:am3d="http://schemas.microsoft.com/office/drawing/2017/model3d" xmlns:aink="http://schemas.microsoft.com/office/drawing/2016/ink" xmlns:mc="http://schemas.openxmlformats.org/markup-compatibility/2006" xmlns:cx8="http://schemas.microsoft.com/office/drawing/2016/5/14/chartex" xmlns:cx7="http://schemas.microsoft.com/office/drawing/2016/5/13/chartex" xmlns:cx6="http://schemas.microsoft.com/office/drawing/2016/5/12/chartex" xmlns:cx5="http://schemas.microsoft.com/office/drawing/2016/5/11/chartex" xmlns:cx4="http://schemas.microsoft.com/office/drawing/2016/5/10/chartex" xmlns:cx3="http://schemas.microsoft.com/office/drawing/2016/5/9/chartex" xmlns:cx2="http://schemas.microsoft.com/office/drawing/2015/10/21/chartex" xmlns:cx1="http://schemas.microsoft.com/office/drawing/2015/9/8/chartex" xmlns:cx="http://schemas.microsoft.com/office/drawing/2014/chartex" xmlns:wpc="http://schemas.microsoft.com/office/word/2010/wordprocessingCanvas" xmlns=""/>
                       </a:ext>
                     </a:extLst>
                   </pic:spPr>
@@ -899,11 +1767,22 @@
     </w:p>
     <w:p>
       <w:pPr>
-        <w:spacing w:line="360" w:lineRule="auto"/>
+        <w:pStyle w:val="Caption"/>
         <w:jc w:val="center"/>
       </w:pPr>
       <w:r>
-        <w:t>Slika: unos sadnje</w:t>
+        <w:t xml:space="preserve">Slika </w:t>
+      </w:r>
+      <w:fldSimple w:instr=" SEQ Slika \* ARABIC ">
+        <w:r>
+          <w:rPr>
+            <w:noProof/>
+          </w:rPr>
+          <w:t>12</w:t>
+        </w:r>
+      </w:fldSimple>
+      <w:r>
+        <w:t xml:space="preserve"> Unos sadnji</w:t>
       </w:r>
     </w:p>
     <w:p>
@@ -926,16 +1805,17 @@
     </w:p>
     <w:p>
       <w:pPr>
+        <w:keepNext/>
         <w:spacing w:line="360" w:lineRule="auto"/>
         <w:jc w:val="center"/>
       </w:pPr>
       <w:r>
         <w:rPr>
           <w:noProof/>
+          <w:lang w:val="en-US"/>
         </w:rPr>
-        <w:lastRenderedPageBreak/>
         <w:drawing>
-          <wp:inline distT="0" distB="0" distL="0" distR="0" wp14:anchorId="07C13B40" wp14:editId="1B0AB190">
+          <wp:inline distT="0" distB="0" distL="0" distR="0">
             <wp:extent cx="5939990" cy="3771900"/>
             <wp:effectExtent l="0" t="0" r="0" b="0"/>
             <wp:docPr id="19" name="Slika 19"/>
@@ -950,10 +1830,10 @@
                     <pic:cNvPicPr/>
                   </pic:nvPicPr>
                   <pic:blipFill rotWithShape="1">
-                    <a:blip r:embed="rId20">
+                    <a:blip r:embed="rId20" cstate="print">
                       <a:extLst>
                         <a:ext uri="{28A0092B-C50C-407E-A947-70E740481C1C}">
-                          <a14:useLocalDpi xmlns:a14="http://schemas.microsoft.com/office/drawing/2010/main" val="0"/>
+                          <a14:useLocalDpi xmlns:a14="http://schemas.microsoft.com/office/drawing/2010/main" xmlns:wps="http://schemas.microsoft.com/office/word/2010/wordprocessingShape" xmlns:wpi="http://schemas.microsoft.com/office/word/2010/wordprocessingInk" xmlns:wpg="http://schemas.microsoft.com/office/word/2010/wordprocessingGroup" xmlns:w16se="http://schemas.microsoft.com/office/word/2015/wordml/symex" xmlns:w16cid="http://schemas.microsoft.com/office/word/2016/wordml/cid" xmlns:w15="http://schemas.microsoft.com/office/word/2012/wordml" xmlns:w14="http://schemas.microsoft.com/office/word/2010/wordml" xmlns:w="http://schemas.openxmlformats.org/wordprocessingml/2006/main" xmlns:w10="urn:schemas-microsoft-com:office:word" xmlns:wp14="http://schemas.microsoft.com/office/word/2010/wordprocessingDrawing" xmlns:v="urn:schemas-microsoft-com:vml" xmlns:o="urn:schemas-microsoft-com:office:office" xmlns:am3d="http://schemas.microsoft.com/office/drawing/2017/model3d" xmlns:aink="http://schemas.microsoft.com/office/drawing/2016/ink" xmlns:mc="http://schemas.openxmlformats.org/markup-compatibility/2006" xmlns:cx8="http://schemas.microsoft.com/office/drawing/2016/5/14/chartex" xmlns:cx7="http://schemas.microsoft.com/office/drawing/2016/5/13/chartex" xmlns:cx6="http://schemas.microsoft.com/office/drawing/2016/5/12/chartex" xmlns:cx5="http://schemas.microsoft.com/office/drawing/2016/5/11/chartex" xmlns:cx4="http://schemas.microsoft.com/office/drawing/2016/5/10/chartex" xmlns:cx3="http://schemas.microsoft.com/office/drawing/2016/5/9/chartex" xmlns:cx2="http://schemas.microsoft.com/office/drawing/2015/10/21/chartex" xmlns:cx1="http://schemas.microsoft.com/office/drawing/2015/9/8/chartex" xmlns:cx="http://schemas.microsoft.com/office/drawing/2014/chartex" xmlns:wpc="http://schemas.microsoft.com/office/word/2010/wordprocessingCanvas" xmlns="" val="0"/>
                         </a:ext>
                       </a:extLst>
                     </a:blip>
@@ -973,7 +1853,7 @@
                     </a:ln>
                     <a:extLst>
                       <a:ext uri="{53640926-AAD7-44D8-BBD7-CCE9431645EC}">
-                        <a14:shadowObscured xmlns:a14="http://schemas.microsoft.com/office/drawing/2010/main"/>
+                        <a14:shadowObscured xmlns:a14="http://schemas.microsoft.com/office/drawing/2010/main" xmlns:wps="http://schemas.microsoft.com/office/word/2010/wordprocessingShape" xmlns:wpi="http://schemas.microsoft.com/office/word/2010/wordprocessingInk" xmlns:wpg="http://schemas.microsoft.com/office/word/2010/wordprocessingGroup" xmlns:w16se="http://schemas.microsoft.com/office/word/2015/wordml/symex" xmlns:w16cid="http://schemas.microsoft.com/office/word/2016/wordml/cid" xmlns:w15="http://schemas.microsoft.com/office/word/2012/wordml" xmlns:w14="http://schemas.microsoft.com/office/word/2010/wordml" xmlns:w="http://schemas.openxmlformats.org/wordprocessingml/2006/main" xmlns:w10="urn:schemas-microsoft-com:office:word" xmlns:wp14="http://schemas.microsoft.com/office/word/2010/wordprocessingDrawing" xmlns:v="urn:schemas-microsoft-com:vml" xmlns:o="urn:schemas-microsoft-com:office:office" xmlns:am3d="http://schemas.microsoft.com/office/drawing/2017/model3d" xmlns:aink="http://schemas.microsoft.com/office/drawing/2016/ink" xmlns:mc="http://schemas.openxmlformats.org/markup-compatibility/2006" xmlns:cx8="http://schemas.microsoft.com/office/drawing/2016/5/14/chartex" xmlns:cx7="http://schemas.microsoft.com/office/drawing/2016/5/13/chartex" xmlns:cx6="http://schemas.microsoft.com/office/drawing/2016/5/12/chartex" xmlns:cx5="http://schemas.microsoft.com/office/drawing/2016/5/11/chartex" xmlns:cx4="http://schemas.microsoft.com/office/drawing/2016/5/10/chartex" xmlns:cx3="http://schemas.microsoft.com/office/drawing/2016/5/9/chartex" xmlns:cx2="http://schemas.microsoft.com/office/drawing/2015/10/21/chartex" xmlns:cx1="http://schemas.microsoft.com/office/drawing/2015/9/8/chartex" xmlns:cx="http://schemas.microsoft.com/office/drawing/2014/chartex" xmlns:wpc="http://schemas.microsoft.com/office/word/2010/wordprocessingCanvas" xmlns=""/>
                       </a:ext>
                     </a:extLst>
                   </pic:spPr>
@@ -986,11 +1866,22 @@
     </w:p>
     <w:p>
       <w:pPr>
-        <w:spacing w:line="360" w:lineRule="auto"/>
+        <w:pStyle w:val="Caption"/>
         <w:jc w:val="center"/>
       </w:pPr>
       <w:r>
-        <w:t>Slika: Ažuriranje zaštite</w:t>
+        <w:t xml:space="preserve">Slika </w:t>
+      </w:r>
+      <w:fldSimple w:instr=" SEQ Slika \* ARABIC ">
+        <w:r>
+          <w:rPr>
+            <w:noProof/>
+          </w:rPr>
+          <w:t>13</w:t>
+        </w:r>
+      </w:fldSimple>
+      <w:r>
+        <w:t xml:space="preserve"> Ažuriranje zaštite</w:t>
       </w:r>
     </w:p>
     <w:p>
@@ -1001,20 +1892,23 @@
       <w:r>
         <w:t xml:space="preserve">Odabirom određenog zapisa o sadnji i klikom na gumb „Izbriši“ otvara se prozor na kojem se mora potvrditi da li se zapis želi obrisati. Klikom na gumb „Da“ zapis se briše iz baze podataka. </w:t>
       </w:r>
-      <w:bookmarkStart w:id="0" w:name="_GoBack"/>
-      <w:bookmarkEnd w:id="0"/>
-    </w:p>
-    <w:p>
-      <w:pPr>
-        <w:pStyle w:val="Naslov1"/>
+      <w:bookmarkStart w:id="5" w:name="_GoBack"/>
+      <w:bookmarkEnd w:id="5"/>
+    </w:p>
+    <w:p>
+      <w:pPr>
+        <w:pStyle w:val="Heading1"/>
         <w:numPr>
           <w:ilvl w:val="0"/>
           <w:numId w:val="3"/>
         </w:numPr>
       </w:pPr>
-      <w:r>
+      <w:bookmarkStart w:id="6" w:name="_Toc517703084"/>
+      <w:r>
+        <w:lastRenderedPageBreak/>
         <w:t>Navodnjavanje</w:t>
       </w:r>
+      <w:bookmarkEnd w:id="6"/>
     </w:p>
     <w:p>
       <w:pPr>
@@ -1038,23 +1932,7 @@
         <w:t xml:space="preserve">Zapisi se filtriraju prema označenoj godini u padajućem izborniku. </w:t>
       </w:r>
       <w:r>
-        <w:t xml:space="preserve">Pregled dohvaćenih oborina moguć je klikom na </w:t>
-      </w:r>
-      <w:proofErr w:type="spellStart"/>
-      <w:r>
-        <w:t>tab</w:t>
-      </w:r>
-      <w:proofErr w:type="spellEnd"/>
-      <w:r>
-        <w:t xml:space="preserve"> 'Oborine'. Aplikacija svakih 10 minuta dohvaća vrijeme te ukoliko pada kiša obavještava korisnika o tome te sprema podatke u bazu. Dohvaćanje vremena moguće je isključiti označavanjem </w:t>
-      </w:r>
-      <w:proofErr w:type="spellStart"/>
-      <w:r>
-        <w:t>checkbox</w:t>
-      </w:r>
-      <w:proofErr w:type="spellEnd"/>
-      <w:r>
-        <w:t>-a 'Isključi dohvaćanje vremena' u donjem desnom kutu glavnog prozora.</w:t>
+        <w:t>Pregled dohvaćenih oborina moguć je klikom na tab 'Oborine'. Aplikacija svakih 10 minuta dohvaća vrijeme te ukoliko pada kiša obavještava korisnika o tome te sprema podatke u bazu. Dohvaćanje vremena moguće je isključiti označavanjem checkbox-a 'Isključi dohvaćanje vremena' u donjem desnom kutu glavnog prozora.</w:t>
       </w:r>
       <w:r>
         <w:t xml:space="preserve"> </w:t>
@@ -1068,11 +1946,10 @@
       <w:r>
         <w:rPr>
           <w:noProof/>
-          <w:lang w:eastAsia="hr-HR"/>
+          <w:lang w:val="en-US"/>
         </w:rPr>
-        <w:lastRenderedPageBreak/>
         <w:drawing>
-          <wp:inline distT="0" distB="0" distL="0" distR="0" wp14:anchorId="044A9458" wp14:editId="3C299BD5">
+          <wp:inline distT="0" distB="0" distL="0" distR="0">
             <wp:extent cx="5943600" cy="3342005"/>
             <wp:effectExtent l="19050" t="0" r="0" b="0"/>
             <wp:docPr id="5" name="Picture 4" descr="pregled_navodnjavanje.png"/>
@@ -1110,7 +1987,7 @@
     </w:p>
     <w:p>
       <w:pPr>
-        <w:pStyle w:val="Opisslike"/>
+        <w:pStyle w:val="Caption"/>
         <w:jc w:val="center"/>
       </w:pPr>
       <w:r>
@@ -1129,7 +2006,7 @@
         <w:rPr>
           <w:noProof/>
         </w:rPr>
-        <w:t>1</w:t>
+        <w:t>14</w:t>
       </w:r>
       <w:r>
         <w:rPr>
@@ -1149,10 +2026,11 @@
       <w:r>
         <w:rPr>
           <w:noProof/>
-          <w:lang w:eastAsia="hr-HR"/>
+          <w:lang w:val="en-US"/>
         </w:rPr>
+        <w:lastRenderedPageBreak/>
         <w:drawing>
-          <wp:inline distT="0" distB="0" distL="0" distR="0" wp14:anchorId="234C0622" wp14:editId="36941254">
+          <wp:inline distT="0" distB="0" distL="0" distR="0">
             <wp:extent cx="5943600" cy="3171825"/>
             <wp:effectExtent l="19050" t="0" r="0" b="0"/>
             <wp:docPr id="6" name="Picture 5" descr="pregled_oborine.png"/>
@@ -1190,7 +2068,7 @@
     </w:p>
     <w:p>
       <w:pPr>
-        <w:pStyle w:val="Opisslike"/>
+        <w:pStyle w:val="Caption"/>
         <w:jc w:val="center"/>
       </w:pPr>
       <w:r>
@@ -1209,7 +2087,7 @@
         <w:rPr>
           <w:noProof/>
         </w:rPr>
-        <w:t>2</w:t>
+        <w:t>15</w:t>
       </w:r>
       <w:r>
         <w:rPr>
@@ -1265,17 +2143,17 @@
     </w:p>
     <w:p>
       <w:pPr>
+        <w:keepNext/>
         <w:spacing w:line="360" w:lineRule="auto"/>
         <w:jc w:val="both"/>
       </w:pPr>
       <w:r>
         <w:rPr>
           <w:noProof/>
-          <w:lang w:eastAsia="hr-HR"/>
+          <w:lang w:val="en-US"/>
         </w:rPr>
-        <w:lastRenderedPageBreak/>
         <w:drawing>
-          <wp:inline distT="0" distB="0" distL="0" distR="0" wp14:anchorId="69900165" wp14:editId="54927A93">
+          <wp:inline distT="0" distB="0" distL="0" distR="0">
             <wp:extent cx="5943600" cy="3171825"/>
             <wp:effectExtent l="19050" t="0" r="0" b="0"/>
             <wp:docPr id="7" name="Picture 6" descr="unos_navodnjavanje.png"/>
@@ -1313,25 +2191,47 @@
     </w:p>
     <w:p>
       <w:pPr>
+        <w:pStyle w:val="Caption"/>
+        <w:jc w:val="center"/>
+      </w:pPr>
+      <w:r>
+        <w:t xml:space="preserve">Slika </w:t>
+      </w:r>
+      <w:fldSimple w:instr=" SEQ Slika \* ARABIC ">
+        <w:r>
+          <w:rPr>
+            <w:noProof/>
+          </w:rPr>
+          <w:t>16</w:t>
+        </w:r>
+      </w:fldSimple>
+      <w:r>
+        <w:t xml:space="preserve"> Unos navodnjavanja</w:t>
+      </w:r>
+    </w:p>
+    <w:p>
+      <w:pPr>
         <w:spacing w:line="360" w:lineRule="auto"/>
         <w:jc w:val="both"/>
       </w:pPr>
       <w:r>
+        <w:lastRenderedPageBreak/>
         <w:t>Klikom na gumb 'Statistika' otvara se forma s prikazom grafa. Graf prikazuje kretanje utrošene vode po mjesecima za navodnjavanje, oborine te ukupno. Podaci su prikazani za godinu označenu padajućem izborniku kod pregleda zapisa.</w:t>
       </w:r>
     </w:p>
     <w:p>
       <w:pPr>
+        <w:keepNext/>
         <w:spacing w:line="360" w:lineRule="auto"/>
         <w:jc w:val="both"/>
       </w:pPr>
       <w:r>
         <w:rPr>
           <w:noProof/>
-          <w:lang w:eastAsia="hr-HR"/>
+          <w:lang w:val="en-US"/>
         </w:rPr>
         <w:drawing>
-          <wp:inline distT="0" distB="0" distL="0" distR="0" wp14:anchorId="12752F0C" wp14:editId="349AAA70">
+          <wp:inline distT="0" distB="0" distL="0" distR="0">
             <wp:extent cx="5943600" cy="2983230"/>
             <wp:effectExtent l="19050" t="0" r="0" b="0"/>
             <wp:docPr id="8" name="Picture 7" descr="statistika_navodnjavanje.png"/>
@@ -1369,17 +2269,38 @@
     </w:p>
     <w:p>
       <w:pPr>
-        <w:pStyle w:val="Naslov1"/>
+        <w:pStyle w:val="Caption"/>
+        <w:jc w:val="center"/>
+      </w:pPr>
+      <w:r>
+        <w:t xml:space="preserve">Slika </w:t>
+      </w:r>
+      <w:fldSimple w:instr=" SEQ Slika \* ARABIC ">
+        <w:r>
+          <w:rPr>
+            <w:noProof/>
+          </w:rPr>
+          <w:t>17</w:t>
+        </w:r>
+      </w:fldSimple>
+      <w:r>
+        <w:t xml:space="preserve"> Statistika navodnjavanja</w:t>
+      </w:r>
+    </w:p>
+    <w:p>
+      <w:pPr>
+        <w:pStyle w:val="Heading1"/>
         <w:numPr>
           <w:ilvl w:val="0"/>
           <w:numId w:val="3"/>
         </w:numPr>
         <w:spacing w:line="360" w:lineRule="auto"/>
       </w:pPr>
-      <w:r>
-        <w:lastRenderedPageBreak/>
+      <w:bookmarkStart w:id="7" w:name="_Toc517703085"/>
+      <w:r>
         <w:t>Prskanje</w:t>
       </w:r>
+      <w:bookmarkEnd w:id="7"/>
     </w:p>
     <w:p>
       <w:pPr>
@@ -1395,16 +2316,18 @@
     </w:p>
     <w:p>
       <w:pPr>
+        <w:keepNext/>
         <w:spacing w:line="360" w:lineRule="auto"/>
         <w:jc w:val="both"/>
       </w:pPr>
       <w:r>
         <w:rPr>
           <w:noProof/>
-          <w:lang w:eastAsia="hr-HR"/>
+          <w:lang w:val="en-US"/>
         </w:rPr>
+        <w:lastRenderedPageBreak/>
         <w:drawing>
-          <wp:inline distT="0" distB="0" distL="0" distR="0" wp14:anchorId="2C8964AE" wp14:editId="2DE82075">
+          <wp:inline distT="0" distB="0" distL="0" distR="0">
             <wp:extent cx="5943600" cy="3168015"/>
             <wp:effectExtent l="19050" t="0" r="0" b="0"/>
             <wp:docPr id="12" name="Picture 11" descr="pregled_prskanje.png"/>
@@ -1442,6 +2365,26 @@
     </w:p>
     <w:p>
       <w:pPr>
+        <w:pStyle w:val="Caption"/>
+        <w:jc w:val="center"/>
+      </w:pPr>
+      <w:r>
+        <w:t xml:space="preserve">Slika </w:t>
+      </w:r>
+      <w:fldSimple w:instr=" SEQ Slika \* ARABIC ">
+        <w:r>
+          <w:rPr>
+            <w:noProof/>
+          </w:rPr>
+          <w:t>18</w:t>
+        </w:r>
+      </w:fldSimple>
+      <w:r>
+        <w:t xml:space="preserve"> Pregled prskanja</w:t>
+      </w:r>
+    </w:p>
+    <w:p>
+      <w:pPr>
         <w:spacing w:line="360" w:lineRule="auto"/>
         <w:jc w:val="both"/>
       </w:pPr>
@@ -1460,17 +2403,17 @@
     </w:p>
     <w:p>
       <w:pPr>
+        <w:keepNext/>
         <w:spacing w:line="360" w:lineRule="auto"/>
         <w:jc w:val="both"/>
       </w:pPr>
       <w:r>
         <w:rPr>
           <w:noProof/>
-          <w:lang w:eastAsia="hr-HR"/>
+          <w:lang w:val="en-US"/>
         </w:rPr>
-        <w:lastRenderedPageBreak/>
         <w:drawing>
-          <wp:inline distT="0" distB="0" distL="0" distR="0" wp14:anchorId="3D31F9A7" wp14:editId="41434AA5">
+          <wp:inline distT="0" distB="0" distL="0" distR="0">
             <wp:extent cx="5943600" cy="3168015"/>
             <wp:effectExtent l="19050" t="0" r="0" b="0"/>
             <wp:docPr id="13" name="Picture 12" descr="unos_prskanje.png"/>
@@ -1508,25 +2451,47 @@
     </w:p>
     <w:p>
       <w:pPr>
+        <w:pStyle w:val="Caption"/>
+        <w:jc w:val="center"/>
+      </w:pPr>
+      <w:r>
+        <w:t xml:space="preserve">Slika </w:t>
+      </w:r>
+      <w:fldSimple w:instr=" SEQ Slika \* ARABIC ">
+        <w:r>
+          <w:rPr>
+            <w:noProof/>
+          </w:rPr>
+          <w:t>19</w:t>
+        </w:r>
+      </w:fldSimple>
+      <w:r>
+        <w:t xml:space="preserve"> Unos prskanja</w:t>
+      </w:r>
+    </w:p>
+    <w:p>
+      <w:pPr>
         <w:spacing w:line="360" w:lineRule="auto"/>
         <w:jc w:val="both"/>
       </w:pPr>
       <w:r>
+        <w:lastRenderedPageBreak/>
         <w:t>Klikom na gumb 'Ispiši u PDF' otvara se prikaz izvještaja o svim prskanjima za neku godinu. Na izvještaju se nalazi potrebni podaci o prskanjima, datum i vrijeme izvještaja te potpis odgovorne osobe.</w:t>
       </w:r>
     </w:p>
     <w:p>
       <w:pPr>
+        <w:keepNext/>
         <w:spacing w:line="360" w:lineRule="auto"/>
         <w:jc w:val="both"/>
       </w:pPr>
       <w:r>
         <w:rPr>
           <w:noProof/>
-          <w:lang w:eastAsia="hr-HR"/>
+          <w:lang w:val="en-US"/>
         </w:rPr>
         <w:drawing>
-          <wp:inline distT="0" distB="0" distL="0" distR="0" wp14:anchorId="4D9360A6" wp14:editId="29EFAFCD">
+          <wp:inline distT="0" distB="0" distL="0" distR="0">
             <wp:extent cx="5943600" cy="3168015"/>
             <wp:effectExtent l="19050" t="0" r="0" b="0"/>
             <wp:docPr id="14" name="Picture 13" descr="izvjestaj_prskanje.png"/>
@@ -1562,6 +2527,26 @@
         </w:drawing>
       </w:r>
     </w:p>
+    <w:p>
+      <w:pPr>
+        <w:pStyle w:val="Caption"/>
+        <w:jc w:val="center"/>
+      </w:pPr>
+      <w:r>
+        <w:t xml:space="preserve">Slika </w:t>
+      </w:r>
+      <w:fldSimple w:instr=" SEQ Slika \* ARABIC ">
+        <w:r>
+          <w:rPr>
+            <w:noProof/>
+          </w:rPr>
+          <w:t>20</w:t>
+        </w:r>
+      </w:fldSimple>
+      <w:r>
+        <w:t xml:space="preserve"> Izvještaj o prskanju</w:t>
+      </w:r>
+    </w:p>
     <w:sectPr>
       <w:pgSz w:w="12240" w:h="15840"/>
       <w:pgMar w:top="1440" w:right="1440" w:bottom="1440" w:left="1440" w:header="708" w:footer="708" w:gutter="0"/>
@@ -1573,7 +2558,7 @@
 </file>
 
 <file path=word/endnotes.xml><?xml version="1.0" encoding="utf-8"?>
-<w:endnotes xmlns:wpc="http://schemas.microsoft.com/office/word/2010/wordprocessingCanvas" xmlns:cx="http://schemas.microsoft.com/office/drawing/2014/chartex" xmlns:cx1="http://schemas.microsoft.com/office/drawing/2015/9/8/chartex" xmlns:cx2="http://schemas.microsoft.com/office/drawing/2015/10/21/chartex" xmlns:cx3="http://schemas.microsoft.com/office/drawing/2016/5/9/chartex" xmlns:cx4="http://schemas.microsoft.com/office/drawing/2016/5/10/chartex" xmlns:cx5="http://schemas.microsoft.com/office/drawing/2016/5/11/chartex" xmlns:cx6="http://schemas.microsoft.com/office/drawing/2016/5/12/chartex" xmlns:cx7="http://schemas.microsoft.com/office/drawing/2016/5/13/chartex" xmlns:cx8="http://schemas.microsoft.com/office/drawing/2016/5/14/chartex" xmlns:mc="http://schemas.openxmlformats.org/markup-compatibility/2006" xmlns:aink="http://schemas.microsoft.com/office/drawing/2016/ink" xmlns:am3d="http://schemas.microsoft.com/office/drawing/2017/model3d" xmlns:o="urn:schemas-microsoft-com:office:office" xmlns:r="http://schemas.openxmlformats.org/officeDocument/2006/relationships" xmlns:m="http://schemas.openxmlformats.org/officeDocument/2006/math" xmlns:v="urn:schemas-microsoft-com:vml" xmlns:wp14="http://schemas.microsoft.com/office/word/2010/wordprocessingDrawing" xmlns:wp="http://schemas.openxmlformats.org/drawingml/2006/wordprocessingDrawing" xmlns:w10="urn:schemas-microsoft-com:office:word" xmlns:w="http://schemas.openxmlformats.org/wordprocessingml/2006/main" xmlns:w14="http://schemas.microsoft.com/office/word/2010/wordml" xmlns:w15="http://schemas.microsoft.com/office/word/2012/wordml" xmlns:w16cid="http://schemas.microsoft.com/office/word/2016/wordml/cid" xmlns:w16se="http://schemas.microsoft.com/office/word/2015/wordml/symex" xmlns:wpg="http://schemas.microsoft.com/office/word/2010/wordprocessingGroup" xmlns:wpi="http://schemas.microsoft.com/office/word/2010/wordprocessingInk" xmlns:wne="http://schemas.microsoft.com/office/word/2006/wordml" xmlns:wps="http://schemas.microsoft.com/office/word/2010/wordprocessingShape" mc:Ignorable="w14 w15 w16se w16cid wp14">
+<w:endnotes xmlns:ve="http://schemas.openxmlformats.org/markup-compatibility/2006" xmlns:o="urn:schemas-microsoft-com:office:office" xmlns:r="http://schemas.openxmlformats.org/officeDocument/2006/relationships" xmlns:m="http://schemas.openxmlformats.org/officeDocument/2006/math" xmlns:v="urn:schemas-microsoft-com:vml" xmlns:wp="http://schemas.openxmlformats.org/drawingml/2006/wordprocessingDrawing" xmlns:w10="urn:schemas-microsoft-com:office:word" xmlns:w="http://schemas.openxmlformats.org/wordprocessingml/2006/main" xmlns:wne="http://schemas.microsoft.com/office/word/2006/wordml">
   <w:endnote w:type="separator" w:id="-1">
     <w:p>
       <w:pPr>
@@ -1598,7 +2583,7 @@
 </file>
 
 <file path=word/footnotes.xml><?xml version="1.0" encoding="utf-8"?>
-<w:footnotes xmlns:wpc="http://schemas.microsoft.com/office/word/2010/wordprocessingCanvas" xmlns:cx="http://schemas.microsoft.com/office/drawing/2014/chartex" xmlns:cx1="http://schemas.microsoft.com/office/drawing/2015/9/8/chartex" xmlns:cx2="http://schemas.microsoft.com/office/drawing/2015/10/21/chartex" xmlns:cx3="http://schemas.microsoft.com/office/drawing/2016/5/9/chartex" xmlns:cx4="http://schemas.microsoft.com/office/drawing/2016/5/10/chartex" xmlns:cx5="http://schemas.microsoft.com/office/drawing/2016/5/11/chartex" xmlns:cx6="http://schemas.microsoft.com/office/drawing/2016/5/12/chartex" xmlns:cx7="http://schemas.microsoft.com/office/drawing/2016/5/13/chartex" xmlns:cx8="http://schemas.microsoft.com/office/drawing/2016/5/14/chartex" xmlns:mc="http://schemas.openxmlformats.org/markup-compatibility/2006" xmlns:aink="http://schemas.microsoft.com/office/drawing/2016/ink" xmlns:am3d="http://schemas.microsoft.com/office/drawing/2017/model3d" xmlns:o="urn:schemas-microsoft-com:office:office" xmlns:r="http://schemas.openxmlformats.org/officeDocument/2006/relationships" xmlns:m="http://schemas.openxmlformats.org/officeDocument/2006/math" xmlns:v="urn:schemas-microsoft-com:vml" xmlns:wp14="http://schemas.microsoft.com/office/word/2010/wordprocessingDrawing" xmlns:wp="http://schemas.openxmlformats.org/drawingml/2006/wordprocessingDrawing" xmlns:w10="urn:schemas-microsoft-com:office:word" xmlns:w="http://schemas.openxmlformats.org/wordprocessingml/2006/main" xmlns:w14="http://schemas.microsoft.com/office/word/2010/wordml" xmlns:w15="http://schemas.microsoft.com/office/word/2012/wordml" xmlns:w16cid="http://schemas.microsoft.com/office/word/2016/wordml/cid" xmlns:w16se="http://schemas.microsoft.com/office/word/2015/wordml/symex" xmlns:wpg="http://schemas.microsoft.com/office/word/2010/wordprocessingGroup" xmlns:wpi="http://schemas.microsoft.com/office/word/2010/wordprocessingInk" xmlns:wne="http://schemas.microsoft.com/office/word/2006/wordml" xmlns:wps="http://schemas.microsoft.com/office/word/2010/wordprocessingShape" mc:Ignorable="w14 w15 w16se w16cid wp14">
+<w:footnotes xmlns:ve="http://schemas.openxmlformats.org/markup-compatibility/2006" xmlns:o="urn:schemas-microsoft-com:office:office" xmlns:r="http://schemas.openxmlformats.org/officeDocument/2006/relationships" xmlns:m="http://schemas.openxmlformats.org/officeDocument/2006/math" xmlns:v="urn:schemas-microsoft-com:vml" xmlns:wp="http://schemas.openxmlformats.org/drawingml/2006/wordprocessingDrawing" xmlns:w10="urn:schemas-microsoft-com:office:word" xmlns:w="http://schemas.openxmlformats.org/wordprocessingml/2006/main" xmlns:wne="http://schemas.microsoft.com/office/word/2006/wordml">
   <w:footnote w:type="separator" w:id="-1">
     <w:p>
       <w:pPr>
@@ -1623,8 +2608,8 @@
 </file>
 
 <file path=word/numbering.xml><?xml version="1.0" encoding="utf-8"?>
-<w:numbering xmlns:wpc="http://schemas.microsoft.com/office/word/2010/wordprocessingCanvas" xmlns:cx="http://schemas.microsoft.com/office/drawing/2014/chartex" xmlns:cx1="http://schemas.microsoft.com/office/drawing/2015/9/8/chartex" xmlns:cx2="http://schemas.microsoft.com/office/drawing/2015/10/21/chartex" xmlns:cx3="http://schemas.microsoft.com/office/drawing/2016/5/9/chartex" xmlns:cx4="http://schemas.microsoft.com/office/drawing/2016/5/10/chartex" xmlns:cx5="http://schemas.microsoft.com/office/drawing/2016/5/11/chartex" xmlns:cx6="http://schemas.microsoft.com/office/drawing/2016/5/12/chartex" xmlns:cx7="http://schemas.microsoft.com/office/drawing/2016/5/13/chartex" xmlns:cx8="http://schemas.microsoft.com/office/drawing/2016/5/14/chartex" xmlns:mc="http://schemas.openxmlformats.org/markup-compatibility/2006" xmlns:aink="http://schemas.microsoft.com/office/drawing/2016/ink" xmlns:am3d="http://schemas.microsoft.com/office/drawing/2017/model3d" xmlns:o="urn:schemas-microsoft-com:office:office" xmlns:r="http://schemas.openxmlformats.org/officeDocument/2006/relationships" xmlns:m="http://schemas.openxmlformats.org/officeDocument/2006/math" xmlns:v="urn:schemas-microsoft-com:vml" xmlns:wp14="http://schemas.microsoft.com/office/word/2010/wordprocessingDrawing" xmlns:wp="http://schemas.openxmlformats.org/drawingml/2006/wordprocessingDrawing" xmlns:w10="urn:schemas-microsoft-com:office:word" xmlns:w="http://schemas.openxmlformats.org/wordprocessingml/2006/main" xmlns:w14="http://schemas.microsoft.com/office/word/2010/wordml" xmlns:w15="http://schemas.microsoft.com/office/word/2012/wordml" xmlns:w16cid="http://schemas.microsoft.com/office/word/2016/wordml/cid" xmlns:w16se="http://schemas.microsoft.com/office/word/2015/wordml/symex" xmlns:wpg="http://schemas.microsoft.com/office/word/2010/wordprocessingGroup" xmlns:wpi="http://schemas.microsoft.com/office/word/2010/wordprocessingInk" xmlns:wne="http://schemas.microsoft.com/office/word/2006/wordml" xmlns:wps="http://schemas.microsoft.com/office/word/2010/wordprocessingShape" mc:Ignorable="w14 w15 w16se w16cid wp14">
-  <w:abstractNum w:abstractNumId="0" w15:restartNumberingAfterBreak="0">
+<w:numbering xmlns:ve="http://schemas.openxmlformats.org/markup-compatibility/2006" xmlns:o="urn:schemas-microsoft-com:office:office" xmlns:r="http://schemas.openxmlformats.org/officeDocument/2006/relationships" xmlns:m="http://schemas.openxmlformats.org/officeDocument/2006/math" xmlns:v="urn:schemas-microsoft-com:vml" xmlns:wp="http://schemas.openxmlformats.org/drawingml/2006/wordprocessingDrawing" xmlns:w10="urn:schemas-microsoft-com:office:word" xmlns:w="http://schemas.openxmlformats.org/wordprocessingml/2006/main" xmlns:wne="http://schemas.microsoft.com/office/word/2006/wordml">
+  <w:abstractNum w:abstractNumId="0">
     <w:nsid w:val="2B2D1767"/>
     <w:multiLevelType w:val="hybridMultilevel"/>
     <w:tmpl w:val="E5D26830"/>
@@ -1710,7 +2695,7 @@
       </w:pPr>
     </w:lvl>
   </w:abstractNum>
-  <w:abstractNum w:abstractNumId="1" w15:restartNumberingAfterBreak="0">
+  <w:abstractNum w:abstractNumId="1">
     <w:nsid w:val="313F749F"/>
     <w:multiLevelType w:val="hybridMultilevel"/>
     <w:tmpl w:val="8D764FB2"/>
@@ -1796,7 +2781,7 @@
       </w:pPr>
     </w:lvl>
   </w:abstractNum>
-  <w:abstractNum w:abstractNumId="2" w15:restartNumberingAfterBreak="0">
+  <w:abstractNum w:abstractNumId="2">
     <w:nsid w:val="36AD40F5"/>
     <w:multiLevelType w:val="hybridMultilevel"/>
     <w:tmpl w:val="69569B3E"/>
@@ -1882,7 +2867,7 @@
       </w:pPr>
     </w:lvl>
   </w:abstractNum>
-  <w:abstractNum w:abstractNumId="3" w15:restartNumberingAfterBreak="0">
+  <w:abstractNum w:abstractNumId="3">
     <w:nsid w:val="51C65282"/>
     <w:multiLevelType w:val="hybridMultilevel"/>
     <w:tmpl w:val="0548E32C"/>
@@ -1968,7 +2953,7 @@
       </w:pPr>
     </w:lvl>
   </w:abstractNum>
-  <w:abstractNum w:abstractNumId="4" w15:restartNumberingAfterBreak="0">
+  <w:abstractNum w:abstractNumId="4">
     <w:nsid w:val="525E1CE0"/>
     <w:multiLevelType w:val="hybridMultilevel"/>
     <w:tmpl w:val="DBF022EE"/>
@@ -2054,7 +3039,7 @@
       </w:pPr>
     </w:lvl>
   </w:abstractNum>
-  <w:abstractNum w:abstractNumId="5" w15:restartNumberingAfterBreak="0">
+  <w:abstractNum w:abstractNumId="5">
     <w:nsid w:val="56D43EF5"/>
     <w:multiLevelType w:val="hybridMultilevel"/>
     <w:tmpl w:val="5E4AA44A"/>
@@ -2140,7 +3125,7 @@
       </w:pPr>
     </w:lvl>
   </w:abstractNum>
-  <w:abstractNum w:abstractNumId="6" w15:restartNumberingAfterBreak="0">
+  <w:abstractNum w:abstractNumId="6">
     <w:nsid w:val="74B401A2"/>
     <w:multiLevelType w:val="hybridMultilevel"/>
     <w:tmpl w:val="A16AD5E0"/>
@@ -2251,7 +3236,7 @@
 </file>
 
 <file path=word/styles.xml><?xml version="1.0" encoding="utf-8"?>
-<w:styles xmlns:mc="http://schemas.openxmlformats.org/markup-compatibility/2006" xmlns:r="http://schemas.openxmlformats.org/officeDocument/2006/relationships" xmlns:w="http://schemas.openxmlformats.org/wordprocessingml/2006/main" xmlns:w14="http://schemas.microsoft.com/office/word/2010/wordml" xmlns:w15="http://schemas.microsoft.com/office/word/2012/wordml" xmlns:w16cid="http://schemas.microsoft.com/office/word/2016/wordml/cid" xmlns:w16se="http://schemas.microsoft.com/office/word/2015/wordml/symex" mc:Ignorable="w14 w15 w16se w16cid">
+<w:styles xmlns:r="http://schemas.openxmlformats.org/officeDocument/2006/relationships" xmlns:w="http://schemas.openxmlformats.org/wordprocessingml/2006/main">
   <w:docDefaults>
     <w:rPrDefault>
       <w:rPr>
@@ -2267,382 +3252,144 @@
       </w:pPr>
     </w:pPrDefault>
   </w:docDefaults>
-  <w:latentStyles w:defLockedState="0" w:defUIPriority="99" w:defSemiHidden="0" w:defUnhideWhenUsed="0" w:defQFormat="0" w:count="375">
-    <w:lsdException w:name="Normal" w:uiPriority="0" w:qFormat="1"/>
-    <w:lsdException w:name="heading 1" w:uiPriority="9" w:qFormat="1"/>
-    <w:lsdException w:name="heading 2" w:semiHidden="1" w:uiPriority="9" w:unhideWhenUsed="1" w:qFormat="1"/>
-    <w:lsdException w:name="heading 3" w:semiHidden="1" w:uiPriority="9" w:unhideWhenUsed="1" w:qFormat="1"/>
-    <w:lsdException w:name="heading 4" w:semiHidden="1" w:uiPriority="9" w:unhideWhenUsed="1" w:qFormat="1"/>
-    <w:lsdException w:name="heading 5" w:semiHidden="1" w:uiPriority="9" w:unhideWhenUsed="1" w:qFormat="1"/>
-    <w:lsdException w:name="heading 6" w:semiHidden="1" w:uiPriority="9" w:unhideWhenUsed="1" w:qFormat="1"/>
-    <w:lsdException w:name="heading 7" w:semiHidden="1" w:uiPriority="9" w:unhideWhenUsed="1" w:qFormat="1"/>
-    <w:lsdException w:name="heading 8" w:semiHidden="1" w:uiPriority="9" w:unhideWhenUsed="1" w:qFormat="1"/>
-    <w:lsdException w:name="heading 9" w:semiHidden="1" w:uiPriority="9" w:unhideWhenUsed="1" w:qFormat="1"/>
-    <w:lsdException w:name="index 1" w:semiHidden="1" w:unhideWhenUsed="1"/>
-    <w:lsdException w:name="index 2" w:semiHidden="1" w:unhideWhenUsed="1"/>
-    <w:lsdException w:name="index 3" w:semiHidden="1" w:unhideWhenUsed="1"/>
-    <w:lsdException w:name="index 4" w:semiHidden="1" w:unhideWhenUsed="1"/>
-    <w:lsdException w:name="index 5" w:semiHidden="1" w:unhideWhenUsed="1"/>
-    <w:lsdException w:name="index 6" w:semiHidden="1" w:unhideWhenUsed="1"/>
-    <w:lsdException w:name="index 7" w:semiHidden="1" w:unhideWhenUsed="1"/>
-    <w:lsdException w:name="index 8" w:semiHidden="1" w:unhideWhenUsed="1"/>
-    <w:lsdException w:name="index 9" w:semiHidden="1" w:unhideWhenUsed="1"/>
-    <w:lsdException w:name="toc 1" w:semiHidden="1" w:uiPriority="39" w:unhideWhenUsed="1"/>
-    <w:lsdException w:name="toc 2" w:semiHidden="1" w:uiPriority="39" w:unhideWhenUsed="1"/>
-    <w:lsdException w:name="toc 3" w:semiHidden="1" w:uiPriority="39" w:unhideWhenUsed="1"/>
-    <w:lsdException w:name="toc 4" w:semiHidden="1" w:uiPriority="39" w:unhideWhenUsed="1"/>
-    <w:lsdException w:name="toc 5" w:semiHidden="1" w:uiPriority="39" w:unhideWhenUsed="1"/>
-    <w:lsdException w:name="toc 6" w:semiHidden="1" w:uiPriority="39" w:unhideWhenUsed="1"/>
-    <w:lsdException w:name="toc 7" w:semiHidden="1" w:uiPriority="39" w:unhideWhenUsed="1"/>
-    <w:lsdException w:name="toc 8" w:semiHidden="1" w:uiPriority="39" w:unhideWhenUsed="1"/>
-    <w:lsdException w:name="toc 9" w:semiHidden="1" w:uiPriority="39" w:unhideWhenUsed="1"/>
-    <w:lsdException w:name="Normal Indent" w:semiHidden="1" w:unhideWhenUsed="1"/>
-    <w:lsdException w:name="footnote text" w:semiHidden="1" w:unhideWhenUsed="1"/>
-    <w:lsdException w:name="annotation text" w:semiHidden="1" w:unhideWhenUsed="1"/>
-    <w:lsdException w:name="header" w:semiHidden="1" w:unhideWhenUsed="1"/>
-    <w:lsdException w:name="footer" w:semiHidden="1" w:unhideWhenUsed="1"/>
-    <w:lsdException w:name="index heading" w:semiHidden="1" w:unhideWhenUsed="1"/>
-    <w:lsdException w:name="caption" w:semiHidden="1" w:uiPriority="35" w:unhideWhenUsed="1" w:qFormat="1"/>
-    <w:lsdException w:name="table of figures" w:semiHidden="1" w:unhideWhenUsed="1"/>
-    <w:lsdException w:name="envelope address" w:semiHidden="1" w:unhideWhenUsed="1"/>
-    <w:lsdException w:name="envelope return" w:semiHidden="1" w:unhideWhenUsed="1"/>
-    <w:lsdException w:name="footnote reference" w:semiHidden="1" w:unhideWhenUsed="1"/>
-    <w:lsdException w:name="annotation reference" w:semiHidden="1" w:unhideWhenUsed="1"/>
-    <w:lsdException w:name="line number" w:semiHidden="1" w:unhideWhenUsed="1"/>
-    <w:lsdException w:name="page number" w:semiHidden="1" w:unhideWhenUsed="1"/>
-    <w:lsdException w:name="endnote reference" w:semiHidden="1" w:unhideWhenUsed="1"/>
-    <w:lsdException w:name="endnote text" w:semiHidden="1" w:unhideWhenUsed="1"/>
-    <w:lsdException w:name="table of authorities" w:semiHidden="1" w:unhideWhenUsed="1"/>
-    <w:lsdException w:name="macro" w:semiHidden="1" w:unhideWhenUsed="1"/>
-    <w:lsdException w:name="toa heading" w:semiHidden="1" w:unhideWhenUsed="1"/>
-    <w:lsdException w:name="List" w:semiHidden="1" w:unhideWhenUsed="1"/>
-    <w:lsdException w:name="List Bullet" w:semiHidden="1" w:unhideWhenUsed="1"/>
-    <w:lsdException w:name="List Number" w:semiHidden="1" w:unhideWhenUsed="1"/>
-    <w:lsdException w:name="List 2" w:semiHidden="1" w:unhideWhenUsed="1"/>
-    <w:lsdException w:name="List 3" w:semiHidden="1" w:unhideWhenUsed="1"/>
-    <w:lsdException w:name="List 4" w:semiHidden="1" w:unhideWhenUsed="1"/>
-    <w:lsdException w:name="List 5" w:semiHidden="1" w:unhideWhenUsed="1"/>
-    <w:lsdException w:name="List Bullet 2" w:semiHidden="1" w:unhideWhenUsed="1"/>
-    <w:lsdException w:name="List Bullet 3" w:semiHidden="1" w:unhideWhenUsed="1"/>
-    <w:lsdException w:name="List Bullet 4" w:semiHidden="1" w:unhideWhenUsed="1"/>
-    <w:lsdException w:name="List Bullet 5" w:semiHidden="1" w:unhideWhenUsed="1"/>
-    <w:lsdException w:name="List Number 2" w:semiHidden="1" w:unhideWhenUsed="1"/>
-    <w:lsdException w:name="List Number 3" w:semiHidden="1" w:unhideWhenUsed="1"/>
-    <w:lsdException w:name="List Number 4" w:semiHidden="1" w:unhideWhenUsed="1"/>
-    <w:lsdException w:name="List Number 5" w:semiHidden="1" w:unhideWhenUsed="1"/>
-    <w:lsdException w:name="Title" w:uiPriority="10" w:qFormat="1"/>
-    <w:lsdException w:name="Closing" w:semiHidden="1" w:unhideWhenUsed="1"/>
-    <w:lsdException w:name="Signature" w:semiHidden="1" w:unhideWhenUsed="1"/>
-    <w:lsdException w:name="Default Paragraph Font" w:semiHidden="1" w:uiPriority="1" w:unhideWhenUsed="1"/>
-    <w:lsdException w:name="Body Text" w:semiHidden="1" w:unhideWhenUsed="1"/>
-    <w:lsdException w:name="Body Text Indent" w:semiHidden="1" w:unhideWhenUsed="1"/>
-    <w:lsdException w:name="List Continue" w:semiHidden="1" w:unhideWhenUsed="1"/>
-    <w:lsdException w:name="List Continue 2" w:semiHidden="1" w:unhideWhenUsed="1"/>
-    <w:lsdException w:name="List Continue 3" w:semiHidden="1" w:unhideWhenUsed="1"/>
-    <w:lsdException w:name="List Continue 4" w:semiHidden="1" w:unhideWhenUsed="1"/>
-    <w:lsdException w:name="List Continue 5" w:semiHidden="1" w:unhideWhenUsed="1"/>
-    <w:lsdException w:name="Message Header" w:semiHidden="1" w:unhideWhenUsed="1"/>
-    <w:lsdException w:name="Subtitle" w:uiPriority="11" w:qFormat="1"/>
-    <w:lsdException w:name="Salutation" w:semiHidden="1" w:unhideWhenUsed="1"/>
-    <w:lsdException w:name="Date" w:semiHidden="1" w:unhideWhenUsed="1"/>
-    <w:lsdException w:name="Body Text First Indent" w:semiHidden="1" w:unhideWhenUsed="1"/>
-    <w:lsdException w:name="Body Text First Indent 2" w:semiHidden="1" w:unhideWhenUsed="1"/>
-    <w:lsdException w:name="Note Heading" w:semiHidden="1" w:unhideWhenUsed="1"/>
-    <w:lsdException w:name="Body Text 2" w:semiHidden="1" w:unhideWhenUsed="1"/>
-    <w:lsdException w:name="Body Text 3" w:semiHidden="1" w:unhideWhenUsed="1"/>
-    <w:lsdException w:name="Body Text Indent 2" w:semiHidden="1" w:unhideWhenUsed="1"/>
-    <w:lsdException w:name="Body Text Indent 3" w:semiHidden="1" w:unhideWhenUsed="1"/>
-    <w:lsdException w:name="Block Text" w:semiHidden="1" w:unhideWhenUsed="1"/>
-    <w:lsdException w:name="Hyperlink" w:semiHidden="1" w:unhideWhenUsed="1"/>
-    <w:lsdException w:name="FollowedHyperlink" w:semiHidden="1" w:unhideWhenUsed="1"/>
-    <w:lsdException w:name="Strong" w:uiPriority="22" w:qFormat="1"/>
-    <w:lsdException w:name="Emphasis" w:uiPriority="20" w:qFormat="1"/>
-    <w:lsdException w:name="Document Map" w:semiHidden="1" w:unhideWhenUsed="1"/>
-    <w:lsdException w:name="Plain Text" w:semiHidden="1" w:unhideWhenUsed="1"/>
-    <w:lsdException w:name="E-mail Signature" w:semiHidden="1" w:unhideWhenUsed="1"/>
-    <w:lsdException w:name="HTML Top of Form" w:semiHidden="1" w:unhideWhenUsed="1"/>
-    <w:lsdException w:name="HTML Bottom of Form" w:semiHidden="1" w:unhideWhenUsed="1"/>
-    <w:lsdException w:name="Normal (Web)" w:semiHidden="1" w:unhideWhenUsed="1"/>
-    <w:lsdException w:name="HTML Acronym" w:semiHidden="1" w:unhideWhenUsed="1"/>
-    <w:lsdException w:name="HTML Address" w:semiHidden="1" w:unhideWhenUsed="1"/>
-    <w:lsdException w:name="HTML Cite" w:semiHidden="1" w:unhideWhenUsed="1"/>
-    <w:lsdException w:name="HTML Code" w:semiHidden="1" w:unhideWhenUsed="1"/>
-    <w:lsdException w:name="HTML Definition" w:semiHidden="1" w:unhideWhenUsed="1"/>
-    <w:lsdException w:name="HTML Keyboard" w:semiHidden="1" w:unhideWhenUsed="1"/>
-    <w:lsdException w:name="HTML Preformatted" w:semiHidden="1" w:unhideWhenUsed="1"/>
-    <w:lsdException w:name="HTML Sample" w:semiHidden="1" w:unhideWhenUsed="1"/>
-    <w:lsdException w:name="HTML Typewriter" w:semiHidden="1" w:unhideWhenUsed="1"/>
-    <w:lsdException w:name="HTML Variable" w:semiHidden="1" w:unhideWhenUsed="1"/>
-    <w:lsdException w:name="Normal Table" w:semiHidden="1" w:unhideWhenUsed="1"/>
-    <w:lsdException w:name="annotation subject" w:semiHidden="1" w:unhideWhenUsed="1"/>
-    <w:lsdException w:name="No List" w:semiHidden="1" w:unhideWhenUsed="1"/>
-    <w:lsdException w:name="Outline List 1" w:semiHidden="1" w:unhideWhenUsed="1"/>
-    <w:lsdException w:name="Outline List 2" w:semiHidden="1" w:unhideWhenUsed="1"/>
-    <w:lsdException w:name="Outline List 3" w:semiHidden="1" w:unhideWhenUsed="1"/>
-    <w:lsdException w:name="Table Simple 1" w:semiHidden="1" w:unhideWhenUsed="1"/>
-    <w:lsdException w:name="Table Simple 2" w:semiHidden="1" w:unhideWhenUsed="1"/>
-    <w:lsdException w:name="Table Simple 3" w:semiHidden="1" w:unhideWhenUsed="1"/>
-    <w:lsdException w:name="Table Classic 1" w:semiHidden="1" w:unhideWhenUsed="1"/>
-    <w:lsdException w:name="Table Classic 2" w:semiHidden="1" w:unhideWhenUsed="1"/>
-    <w:lsdException w:name="Table Classic 3" w:semiHidden="1" w:unhideWhenUsed="1"/>
-    <w:lsdException w:name="Table Classic 4" w:semiHidden="1" w:unhideWhenUsed="1"/>
-    <w:lsdException w:name="Table Colorful 1" w:semiHidden="1" w:unhideWhenUsed="1"/>
-    <w:lsdException w:name="Table Colorful 2" w:semiHidden="1" w:unhideWhenUsed="1"/>
-    <w:lsdException w:name="Table Colorful 3" w:semiHidden="1" w:unhideWhenUsed="1"/>
-    <w:lsdException w:name="Table Columns 1" w:semiHidden="1" w:unhideWhenUsed="1"/>
-    <w:lsdException w:name="Table Columns 2" w:semiHidden="1" w:unhideWhenUsed="1"/>
-    <w:lsdException w:name="Table Columns 3" w:semiHidden="1" w:unhideWhenUsed="1"/>
-    <w:lsdException w:name="Table Columns 4" w:semiHidden="1" w:unhideWhenUsed="1"/>
-    <w:lsdException w:name="Table Columns 5" w:semiHidden="1" w:unhideWhenUsed="1"/>
-    <w:lsdException w:name="Table Grid 1" w:semiHidden="1" w:unhideWhenUsed="1"/>
-    <w:lsdException w:name="Table Grid 2" w:semiHidden="1" w:unhideWhenUsed="1"/>
-    <w:lsdException w:name="Table Grid 3" w:semiHidden="1" w:unhideWhenUsed="1"/>
-    <w:lsdException w:name="Table Grid 4" w:semiHidden="1" w:unhideWhenUsed="1"/>
-    <w:lsdException w:name="Table Grid 5" w:semiHidden="1" w:unhideWhenUsed="1"/>
-    <w:lsdException w:name="Table Grid 6" w:semiHidden="1" w:unhideWhenUsed="1"/>
-    <w:lsdException w:name="Table Grid 7" w:semiHidden="1" w:unhideWhenUsed="1"/>
-    <w:lsdException w:name="Table Grid 8" w:semiHidden="1" w:unhideWhenUsed="1"/>
-    <w:lsdException w:name="Table List 1" w:semiHidden="1" w:unhideWhenUsed="1"/>
-    <w:lsdException w:name="Table List 2" w:semiHidden="1" w:unhideWhenUsed="1"/>
-    <w:lsdException w:name="Table List 3" w:semiHidden="1" w:unhideWhenUsed="1"/>
-    <w:lsdException w:name="Table List 4" w:semiHidden="1" w:unhideWhenUsed="1"/>
-    <w:lsdException w:name="Table List 5" w:semiHidden="1" w:unhideWhenUsed="1"/>
-    <w:lsdException w:name="Table List 6" w:semiHidden="1" w:unhideWhenUsed="1"/>
-    <w:lsdException w:name="Table List 7" w:semiHidden="1" w:unhideWhenUsed="1"/>
-    <w:lsdException w:name="Table List 8" w:semiHidden="1" w:unhideWhenUsed="1"/>
-    <w:lsdException w:name="Table 3D effects 1" w:semiHidden="1" w:unhideWhenUsed="1"/>
-    <w:lsdException w:name="Table 3D effects 2" w:semiHidden="1" w:unhideWhenUsed="1"/>
-    <w:lsdException w:name="Table 3D effects 3" w:semiHidden="1" w:unhideWhenUsed="1"/>
-    <w:lsdException w:name="Table Contemporary" w:semiHidden="1" w:unhideWhenUsed="1"/>
-    <w:lsdException w:name="Table Elegant" w:semiHidden="1" w:unhideWhenUsed="1"/>
-    <w:lsdException w:name="Table Professional" w:semiHidden="1" w:unhideWhenUsed="1"/>
-    <w:lsdException w:name="Table Subtle 1" w:semiHidden="1" w:unhideWhenUsed="1"/>
-    <w:lsdException w:name="Table Subtle 2" w:semiHidden="1" w:unhideWhenUsed="1"/>
-    <w:lsdException w:name="Table Web 1" w:semiHidden="1" w:unhideWhenUsed="1"/>
-    <w:lsdException w:name="Table Web 2" w:semiHidden="1" w:unhideWhenUsed="1"/>
-    <w:lsdException w:name="Table Web 3" w:semiHidden="1" w:unhideWhenUsed="1"/>
-    <w:lsdException w:name="Balloon Text" w:semiHidden="1" w:unhideWhenUsed="1"/>
-    <w:lsdException w:name="Table Grid" w:semiHidden="1" w:uiPriority="59" w:unhideWhenUsed="1"/>
-    <w:lsdException w:name="Table Theme" w:semiHidden="1" w:unhideWhenUsed="1"/>
-    <w:lsdException w:name="Placeholder Text" w:semiHidden="1"/>
-    <w:lsdException w:name="No Spacing" w:uiPriority="1" w:qFormat="1"/>
-    <w:lsdException w:name="Light Shading" w:uiPriority="60"/>
-    <w:lsdException w:name="Light List" w:uiPriority="61"/>
-    <w:lsdException w:name="Light Grid" w:uiPriority="62"/>
-    <w:lsdException w:name="Medium Shading 1" w:uiPriority="63"/>
-    <w:lsdException w:name="Medium Shading 2" w:uiPriority="64"/>
-    <w:lsdException w:name="Medium List 1" w:uiPriority="65"/>
-    <w:lsdException w:name="Medium List 2" w:uiPriority="66"/>
-    <w:lsdException w:name="Medium Grid 1" w:uiPriority="67"/>
-    <w:lsdException w:name="Medium Grid 2" w:uiPriority="68"/>
-    <w:lsdException w:name="Medium Grid 3" w:uiPriority="69"/>
-    <w:lsdException w:name="Dark List" w:uiPriority="70"/>
-    <w:lsdException w:name="Colorful Shading" w:uiPriority="71"/>
-    <w:lsdException w:name="Colorful List" w:uiPriority="72"/>
-    <w:lsdException w:name="Colorful Grid" w:uiPriority="73"/>
-    <w:lsdException w:name="Light Shading Accent 1" w:uiPriority="60"/>
-    <w:lsdException w:name="Light List Accent 1" w:uiPriority="61"/>
-    <w:lsdException w:name="Light Grid Accent 1" w:uiPriority="62"/>
-    <w:lsdException w:name="Medium Shading 1 Accent 1" w:uiPriority="63"/>
-    <w:lsdException w:name="Medium Shading 2 Accent 1" w:uiPriority="64"/>
-    <w:lsdException w:name="Medium List 1 Accent 1" w:uiPriority="65"/>
-    <w:lsdException w:name="Revision" w:semiHidden="1"/>
-    <w:lsdException w:name="List Paragraph" w:uiPriority="34" w:qFormat="1"/>
-    <w:lsdException w:name="Quote" w:uiPriority="29" w:qFormat="1"/>
-    <w:lsdException w:name="Intense Quote" w:uiPriority="30" w:qFormat="1"/>
-    <w:lsdException w:name="Medium List 2 Accent 1" w:uiPriority="66"/>
-    <w:lsdException w:name="Medium Grid 1 Accent 1" w:uiPriority="67"/>
-    <w:lsdException w:name="Medium Grid 2 Accent 1" w:uiPriority="68"/>
-    <w:lsdException w:name="Medium Grid 3 Accent 1" w:uiPriority="69"/>
-    <w:lsdException w:name="Dark List Accent 1" w:uiPriority="70"/>
-    <w:lsdException w:name="Colorful Shading Accent 1" w:uiPriority="71"/>
-    <w:lsdException w:name="Colorful List Accent 1" w:uiPriority="72"/>
-    <w:lsdException w:name="Colorful Grid Accent 1" w:uiPriority="73"/>
-    <w:lsdException w:name="Light Shading Accent 2" w:uiPriority="60"/>
-    <w:lsdException w:name="Light List Accent 2" w:uiPriority="61"/>
-    <w:lsdException w:name="Light Grid Accent 2" w:uiPriority="62"/>
-    <w:lsdException w:name="Medium Shading 1 Accent 2" w:uiPriority="63"/>
-    <w:lsdException w:name="Medium Shading 2 Accent 2" w:uiPriority="64"/>
-    <w:lsdException w:name="Medium List 1 Accent 2" w:uiPriority="65"/>
-    <w:lsdException w:name="Medium List 2 Accent 2" w:uiPriority="66"/>
-    <w:lsdException w:name="Medium Grid 1 Accent 2" w:uiPriority="67"/>
-    <w:lsdException w:name="Medium Grid 2 Accent 2" w:uiPriority="68"/>
-    <w:lsdException w:name="Medium Grid 3 Accent 2" w:uiPriority="69"/>
-    <w:lsdException w:name="Dark List Accent 2" w:uiPriority="70"/>
-    <w:lsdException w:name="Colorful Shading Accent 2" w:uiPriority="71"/>
-    <w:lsdException w:name="Colorful List Accent 2" w:uiPriority="72"/>
-    <w:lsdException w:name="Colorful Grid Accent 2" w:uiPriority="73"/>
-    <w:lsdException w:name="Light Shading Accent 3" w:uiPriority="60"/>
-    <w:lsdException w:name="Light List Accent 3" w:uiPriority="61"/>
-    <w:lsdException w:name="Light Grid Accent 3" w:uiPriority="62"/>
-    <w:lsdException w:name="Medium Shading 1 Accent 3" w:uiPriority="63"/>
-    <w:lsdException w:name="Medium Shading 2 Accent 3" w:uiPriority="64"/>
-    <w:lsdException w:name="Medium List 1 Accent 3" w:uiPriority="65"/>
-    <w:lsdException w:name="Medium List 2 Accent 3" w:uiPriority="66"/>
-    <w:lsdException w:name="Medium Grid 1 Accent 3" w:uiPriority="67"/>
-    <w:lsdException w:name="Medium Grid 2 Accent 3" w:uiPriority="68"/>
-    <w:lsdException w:name="Medium Grid 3 Accent 3" w:uiPriority="69"/>
-    <w:lsdException w:name="Dark List Accent 3" w:uiPriority="70"/>
-    <w:lsdException w:name="Colorful Shading Accent 3" w:uiPriority="71"/>
-    <w:lsdException w:name="Colorful List Accent 3" w:uiPriority="72"/>
-    <w:lsdException w:name="Colorful Grid Accent 3" w:uiPriority="73"/>
-    <w:lsdException w:name="Light Shading Accent 4" w:uiPriority="60"/>
-    <w:lsdException w:name="Light List Accent 4" w:uiPriority="61"/>
-    <w:lsdException w:name="Light Grid Accent 4" w:uiPriority="62"/>
-    <w:lsdException w:name="Medium Shading 1 Accent 4" w:uiPriority="63"/>
-    <w:lsdException w:name="Medium Shading 2 Accent 4" w:uiPriority="64"/>
-    <w:lsdException w:name="Medium List 1 Accent 4" w:uiPriority="65"/>
-    <w:lsdException w:name="Medium List 2 Accent 4" w:uiPriority="66"/>
-    <w:lsdException w:name="Medium Grid 1 Accent 4" w:uiPriority="67"/>
-    <w:lsdException w:name="Medium Grid 2 Accent 4" w:uiPriority="68"/>
-    <w:lsdException w:name="Medium Grid 3 Accent 4" w:uiPriority="69"/>
-    <w:lsdException w:name="Dark List Accent 4" w:uiPriority="70"/>
-    <w:lsdException w:name="Colorful Shading Accent 4" w:uiPriority="71"/>
-    <w:lsdException w:name="Colorful List Accent 4" w:uiPriority="72"/>
-    <w:lsdException w:name="Colorful Grid Accent 4" w:uiPriority="73"/>
-    <w:lsdException w:name="Light Shading Accent 5" w:uiPriority="60"/>
-    <w:lsdException w:name="Light List Accent 5" w:uiPriority="61"/>
-    <w:lsdException w:name="Light Grid Accent 5" w:uiPriority="62"/>
-    <w:lsdException w:name="Medium Shading 1 Accent 5" w:uiPriority="63"/>
-    <w:lsdException w:name="Medium Shading 2 Accent 5" w:uiPriority="64"/>
-    <w:lsdException w:name="Medium List 1 Accent 5" w:uiPriority="65"/>
-    <w:lsdException w:name="Medium List 2 Accent 5" w:uiPriority="66"/>
-    <w:lsdException w:name="Medium Grid 1 Accent 5" w:uiPriority="67"/>
-    <w:lsdException w:name="Medium Grid 2 Accent 5" w:uiPriority="68"/>
-    <w:lsdException w:name="Medium Grid 3 Accent 5" w:uiPriority="69"/>
-    <w:lsdException w:name="Dark List Accent 5" w:uiPriority="70"/>
-    <w:lsdException w:name="Colorful Shading Accent 5" w:uiPriority="71"/>
-    <w:lsdException w:name="Colorful List Accent 5" w:uiPriority="72"/>
-    <w:lsdException w:name="Colorful Grid Accent 5" w:uiPriority="73"/>
-    <w:lsdException w:name="Light Shading Accent 6" w:uiPriority="60"/>
-    <w:lsdException w:name="Light List Accent 6" w:uiPriority="61"/>
-    <w:lsdException w:name="Light Grid Accent 6" w:uiPriority="62"/>
-    <w:lsdException w:name="Medium Shading 1 Accent 6" w:uiPriority="63"/>
-    <w:lsdException w:name="Medium Shading 2 Accent 6" w:uiPriority="64"/>
-    <w:lsdException w:name="Medium List 1 Accent 6" w:uiPriority="65"/>
-    <w:lsdException w:name="Medium List 2 Accent 6" w:uiPriority="66"/>
-    <w:lsdException w:name="Medium Grid 1 Accent 6" w:uiPriority="67"/>
-    <w:lsdException w:name="Medium Grid 2 Accent 6" w:uiPriority="68"/>
-    <w:lsdException w:name="Medium Grid 3 Accent 6" w:uiPriority="69"/>
-    <w:lsdException w:name="Dark List Accent 6" w:uiPriority="70"/>
-    <w:lsdException w:name="Colorful Shading Accent 6" w:uiPriority="71"/>
-    <w:lsdException w:name="Colorful List Accent 6" w:uiPriority="72"/>
-    <w:lsdException w:name="Colorful Grid Accent 6" w:uiPriority="73"/>
-    <w:lsdException w:name="Subtle Emphasis" w:uiPriority="19" w:qFormat="1"/>
-    <w:lsdException w:name="Intense Emphasis" w:uiPriority="21" w:qFormat="1"/>
-    <w:lsdException w:name="Subtle Reference" w:uiPriority="31" w:qFormat="1"/>
-    <w:lsdException w:name="Intense Reference" w:uiPriority="32" w:qFormat="1"/>
-    <w:lsdException w:name="Book Title" w:uiPriority="33" w:qFormat="1"/>
-    <w:lsdException w:name="Bibliography" w:semiHidden="1" w:uiPriority="37" w:unhideWhenUsed="1"/>
-    <w:lsdException w:name="TOC Heading" w:semiHidden="1" w:uiPriority="39" w:unhideWhenUsed="1" w:qFormat="1"/>
-    <w:lsdException w:name="Plain Table 1" w:uiPriority="41"/>
-    <w:lsdException w:name="Plain Table 2" w:uiPriority="42"/>
-    <w:lsdException w:name="Plain Table 3" w:uiPriority="43"/>
-    <w:lsdException w:name="Plain Table 4" w:uiPriority="44"/>
-    <w:lsdException w:name="Plain Table 5" w:uiPriority="45"/>
-    <w:lsdException w:name="Grid Table Light" w:uiPriority="40"/>
-    <w:lsdException w:name="Grid Table 1 Light" w:uiPriority="46"/>
-    <w:lsdException w:name="Grid Table 2" w:uiPriority="47"/>
-    <w:lsdException w:name="Grid Table 3" w:uiPriority="48"/>
-    <w:lsdException w:name="Grid Table 4" w:uiPriority="49"/>
-    <w:lsdException w:name="Grid Table 5 Dark" w:uiPriority="50"/>
-    <w:lsdException w:name="Grid Table 6 Colorful" w:uiPriority="51"/>
-    <w:lsdException w:name="Grid Table 7 Colorful" w:uiPriority="52"/>
-    <w:lsdException w:name="Grid Table 1 Light Accent 1" w:uiPriority="46"/>
-    <w:lsdException w:name="Grid Table 2 Accent 1" w:uiPriority="47"/>
-    <w:lsdException w:name="Grid Table 3 Accent 1" w:uiPriority="48"/>
-    <w:lsdException w:name="Grid Table 4 Accent 1" w:uiPriority="49"/>
-    <w:lsdException w:name="Grid Table 5 Dark Accent 1" w:uiPriority="50"/>
-    <w:lsdException w:name="Grid Table 6 Colorful Accent 1" w:uiPriority="51"/>
-    <w:lsdException w:name="Grid Table 7 Colorful Accent 1" w:uiPriority="52"/>
-    <w:lsdException w:name="Grid Table 1 Light Accent 2" w:uiPriority="46"/>
-    <w:lsdException w:name="Grid Table 2 Accent 2" w:uiPriority="47"/>
-    <w:lsdException w:name="Grid Table 3 Accent 2" w:uiPriority="48"/>
-    <w:lsdException w:name="Grid Table 4 Accent 2" w:uiPriority="49"/>
-    <w:lsdException w:name="Grid Table 5 Dark Accent 2" w:uiPriority="50"/>
-    <w:lsdException w:name="Grid Table 6 Colorful Accent 2" w:uiPriority="51"/>
-    <w:lsdException w:name="Grid Table 7 Colorful Accent 2" w:uiPriority="52"/>
-    <w:lsdException w:name="Grid Table 1 Light Accent 3" w:uiPriority="46"/>
-    <w:lsdException w:name="Grid Table 2 Accent 3" w:uiPriority="47"/>
-    <w:lsdException w:name="Grid Table 3 Accent 3" w:uiPriority="48"/>
-    <w:lsdException w:name="Grid Table 4 Accent 3" w:uiPriority="49"/>
-    <w:lsdException w:name="Grid Table 5 Dark Accent 3" w:uiPriority="50"/>
-    <w:lsdException w:name="Grid Table 6 Colorful Accent 3" w:uiPriority="51"/>
-    <w:lsdException w:name="Grid Table 7 Colorful Accent 3" w:uiPriority="52"/>
-    <w:lsdException w:name="Grid Table 1 Light Accent 4" w:uiPriority="46"/>
-    <w:lsdException w:name="Grid Table 2 Accent 4" w:uiPriority="47"/>
-    <w:lsdException w:name="Grid Table 3 Accent 4" w:uiPriority="48"/>
-    <w:lsdException w:name="Grid Table 4 Accent 4" w:uiPriority="49"/>
-    <w:lsdException w:name="Grid Table 5 Dark Accent 4" w:uiPriority="50"/>
-    <w:lsdException w:name="Grid Table 6 Colorful Accent 4" w:uiPriority="51"/>
-    <w:lsdException w:name="Grid Table 7 Colorful Accent 4" w:uiPriority="52"/>
-    <w:lsdException w:name="Grid Table 1 Light Accent 5" w:uiPriority="46"/>
-    <w:lsdException w:name="Grid Table 2 Accent 5" w:uiPriority="47"/>
-    <w:lsdException w:name="Grid Table 3 Accent 5" w:uiPriority="48"/>
-    <w:lsdException w:name="Grid Table 4 Accent 5" w:uiPriority="49"/>
-    <w:lsdException w:name="Grid Table 5 Dark Accent 5" w:uiPriority="50"/>
-    <w:lsdException w:name="Grid Table 6 Colorful Accent 5" w:uiPriority="51"/>
-    <w:lsdException w:name="Grid Table 7 Colorful Accent 5" w:uiPriority="52"/>
-    <w:lsdException w:name="Grid Table 1 Light Accent 6" w:uiPriority="46"/>
-    <w:lsdException w:name="Grid Table 2 Accent 6" w:uiPriority="47"/>
-    <w:lsdException w:name="Grid Table 3 Accent 6" w:uiPriority="48"/>
-    <w:lsdException w:name="Grid Table 4 Accent 6" w:uiPriority="49"/>
-    <w:lsdException w:name="Grid Table 5 Dark Accent 6" w:uiPriority="50"/>
-    <w:lsdException w:name="Grid Table 6 Colorful Accent 6" w:uiPriority="51"/>
-    <w:lsdException w:name="Grid Table 7 Colorful Accent 6" w:uiPriority="52"/>
-    <w:lsdException w:name="List Table 1 Light" w:uiPriority="46"/>
-    <w:lsdException w:name="List Table 2" w:uiPriority="47"/>
-    <w:lsdException w:name="List Table 3" w:uiPriority="48"/>
-    <w:lsdException w:name="List Table 4" w:uiPriority="49"/>
-    <w:lsdException w:name="List Table 5 Dark" w:uiPriority="50"/>
-    <w:lsdException w:name="List Table 6 Colorful" w:uiPriority="51"/>
-    <w:lsdException w:name="List Table 7 Colorful" w:uiPriority="52"/>
-    <w:lsdException w:name="List Table 1 Light Accent 1" w:uiPriority="46"/>
-    <w:lsdException w:name="List Table 2 Accent 1" w:uiPriority="47"/>
-    <w:lsdException w:name="List Table 3 Accent 1" w:uiPriority="48"/>
-    <w:lsdException w:name="List Table 4 Accent 1" w:uiPriority="49"/>
-    <w:lsdException w:name="List Table 5 Dark Accent 1" w:uiPriority="50"/>
-    <w:lsdException w:name="List Table 6 Colorful Accent 1" w:uiPriority="51"/>
-    <w:lsdException w:name="List Table 7 Colorful Accent 1" w:uiPriority="52"/>
-    <w:lsdException w:name="List Table 1 Light Accent 2" w:uiPriority="46"/>
-    <w:lsdException w:name="List Table 2 Accent 2" w:uiPriority="47"/>
-    <w:lsdException w:name="List Table 3 Accent 2" w:uiPriority="48"/>
-    <w:lsdException w:name="List Table 4 Accent 2" w:uiPriority="49"/>
-    <w:lsdException w:name="List Table 5 Dark Accent 2" w:uiPriority="50"/>
-    <w:lsdException w:name="List Table 6 Colorful Accent 2" w:uiPriority="51"/>
-    <w:lsdException w:name="List Table 7 Colorful Accent 2" w:uiPriority="52"/>
-    <w:lsdException w:name="List Table 1 Light Accent 3" w:uiPriority="46"/>
-    <w:lsdException w:name="List Table 2 Accent 3" w:uiPriority="47"/>
-    <w:lsdException w:name="List Table 3 Accent 3" w:uiPriority="48"/>
-    <w:lsdException w:name="List Table 4 Accent 3" w:uiPriority="49"/>
-    <w:lsdException w:name="List Table 5 Dark Accent 3" w:uiPriority="50"/>
-    <w:lsdException w:name="List Table 6 Colorful Accent 3" w:uiPriority="51"/>
-    <w:lsdException w:name="List Table 7 Colorful Accent 3" w:uiPriority="52"/>
-    <w:lsdException w:name="List Table 1 Light Accent 4" w:uiPriority="46"/>
-    <w:lsdException w:name="List Table 2 Accent 4" w:uiPriority="47"/>
-    <w:lsdException w:name="List Table 3 Accent 4" w:uiPriority="48"/>
-    <w:lsdException w:name="List Table 4 Accent 4" w:uiPriority="49"/>
-    <w:lsdException w:name="List Table 5 Dark Accent 4" w:uiPriority="50"/>
-    <w:lsdException w:name="List Table 6 Colorful Accent 4" w:uiPriority="51"/>
-    <w:lsdException w:name="List Table 7 Colorful Accent 4" w:uiPriority="52"/>
-    <w:lsdException w:name="List Table 1 Light Accent 5" w:uiPriority="46"/>
-    <w:lsdException w:name="List Table 2 Accent 5" w:uiPriority="47"/>
-    <w:lsdException w:name="List Table 3 Accent 5" w:uiPriority="48"/>
-    <w:lsdException w:name="List Table 4 Accent 5" w:uiPriority="49"/>
-    <w:lsdException w:name="List Table 5 Dark Accent 5" w:uiPriority="50"/>
-    <w:lsdException w:name="List Table 6 Colorful Accent 5" w:uiPriority="51"/>
-    <w:lsdException w:name="List Table 7 Colorful Accent 5" w:uiPriority="52"/>
-    <w:lsdException w:name="List Table 1 Light Accent 6" w:uiPriority="46"/>
-    <w:lsdException w:name="List Table 2 Accent 6" w:uiPriority="47"/>
-    <w:lsdException w:name="List Table 3 Accent 6" w:uiPriority="48"/>
-    <w:lsdException w:name="List Table 4 Accent 6" w:uiPriority="49"/>
-    <w:lsdException w:name="List Table 5 Dark Accent 6" w:uiPriority="50"/>
-    <w:lsdException w:name="List Table 6 Colorful Accent 6" w:uiPriority="51"/>
-    <w:lsdException w:name="List Table 7 Colorful Accent 6" w:uiPriority="52"/>
-    <w:lsdException w:name="Mention" w:semiHidden="1" w:unhideWhenUsed="1"/>
-    <w:lsdException w:name="Smart Hyperlink" w:semiHidden="1" w:unhideWhenUsed="1"/>
-    <w:lsdException w:name="Hashtag" w:semiHidden="1" w:unhideWhenUsed="1"/>
-    <w:lsdException w:name="Unresolved Mention" w:semiHidden="1" w:unhideWhenUsed="1"/>
+  <w:latentStyles w:defLockedState="0" w:defUIPriority="99" w:defSemiHidden="1" w:defUnhideWhenUsed="1" w:defQFormat="0" w:count="267">
+    <w:lsdException w:name="Normal" w:semiHidden="0" w:uiPriority="0" w:unhideWhenUsed="0" w:qFormat="1"/>
+    <w:lsdException w:name="heading 1" w:semiHidden="0" w:uiPriority="9" w:unhideWhenUsed="0" w:qFormat="1"/>
+    <w:lsdException w:name="heading 2" w:uiPriority="9" w:qFormat="1"/>
+    <w:lsdException w:name="heading 3" w:uiPriority="9" w:qFormat="1"/>
+    <w:lsdException w:name="heading 4" w:uiPriority="9" w:qFormat="1"/>
+    <w:lsdException w:name="heading 5" w:uiPriority="9" w:qFormat="1"/>
+    <w:lsdException w:name="heading 6" w:uiPriority="9" w:qFormat="1"/>
+    <w:lsdException w:name="heading 7" w:uiPriority="9" w:qFormat="1"/>
+    <w:lsdException w:name="heading 8" w:uiPriority="9" w:qFormat="1"/>
+    <w:lsdException w:name="heading 9" w:uiPriority="9" w:qFormat="1"/>
+    <w:lsdException w:name="toc 1" w:uiPriority="39"/>
+    <w:lsdException w:name="toc 2" w:uiPriority="39"/>
+    <w:lsdException w:name="toc 3" w:uiPriority="39"/>
+    <w:lsdException w:name="toc 4" w:uiPriority="39"/>
+    <w:lsdException w:name="toc 5" w:uiPriority="39"/>
+    <w:lsdException w:name="toc 6" w:uiPriority="39"/>
+    <w:lsdException w:name="toc 7" w:uiPriority="39"/>
+    <w:lsdException w:name="toc 8" w:uiPriority="39"/>
+    <w:lsdException w:name="toc 9" w:uiPriority="39"/>
+    <w:lsdException w:name="caption" w:uiPriority="35" w:qFormat="1"/>
+    <w:lsdException w:name="Title" w:semiHidden="0" w:uiPriority="10" w:unhideWhenUsed="0" w:qFormat="1"/>
+    <w:lsdException w:name="Default Paragraph Font" w:uiPriority="1"/>
+    <w:lsdException w:name="Subtitle" w:semiHidden="0" w:uiPriority="11" w:unhideWhenUsed="0" w:qFormat="1"/>
+    <w:lsdException w:name="Strong" w:semiHidden="0" w:uiPriority="22" w:unhideWhenUsed="0" w:qFormat="1"/>
+    <w:lsdException w:name="Emphasis" w:semiHidden="0" w:uiPriority="20" w:unhideWhenUsed="0" w:qFormat="1"/>
+    <w:lsdException w:name="Table Grid" w:uiPriority="59"/>
+    <w:lsdException w:name="Placeholder Text" w:unhideWhenUsed="0"/>
+    <w:lsdException w:name="No Spacing" w:semiHidden="0" w:uiPriority="1" w:unhideWhenUsed="0" w:qFormat="1"/>
+    <w:lsdException w:name="Light Shading" w:semiHidden="0" w:uiPriority="60" w:unhideWhenUsed="0"/>
+    <w:lsdException w:name="Light List" w:semiHidden="0" w:uiPriority="61" w:unhideWhenUsed="0"/>
+    <w:lsdException w:name="Light Grid" w:semiHidden="0" w:uiPriority="62" w:unhideWhenUsed="0"/>
+    <w:lsdException w:name="Medium Shading 1" w:semiHidden="0" w:uiPriority="63" w:unhideWhenUsed="0"/>
+    <w:lsdException w:name="Medium Shading 2" w:semiHidden="0" w:uiPriority="64" w:unhideWhenUsed="0"/>
+    <w:lsdException w:name="Medium List 1" w:semiHidden="0" w:uiPriority="65" w:unhideWhenUsed="0"/>
+    <w:lsdException w:name="Medium List 2" w:semiHidden="0" w:uiPriority="66" w:unhideWhenUsed="0"/>
+    <w:lsdException w:name="Medium Grid 1" w:semiHidden="0" w:uiPriority="67" w:unhideWhenUsed="0"/>
+    <w:lsdException w:name="Medium Grid 2" w:semiHidden="0" w:uiPriority="68" w:unhideWhenUsed="0"/>
+    <w:lsdException w:name="Medium Grid 3" w:semiHidden="0" w:uiPriority="69" w:unhideWhenUsed="0"/>
+    <w:lsdException w:name="Dark List" w:semiHidden="0" w:uiPriority="70" w:unhideWhenUsed="0"/>
+    <w:lsdException w:name="Colorful Shading" w:semiHidden="0" w:uiPriority="71" w:unhideWhenUsed="0"/>
+    <w:lsdException w:name="Colorful List" w:semiHidden="0" w:uiPriority="72" w:unhideWhenUsed="0"/>
+    <w:lsdException w:name="Colorful Grid" w:semiHidden="0" w:uiPriority="73" w:unhideWhenUsed="0"/>
+    <w:lsdException w:name="Light Shading Accent 1" w:semiHidden="0" w:uiPriority="60" w:unhideWhenUsed="0"/>
+    <w:lsdException w:name="Light List Accent 1" w:semiHidden="0" w:uiPriority="61" w:unhideWhenUsed="0"/>
+    <w:lsdException w:name="Light Grid Accent 1" w:semiHidden="0" w:uiPriority="62" w:unhideWhenUsed="0"/>
+    <w:lsdException w:name="Medium Shading 1 Accent 1" w:semiHidden="0" w:uiPriority="63" w:unhideWhenUsed="0"/>
+    <w:lsdException w:name="Medium Shading 2 Accent 1" w:semiHidden="0" w:uiPriority="64" w:unhideWhenUsed="0"/>
+    <w:lsdException w:name="Medium List 1 Accent 1" w:semiHidden="0" w:uiPriority="65" w:unhideWhenUsed="0"/>
+    <w:lsdException w:name="Revision" w:unhideWhenUsed="0"/>
+    <w:lsdException w:name="List Paragraph" w:semiHidden="0" w:uiPriority="34" w:unhideWhenUsed="0" w:qFormat="1"/>
+    <w:lsdException w:name="Quote" w:semiHidden="0" w:uiPriority="29" w:unhideWhenUsed="0" w:qFormat="1"/>
+    <w:lsdException w:name="Intense Quote" w:semiHidden="0" w:uiPriority="30" w:unhideWhenUsed="0" w:qFormat="1"/>
+    <w:lsdException w:name="Medium List 2 Accent 1" w:semiHidden="0" w:uiPriority="66" w:unhideWhenUsed="0"/>
+    <w:lsdException w:name="Medium Grid 1 Accent 1" w:semiHidden="0" w:uiPriority="67" w:unhideWhenUsed="0"/>
+    <w:lsdException w:name="Medium Grid 2 Accent 1" w:semiHidden="0" w:uiPriority="68" w:unhideWhenUsed="0"/>
+    <w:lsdException w:name="Medium Grid 3 Accent 1" w:semiHidden="0" w:uiPriority="69" w:unhideWhenUsed="0"/>
+    <w:lsdException w:name="Dark List Accent 1" w:semiHidden="0" w:uiPriority="70" w:unhideWhenUsed="0"/>
+    <w:lsdException w:name="Colorful Shading Accent 1" w:semiHidden="0" w:uiPriority="71" w:unhideWhenUsed="0"/>
+    <w:lsdException w:name="Colorful List Accent 1" w:semiHidden="0" w:uiPriority="72" w:unhideWhenUsed="0"/>
+    <w:lsdException w:name="Colorful Grid Accent 1" w:semiHidden="0" w:uiPriority="73" w:unhideWhenUsed="0"/>
+    <w:lsdException w:name="Light Shading Accent 2" w:semiHidden="0" w:uiPriority="60" w:unhideWhenUsed="0"/>
+    <w:lsdException w:name="Light List Accent 2" w:semiHidden="0" w:uiPriority="61" w:unhideWhenUsed="0"/>
+    <w:lsdException w:name="Light Grid Accent 2" w:semiHidden="0" w:uiPriority="62" w:unhideWhenUsed="0"/>
+    <w:lsdException w:name="Medium Shading 1 Accent 2" w:semiHidden="0" w:uiPriority="63" w:unhideWhenUsed="0"/>
+    <w:lsdException w:name="Medium Shading 2 Accent 2" w:semiHidden="0" w:uiPriority="64" w:unhideWhenUsed="0"/>
+    <w:lsdException w:name="Medium List 1 Accent 2" w:semiHidden="0" w:uiPriority="65" w:unhideWhenUsed="0"/>
+    <w:lsdException w:name="Medium List 2 Accent 2" w:semiHidden="0" w:uiPriority="66" w:unhideWhenUsed="0"/>
+    <w:lsdException w:name="Medium Grid 1 Accent 2" w:semiHidden="0" w:uiPriority="67" w:unhideWhenUsed="0"/>
+    <w:lsdException w:name="Medium Grid 2 Accent 2" w:semiHidden="0" w:uiPriority="68" w:unhideWhenUsed="0"/>
+    <w:lsdException w:name="Medium Grid 3 Accent 2" w:semiHidden="0" w:uiPriority="69" w:unhideWhenUsed="0"/>
+    <w:lsdException w:name="Dark List Accent 2" w:semiHidden="0" w:uiPriority="70" w:unhideWhenUsed="0"/>
+    <w:lsdException w:name="Colorful Shading Accent 2" w:semiHidden="0" w:uiPriority="71" w:unhideWhenUsed="0"/>
+    <w:lsdException w:name="Colorful List Accent 2" w:semiHidden="0" w:uiPriority="72" w:unhideWhenUsed="0"/>
+    <w:lsdException w:name="Colorful Grid Accent 2" w:semiHidden="0" w:uiPriority="73" w:unhideWhenUsed="0"/>
+    <w:lsdException w:name="Light Shading Accent 3" w:semiHidden="0" w:uiPriority="60" w:unhideWhenUsed="0"/>
+    <w:lsdException w:name="Light List Accent 3" w:semiHidden="0" w:uiPriority="61" w:unhideWhenUsed="0"/>
+    <w:lsdException w:name="Light Grid Accent 3" w:semiHidden="0" w:uiPriority="62" w:unhideWhenUsed="0"/>
+    <w:lsdException w:name="Medium Shading 1 Accent 3" w:semiHidden="0" w:uiPriority="63" w:unhideWhenUsed="0"/>
+    <w:lsdException w:name="Medium Shading 2 Accent 3" w:semiHidden="0" w:uiPriority="64" w:unhideWhenUsed="0"/>
+    <w:lsdException w:name="Medium List 1 Accent 3" w:semiHidden="0" w:uiPriority="65" w:unhideWhenUsed="0"/>
+    <w:lsdException w:name="Medium List 2 Accent 3" w:semiHidden="0" w:uiPriority="66" w:unhideWhenUsed="0"/>
+    <w:lsdException w:name="Medium Grid 1 Accent 3" w:semiHidden="0" w:uiPriority="67" w:unhideWhenUsed="0"/>
+    <w:lsdException w:name="Medium Grid 2 Accent 3" w:semiHidden="0" w:uiPriority="68" w:unhideWhenUsed="0"/>
+    <w:lsdException w:name="Medium Grid 3 Accent 3" w:semiHidden="0" w:uiPriority="69" w:unhideWhenUsed="0"/>
+    <w:lsdException w:name="Dark List Accent 3" w:semiHidden="0" w:uiPriority="70" w:unhideWhenUsed="0"/>
+    <w:lsdException w:name="Colorful Shading Accent 3" w:semiHidden="0" w:uiPriority="71" w:unhideWhenUsed="0"/>
+    <w:lsdException w:name="Colorful List Accent 3" w:semiHidden="0" w:uiPriority="72" w:unhideWhenUsed="0"/>
+    <w:lsdException w:name="Colorful Grid Accent 3" w:semiHidden="0" w:uiPriority="73" w:unhideWhenUsed="0"/>
+    <w:lsdException w:name="Light Shading Accent 4" w:semiHidden="0" w:uiPriority="60" w:unhideWhenUsed="0"/>
+    <w:lsdException w:name="Light List Accent 4" w:semiHidden="0" w:uiPriority="61" w:unhideWhenUsed="0"/>
+    <w:lsdException w:name="Light Grid Accent 4" w:semiHidden="0" w:uiPriority="62" w:unhideWhenUsed="0"/>
+    <w:lsdException w:name="Medium Shading 1 Accent 4" w:semiHidden="0" w:uiPriority="63" w:unhideWhenUsed="0"/>
+    <w:lsdException w:name="Medium Shading 2 Accent 4" w:semiHidden="0" w:uiPriority="64" w:unhideWhenUsed="0"/>
+    <w:lsdException w:name="Medium List 1 Accent 4" w:semiHidden="0" w:uiPriority="65" w:unhideWhenUsed="0"/>
+    <w:lsdException w:name="Medium List 2 Accent 4" w:semiHidden="0" w:uiPriority="66" w:unhideWhenUsed="0"/>
+    <w:lsdException w:name="Medium Grid 1 Accent 4" w:semiHidden="0" w:uiPriority="67" w:unhideWhenUsed="0"/>
+    <w:lsdException w:name="Medium Grid 2 Accent 4" w:semiHidden="0" w:uiPriority="68" w:unhideWhenUsed="0"/>
+    <w:lsdException w:name="Medium Grid 3 Accent 4" w:semiHidden="0" w:uiPriority="69" w:unhideWhenUsed="0"/>
+    <w:lsdException w:name="Dark List Accent 4" w:semiHidden="0" w:uiPriority="70" w:unhideWhenUsed="0"/>
+    <w:lsdException w:name="Colorful Shading Accent 4" w:semiHidden="0" w:uiPriority="71" w:unhideWhenUsed="0"/>
+    <w:lsdException w:name="Colorful List Accent 4" w:semiHidden="0" w:uiPriority="72" w:unhideWhenUsed="0"/>
+    <w:lsdException w:name="Colorful Grid Accent 4" w:semiHidden="0" w:uiPriority="73" w:unhideWhenUsed="0"/>
+    <w:lsdException w:name="Light Shading Accent 5" w:semiHidden="0" w:uiPriority="60" w:unhideWhenUsed="0"/>
+    <w:lsdException w:name="Light List Accent 5" w:semiHidden="0" w:uiPriority="61" w:unhideWhenUsed="0"/>
+    <w:lsdException w:name="Light Grid Accent 5" w:semiHidden="0" w:uiPriority="62" w:unhideWhenUsed="0"/>
+    <w:lsdException w:name="Medium Shading 1 Accent 5" w:semiHidden="0" w:uiPriority="63" w:unhideWhenUsed="0"/>
+    <w:lsdException w:name="Medium Shading 2 Accent 5" w:semiHidden="0" w:uiPriority="64" w:unhideWhenUsed="0"/>
+    <w:lsdException w:name="Medium List 1 Accent 5" w:semiHidden="0" w:uiPriority="65" w:unhideWhenUsed="0"/>
+    <w:lsdException w:name="Medium List 2 Accent 5" w:semiHidden="0" w:uiPriority="66" w:unhideWhenUsed="0"/>
+    <w:lsdException w:name="Medium Grid 1 Accent 5" w:semiHidden="0" w:uiPriority="67" w:unhideWhenUsed="0"/>
+    <w:lsdException w:name="Medium Grid 2 Accent 5" w:semiHidden="0" w:uiPriority="68" w:unhideWhenUsed="0"/>
+    <w:lsdException w:name="Medium Grid 3 Accent 5" w:semiHidden="0" w:uiPriority="69" w:unhideWhenUsed="0"/>
+    <w:lsdException w:name="Dark List Accent 5" w:semiHidden="0" w:uiPriority="70" w:unhideWhenUsed="0"/>
+    <w:lsdException w:name="Colorful Shading Accent 5" w:semiHidden="0" w:uiPriority="71" w:unhideWhenUsed="0"/>
+    <w:lsdException w:name="Colorful List Accent 5" w:semiHidden="0" w:uiPriority="72" w:unhideWhenUsed="0"/>
+    <w:lsdException w:name="Colorful Grid Accent 5" w:semiHidden="0" w:uiPriority="73" w:unhideWhenUsed="0"/>
+    <w:lsdException w:name="Light Shading Accent 6" w:semiHidden="0" w:uiPriority="60" w:unhideWhenUsed="0"/>
+    <w:lsdException w:name="Light List Accent 6" w:semiHidden="0" w:uiPriority="61" w:unhideWhenUsed="0"/>
+    <w:lsdException w:name="Light Grid Accent 6" w:semiHidden="0" w:uiPriority="62" w:unhideWhenUsed="0"/>
+    <w:lsdException w:name="Medium Shading 1 Accent 6" w:semiHidden="0" w:uiPriority="63" w:unhideWhenUsed="0"/>
+    <w:lsdException w:name="Medium Shading 2 Accent 6" w:semiHidden="0" w:uiPriority="64" w:unhideWhenUsed="0"/>
+    <w:lsdException w:name="Medium List 1 Accent 6" w:semiHidden="0" w:uiPriority="65" w:unhideWhenUsed="0"/>
+    <w:lsdException w:name="Medium List 2 Accent 6" w:semiHidden="0" w:uiPriority="66" w:unhideWhenUsed="0"/>
+    <w:lsdException w:name="Medium Grid 1 Accent 6" w:semiHidden="0" w:uiPriority="67" w:unhideWhenUsed="0"/>
+    <w:lsdException w:name="Medium Grid 2 Accent 6" w:semiHidden="0" w:uiPriority="68" w:unhideWhenUsed="0"/>
+    <w:lsdException w:name="Medium Grid 3 Accent 6" w:semiHidden="0" w:uiPriority="69" w:unhideWhenUsed="0"/>
+    <w:lsdException w:name="Dark List Accent 6" w:semiHidden="0" w:uiPriority="70" w:unhideWhenUsed="0"/>
+    <w:lsdException w:name="Colorful Shading Accent 6" w:semiHidden="0" w:uiPriority="71" w:unhideWhenUsed="0"/>
+    <w:lsdException w:name="Colorful List Accent 6" w:semiHidden="0" w:uiPriority="72" w:unhideWhenUsed="0"/>
+    <w:lsdException w:name="Colorful Grid Accent 6" w:semiHidden="0" w:uiPriority="73" w:unhideWhenUsed="0"/>
+    <w:lsdException w:name="Subtle Emphasis" w:semiHidden="0" w:uiPriority="19" w:unhideWhenUsed="0" w:qFormat="1"/>
+    <w:lsdException w:name="Intense Emphasis" w:semiHidden="0" w:uiPriority="21" w:unhideWhenUsed="0" w:qFormat="1"/>
+    <w:lsdException w:name="Subtle Reference" w:semiHidden="0" w:uiPriority="31" w:unhideWhenUsed="0" w:qFormat="1"/>
+    <w:lsdException w:name="Intense Reference" w:semiHidden="0" w:uiPriority="32" w:unhideWhenUsed="0" w:qFormat="1"/>
+    <w:lsdException w:name="Book Title" w:semiHidden="0" w:uiPriority="33" w:unhideWhenUsed="0" w:qFormat="1"/>
+    <w:lsdException w:name="Bibliography" w:uiPriority="37"/>
+    <w:lsdException w:name="TOC Heading" w:uiPriority="39" w:qFormat="1"/>
   </w:latentStyles>
   <w:style w:type="paragraph" w:default="1" w:styleId="Normal">
     <w:name w:val="Normal"/>
@@ -2652,11 +3399,11 @@
       <w:lang w:val="hr-HR"/>
     </w:rPr>
   </w:style>
-  <w:style w:type="paragraph" w:styleId="Naslov1">
+  <w:style w:type="paragraph" w:styleId="Heading1">
     <w:name w:val="heading 1"/>
     <w:basedOn w:val="Normal"/>
     <w:next w:val="Normal"/>
-    <w:link w:val="Naslov1Char"/>
+    <w:link w:val="Heading1Char"/>
     <w:uiPriority w:val="9"/>
     <w:qFormat/>
     <w:rsid w:val="00151F8D"/>
@@ -2675,17 +3422,18 @@
       <w:szCs w:val="28"/>
     </w:rPr>
   </w:style>
-  <w:style w:type="character" w:default="1" w:styleId="Zadanifontodlomka">
+  <w:style w:type="character" w:default="1" w:styleId="DefaultParagraphFont">
     <w:name w:val="Default Paragraph Font"/>
     <w:uiPriority w:val="1"/>
     <w:semiHidden/>
     <w:unhideWhenUsed/>
   </w:style>
-  <w:style w:type="table" w:default="1" w:styleId="Obinatablica">
+  <w:style w:type="table" w:default="1" w:styleId="TableNormal">
     <w:name w:val="Normal Table"/>
     <w:uiPriority w:val="99"/>
     <w:semiHidden/>
     <w:unhideWhenUsed/>
+    <w:qFormat/>
     <w:tblPr>
       <w:tblInd w:w="0" w:type="dxa"/>
       <w:tblCellMar>
@@ -2696,16 +3444,16 @@
       </w:tblCellMar>
     </w:tblPr>
   </w:style>
-  <w:style w:type="numbering" w:default="1" w:styleId="Bezpopisa">
+  <w:style w:type="numbering" w:default="1" w:styleId="NoList">
     <w:name w:val="No List"/>
     <w:uiPriority w:val="99"/>
     <w:semiHidden/>
     <w:unhideWhenUsed/>
   </w:style>
-  <w:style w:type="character" w:customStyle="1" w:styleId="Naslov1Char">
-    <w:name w:val="Naslov 1 Char"/>
-    <w:basedOn w:val="Zadanifontodlomka"/>
-    <w:link w:val="Naslov1"/>
+  <w:style w:type="character" w:customStyle="1" w:styleId="Heading1Char">
+    <w:name w:val="Heading 1 Char"/>
+    <w:basedOn w:val="DefaultParagraphFont"/>
+    <w:link w:val="Heading1"/>
     <w:uiPriority w:val="9"/>
     <w:rsid w:val="00151F8D"/>
     <w:rPr>
@@ -2717,10 +3465,10 @@
       <w:szCs w:val="28"/>
     </w:rPr>
   </w:style>
-  <w:style w:type="paragraph" w:styleId="Tekstbalonia">
+  <w:style w:type="paragraph" w:styleId="BalloonText">
     <w:name w:val="Balloon Text"/>
     <w:basedOn w:val="Normal"/>
-    <w:link w:val="TekstbaloniaChar"/>
+    <w:link w:val="BalloonTextChar"/>
     <w:uiPriority w:val="99"/>
     <w:semiHidden/>
     <w:unhideWhenUsed/>
@@ -2734,10 +3482,10 @@
       <w:szCs w:val="16"/>
     </w:rPr>
   </w:style>
-  <w:style w:type="character" w:customStyle="1" w:styleId="TekstbaloniaChar">
-    <w:name w:val="Tekst balončića Char"/>
-    <w:basedOn w:val="Zadanifontodlomka"/>
-    <w:link w:val="Tekstbalonia"/>
+  <w:style w:type="character" w:customStyle="1" w:styleId="BalloonTextChar">
+    <w:name w:val="Balloon Text Char"/>
+    <w:basedOn w:val="DefaultParagraphFont"/>
+    <w:link w:val="BalloonText"/>
     <w:uiPriority w:val="99"/>
     <w:semiHidden/>
     <w:rsid w:val="00151F8D"/>
@@ -2747,7 +3495,7 @@
       <w:szCs w:val="16"/>
     </w:rPr>
   </w:style>
-  <w:style w:type="paragraph" w:styleId="Opisslike">
+  <w:style w:type="paragraph" w:styleId="Caption">
     <w:name w:val="caption"/>
     <w:basedOn w:val="Normal"/>
     <w:next w:val="Normal"/>
@@ -2766,10 +3514,10 @@
       <w:szCs w:val="18"/>
     </w:rPr>
   </w:style>
-  <w:style w:type="paragraph" w:styleId="Zaglavlje">
+  <w:style w:type="paragraph" w:styleId="Header">
     <w:name w:val="header"/>
     <w:basedOn w:val="Normal"/>
-    <w:link w:val="ZaglavljeChar"/>
+    <w:link w:val="HeaderChar"/>
     <w:uiPriority w:val="99"/>
     <w:unhideWhenUsed/>
     <w:rsid w:val="00364D09"/>
@@ -2781,17 +3529,17 @@
       <w:spacing w:after="0" w:line="240" w:lineRule="auto"/>
     </w:pPr>
   </w:style>
-  <w:style w:type="character" w:customStyle="1" w:styleId="ZaglavljeChar">
-    <w:name w:val="Zaglavlje Char"/>
-    <w:basedOn w:val="Zadanifontodlomka"/>
-    <w:link w:val="Zaglavlje"/>
+  <w:style w:type="character" w:customStyle="1" w:styleId="HeaderChar">
+    <w:name w:val="Header Char"/>
+    <w:basedOn w:val="DefaultParagraphFont"/>
+    <w:link w:val="Header"/>
     <w:uiPriority w:val="99"/>
     <w:rsid w:val="00364D09"/>
   </w:style>
-  <w:style w:type="paragraph" w:styleId="Podnoje">
+  <w:style w:type="paragraph" w:styleId="Footer">
     <w:name w:val="footer"/>
     <w:basedOn w:val="Normal"/>
-    <w:link w:val="PodnojeChar"/>
+    <w:link w:val="FooterChar"/>
     <w:uiPriority w:val="99"/>
     <w:unhideWhenUsed/>
     <w:rsid w:val="00364D09"/>
@@ -2803,14 +3551,14 @@
       <w:spacing w:after="0" w:line="240" w:lineRule="auto"/>
     </w:pPr>
   </w:style>
-  <w:style w:type="character" w:customStyle="1" w:styleId="PodnojeChar">
-    <w:name w:val="Podnožje Char"/>
-    <w:basedOn w:val="Zadanifontodlomka"/>
-    <w:link w:val="Podnoje"/>
+  <w:style w:type="character" w:customStyle="1" w:styleId="FooterChar">
+    <w:name w:val="Footer Char"/>
+    <w:basedOn w:val="DefaultParagraphFont"/>
+    <w:link w:val="Footer"/>
     <w:uiPriority w:val="99"/>
     <w:rsid w:val="00364D09"/>
   </w:style>
-  <w:style w:type="paragraph" w:styleId="Odlomakpopisa">
+  <w:style w:type="paragraph" w:styleId="ListParagraph">
     <w:name w:val="List Paragraph"/>
     <w:basedOn w:val="Normal"/>
     <w:uiPriority w:val="34"/>
@@ -2820,6 +3568,45 @@
       <w:ind w:left="720"/>
       <w:contextualSpacing/>
     </w:pPr>
+  </w:style>
+  <w:style w:type="paragraph" w:styleId="TOCHeading">
+    <w:name w:val="TOC Heading"/>
+    <w:basedOn w:val="Heading1"/>
+    <w:next w:val="Normal"/>
+    <w:uiPriority w:val="39"/>
+    <w:semiHidden/>
+    <w:unhideWhenUsed/>
+    <w:qFormat/>
+    <w:rsid w:val="007E1ED6"/>
+    <w:pPr>
+      <w:outlineLvl w:val="9"/>
+    </w:pPr>
+    <w:rPr>
+      <w:lang w:val="en-US"/>
+    </w:rPr>
+  </w:style>
+  <w:style w:type="paragraph" w:styleId="TOC1">
+    <w:name w:val="toc 1"/>
+    <w:basedOn w:val="Normal"/>
+    <w:next w:val="Normal"/>
+    <w:autoRedefine/>
+    <w:uiPriority w:val="39"/>
+    <w:unhideWhenUsed/>
+    <w:rsid w:val="007E1ED6"/>
+    <w:pPr>
+      <w:spacing w:after="100"/>
+    </w:pPr>
+  </w:style>
+  <w:style w:type="character" w:styleId="Hyperlink">
+    <w:name w:val="Hyperlink"/>
+    <w:basedOn w:val="DefaultParagraphFont"/>
+    <w:uiPriority w:val="99"/>
+    <w:unhideWhenUsed/>
+    <w:rsid w:val="007E1ED6"/>
+    <w:rPr>
+      <w:color w:val="0000FF" w:themeColor="hyperlink"/>
+      <w:u w:val="single"/>
+    </w:rPr>
   </w:style>
 </w:styles>
 </file>
@@ -3112,7 +3899,7 @@
 </file>
 
 <file path=customXml/itemProps1.xml><?xml version="1.0" encoding="utf-8"?>
-<ds:datastoreItem xmlns:ds="http://schemas.openxmlformats.org/officeDocument/2006/customXml" ds:itemID="{3D2011E0-ED68-4CD0-B241-C44D73E3655C}">
+<ds:datastoreItem xmlns:ds="http://schemas.openxmlformats.org/officeDocument/2006/customXml" ds:itemID="{73E0978C-989A-4887-9402-486AF5B0B093}">
   <ds:schemaRefs>
     <ds:schemaRef ds:uri="http://schemas.openxmlformats.org/officeDocument/2006/bibliography"/>
   </ds:schemaRefs>

</xml_diff>

<commit_message>
Revert "Dodaj sadržaj i nazive slika"
This reverts commit 9a9cff23d1a2e5423c68a51658e6aca18c833da1.
</commit_message>
<xml_diff>
--- a/datoteke/Korisnička dokumentacija.docx
+++ b/datoteke/Korisnička dokumentacija.docx
@@ -1,699 +1,18 @@
 
 <file path=word/document.xml><?xml version="1.0" encoding="utf-8"?>
-<w:document xmlns:ve="http://schemas.openxmlformats.org/markup-compatibility/2006" xmlns:o="urn:schemas-microsoft-com:office:office" xmlns:r="http://schemas.openxmlformats.org/officeDocument/2006/relationships" xmlns:m="http://schemas.openxmlformats.org/officeDocument/2006/math" xmlns:v="urn:schemas-microsoft-com:vml" xmlns:wp="http://schemas.openxmlformats.org/drawingml/2006/wordprocessingDrawing" xmlns:w10="urn:schemas-microsoft-com:office:word" xmlns:w="http://schemas.openxmlformats.org/wordprocessingml/2006/main" xmlns:wne="http://schemas.microsoft.com/office/word/2006/wordml">
+<w:document xmlns:wpc="http://schemas.microsoft.com/office/word/2010/wordprocessingCanvas" xmlns:cx="http://schemas.microsoft.com/office/drawing/2014/chartex" xmlns:cx1="http://schemas.microsoft.com/office/drawing/2015/9/8/chartex" xmlns:cx2="http://schemas.microsoft.com/office/drawing/2015/10/21/chartex" xmlns:cx3="http://schemas.microsoft.com/office/drawing/2016/5/9/chartex" xmlns:cx4="http://schemas.microsoft.com/office/drawing/2016/5/10/chartex" xmlns:cx5="http://schemas.microsoft.com/office/drawing/2016/5/11/chartex" xmlns:cx6="http://schemas.microsoft.com/office/drawing/2016/5/12/chartex" xmlns:cx7="http://schemas.microsoft.com/office/drawing/2016/5/13/chartex" xmlns:cx8="http://schemas.microsoft.com/office/drawing/2016/5/14/chartex" xmlns:mc="http://schemas.openxmlformats.org/markup-compatibility/2006" xmlns:aink="http://schemas.microsoft.com/office/drawing/2016/ink" xmlns:am3d="http://schemas.microsoft.com/office/drawing/2017/model3d" xmlns:o="urn:schemas-microsoft-com:office:office" xmlns:r="http://schemas.openxmlformats.org/officeDocument/2006/relationships" xmlns:m="http://schemas.openxmlformats.org/officeDocument/2006/math" xmlns:v="urn:schemas-microsoft-com:vml" xmlns:wp14="http://schemas.microsoft.com/office/word/2010/wordprocessingDrawing" xmlns:wp="http://schemas.openxmlformats.org/drawingml/2006/wordprocessingDrawing" xmlns:w10="urn:schemas-microsoft-com:office:word" xmlns:w="http://schemas.openxmlformats.org/wordprocessingml/2006/main" xmlns:w14="http://schemas.microsoft.com/office/word/2010/wordml" xmlns:w15="http://schemas.microsoft.com/office/word/2012/wordml" xmlns:w16cid="http://schemas.microsoft.com/office/word/2016/wordml/cid" xmlns:w16se="http://schemas.microsoft.com/office/word/2015/wordml/symex" xmlns:wpg="http://schemas.microsoft.com/office/word/2010/wordprocessingGroup" xmlns:wpi="http://schemas.microsoft.com/office/word/2010/wordprocessingInk" xmlns:wne="http://schemas.microsoft.com/office/word/2006/wordml" xmlns:wps="http://schemas.microsoft.com/office/word/2010/wordprocessingShape" mc:Ignorable="w14 w15 w16se w16cid wp14">
   <w:body>
-    <w:sdt>
-      <w:sdtPr>
-        <w:id w:val="191146235"/>
-        <w:docPartObj>
-          <w:docPartGallery w:val="Table of Contents"/>
-          <w:docPartUnique/>
-        </w:docPartObj>
-      </w:sdtPr>
-      <w:sdtEndPr>
-        <w:rPr>
-          <w:rFonts w:ascii="Times New Roman" w:eastAsiaTheme="minorHAnsi" w:hAnsi="Times New Roman" w:cs="Times New Roman"/>
-          <w:b w:val="0"/>
-          <w:bCs w:val="0"/>
-          <w:color w:val="auto"/>
-          <w:sz w:val="24"/>
-          <w:szCs w:val="22"/>
-          <w:lang w:val="hr-HR"/>
-        </w:rPr>
-      </w:sdtEndPr>
-      <w:sdtContent>
-        <w:p>
-          <w:pPr>
-            <w:pStyle w:val="TOCHeading"/>
-          </w:pPr>
-          <w:r>
-            <w:rPr>
-              <w:lang w:val="hr-HR"/>
-            </w:rPr>
-            <w:t>Sadržaj</w:t>
-          </w:r>
-        </w:p>
-        <w:p>
-          <w:pPr>
-            <w:pStyle w:val="TOC1"/>
-            <w:tabs>
-              <w:tab w:val="left" w:pos="440"/>
-              <w:tab w:val="right" w:leader="dot" w:pos="9350"/>
-            </w:tabs>
-            <w:rPr>
-              <w:rFonts w:asciiTheme="minorHAnsi" w:eastAsiaTheme="minorEastAsia" w:hAnsiTheme="minorHAnsi" w:cstheme="minorBidi"/>
-              <w:noProof/>
-              <w:sz w:val="22"/>
-              <w:lang w:val="en-US"/>
-            </w:rPr>
-          </w:pPr>
-          <w:r>
-            <w:fldChar w:fldCharType="begin"/>
-          </w:r>
-          <w:r>
-            <w:instrText xml:space="preserve"> TOC \o "1-3" \h \z \u </w:instrText>
-          </w:r>
-          <w:r>
-            <w:fldChar w:fldCharType="separate"/>
-          </w:r>
-          <w:hyperlink w:anchor="_Toc517703079" w:history="1">
-            <w:r>
-              <w:rPr>
-                <w:rStyle w:val="Hyperlink"/>
-                <w:noProof/>
-              </w:rPr>
-              <w:t>1.</w:t>
-            </w:r>
-            <w:r>
-              <w:rPr>
-                <w:rFonts w:asciiTheme="minorHAnsi" w:eastAsiaTheme="minorEastAsia" w:hAnsiTheme="minorHAnsi" w:cstheme="minorBidi"/>
-                <w:noProof/>
-                <w:sz w:val="22"/>
-                <w:lang w:val="en-US"/>
-              </w:rPr>
-              <w:tab/>
-            </w:r>
-            <w:r>
-              <w:rPr>
-                <w:rStyle w:val="Hyperlink"/>
-                <w:noProof/>
-              </w:rPr>
-              <w:t>Prijava</w:t>
-            </w:r>
-            <w:r>
-              <w:rPr>
-                <w:noProof/>
-                <w:webHidden/>
-              </w:rPr>
-              <w:tab/>
-            </w:r>
-            <w:r>
-              <w:rPr>
-                <w:noProof/>
-                <w:webHidden/>
-              </w:rPr>
-              <w:fldChar w:fldCharType="begin"/>
-            </w:r>
-            <w:r>
-              <w:rPr>
-                <w:noProof/>
-                <w:webHidden/>
-              </w:rPr>
-              <w:instrText xml:space="preserve"> PAGEREF _Toc517703079 \h </w:instrText>
-            </w:r>
-            <w:r>
-              <w:rPr>
-                <w:noProof/>
-                <w:webHidden/>
-              </w:rPr>
-            </w:r>
-            <w:r>
-              <w:rPr>
-                <w:noProof/>
-                <w:webHidden/>
-              </w:rPr>
-              <w:fldChar w:fldCharType="separate"/>
-            </w:r>
-            <w:r>
-              <w:rPr>
-                <w:noProof/>
-                <w:webHidden/>
-              </w:rPr>
-              <w:t>2</w:t>
-            </w:r>
-            <w:r>
-              <w:rPr>
-                <w:noProof/>
-                <w:webHidden/>
-              </w:rPr>
-              <w:fldChar w:fldCharType="end"/>
-            </w:r>
-          </w:hyperlink>
-        </w:p>
-        <w:p>
-          <w:pPr>
-            <w:pStyle w:val="TOC1"/>
-            <w:tabs>
-              <w:tab w:val="left" w:pos="440"/>
-              <w:tab w:val="right" w:leader="dot" w:pos="9350"/>
-            </w:tabs>
-            <w:rPr>
-              <w:rFonts w:asciiTheme="minorHAnsi" w:eastAsiaTheme="minorEastAsia" w:hAnsiTheme="minorHAnsi" w:cstheme="minorBidi"/>
-              <w:noProof/>
-              <w:sz w:val="22"/>
-              <w:lang w:val="en-US"/>
-            </w:rPr>
-          </w:pPr>
-          <w:hyperlink w:anchor="_Toc517703080" w:history="1">
-            <w:r>
-              <w:rPr>
-                <w:rStyle w:val="Hyperlink"/>
-                <w:noProof/>
-              </w:rPr>
-              <w:t>2.</w:t>
-            </w:r>
-            <w:r>
-              <w:rPr>
-                <w:rFonts w:asciiTheme="minorHAnsi" w:eastAsiaTheme="minorEastAsia" w:hAnsiTheme="minorHAnsi" w:cstheme="minorBidi"/>
-                <w:noProof/>
-                <w:sz w:val="22"/>
-                <w:lang w:val="en-US"/>
-              </w:rPr>
-              <w:tab/>
-            </w:r>
-            <w:r>
-              <w:rPr>
-                <w:rStyle w:val="Hyperlink"/>
-                <w:noProof/>
-              </w:rPr>
-              <w:t>Proizvodi</w:t>
-            </w:r>
-            <w:r>
-              <w:rPr>
-                <w:noProof/>
-                <w:webHidden/>
-              </w:rPr>
-              <w:tab/>
-            </w:r>
-            <w:r>
-              <w:rPr>
-                <w:noProof/>
-                <w:webHidden/>
-              </w:rPr>
-              <w:fldChar w:fldCharType="begin"/>
-            </w:r>
-            <w:r>
-              <w:rPr>
-                <w:noProof/>
-                <w:webHidden/>
-              </w:rPr>
-              <w:instrText xml:space="preserve"> PAGEREF _Toc517703080 \h </w:instrText>
-            </w:r>
-            <w:r>
-              <w:rPr>
-                <w:noProof/>
-                <w:webHidden/>
-              </w:rPr>
-            </w:r>
-            <w:r>
-              <w:rPr>
-                <w:noProof/>
-                <w:webHidden/>
-              </w:rPr>
-              <w:fldChar w:fldCharType="separate"/>
-            </w:r>
-            <w:r>
-              <w:rPr>
-                <w:noProof/>
-                <w:webHidden/>
-              </w:rPr>
-              <w:t>4</w:t>
-            </w:r>
-            <w:r>
-              <w:rPr>
-                <w:noProof/>
-                <w:webHidden/>
-              </w:rPr>
-              <w:fldChar w:fldCharType="end"/>
-            </w:r>
-          </w:hyperlink>
-        </w:p>
-        <w:p>
-          <w:pPr>
-            <w:pStyle w:val="TOC1"/>
-            <w:tabs>
-              <w:tab w:val="left" w:pos="440"/>
-              <w:tab w:val="right" w:leader="dot" w:pos="9350"/>
-            </w:tabs>
-            <w:rPr>
-              <w:rFonts w:asciiTheme="minorHAnsi" w:eastAsiaTheme="minorEastAsia" w:hAnsiTheme="minorHAnsi" w:cstheme="minorBidi"/>
-              <w:noProof/>
-              <w:sz w:val="22"/>
-              <w:lang w:val="en-US"/>
-            </w:rPr>
-          </w:pPr>
-          <w:hyperlink w:anchor="_Toc517703081" w:history="1">
-            <w:r>
-              <w:rPr>
-                <w:rStyle w:val="Hyperlink"/>
-                <w:noProof/>
-              </w:rPr>
-              <w:t>3.</w:t>
-            </w:r>
-            <w:r>
-              <w:rPr>
-                <w:rFonts w:asciiTheme="minorHAnsi" w:eastAsiaTheme="minorEastAsia" w:hAnsiTheme="minorHAnsi" w:cstheme="minorBidi"/>
-                <w:noProof/>
-                <w:sz w:val="22"/>
-                <w:lang w:val="en-US"/>
-              </w:rPr>
-              <w:tab/>
-            </w:r>
-            <w:r>
-              <w:rPr>
-                <w:rStyle w:val="Hyperlink"/>
-                <w:noProof/>
-              </w:rPr>
-              <w:t>Površine</w:t>
-            </w:r>
-            <w:r>
-              <w:rPr>
-                <w:noProof/>
-                <w:webHidden/>
-              </w:rPr>
-              <w:tab/>
-            </w:r>
-            <w:r>
-              <w:rPr>
-                <w:noProof/>
-                <w:webHidden/>
-              </w:rPr>
-              <w:fldChar w:fldCharType="begin"/>
-            </w:r>
-            <w:r>
-              <w:rPr>
-                <w:noProof/>
-                <w:webHidden/>
-              </w:rPr>
-              <w:instrText xml:space="preserve"> PAGEREF _Toc517703081 \h </w:instrText>
-            </w:r>
-            <w:r>
-              <w:rPr>
-                <w:noProof/>
-                <w:webHidden/>
-              </w:rPr>
-            </w:r>
-            <w:r>
-              <w:rPr>
-                <w:noProof/>
-                <w:webHidden/>
-              </w:rPr>
-              <w:fldChar w:fldCharType="separate"/>
-            </w:r>
-            <w:r>
-              <w:rPr>
-                <w:noProof/>
-                <w:webHidden/>
-              </w:rPr>
-              <w:t>6</w:t>
-            </w:r>
-            <w:r>
-              <w:rPr>
-                <w:noProof/>
-                <w:webHidden/>
-              </w:rPr>
-              <w:fldChar w:fldCharType="end"/>
-            </w:r>
-          </w:hyperlink>
-        </w:p>
-        <w:p>
-          <w:pPr>
-            <w:pStyle w:val="TOC1"/>
-            <w:tabs>
-              <w:tab w:val="left" w:pos="440"/>
-              <w:tab w:val="right" w:leader="dot" w:pos="9350"/>
-            </w:tabs>
-            <w:rPr>
-              <w:rFonts w:asciiTheme="minorHAnsi" w:eastAsiaTheme="minorEastAsia" w:hAnsiTheme="minorHAnsi" w:cstheme="minorBidi"/>
-              <w:noProof/>
-              <w:sz w:val="22"/>
-              <w:lang w:val="en-US"/>
-            </w:rPr>
-          </w:pPr>
-          <w:hyperlink w:anchor="_Toc517703082" w:history="1">
-            <w:r>
-              <w:rPr>
-                <w:rStyle w:val="Hyperlink"/>
-                <w:noProof/>
-              </w:rPr>
-              <w:t>4.</w:t>
-            </w:r>
-            <w:r>
-              <w:rPr>
-                <w:rFonts w:asciiTheme="minorHAnsi" w:eastAsiaTheme="minorEastAsia" w:hAnsiTheme="minorHAnsi" w:cstheme="minorBidi"/>
-                <w:noProof/>
-                <w:sz w:val="22"/>
-                <w:lang w:val="en-US"/>
-              </w:rPr>
-              <w:tab/>
-            </w:r>
-            <w:r>
-              <w:rPr>
-                <w:rStyle w:val="Hyperlink"/>
-                <w:noProof/>
-              </w:rPr>
-              <w:t>Zaštita</w:t>
-            </w:r>
-            <w:r>
-              <w:rPr>
-                <w:noProof/>
-                <w:webHidden/>
-              </w:rPr>
-              <w:tab/>
-            </w:r>
-            <w:r>
-              <w:rPr>
-                <w:noProof/>
-                <w:webHidden/>
-              </w:rPr>
-              <w:fldChar w:fldCharType="begin"/>
-            </w:r>
-            <w:r>
-              <w:rPr>
-                <w:noProof/>
-                <w:webHidden/>
-              </w:rPr>
-              <w:instrText xml:space="preserve"> PAGEREF _Toc517703082 \h </w:instrText>
-            </w:r>
-            <w:r>
-              <w:rPr>
-                <w:noProof/>
-                <w:webHidden/>
-              </w:rPr>
-            </w:r>
-            <w:r>
-              <w:rPr>
-                <w:noProof/>
-                <w:webHidden/>
-              </w:rPr>
-              <w:fldChar w:fldCharType="separate"/>
-            </w:r>
-            <w:r>
-              <w:rPr>
-                <w:noProof/>
-                <w:webHidden/>
-              </w:rPr>
-              <w:t>8</w:t>
-            </w:r>
-            <w:r>
-              <w:rPr>
-                <w:noProof/>
-                <w:webHidden/>
-              </w:rPr>
-              <w:fldChar w:fldCharType="end"/>
-            </w:r>
-          </w:hyperlink>
-        </w:p>
-        <w:p>
-          <w:pPr>
-            <w:pStyle w:val="TOC1"/>
-            <w:tabs>
-              <w:tab w:val="left" w:pos="440"/>
-              <w:tab w:val="right" w:leader="dot" w:pos="9350"/>
-            </w:tabs>
-            <w:rPr>
-              <w:rFonts w:asciiTheme="minorHAnsi" w:eastAsiaTheme="minorEastAsia" w:hAnsiTheme="minorHAnsi" w:cstheme="minorBidi"/>
-              <w:noProof/>
-              <w:sz w:val="22"/>
-              <w:lang w:val="en-US"/>
-            </w:rPr>
-          </w:pPr>
-          <w:hyperlink w:anchor="_Toc517703083" w:history="1">
-            <w:r>
-              <w:rPr>
-                <w:rStyle w:val="Hyperlink"/>
-                <w:noProof/>
-              </w:rPr>
-              <w:t>5.</w:t>
-            </w:r>
-            <w:r>
-              <w:rPr>
-                <w:rFonts w:asciiTheme="minorHAnsi" w:eastAsiaTheme="minorEastAsia" w:hAnsiTheme="minorHAnsi" w:cstheme="minorBidi"/>
-                <w:noProof/>
-                <w:sz w:val="22"/>
-                <w:lang w:val="en-US"/>
-              </w:rPr>
-              <w:tab/>
-            </w:r>
-            <w:r>
-              <w:rPr>
-                <w:rStyle w:val="Hyperlink"/>
-                <w:noProof/>
-              </w:rPr>
-              <w:t>Sadnja</w:t>
-            </w:r>
-            <w:r>
-              <w:rPr>
-                <w:noProof/>
-                <w:webHidden/>
-              </w:rPr>
-              <w:tab/>
-            </w:r>
-            <w:r>
-              <w:rPr>
-                <w:noProof/>
-                <w:webHidden/>
-              </w:rPr>
-              <w:fldChar w:fldCharType="begin"/>
-            </w:r>
-            <w:r>
-              <w:rPr>
-                <w:noProof/>
-                <w:webHidden/>
-              </w:rPr>
-              <w:instrText xml:space="preserve"> PAGEREF _Toc517703083 \h </w:instrText>
-            </w:r>
-            <w:r>
-              <w:rPr>
-                <w:noProof/>
-                <w:webHidden/>
-              </w:rPr>
-            </w:r>
-            <w:r>
-              <w:rPr>
-                <w:noProof/>
-                <w:webHidden/>
-              </w:rPr>
-              <w:fldChar w:fldCharType="separate"/>
-            </w:r>
-            <w:r>
-              <w:rPr>
-                <w:noProof/>
-                <w:webHidden/>
-              </w:rPr>
-              <w:t>10</w:t>
-            </w:r>
-            <w:r>
-              <w:rPr>
-                <w:noProof/>
-                <w:webHidden/>
-              </w:rPr>
-              <w:fldChar w:fldCharType="end"/>
-            </w:r>
-          </w:hyperlink>
-        </w:p>
-        <w:p>
-          <w:pPr>
-            <w:pStyle w:val="TOC1"/>
-            <w:tabs>
-              <w:tab w:val="left" w:pos="440"/>
-              <w:tab w:val="right" w:leader="dot" w:pos="9350"/>
-            </w:tabs>
-            <w:rPr>
-              <w:rFonts w:asciiTheme="minorHAnsi" w:eastAsiaTheme="minorEastAsia" w:hAnsiTheme="minorHAnsi" w:cstheme="minorBidi"/>
-              <w:noProof/>
-              <w:sz w:val="22"/>
-              <w:lang w:val="en-US"/>
-            </w:rPr>
-          </w:pPr>
-          <w:hyperlink w:anchor="_Toc517703084" w:history="1">
-            <w:r>
-              <w:rPr>
-                <w:rStyle w:val="Hyperlink"/>
-                <w:noProof/>
-              </w:rPr>
-              <w:t>6.</w:t>
-            </w:r>
-            <w:r>
-              <w:rPr>
-                <w:rFonts w:asciiTheme="minorHAnsi" w:eastAsiaTheme="minorEastAsia" w:hAnsiTheme="minorHAnsi" w:cstheme="minorBidi"/>
-                <w:noProof/>
-                <w:sz w:val="22"/>
-                <w:lang w:val="en-US"/>
-              </w:rPr>
-              <w:tab/>
-            </w:r>
-            <w:r>
-              <w:rPr>
-                <w:rStyle w:val="Hyperlink"/>
-                <w:noProof/>
-              </w:rPr>
-              <w:t>Navodnjavanje</w:t>
-            </w:r>
-            <w:r>
-              <w:rPr>
-                <w:noProof/>
-                <w:webHidden/>
-              </w:rPr>
-              <w:tab/>
-            </w:r>
-            <w:r>
-              <w:rPr>
-                <w:noProof/>
-                <w:webHidden/>
-              </w:rPr>
-              <w:fldChar w:fldCharType="begin"/>
-            </w:r>
-            <w:r>
-              <w:rPr>
-                <w:noProof/>
-                <w:webHidden/>
-              </w:rPr>
-              <w:instrText xml:space="preserve"> PAGEREF _Toc517703084 \h </w:instrText>
-            </w:r>
-            <w:r>
-              <w:rPr>
-                <w:noProof/>
-                <w:webHidden/>
-              </w:rPr>
-            </w:r>
-            <w:r>
-              <w:rPr>
-                <w:noProof/>
-                <w:webHidden/>
-              </w:rPr>
-              <w:fldChar w:fldCharType="separate"/>
-            </w:r>
-            <w:r>
-              <w:rPr>
-                <w:noProof/>
-                <w:webHidden/>
-              </w:rPr>
-              <w:t>12</w:t>
-            </w:r>
-            <w:r>
-              <w:rPr>
-                <w:noProof/>
-                <w:webHidden/>
-              </w:rPr>
-              <w:fldChar w:fldCharType="end"/>
-            </w:r>
-          </w:hyperlink>
-        </w:p>
-        <w:p>
-          <w:pPr>
-            <w:pStyle w:val="TOC1"/>
-            <w:tabs>
-              <w:tab w:val="left" w:pos="440"/>
-              <w:tab w:val="right" w:leader="dot" w:pos="9350"/>
-            </w:tabs>
-            <w:rPr>
-              <w:rFonts w:asciiTheme="minorHAnsi" w:eastAsiaTheme="minorEastAsia" w:hAnsiTheme="minorHAnsi" w:cstheme="minorBidi"/>
-              <w:noProof/>
-              <w:sz w:val="22"/>
-              <w:lang w:val="en-US"/>
-            </w:rPr>
-          </w:pPr>
-          <w:hyperlink w:anchor="_Toc517703085" w:history="1">
-            <w:r>
-              <w:rPr>
-                <w:rStyle w:val="Hyperlink"/>
-                <w:noProof/>
-              </w:rPr>
-              <w:t>7.</w:t>
-            </w:r>
-            <w:r>
-              <w:rPr>
-                <w:rFonts w:asciiTheme="minorHAnsi" w:eastAsiaTheme="minorEastAsia" w:hAnsiTheme="minorHAnsi" w:cstheme="minorBidi"/>
-                <w:noProof/>
-                <w:sz w:val="22"/>
-                <w:lang w:val="en-US"/>
-              </w:rPr>
-              <w:tab/>
-            </w:r>
-            <w:r>
-              <w:rPr>
-                <w:rStyle w:val="Hyperlink"/>
-                <w:noProof/>
-              </w:rPr>
-              <w:t>Prskanje</w:t>
-            </w:r>
-            <w:r>
-              <w:rPr>
-                <w:noProof/>
-                <w:webHidden/>
-              </w:rPr>
-              <w:tab/>
-            </w:r>
-            <w:r>
-              <w:rPr>
-                <w:noProof/>
-                <w:webHidden/>
-              </w:rPr>
-              <w:fldChar w:fldCharType="begin"/>
-            </w:r>
-            <w:r>
-              <w:rPr>
-                <w:noProof/>
-                <w:webHidden/>
-              </w:rPr>
-              <w:instrText xml:space="preserve"> PAGEREF _Toc517703085 \h </w:instrText>
-            </w:r>
-            <w:r>
-              <w:rPr>
-                <w:noProof/>
-                <w:webHidden/>
-              </w:rPr>
-            </w:r>
-            <w:r>
-              <w:rPr>
-                <w:noProof/>
-                <w:webHidden/>
-              </w:rPr>
-              <w:fldChar w:fldCharType="separate"/>
-            </w:r>
-            <w:r>
-              <w:rPr>
-                <w:noProof/>
-                <w:webHidden/>
-              </w:rPr>
-              <w:t>14</w:t>
-            </w:r>
-            <w:r>
-              <w:rPr>
-                <w:noProof/>
-                <w:webHidden/>
-              </w:rPr>
-              <w:fldChar w:fldCharType="end"/>
-            </w:r>
-          </w:hyperlink>
-        </w:p>
-        <w:p>
-          <w:r>
-            <w:fldChar w:fldCharType="end"/>
-          </w:r>
-        </w:p>
-      </w:sdtContent>
-    </w:sdt>
-    <w:p>
-      <w:pPr>
-        <w:rPr>
-          <w:rFonts w:asciiTheme="majorHAnsi" w:eastAsiaTheme="majorEastAsia" w:hAnsiTheme="majorHAnsi" w:cstheme="majorBidi"/>
-          <w:b/>
-          <w:bCs/>
-          <w:color w:val="365F91" w:themeColor="accent1" w:themeShade="BF"/>
-          <w:sz w:val="28"/>
-          <w:szCs w:val="28"/>
-        </w:rPr>
-      </w:pPr>
-      <w:r>
-        <w:br w:type="page"/>
-      </w:r>
-    </w:p>
-    <w:p>
-      <w:pPr>
-        <w:pStyle w:val="Heading1"/>
+    <w:p>
+      <w:pPr>
+        <w:pStyle w:val="Naslov1"/>
         <w:numPr>
           <w:ilvl w:val="0"/>
           <w:numId w:val="3"/>
         </w:numPr>
       </w:pPr>
-      <w:bookmarkStart w:id="0" w:name="_Toc517703079"/>
-      <w:r>
-        <w:lastRenderedPageBreak/>
+      <w:r>
         <w:t>Prijava</w:t>
       </w:r>
-      <w:bookmarkEnd w:id="0"/>
     </w:p>
     <w:p>
       <w:pPr>
@@ -706,16 +25,15 @@
     </w:p>
     <w:p>
       <w:pPr>
-        <w:keepNext/>
         <w:jc w:val="center"/>
       </w:pPr>
       <w:r>
         <w:rPr>
           <w:noProof/>
-          <w:lang w:val="en-US"/>
+          <w:lang w:eastAsia="hr-HR"/>
         </w:rPr>
         <w:drawing>
-          <wp:inline distT="0" distB="0" distL="0" distR="0">
+          <wp:inline distT="0" distB="0" distL="0" distR="0" wp14:anchorId="3673A6E9" wp14:editId="0DD6FBB5">
             <wp:extent cx="3439005" cy="2114845"/>
             <wp:effectExtent l="19050" t="0" r="9045" b="0"/>
             <wp:docPr id="1" name="Picture 0" descr="prijava.png"/>
@@ -753,26 +71,6 @@
     </w:p>
     <w:p>
       <w:pPr>
-        <w:pStyle w:val="Caption"/>
-        <w:jc w:val="center"/>
-      </w:pPr>
-      <w:r>
-        <w:t xml:space="preserve">Slika </w:t>
-      </w:r>
-      <w:fldSimple w:instr=" SEQ Slika \* ARABIC ">
-        <w:r>
-          <w:rPr>
-            <w:noProof/>
-          </w:rPr>
-          <w:t>1</w:t>
-        </w:r>
-      </w:fldSimple>
-      <w:r>
-        <w:t xml:space="preserve"> Forma za prijavu</w:t>
-      </w:r>
-    </w:p>
-    <w:p>
-      <w:pPr>
         <w:spacing w:line="360" w:lineRule="auto"/>
         <w:jc w:val="both"/>
       </w:pPr>
@@ -782,18 +80,16 @@
     </w:p>
     <w:p>
       <w:pPr>
-        <w:keepNext/>
         <w:spacing w:line="360" w:lineRule="auto"/>
         <w:jc w:val="center"/>
       </w:pPr>
       <w:r>
         <w:rPr>
           <w:noProof/>
-          <w:lang w:val="en-US"/>
+          <w:lang w:eastAsia="hr-HR"/>
         </w:rPr>
-        <w:lastRenderedPageBreak/>
         <w:drawing>
-          <wp:inline distT="0" distB="0" distL="0" distR="0">
+          <wp:inline distT="0" distB="0" distL="0" distR="0" wp14:anchorId="0B83180A" wp14:editId="3F3DDD79">
             <wp:extent cx="5559061" cy="3317358"/>
             <wp:effectExtent l="19050" t="0" r="3539" b="0"/>
             <wp:docPr id="3" name="Picture 2" descr="pregled_djelatnici.png"/>
@@ -831,46 +127,26 @@
     </w:p>
     <w:p>
       <w:pPr>
-        <w:pStyle w:val="Caption"/>
-        <w:jc w:val="center"/>
-      </w:pPr>
-      <w:r>
-        <w:t xml:space="preserve">Slika </w:t>
-      </w:r>
-      <w:fldSimple w:instr=" SEQ Slika \* ARABIC ">
-        <w:r>
-          <w:rPr>
-            <w:noProof/>
-          </w:rPr>
-          <w:t>2</w:t>
-        </w:r>
-      </w:fldSimple>
-      <w:r>
-        <w:t xml:space="preserve"> Pregled djelatnika</w:t>
-      </w:r>
-    </w:p>
-    <w:p>
-      <w:pPr>
         <w:spacing w:line="360" w:lineRule="auto"/>
         <w:jc w:val="both"/>
       </w:pPr>
       <w:r>
+        <w:lastRenderedPageBreak/>
         <w:t>Klikom na gumb 'Unos djelatnika' ili 'Ažuriraj' otvara se forma kao na slici ispod. Administrator popunjava formu podacima o djelatniku: ime, prezime, broj telefona te email i lozinku s kojima se vrši prijava. Prilikom ažuriranja, lozinku nije moguće vidjeti ni mijenjati.</w:t>
       </w:r>
     </w:p>
     <w:p>
       <w:pPr>
-        <w:keepNext/>
         <w:spacing w:line="360" w:lineRule="auto"/>
         <w:jc w:val="center"/>
       </w:pPr>
       <w:r>
         <w:rPr>
           <w:noProof/>
-          <w:lang w:val="en-US"/>
+          <w:lang w:eastAsia="hr-HR"/>
         </w:rPr>
         <w:drawing>
-          <wp:inline distT="0" distB="0" distL="0" distR="0">
+          <wp:inline distT="0" distB="0" distL="0" distR="0" wp14:anchorId="43663A62" wp14:editId="43DA89C2">
             <wp:extent cx="3943901" cy="2715004"/>
             <wp:effectExtent l="19050" t="0" r="0" b="0"/>
             <wp:docPr id="4" name="Picture 3" descr="unos_djelatnici.png"/>
@@ -907,44 +183,22 @@
       </w:r>
     </w:p>
     <w:p>
-      <w:pPr>
-        <w:pStyle w:val="Caption"/>
-        <w:jc w:val="center"/>
-      </w:pPr>
-      <w:r>
-        <w:t xml:space="preserve">Slika </w:t>
-      </w:r>
-      <w:fldSimple w:instr=" SEQ Slika \* ARABIC ">
-        <w:r>
-          <w:rPr>
-            <w:noProof/>
-          </w:rPr>
-          <w:t>3</w:t>
-        </w:r>
-      </w:fldSimple>
-      <w:r>
-        <w:t xml:space="preserve"> Unos djelatnika</w:t>
-      </w:r>
-    </w:p>
-    <w:p>
       <w:r>
         <w:br w:type="page"/>
       </w:r>
     </w:p>
     <w:p>
       <w:pPr>
-        <w:pStyle w:val="Heading1"/>
+        <w:pStyle w:val="Naslov1"/>
         <w:numPr>
           <w:ilvl w:val="0"/>
           <w:numId w:val="3"/>
         </w:numPr>
       </w:pPr>
-      <w:bookmarkStart w:id="1" w:name="_Toc517703080"/>
       <w:r>
         <w:lastRenderedPageBreak/>
         <w:t>Proizvodi</w:t>
       </w:r>
-      <w:bookmarkEnd w:id="1"/>
     </w:p>
     <w:p>
       <w:pPr>
@@ -958,12 +212,11 @@
     </w:p>
     <w:p>
       <w:pPr>
-        <w:keepNext/>
         <w:spacing w:line="360" w:lineRule="auto"/>
         <w:jc w:val="center"/>
       </w:pPr>
       <w:r>
-        <w:pict>
+        <w:pict w14:anchorId="31E3AE3F">
           <v:shapetype id="_x0000_t75" coordsize="21600,21600" o:spt="75" o:preferrelative="t" path="m@4@5l@4@11@9@11@9@5xe" filled="f" stroked="f">
             <v:stroke joinstyle="miter"/>
             <v:formulas>
@@ -983,30 +236,13 @@
             <v:path o:extrusionok="f" gradientshapeok="t" o:connecttype="rect"/>
             <o:lock v:ext="edit" aspectratio="t"/>
           </v:shapetype>
-          <v:shape id="_x0000_i1025" type="#_x0000_t75" style="width:470.25pt;height:303pt">
+          <v:shape id="_x0000_i1025" type="#_x0000_t75" style="width:470.4pt;height:303pt">
             <v:imagedata r:id="rId11" o:title="Screenshot_4"/>
           </v:shape>
         </w:pict>
       </w:r>
-    </w:p>
-    <w:p>
-      <w:pPr>
-        <w:pStyle w:val="Caption"/>
-        <w:jc w:val="center"/>
-      </w:pPr>
-      <w:r>
-        <w:t xml:space="preserve">Slika </w:t>
-      </w:r>
-      <w:fldSimple w:instr=" SEQ Slika \* ARABIC ">
-        <w:r>
-          <w:rPr>
-            <w:noProof/>
-          </w:rPr>
-          <w:t>4</w:t>
-        </w:r>
-      </w:fldSimple>
-      <w:r>
-        <w:t xml:space="preserve"> Pregled proizvoda</w:t>
+      <w:r>
+        <w:t>Slika: Prikaz proizvoda</w:t>
       </w:r>
     </w:p>
     <w:p>
@@ -1056,56 +292,33 @@
     </w:p>
     <w:p>
       <w:pPr>
-        <w:keepNext/>
         <w:spacing w:line="360" w:lineRule="auto"/>
         <w:ind w:firstLine="360"/>
         <w:jc w:val="center"/>
       </w:pPr>
       <w:r>
-        <w:pict>
-          <v:shape id="_x0000_i1026" type="#_x0000_t75" style="width:223.5pt;height:129.75pt">
+        <w:pict w14:anchorId="06A06767">
+          <v:shape id="_x0000_i1026" type="#_x0000_t75" style="width:223.8pt;height:129.6pt">
             <v:imagedata r:id="rId12" o:title="Screenshot_5"/>
           </v:shape>
         </w:pict>
       </w:r>
-    </w:p>
-    <w:p>
-      <w:pPr>
-        <w:pStyle w:val="Caption"/>
-        <w:jc w:val="center"/>
-      </w:pPr>
-      <w:r>
-        <w:t xml:space="preserve">Slika </w:t>
-      </w:r>
-      <w:fldSimple w:instr=" SEQ Slika \* ARABIC ">
-        <w:r>
-          <w:rPr>
-            <w:noProof/>
-          </w:rPr>
-          <w:t>5</w:t>
-        </w:r>
-      </w:fldSimple>
-      <w:r>
-        <w:t xml:space="preserve"> Unos proizvoda</w:t>
-      </w:r>
-      <w:r>
-        <w:br w:type="page"/>
-      </w:r>
-    </w:p>
-    <w:p>
-      <w:pPr>
-        <w:pStyle w:val="Heading1"/>
+      <w:r>
+        <w:br/>
+        <w:t>Slika: Unos proizvoda</w:t>
+      </w:r>
+    </w:p>
+    <w:p>
+      <w:pPr>
+        <w:pStyle w:val="Naslov1"/>
         <w:numPr>
           <w:ilvl w:val="0"/>
           <w:numId w:val="3"/>
         </w:numPr>
       </w:pPr>
-      <w:bookmarkStart w:id="2" w:name="_Toc517703081"/>
-      <w:r>
-        <w:lastRenderedPageBreak/>
+      <w:r>
         <w:t>Površine</w:t>
       </w:r>
-      <w:bookmarkEnd w:id="2"/>
     </w:p>
     <w:p>
       <w:pPr>
@@ -1120,7 +333,15 @@
         <w:t xml:space="preserve"> na tabu „Površine“</w:t>
       </w:r>
       <w:r>
-        <w:t xml:space="preserve">. Na prikazu površina nalazi se tablica sa popisom unesenih površina, padajući izbornik na temelju kojeg se površine mogu sortirati prema namjeni. Pritiskom na tipku F2 ili klikom na tab </w:t>
+        <w:t xml:space="preserve">. Na prikazu površina nalazi se tablica sa popisom unesenih površina, padajući izbornik na temelju kojeg se površine mogu sortirati prema namjeni. Pritiskom na tipku F2 ili klikom na </w:t>
+      </w:r>
+      <w:proofErr w:type="spellStart"/>
+      <w:r>
+        <w:t>tab</w:t>
+      </w:r>
+      <w:proofErr w:type="spellEnd"/>
+      <w:r>
+        <w:t xml:space="preserve"> </w:t>
       </w:r>
       <w:r>
         <w:t>„</w:t>
@@ -1137,17 +358,16 @@
     </w:p>
     <w:p>
       <w:pPr>
-        <w:keepNext/>
         <w:spacing w:line="360" w:lineRule="auto"/>
         <w:jc w:val="both"/>
       </w:pPr>
       <w:r>
         <w:rPr>
           <w:noProof/>
-          <w:lang w:val="en-US"/>
         </w:rPr>
+        <w:lastRenderedPageBreak/>
         <w:drawing>
-          <wp:inline distT="0" distB="0" distL="0" distR="0">
+          <wp:inline distT="0" distB="0" distL="0" distR="0" wp14:anchorId="52AB9CF4" wp14:editId="1CB121DF">
             <wp:extent cx="6118860" cy="3949521"/>
             <wp:effectExtent l="0" t="0" r="0" b="0"/>
             <wp:docPr id="9" name="Slika 9"/>
@@ -1162,10 +382,10 @@
                     <pic:cNvPicPr/>
                   </pic:nvPicPr>
                   <pic:blipFill rotWithShape="1">
-                    <a:blip r:embed="rId13" cstate="print">
+                    <a:blip r:embed="rId13">
                       <a:extLst>
                         <a:ext uri="{28A0092B-C50C-407E-A947-70E740481C1C}">
-                          <a14:useLocalDpi xmlns:a14="http://schemas.microsoft.com/office/drawing/2010/main" xmlns:wps="http://schemas.microsoft.com/office/word/2010/wordprocessingShape" xmlns:wpi="http://schemas.microsoft.com/office/word/2010/wordprocessingInk" xmlns:wpg="http://schemas.microsoft.com/office/word/2010/wordprocessingGroup" xmlns:w16se="http://schemas.microsoft.com/office/word/2015/wordml/symex" xmlns:w16cid="http://schemas.microsoft.com/office/word/2016/wordml/cid" xmlns:w15="http://schemas.microsoft.com/office/word/2012/wordml" xmlns:w14="http://schemas.microsoft.com/office/word/2010/wordml" xmlns:w="http://schemas.openxmlformats.org/wordprocessingml/2006/main" xmlns:w10="urn:schemas-microsoft-com:office:word" xmlns:wp14="http://schemas.microsoft.com/office/word/2010/wordprocessingDrawing" xmlns:v="urn:schemas-microsoft-com:vml" xmlns:o="urn:schemas-microsoft-com:office:office" xmlns:am3d="http://schemas.microsoft.com/office/drawing/2017/model3d" xmlns:aink="http://schemas.microsoft.com/office/drawing/2016/ink" xmlns:mc="http://schemas.openxmlformats.org/markup-compatibility/2006" xmlns:cx8="http://schemas.microsoft.com/office/drawing/2016/5/14/chartex" xmlns:cx7="http://schemas.microsoft.com/office/drawing/2016/5/13/chartex" xmlns:cx6="http://schemas.microsoft.com/office/drawing/2016/5/12/chartex" xmlns:cx5="http://schemas.microsoft.com/office/drawing/2016/5/11/chartex" xmlns:cx4="http://schemas.microsoft.com/office/drawing/2016/5/10/chartex" xmlns:cx3="http://schemas.microsoft.com/office/drawing/2016/5/9/chartex" xmlns:cx2="http://schemas.microsoft.com/office/drawing/2015/10/21/chartex" xmlns:cx1="http://schemas.microsoft.com/office/drawing/2015/9/8/chartex" xmlns:cx="http://schemas.microsoft.com/office/drawing/2014/chartex" xmlns:wpc="http://schemas.microsoft.com/office/word/2010/wordprocessingCanvas" xmlns="" val="0"/>
+                          <a14:useLocalDpi xmlns:a14="http://schemas.microsoft.com/office/drawing/2010/main" val="0"/>
                         </a:ext>
                       </a:extLst>
                     </a:blip>
@@ -1185,7 +405,7 @@
                     </a:ln>
                     <a:extLst>
                       <a:ext uri="{53640926-AAD7-44D8-BBD7-CCE9431645EC}">
-                        <a14:shadowObscured xmlns:a14="http://schemas.microsoft.com/office/drawing/2010/main" xmlns:wps="http://schemas.microsoft.com/office/word/2010/wordprocessingShape" xmlns:wpi="http://schemas.microsoft.com/office/word/2010/wordprocessingInk" xmlns:wpg="http://schemas.microsoft.com/office/word/2010/wordprocessingGroup" xmlns:w16se="http://schemas.microsoft.com/office/word/2015/wordml/symex" xmlns:w16cid="http://schemas.microsoft.com/office/word/2016/wordml/cid" xmlns:w15="http://schemas.microsoft.com/office/word/2012/wordml" xmlns:w14="http://schemas.microsoft.com/office/word/2010/wordml" xmlns:w="http://schemas.openxmlformats.org/wordprocessingml/2006/main" xmlns:w10="urn:schemas-microsoft-com:office:word" xmlns:wp14="http://schemas.microsoft.com/office/word/2010/wordprocessingDrawing" xmlns:v="urn:schemas-microsoft-com:vml" xmlns:o="urn:schemas-microsoft-com:office:office" xmlns:am3d="http://schemas.microsoft.com/office/drawing/2017/model3d" xmlns:aink="http://schemas.microsoft.com/office/drawing/2016/ink" xmlns:mc="http://schemas.openxmlformats.org/markup-compatibility/2006" xmlns:cx8="http://schemas.microsoft.com/office/drawing/2016/5/14/chartex" xmlns:cx7="http://schemas.microsoft.com/office/drawing/2016/5/13/chartex" xmlns:cx6="http://schemas.microsoft.com/office/drawing/2016/5/12/chartex" xmlns:cx5="http://schemas.microsoft.com/office/drawing/2016/5/11/chartex" xmlns:cx4="http://schemas.microsoft.com/office/drawing/2016/5/10/chartex" xmlns:cx3="http://schemas.microsoft.com/office/drawing/2016/5/9/chartex" xmlns:cx2="http://schemas.microsoft.com/office/drawing/2015/10/21/chartex" xmlns:cx1="http://schemas.microsoft.com/office/drawing/2015/9/8/chartex" xmlns:cx="http://schemas.microsoft.com/office/drawing/2014/chartex" xmlns:wpc="http://schemas.microsoft.com/office/word/2010/wordprocessingCanvas" xmlns=""/>
+                        <a14:shadowObscured xmlns:a14="http://schemas.microsoft.com/office/drawing/2010/main"/>
                       </a:ext>
                     </a:extLst>
                   </pic:spPr>
@@ -1198,22 +418,11 @@
     </w:p>
     <w:p>
       <w:pPr>
-        <w:pStyle w:val="Caption"/>
+        <w:spacing w:line="360" w:lineRule="auto"/>
         <w:jc w:val="center"/>
       </w:pPr>
       <w:r>
-        <w:t xml:space="preserve">Slika </w:t>
-      </w:r>
-      <w:fldSimple w:instr=" SEQ Slika \* ARABIC ">
-        <w:r>
-          <w:rPr>
-            <w:noProof/>
-          </w:rPr>
-          <w:t>6</w:t>
-        </w:r>
-      </w:fldSimple>
-      <w:r>
-        <w:t xml:space="preserve"> Pregled površina</w:t>
+        <w:t>Slika: Prikaz površina</w:t>
       </w:r>
     </w:p>
     <w:p>
@@ -1259,22 +468,16 @@
     </w:p>
     <w:p>
       <w:pPr>
-        <w:keepNext/>
-        <w:tabs>
-          <w:tab w:val="left" w:pos="0"/>
-        </w:tabs>
-        <w:spacing w:line="360" w:lineRule="auto"/>
-        <w:ind w:firstLine="426"/>
+        <w:spacing w:line="360" w:lineRule="auto"/>
+        <w:ind w:left="426" w:firstLine="426"/>
         <w:jc w:val="center"/>
       </w:pPr>
       <w:r>
         <w:rPr>
           <w:noProof/>
-          <w:lang w:val="en-US"/>
         </w:rPr>
-        <w:lastRenderedPageBreak/>
         <w:drawing>
-          <wp:inline distT="0" distB="0" distL="0" distR="0">
+          <wp:inline distT="0" distB="0" distL="0" distR="0" wp14:anchorId="526D2AB2" wp14:editId="410BE1D4">
             <wp:extent cx="2484120" cy="2018665"/>
             <wp:effectExtent l="0" t="0" r="0" b="0"/>
             <wp:docPr id="11" name="Slika 11"/>
@@ -1289,10 +492,10 @@
                     <pic:cNvPicPr/>
                   </pic:nvPicPr>
                   <pic:blipFill rotWithShape="1">
-                    <a:blip r:embed="rId14" cstate="print">
+                    <a:blip r:embed="rId14">
                       <a:extLst>
                         <a:ext uri="{28A0092B-C50C-407E-A947-70E740481C1C}">
-                          <a14:useLocalDpi xmlns:a14="http://schemas.microsoft.com/office/drawing/2010/main" xmlns:wps="http://schemas.microsoft.com/office/word/2010/wordprocessingShape" xmlns:wpi="http://schemas.microsoft.com/office/word/2010/wordprocessingInk" xmlns:wpg="http://schemas.microsoft.com/office/word/2010/wordprocessingGroup" xmlns:w16se="http://schemas.microsoft.com/office/word/2015/wordml/symex" xmlns:w16cid="http://schemas.microsoft.com/office/word/2016/wordml/cid" xmlns:w15="http://schemas.microsoft.com/office/word/2012/wordml" xmlns:w14="http://schemas.microsoft.com/office/word/2010/wordml" xmlns:w="http://schemas.openxmlformats.org/wordprocessingml/2006/main" xmlns:w10="urn:schemas-microsoft-com:office:word" xmlns:wp14="http://schemas.microsoft.com/office/word/2010/wordprocessingDrawing" xmlns:v="urn:schemas-microsoft-com:vml" xmlns:o="urn:schemas-microsoft-com:office:office" xmlns:am3d="http://schemas.microsoft.com/office/drawing/2017/model3d" xmlns:aink="http://schemas.microsoft.com/office/drawing/2016/ink" xmlns:mc="http://schemas.openxmlformats.org/markup-compatibility/2006" xmlns:cx8="http://schemas.microsoft.com/office/drawing/2016/5/14/chartex" xmlns:cx7="http://schemas.microsoft.com/office/drawing/2016/5/13/chartex" xmlns:cx6="http://schemas.microsoft.com/office/drawing/2016/5/12/chartex" xmlns:cx5="http://schemas.microsoft.com/office/drawing/2016/5/11/chartex" xmlns:cx4="http://schemas.microsoft.com/office/drawing/2016/5/10/chartex" xmlns:cx3="http://schemas.microsoft.com/office/drawing/2016/5/9/chartex" xmlns:cx2="http://schemas.microsoft.com/office/drawing/2015/10/21/chartex" xmlns:cx1="http://schemas.microsoft.com/office/drawing/2015/9/8/chartex" xmlns:cx="http://schemas.microsoft.com/office/drawing/2014/chartex" xmlns:wpc="http://schemas.microsoft.com/office/word/2010/wordprocessingCanvas" xmlns="" val="0"/>
+                          <a14:useLocalDpi xmlns:a14="http://schemas.microsoft.com/office/drawing/2010/main" val="0"/>
                         </a:ext>
                       </a:extLst>
                     </a:blip>
@@ -1312,7 +515,7 @@
                     </a:ln>
                     <a:extLst>
                       <a:ext uri="{53640926-AAD7-44D8-BBD7-CCE9431645EC}">
-                        <a14:shadowObscured xmlns:a14="http://schemas.microsoft.com/office/drawing/2010/main" xmlns:wps="http://schemas.microsoft.com/office/word/2010/wordprocessingShape" xmlns:wpi="http://schemas.microsoft.com/office/word/2010/wordprocessingInk" xmlns:wpg="http://schemas.microsoft.com/office/word/2010/wordprocessingGroup" xmlns:w16se="http://schemas.microsoft.com/office/word/2015/wordml/symex" xmlns:w16cid="http://schemas.microsoft.com/office/word/2016/wordml/cid" xmlns:w15="http://schemas.microsoft.com/office/word/2012/wordml" xmlns:w14="http://schemas.microsoft.com/office/word/2010/wordml" xmlns:w="http://schemas.openxmlformats.org/wordprocessingml/2006/main" xmlns:w10="urn:schemas-microsoft-com:office:word" xmlns:wp14="http://schemas.microsoft.com/office/word/2010/wordprocessingDrawing" xmlns:v="urn:schemas-microsoft-com:vml" xmlns:o="urn:schemas-microsoft-com:office:office" xmlns:am3d="http://schemas.microsoft.com/office/drawing/2017/model3d" xmlns:aink="http://schemas.microsoft.com/office/drawing/2016/ink" xmlns:mc="http://schemas.openxmlformats.org/markup-compatibility/2006" xmlns:cx8="http://schemas.microsoft.com/office/drawing/2016/5/14/chartex" xmlns:cx7="http://schemas.microsoft.com/office/drawing/2016/5/13/chartex" xmlns:cx6="http://schemas.microsoft.com/office/drawing/2016/5/12/chartex" xmlns:cx5="http://schemas.microsoft.com/office/drawing/2016/5/11/chartex" xmlns:cx4="http://schemas.microsoft.com/office/drawing/2016/5/10/chartex" xmlns:cx3="http://schemas.microsoft.com/office/drawing/2016/5/9/chartex" xmlns:cx2="http://schemas.microsoft.com/office/drawing/2015/10/21/chartex" xmlns:cx1="http://schemas.microsoft.com/office/drawing/2015/9/8/chartex" xmlns:cx="http://schemas.microsoft.com/office/drawing/2014/chartex" xmlns:wpc="http://schemas.microsoft.com/office/word/2010/wordprocessingCanvas" xmlns=""/>
+                        <a14:shadowObscured xmlns:a14="http://schemas.microsoft.com/office/drawing/2010/main"/>
                       </a:ext>
                     </a:extLst>
                   </pic:spPr>
@@ -1325,22 +528,13 @@
     </w:p>
     <w:p>
       <w:pPr>
-        <w:pStyle w:val="Caption"/>
+        <w:spacing w:line="360" w:lineRule="auto"/>
+        <w:ind w:left="426" w:firstLine="426"/>
         <w:jc w:val="center"/>
       </w:pPr>
       <w:r>
-        <w:t xml:space="preserve">Slika </w:t>
-      </w:r>
-      <w:fldSimple w:instr=" SEQ Slika \* ARABIC ">
-        <w:r>
-          <w:rPr>
-            <w:noProof/>
-          </w:rPr>
-          <w:t>7</w:t>
-        </w:r>
-      </w:fldSimple>
-      <w:r>
-        <w:t xml:space="preserve"> Unos površine</w:t>
+        <w:lastRenderedPageBreak/>
+        <w:t>Slika: Unos površine</w:t>
       </w:r>
     </w:p>
     <w:p>
@@ -1354,19 +548,17 @@
     </w:p>
     <w:p>
       <w:pPr>
-        <w:keepNext/>
         <w:spacing w:line="360" w:lineRule="auto"/>
         <w:jc w:val="center"/>
       </w:pPr>
       <w:r>
         <w:rPr>
           <w:noProof/>
-          <w:lang w:val="en-US"/>
         </w:rPr>
         <w:drawing>
-          <wp:inline distT="0" distB="0" distL="0" distR="0">
-            <wp:extent cx="5725495" cy="3695700"/>
-            <wp:effectExtent l="19050" t="0" r="8555" b="0"/>
+          <wp:inline distT="0" distB="0" distL="0" distR="0" wp14:anchorId="7FE362D2" wp14:editId="51530634">
+            <wp:extent cx="6091454" cy="3931920"/>
+            <wp:effectExtent l="0" t="0" r="0" b="0"/>
             <wp:docPr id="15" name="Slika 15"/>
             <wp:cNvGraphicFramePr>
               <a:graphicFrameLocks xmlns:a="http://schemas.openxmlformats.org/drawingml/2006/main" noChangeAspect="1"/>
@@ -1379,10 +571,10 @@
                     <pic:cNvPicPr/>
                   </pic:nvPicPr>
                   <pic:blipFill rotWithShape="1">
-                    <a:blip r:embed="rId15" cstate="print">
+                    <a:blip r:embed="rId15">
                       <a:extLst>
                         <a:ext uri="{28A0092B-C50C-407E-A947-70E740481C1C}">
-                          <a14:useLocalDpi xmlns:a14="http://schemas.microsoft.com/office/drawing/2010/main" xmlns:wps="http://schemas.microsoft.com/office/word/2010/wordprocessingShape" xmlns:wpi="http://schemas.microsoft.com/office/word/2010/wordprocessingInk" xmlns:wpg="http://schemas.microsoft.com/office/word/2010/wordprocessingGroup" xmlns:w16se="http://schemas.microsoft.com/office/word/2015/wordml/symex" xmlns:w16cid="http://schemas.microsoft.com/office/word/2016/wordml/cid" xmlns:w15="http://schemas.microsoft.com/office/word/2012/wordml" xmlns:w14="http://schemas.microsoft.com/office/word/2010/wordml" xmlns:w="http://schemas.openxmlformats.org/wordprocessingml/2006/main" xmlns:w10="urn:schemas-microsoft-com:office:word" xmlns:wp14="http://schemas.microsoft.com/office/word/2010/wordprocessingDrawing" xmlns:v="urn:schemas-microsoft-com:vml" xmlns:o="urn:schemas-microsoft-com:office:office" xmlns:am3d="http://schemas.microsoft.com/office/drawing/2017/model3d" xmlns:aink="http://schemas.microsoft.com/office/drawing/2016/ink" xmlns:mc="http://schemas.openxmlformats.org/markup-compatibility/2006" xmlns:cx8="http://schemas.microsoft.com/office/drawing/2016/5/14/chartex" xmlns:cx7="http://schemas.microsoft.com/office/drawing/2016/5/13/chartex" xmlns:cx6="http://schemas.microsoft.com/office/drawing/2016/5/12/chartex" xmlns:cx5="http://schemas.microsoft.com/office/drawing/2016/5/11/chartex" xmlns:cx4="http://schemas.microsoft.com/office/drawing/2016/5/10/chartex" xmlns:cx3="http://schemas.microsoft.com/office/drawing/2016/5/9/chartex" xmlns:cx2="http://schemas.microsoft.com/office/drawing/2015/10/21/chartex" xmlns:cx1="http://schemas.microsoft.com/office/drawing/2015/9/8/chartex" xmlns:cx="http://schemas.microsoft.com/office/drawing/2014/chartex" xmlns:wpc="http://schemas.microsoft.com/office/word/2010/wordprocessingCanvas" xmlns="" val="0"/>
+                          <a14:useLocalDpi xmlns:a14="http://schemas.microsoft.com/office/drawing/2010/main" val="0"/>
                         </a:ext>
                       </a:extLst>
                     </a:blip>
@@ -1392,7 +584,7 @@
                   <pic:spPr bwMode="auto">
                     <a:xfrm>
                       <a:off x="0" y="0"/>
-                      <a:ext cx="5742452" cy="3706646"/>
+                      <a:ext cx="6112456" cy="3945476"/>
                     </a:xfrm>
                     <a:prstGeom prst="rect">
                       <a:avLst/>
@@ -1402,7 +594,7 @@
                     </a:ln>
                     <a:extLst>
                       <a:ext uri="{53640926-AAD7-44D8-BBD7-CCE9431645EC}">
-                        <a14:shadowObscured xmlns:a14="http://schemas.microsoft.com/office/drawing/2010/main" xmlns:wps="http://schemas.microsoft.com/office/word/2010/wordprocessingShape" xmlns:wpi="http://schemas.microsoft.com/office/word/2010/wordprocessingInk" xmlns:wpg="http://schemas.microsoft.com/office/word/2010/wordprocessingGroup" xmlns:w16se="http://schemas.microsoft.com/office/word/2015/wordml/symex" xmlns:w16cid="http://schemas.microsoft.com/office/word/2016/wordml/cid" xmlns:w15="http://schemas.microsoft.com/office/word/2012/wordml" xmlns:w14="http://schemas.microsoft.com/office/word/2010/wordml" xmlns:w="http://schemas.openxmlformats.org/wordprocessingml/2006/main" xmlns:w10="urn:schemas-microsoft-com:office:word" xmlns:wp14="http://schemas.microsoft.com/office/word/2010/wordprocessingDrawing" xmlns:v="urn:schemas-microsoft-com:vml" xmlns:o="urn:schemas-microsoft-com:office:office" xmlns:am3d="http://schemas.microsoft.com/office/drawing/2017/model3d" xmlns:aink="http://schemas.microsoft.com/office/drawing/2016/ink" xmlns:mc="http://schemas.openxmlformats.org/markup-compatibility/2006" xmlns:cx8="http://schemas.microsoft.com/office/drawing/2016/5/14/chartex" xmlns:cx7="http://schemas.microsoft.com/office/drawing/2016/5/13/chartex" xmlns:cx6="http://schemas.microsoft.com/office/drawing/2016/5/12/chartex" xmlns:cx5="http://schemas.microsoft.com/office/drawing/2016/5/11/chartex" xmlns:cx4="http://schemas.microsoft.com/office/drawing/2016/5/10/chartex" xmlns:cx3="http://schemas.microsoft.com/office/drawing/2016/5/9/chartex" xmlns:cx2="http://schemas.microsoft.com/office/drawing/2015/10/21/chartex" xmlns:cx1="http://schemas.microsoft.com/office/drawing/2015/9/8/chartex" xmlns:cx="http://schemas.microsoft.com/office/drawing/2014/chartex" xmlns:wpc="http://schemas.microsoft.com/office/word/2010/wordprocessingCanvas" xmlns=""/>
+                        <a14:shadowObscured xmlns:a14="http://schemas.microsoft.com/office/drawing/2010/main"/>
                       </a:ext>
                     </a:extLst>
                   </pic:spPr>
@@ -1415,22 +607,11 @@
     </w:p>
     <w:p>
       <w:pPr>
-        <w:pStyle w:val="Caption"/>
+        <w:spacing w:line="360" w:lineRule="auto"/>
         <w:jc w:val="center"/>
       </w:pPr>
       <w:r>
-        <w:t xml:space="preserve">Slika </w:t>
-      </w:r>
-      <w:fldSimple w:instr=" SEQ Slika \* ARABIC ">
-        <w:r>
-          <w:rPr>
-            <w:noProof/>
-          </w:rPr>
-          <w:t>8</w:t>
-        </w:r>
-      </w:fldSimple>
-      <w:r>
-        <w:t xml:space="preserve"> Ažuriranje površine</w:t>
+        <w:t>Slika: Ažuriranje odabrane površine</w:t>
       </w:r>
     </w:p>
     <w:p>
@@ -1444,18 +625,21 @@
     </w:p>
     <w:p>
       <w:pPr>
-        <w:pStyle w:val="Heading1"/>
+        <w:spacing w:line="360" w:lineRule="auto"/>
+        <w:jc w:val="center"/>
+      </w:pPr>
+    </w:p>
+    <w:p>
+      <w:pPr>
+        <w:pStyle w:val="Naslov1"/>
         <w:numPr>
           <w:ilvl w:val="0"/>
           <w:numId w:val="3"/>
         </w:numPr>
       </w:pPr>
-      <w:bookmarkStart w:id="3" w:name="_Toc517703082"/>
-      <w:r>
-        <w:lastRenderedPageBreak/>
+      <w:r>
         <w:t>Zaštita</w:t>
       </w:r>
-      <w:bookmarkEnd w:id="3"/>
     </w:p>
     <w:p>
       <w:pPr>
@@ -1464,41 +648,28 @@
         <w:jc w:val="both"/>
       </w:pPr>
       <w:r>
-        <w:t xml:space="preserve">Pritiskom na gumb “Zaštita” otvara se prikaz zaštita kao na slici ispod. Otvorena je kartica “Zaštita” na kojoj se nalazi popis zaštita koji se sortira pomoću padajućeg izbornika. Pritiskom na tipku F1 ili klikom na karticu “Pomoć” može se pročitati pomoć za pojedine aktivnosti unutar aplikacije. </w:t>
-      </w:r>
-    </w:p>
-    <w:p>
-      <w:pPr>
-        <w:keepNext/>
+        <w:t xml:space="preserve">Pritiskom na gumb “Zaštita” otvara se prikaz zaštita kao na slici ispod. Otvorena je kartica “Zaštita” na kojoj se nalazi popis zaštita koji se sortira pomoću padajućeg izbornika. Pritiskom </w:t>
+      </w:r>
+      <w:r>
+        <w:lastRenderedPageBreak/>
+        <w:t xml:space="preserve">na tipku F1 ili klikom na karticu “Pomoć” može se pročitati pomoć za pojedine aktivnosti unutar aplikacije. </w:t>
+      </w:r>
+    </w:p>
+    <w:p>
+      <w:pPr>
         <w:spacing w:line="360" w:lineRule="auto"/>
         <w:jc w:val="center"/>
       </w:pPr>
       <w:r>
-        <w:pict>
-          <v:shape id="_x0000_i1027" type="#_x0000_t75" style="width:467.25pt;height:301.5pt">
+        <w:pict w14:anchorId="7921D2BA">
+          <v:shape id="_x0000_i1027" type="#_x0000_t75" style="width:466.8pt;height:301.2pt">
             <v:imagedata r:id="rId16" o:title="Screenshot_6"/>
           </v:shape>
         </w:pict>
       </w:r>
-    </w:p>
-    <w:p>
-      <w:pPr>
-        <w:pStyle w:val="Caption"/>
-        <w:jc w:val="center"/>
-      </w:pPr>
-      <w:r>
-        <w:t xml:space="preserve">Slika </w:t>
-      </w:r>
-      <w:fldSimple w:instr=" SEQ Slika \* ARABIC ">
-        <w:r>
-          <w:rPr>
-            <w:noProof/>
-          </w:rPr>
-          <w:t>9</w:t>
-        </w:r>
-      </w:fldSimple>
-      <w:r>
-        <w:t xml:space="preserve"> Pregled zaštite</w:t>
+      <w:r>
+        <w:br/>
+        <w:t>Slika: Prikaz zaštite</w:t>
       </w:r>
     </w:p>
     <w:p>
@@ -1545,64 +716,32 @@
     </w:p>
     <w:p>
       <w:pPr>
-        <w:keepNext/>
         <w:jc w:val="center"/>
       </w:pPr>
       <w:r>
         <w:lastRenderedPageBreak/>
-        <w:pict>
-          <v:shape id="_x0000_i1028" type="#_x0000_t75" style="width:218.25pt;height:133.5pt">
+        <w:pict w14:anchorId="219E219C">
+          <v:shape id="_x0000_i1028" type="#_x0000_t75" style="width:218.4pt;height:133.2pt">
             <v:imagedata r:id="rId17" o:title="Screenshot_7"/>
           </v:shape>
         </w:pict>
       </w:r>
-    </w:p>
-    <w:p>
-      <w:pPr>
-        <w:pStyle w:val="Caption"/>
-        <w:jc w:val="center"/>
-      </w:pPr>
-      <w:r>
-        <w:t xml:space="preserve">Slika </w:t>
-      </w:r>
-      <w:fldSimple w:instr=" SEQ Slika \* ARABIC ">
-        <w:r>
-          <w:rPr>
-            <w:noProof/>
-          </w:rPr>
-          <w:t>10</w:t>
-        </w:r>
-      </w:fldSimple>
-      <w:r>
-        <w:t xml:space="preserve"> Unos zaštite</w:t>
-      </w:r>
-    </w:p>
-    <w:p>
-      <w:pPr>
-        <w:rPr>
-          <w:color w:val="4F81BD" w:themeColor="accent1"/>
-          <w:sz w:val="18"/>
-          <w:szCs w:val="18"/>
-        </w:rPr>
-      </w:pPr>
-      <w:r>
-        <w:br w:type="page"/>
-      </w:r>
-    </w:p>
-    <w:p>
-      <w:pPr>
-        <w:pStyle w:val="Heading1"/>
+      <w:r>
+        <w:br/>
+        <w:t>Slika: Unos zaštite</w:t>
+      </w:r>
+    </w:p>
+    <w:p>
+      <w:pPr>
+        <w:pStyle w:val="Naslov1"/>
         <w:numPr>
           <w:ilvl w:val="0"/>
           <w:numId w:val="3"/>
         </w:numPr>
       </w:pPr>
-      <w:bookmarkStart w:id="4" w:name="_Toc517703083"/>
-      <w:r>
-        <w:lastRenderedPageBreak/>
+      <w:r>
         <w:t>Sadnja</w:t>
       </w:r>
-      <w:bookmarkEnd w:id="4"/>
     </w:p>
     <w:p>
       <w:pPr>
@@ -1611,21 +750,27 @@
         <w:jc w:val="both"/>
       </w:pPr>
       <w:r>
-        <w:t xml:space="preserve">Pritiskom na gumb „Sadnja“ otvara se pregled zapisa o sadnjama na tabu „Sadnja“. Zapisi o sadnjama se mogu sortirati odabirom iz padajućeg izbornika. Zapisi se mogu sortirati po površini na kojoj se sadilo i po sadnom materijalu koji je posađen. Klikom na tab „Pomoć“ ili pritiskom tipke F2 otvara se korisnička pomoć. </w:t>
-      </w:r>
-    </w:p>
-    <w:p>
-      <w:pPr>
-        <w:keepNext/>
+        <w:t xml:space="preserve">Pritiskom na gumb „Sadnja“ otvara se pregled zapisa o sadnjama na tabu „Sadnja“. Zapisi o sadnjama se mogu sortirati odabirom iz padajućeg izbornika. Zapisi se mogu sortirati po površini na kojoj se sadilo i po sadnom materijalu koji je posađen. Klikom na </w:t>
+      </w:r>
+      <w:proofErr w:type="spellStart"/>
+      <w:r>
+        <w:t>tab</w:t>
+      </w:r>
+      <w:proofErr w:type="spellEnd"/>
+      <w:r>
+        <w:t xml:space="preserve"> „Pomoć“ ili pritiskom tipke F2 otvara se korisnička pomoć. </w:t>
+      </w:r>
+    </w:p>
+    <w:p>
+      <w:pPr>
         <w:spacing w:line="360" w:lineRule="auto"/>
       </w:pPr>
       <w:r>
         <w:rPr>
           <w:noProof/>
-          <w:lang w:val="en-US"/>
         </w:rPr>
         <w:drawing>
-          <wp:inline distT="0" distB="0" distL="0" distR="0">
+          <wp:inline distT="0" distB="0" distL="0" distR="0" wp14:anchorId="4A7C10D9" wp14:editId="149F30FF">
             <wp:extent cx="6021222" cy="3901440"/>
             <wp:effectExtent l="0" t="0" r="0" b="0"/>
             <wp:docPr id="16" name="Slika 16"/>
@@ -1640,10 +785,10 @@
                     <pic:cNvPicPr/>
                   </pic:nvPicPr>
                   <pic:blipFill rotWithShape="1">
-                    <a:blip r:embed="rId18" cstate="print">
+                    <a:blip r:embed="rId18">
                       <a:extLst>
                         <a:ext uri="{28A0092B-C50C-407E-A947-70E740481C1C}">
-                          <a14:useLocalDpi xmlns:a14="http://schemas.microsoft.com/office/drawing/2010/main" xmlns:wps="http://schemas.microsoft.com/office/word/2010/wordprocessingShape" xmlns:wpi="http://schemas.microsoft.com/office/word/2010/wordprocessingInk" xmlns:wpg="http://schemas.microsoft.com/office/word/2010/wordprocessingGroup" xmlns:w16se="http://schemas.microsoft.com/office/word/2015/wordml/symex" xmlns:w16cid="http://schemas.microsoft.com/office/word/2016/wordml/cid" xmlns:w15="http://schemas.microsoft.com/office/word/2012/wordml" xmlns:w14="http://schemas.microsoft.com/office/word/2010/wordml" xmlns:w="http://schemas.openxmlformats.org/wordprocessingml/2006/main" xmlns:w10="urn:schemas-microsoft-com:office:word" xmlns:wp14="http://schemas.microsoft.com/office/word/2010/wordprocessingDrawing" xmlns:v="urn:schemas-microsoft-com:vml" xmlns:o="urn:schemas-microsoft-com:office:office" xmlns:am3d="http://schemas.microsoft.com/office/drawing/2017/model3d" xmlns:aink="http://schemas.microsoft.com/office/drawing/2016/ink" xmlns:mc="http://schemas.openxmlformats.org/markup-compatibility/2006" xmlns:cx8="http://schemas.microsoft.com/office/drawing/2016/5/14/chartex" xmlns:cx7="http://schemas.microsoft.com/office/drawing/2016/5/13/chartex" xmlns:cx6="http://schemas.microsoft.com/office/drawing/2016/5/12/chartex" xmlns:cx5="http://schemas.microsoft.com/office/drawing/2016/5/11/chartex" xmlns:cx4="http://schemas.microsoft.com/office/drawing/2016/5/10/chartex" xmlns:cx3="http://schemas.microsoft.com/office/drawing/2016/5/9/chartex" xmlns:cx2="http://schemas.microsoft.com/office/drawing/2015/10/21/chartex" xmlns:cx1="http://schemas.microsoft.com/office/drawing/2015/9/8/chartex" xmlns:cx="http://schemas.microsoft.com/office/drawing/2014/chartex" xmlns:wpc="http://schemas.microsoft.com/office/word/2010/wordprocessingCanvas" xmlns="" val="0"/>
+                          <a14:useLocalDpi xmlns:a14="http://schemas.microsoft.com/office/drawing/2010/main" val="0"/>
                         </a:ext>
                       </a:extLst>
                     </a:blip>
@@ -1663,7 +808,7 @@
                     </a:ln>
                     <a:extLst>
                       <a:ext uri="{53640926-AAD7-44D8-BBD7-CCE9431645EC}">
-                        <a14:shadowObscured xmlns:a14="http://schemas.microsoft.com/office/drawing/2010/main" xmlns:wps="http://schemas.microsoft.com/office/word/2010/wordprocessingShape" xmlns:wpi="http://schemas.microsoft.com/office/word/2010/wordprocessingInk" xmlns:wpg="http://schemas.microsoft.com/office/word/2010/wordprocessingGroup" xmlns:w16se="http://schemas.microsoft.com/office/word/2015/wordml/symex" xmlns:w16cid="http://schemas.microsoft.com/office/word/2016/wordml/cid" xmlns:w15="http://schemas.microsoft.com/office/word/2012/wordml" xmlns:w14="http://schemas.microsoft.com/office/word/2010/wordml" xmlns:w="http://schemas.openxmlformats.org/wordprocessingml/2006/main" xmlns:w10="urn:schemas-microsoft-com:office:word" xmlns:wp14="http://schemas.microsoft.com/office/word/2010/wordprocessingDrawing" xmlns:v="urn:schemas-microsoft-com:vml" xmlns:o="urn:schemas-microsoft-com:office:office" xmlns:am3d="http://schemas.microsoft.com/office/drawing/2017/model3d" xmlns:aink="http://schemas.microsoft.com/office/drawing/2016/ink" xmlns:mc="http://schemas.openxmlformats.org/markup-compatibility/2006" xmlns:cx8="http://schemas.microsoft.com/office/drawing/2016/5/14/chartex" xmlns:cx7="http://schemas.microsoft.com/office/drawing/2016/5/13/chartex" xmlns:cx6="http://schemas.microsoft.com/office/drawing/2016/5/12/chartex" xmlns:cx5="http://schemas.microsoft.com/office/drawing/2016/5/11/chartex" xmlns:cx4="http://schemas.microsoft.com/office/drawing/2016/5/10/chartex" xmlns:cx3="http://schemas.microsoft.com/office/drawing/2016/5/9/chartex" xmlns:cx2="http://schemas.microsoft.com/office/drawing/2015/10/21/chartex" xmlns:cx1="http://schemas.microsoft.com/office/drawing/2015/9/8/chartex" xmlns:cx="http://schemas.microsoft.com/office/drawing/2014/chartex" xmlns:wpc="http://schemas.microsoft.com/office/word/2010/wordprocessingCanvas" xmlns=""/>
+                        <a14:shadowObscured xmlns:a14="http://schemas.microsoft.com/office/drawing/2010/main"/>
                       </a:ext>
                     </a:extLst>
                   </pic:spPr>
@@ -1676,22 +821,11 @@
     </w:p>
     <w:p>
       <w:pPr>
-        <w:pStyle w:val="Caption"/>
+        <w:spacing w:line="360" w:lineRule="auto"/>
         <w:jc w:val="center"/>
       </w:pPr>
       <w:r>
-        <w:t xml:space="preserve">Slika </w:t>
-      </w:r>
-      <w:fldSimple w:instr=" SEQ Slika \* ARABIC ">
-        <w:r>
-          <w:rPr>
-            <w:noProof/>
-          </w:rPr>
-          <w:t>11</w:t>
-        </w:r>
-      </w:fldSimple>
-      <w:r>
-        <w:t xml:space="preserve"> Pregled sadnji</w:t>
+        <w:t>Slika: Prikaz sadnja</w:t>
       </w:r>
     </w:p>
     <w:p>
@@ -1700,23 +834,21 @@
         <w:jc w:val="both"/>
       </w:pPr>
       <w:r>
+        <w:lastRenderedPageBreak/>
         <w:t xml:space="preserve">Unos nove sadnje je moguć klikom na gumb „Nova sadnja“. Nakon klika otvara se forma za unos nove sadnje. Svi podatci se moraju unijeti da bi se omogućilo spremanje (iz padajućih izbornika se odabire površina, proizvod i datum). Klikom na gumb „Spremi“ u bazu se sprema novi zapis o sadnji i prikaz sadnja se osvježava. </w:t>
       </w:r>
     </w:p>
     <w:p>
       <w:pPr>
-        <w:keepNext/>
         <w:spacing w:line="360" w:lineRule="auto"/>
         <w:jc w:val="center"/>
       </w:pPr>
       <w:r>
         <w:rPr>
           <w:noProof/>
-          <w:lang w:val="en-US"/>
         </w:rPr>
-        <w:lastRenderedPageBreak/>
         <w:drawing>
-          <wp:inline distT="0" distB="0" distL="0" distR="0">
+          <wp:inline distT="0" distB="0" distL="0" distR="0" wp14:anchorId="3A276A26" wp14:editId="15200089">
             <wp:extent cx="2598420" cy="1680210"/>
             <wp:effectExtent l="0" t="0" r="0" b="0"/>
             <wp:docPr id="17" name="Slika 17"/>
@@ -1731,10 +863,10 @@
                     <pic:cNvPicPr/>
                   </pic:nvPicPr>
                   <pic:blipFill rotWithShape="1">
-                    <a:blip r:embed="rId19" cstate="print">
+                    <a:blip r:embed="rId19">
                       <a:extLst>
                         <a:ext uri="{28A0092B-C50C-407E-A947-70E740481C1C}">
-                          <a14:useLocalDpi xmlns:a14="http://schemas.microsoft.com/office/drawing/2010/main" xmlns:wps="http://schemas.microsoft.com/office/word/2010/wordprocessingShape" xmlns:wpi="http://schemas.microsoft.com/office/word/2010/wordprocessingInk" xmlns:wpg="http://schemas.microsoft.com/office/word/2010/wordprocessingGroup" xmlns:w16se="http://schemas.microsoft.com/office/word/2015/wordml/symex" xmlns:w16cid="http://schemas.microsoft.com/office/word/2016/wordml/cid" xmlns:w15="http://schemas.microsoft.com/office/word/2012/wordml" xmlns:w14="http://schemas.microsoft.com/office/word/2010/wordml" xmlns:w="http://schemas.openxmlformats.org/wordprocessingml/2006/main" xmlns:w10="urn:schemas-microsoft-com:office:word" xmlns:wp14="http://schemas.microsoft.com/office/word/2010/wordprocessingDrawing" xmlns:v="urn:schemas-microsoft-com:vml" xmlns:o="urn:schemas-microsoft-com:office:office" xmlns:am3d="http://schemas.microsoft.com/office/drawing/2017/model3d" xmlns:aink="http://schemas.microsoft.com/office/drawing/2016/ink" xmlns:mc="http://schemas.openxmlformats.org/markup-compatibility/2006" xmlns:cx8="http://schemas.microsoft.com/office/drawing/2016/5/14/chartex" xmlns:cx7="http://schemas.microsoft.com/office/drawing/2016/5/13/chartex" xmlns:cx6="http://schemas.microsoft.com/office/drawing/2016/5/12/chartex" xmlns:cx5="http://schemas.microsoft.com/office/drawing/2016/5/11/chartex" xmlns:cx4="http://schemas.microsoft.com/office/drawing/2016/5/10/chartex" xmlns:cx3="http://schemas.microsoft.com/office/drawing/2016/5/9/chartex" xmlns:cx2="http://schemas.microsoft.com/office/drawing/2015/10/21/chartex" xmlns:cx1="http://schemas.microsoft.com/office/drawing/2015/9/8/chartex" xmlns:cx="http://schemas.microsoft.com/office/drawing/2014/chartex" xmlns:wpc="http://schemas.microsoft.com/office/word/2010/wordprocessingCanvas" xmlns="" val="0"/>
+                          <a14:useLocalDpi xmlns:a14="http://schemas.microsoft.com/office/drawing/2010/main" val="0"/>
                         </a:ext>
                       </a:extLst>
                     </a:blip>
@@ -1754,7 +886,7 @@
                     </a:ln>
                     <a:extLst>
                       <a:ext uri="{53640926-AAD7-44D8-BBD7-CCE9431645EC}">
-                        <a14:shadowObscured xmlns:a14="http://schemas.microsoft.com/office/drawing/2010/main" xmlns:wps="http://schemas.microsoft.com/office/word/2010/wordprocessingShape" xmlns:wpi="http://schemas.microsoft.com/office/word/2010/wordprocessingInk" xmlns:wpg="http://schemas.microsoft.com/office/word/2010/wordprocessingGroup" xmlns:w16se="http://schemas.microsoft.com/office/word/2015/wordml/symex" xmlns:w16cid="http://schemas.microsoft.com/office/word/2016/wordml/cid" xmlns:w15="http://schemas.microsoft.com/office/word/2012/wordml" xmlns:w14="http://schemas.microsoft.com/office/word/2010/wordml" xmlns:w="http://schemas.openxmlformats.org/wordprocessingml/2006/main" xmlns:w10="urn:schemas-microsoft-com:office:word" xmlns:wp14="http://schemas.microsoft.com/office/word/2010/wordprocessingDrawing" xmlns:v="urn:schemas-microsoft-com:vml" xmlns:o="urn:schemas-microsoft-com:office:office" xmlns:am3d="http://schemas.microsoft.com/office/drawing/2017/model3d" xmlns:aink="http://schemas.microsoft.com/office/drawing/2016/ink" xmlns:mc="http://schemas.openxmlformats.org/markup-compatibility/2006" xmlns:cx8="http://schemas.microsoft.com/office/drawing/2016/5/14/chartex" xmlns:cx7="http://schemas.microsoft.com/office/drawing/2016/5/13/chartex" xmlns:cx6="http://schemas.microsoft.com/office/drawing/2016/5/12/chartex" xmlns:cx5="http://schemas.microsoft.com/office/drawing/2016/5/11/chartex" xmlns:cx4="http://schemas.microsoft.com/office/drawing/2016/5/10/chartex" xmlns:cx3="http://schemas.microsoft.com/office/drawing/2016/5/9/chartex" xmlns:cx2="http://schemas.microsoft.com/office/drawing/2015/10/21/chartex" xmlns:cx1="http://schemas.microsoft.com/office/drawing/2015/9/8/chartex" xmlns:cx="http://schemas.microsoft.com/office/drawing/2014/chartex" xmlns:wpc="http://schemas.microsoft.com/office/word/2010/wordprocessingCanvas" xmlns=""/>
+                        <a14:shadowObscured xmlns:a14="http://schemas.microsoft.com/office/drawing/2010/main"/>
                       </a:ext>
                     </a:extLst>
                   </pic:spPr>
@@ -1767,22 +899,11 @@
     </w:p>
     <w:p>
       <w:pPr>
-        <w:pStyle w:val="Caption"/>
+        <w:spacing w:line="360" w:lineRule="auto"/>
         <w:jc w:val="center"/>
       </w:pPr>
       <w:r>
-        <w:t xml:space="preserve">Slika </w:t>
-      </w:r>
-      <w:fldSimple w:instr=" SEQ Slika \* ARABIC ">
-        <w:r>
-          <w:rPr>
-            <w:noProof/>
-          </w:rPr>
-          <w:t>12</w:t>
-        </w:r>
-      </w:fldSimple>
-      <w:r>
-        <w:t xml:space="preserve"> Unos sadnji</w:t>
+        <w:t>Slika: unos sadnje</w:t>
       </w:r>
     </w:p>
     <w:p>
@@ -1805,17 +926,16 @@
     </w:p>
     <w:p>
       <w:pPr>
-        <w:keepNext/>
         <w:spacing w:line="360" w:lineRule="auto"/>
         <w:jc w:val="center"/>
       </w:pPr>
       <w:r>
         <w:rPr>
           <w:noProof/>
-          <w:lang w:val="en-US"/>
         </w:rPr>
+        <w:lastRenderedPageBreak/>
         <w:drawing>
-          <wp:inline distT="0" distB="0" distL="0" distR="0">
+          <wp:inline distT="0" distB="0" distL="0" distR="0" wp14:anchorId="07C13B40" wp14:editId="1B0AB190">
             <wp:extent cx="5939990" cy="3771900"/>
             <wp:effectExtent l="0" t="0" r="0" b="0"/>
             <wp:docPr id="19" name="Slika 19"/>
@@ -1830,10 +950,10 @@
                     <pic:cNvPicPr/>
                   </pic:nvPicPr>
                   <pic:blipFill rotWithShape="1">
-                    <a:blip r:embed="rId20" cstate="print">
+                    <a:blip r:embed="rId20">
                       <a:extLst>
                         <a:ext uri="{28A0092B-C50C-407E-A947-70E740481C1C}">
-                          <a14:useLocalDpi xmlns:a14="http://schemas.microsoft.com/office/drawing/2010/main" xmlns:wps="http://schemas.microsoft.com/office/word/2010/wordprocessingShape" xmlns:wpi="http://schemas.microsoft.com/office/word/2010/wordprocessingInk" xmlns:wpg="http://schemas.microsoft.com/office/word/2010/wordprocessingGroup" xmlns:w16se="http://schemas.microsoft.com/office/word/2015/wordml/symex" xmlns:w16cid="http://schemas.microsoft.com/office/word/2016/wordml/cid" xmlns:w15="http://schemas.microsoft.com/office/word/2012/wordml" xmlns:w14="http://schemas.microsoft.com/office/word/2010/wordml" xmlns:w="http://schemas.openxmlformats.org/wordprocessingml/2006/main" xmlns:w10="urn:schemas-microsoft-com:office:word" xmlns:wp14="http://schemas.microsoft.com/office/word/2010/wordprocessingDrawing" xmlns:v="urn:schemas-microsoft-com:vml" xmlns:o="urn:schemas-microsoft-com:office:office" xmlns:am3d="http://schemas.microsoft.com/office/drawing/2017/model3d" xmlns:aink="http://schemas.microsoft.com/office/drawing/2016/ink" xmlns:mc="http://schemas.openxmlformats.org/markup-compatibility/2006" xmlns:cx8="http://schemas.microsoft.com/office/drawing/2016/5/14/chartex" xmlns:cx7="http://schemas.microsoft.com/office/drawing/2016/5/13/chartex" xmlns:cx6="http://schemas.microsoft.com/office/drawing/2016/5/12/chartex" xmlns:cx5="http://schemas.microsoft.com/office/drawing/2016/5/11/chartex" xmlns:cx4="http://schemas.microsoft.com/office/drawing/2016/5/10/chartex" xmlns:cx3="http://schemas.microsoft.com/office/drawing/2016/5/9/chartex" xmlns:cx2="http://schemas.microsoft.com/office/drawing/2015/10/21/chartex" xmlns:cx1="http://schemas.microsoft.com/office/drawing/2015/9/8/chartex" xmlns:cx="http://schemas.microsoft.com/office/drawing/2014/chartex" xmlns:wpc="http://schemas.microsoft.com/office/word/2010/wordprocessingCanvas" xmlns="" val="0"/>
+                          <a14:useLocalDpi xmlns:a14="http://schemas.microsoft.com/office/drawing/2010/main" val="0"/>
                         </a:ext>
                       </a:extLst>
                     </a:blip>
@@ -1853,7 +973,7 @@
                     </a:ln>
                     <a:extLst>
                       <a:ext uri="{53640926-AAD7-44D8-BBD7-CCE9431645EC}">
-                        <a14:shadowObscured xmlns:a14="http://schemas.microsoft.com/office/drawing/2010/main" xmlns:wps="http://schemas.microsoft.com/office/word/2010/wordprocessingShape" xmlns:wpi="http://schemas.microsoft.com/office/word/2010/wordprocessingInk" xmlns:wpg="http://schemas.microsoft.com/office/word/2010/wordprocessingGroup" xmlns:w16se="http://schemas.microsoft.com/office/word/2015/wordml/symex" xmlns:w16cid="http://schemas.microsoft.com/office/word/2016/wordml/cid" xmlns:w15="http://schemas.microsoft.com/office/word/2012/wordml" xmlns:w14="http://schemas.microsoft.com/office/word/2010/wordml" xmlns:w="http://schemas.openxmlformats.org/wordprocessingml/2006/main" xmlns:w10="urn:schemas-microsoft-com:office:word" xmlns:wp14="http://schemas.microsoft.com/office/word/2010/wordprocessingDrawing" xmlns:v="urn:schemas-microsoft-com:vml" xmlns:o="urn:schemas-microsoft-com:office:office" xmlns:am3d="http://schemas.microsoft.com/office/drawing/2017/model3d" xmlns:aink="http://schemas.microsoft.com/office/drawing/2016/ink" xmlns:mc="http://schemas.openxmlformats.org/markup-compatibility/2006" xmlns:cx8="http://schemas.microsoft.com/office/drawing/2016/5/14/chartex" xmlns:cx7="http://schemas.microsoft.com/office/drawing/2016/5/13/chartex" xmlns:cx6="http://schemas.microsoft.com/office/drawing/2016/5/12/chartex" xmlns:cx5="http://schemas.microsoft.com/office/drawing/2016/5/11/chartex" xmlns:cx4="http://schemas.microsoft.com/office/drawing/2016/5/10/chartex" xmlns:cx3="http://schemas.microsoft.com/office/drawing/2016/5/9/chartex" xmlns:cx2="http://schemas.microsoft.com/office/drawing/2015/10/21/chartex" xmlns:cx1="http://schemas.microsoft.com/office/drawing/2015/9/8/chartex" xmlns:cx="http://schemas.microsoft.com/office/drawing/2014/chartex" xmlns:wpc="http://schemas.microsoft.com/office/word/2010/wordprocessingCanvas" xmlns=""/>
+                        <a14:shadowObscured xmlns:a14="http://schemas.microsoft.com/office/drawing/2010/main"/>
                       </a:ext>
                     </a:extLst>
                   </pic:spPr>
@@ -1866,22 +986,11 @@
     </w:p>
     <w:p>
       <w:pPr>
-        <w:pStyle w:val="Caption"/>
+        <w:spacing w:line="360" w:lineRule="auto"/>
         <w:jc w:val="center"/>
       </w:pPr>
       <w:r>
-        <w:t xml:space="preserve">Slika </w:t>
-      </w:r>
-      <w:fldSimple w:instr=" SEQ Slika \* ARABIC ">
-        <w:r>
-          <w:rPr>
-            <w:noProof/>
-          </w:rPr>
-          <w:t>13</w:t>
-        </w:r>
-      </w:fldSimple>
-      <w:r>
-        <w:t xml:space="preserve"> Ažuriranje zaštite</w:t>
+        <w:t>Slika: Ažuriranje zaštite</w:t>
       </w:r>
     </w:p>
     <w:p>
@@ -1892,23 +1001,20 @@
       <w:r>
         <w:t xml:space="preserve">Odabirom određenog zapisa o sadnji i klikom na gumb „Izbriši“ otvara se prozor na kojem se mora potvrditi da li se zapis želi obrisati. Klikom na gumb „Da“ zapis se briše iz baze podataka. </w:t>
       </w:r>
-      <w:bookmarkStart w:id="5" w:name="_GoBack"/>
-      <w:bookmarkEnd w:id="5"/>
-    </w:p>
-    <w:p>
-      <w:pPr>
-        <w:pStyle w:val="Heading1"/>
+      <w:bookmarkStart w:id="0" w:name="_GoBack"/>
+      <w:bookmarkEnd w:id="0"/>
+    </w:p>
+    <w:p>
+      <w:pPr>
+        <w:pStyle w:val="Naslov1"/>
         <w:numPr>
           <w:ilvl w:val="0"/>
           <w:numId w:val="3"/>
         </w:numPr>
       </w:pPr>
-      <w:bookmarkStart w:id="6" w:name="_Toc517703084"/>
-      <w:r>
-        <w:lastRenderedPageBreak/>
+      <w:r>
         <w:t>Navodnjavanje</w:t>
       </w:r>
-      <w:bookmarkEnd w:id="6"/>
     </w:p>
     <w:p>
       <w:pPr>
@@ -1932,7 +1038,23 @@
         <w:t xml:space="preserve">Zapisi se filtriraju prema označenoj godini u padajućem izborniku. </w:t>
       </w:r>
       <w:r>
-        <w:t>Pregled dohvaćenih oborina moguć je klikom na tab 'Oborine'. Aplikacija svakih 10 minuta dohvaća vrijeme te ukoliko pada kiša obavještava korisnika o tome te sprema podatke u bazu. Dohvaćanje vremena moguće je isključiti označavanjem checkbox-a 'Isključi dohvaćanje vremena' u donjem desnom kutu glavnog prozora.</w:t>
+        <w:t xml:space="preserve">Pregled dohvaćenih oborina moguć je klikom na </w:t>
+      </w:r>
+      <w:proofErr w:type="spellStart"/>
+      <w:r>
+        <w:t>tab</w:t>
+      </w:r>
+      <w:proofErr w:type="spellEnd"/>
+      <w:r>
+        <w:t xml:space="preserve"> 'Oborine'. Aplikacija svakih 10 minuta dohvaća vrijeme te ukoliko pada kiša obavještava korisnika o tome te sprema podatke u bazu. Dohvaćanje vremena moguće je isključiti označavanjem </w:t>
+      </w:r>
+      <w:proofErr w:type="spellStart"/>
+      <w:r>
+        <w:t>checkbox</w:t>
+      </w:r>
+      <w:proofErr w:type="spellEnd"/>
+      <w:r>
+        <w:t>-a 'Isključi dohvaćanje vremena' u donjem desnom kutu glavnog prozora.</w:t>
       </w:r>
       <w:r>
         <w:t xml:space="preserve"> </w:t>
@@ -1946,10 +1068,11 @@
       <w:r>
         <w:rPr>
           <w:noProof/>
-          <w:lang w:val="en-US"/>
+          <w:lang w:eastAsia="hr-HR"/>
         </w:rPr>
+        <w:lastRenderedPageBreak/>
         <w:drawing>
-          <wp:inline distT="0" distB="0" distL="0" distR="0">
+          <wp:inline distT="0" distB="0" distL="0" distR="0" wp14:anchorId="044A9458" wp14:editId="3C299BD5">
             <wp:extent cx="5943600" cy="3342005"/>
             <wp:effectExtent l="19050" t="0" r="0" b="0"/>
             <wp:docPr id="5" name="Picture 4" descr="pregled_navodnjavanje.png"/>
@@ -1987,7 +1110,7 @@
     </w:p>
     <w:p>
       <w:pPr>
-        <w:pStyle w:val="Caption"/>
+        <w:pStyle w:val="Opisslike"/>
         <w:jc w:val="center"/>
       </w:pPr>
       <w:r>
@@ -2006,7 +1129,7 @@
         <w:rPr>
           <w:noProof/>
         </w:rPr>
-        <w:t>14</w:t>
+        <w:t>1</w:t>
       </w:r>
       <w:r>
         <w:rPr>
@@ -2026,11 +1149,10 @@
       <w:r>
         <w:rPr>
           <w:noProof/>
-          <w:lang w:val="en-US"/>
+          <w:lang w:eastAsia="hr-HR"/>
         </w:rPr>
-        <w:lastRenderedPageBreak/>
         <w:drawing>
-          <wp:inline distT="0" distB="0" distL="0" distR="0">
+          <wp:inline distT="0" distB="0" distL="0" distR="0" wp14:anchorId="234C0622" wp14:editId="36941254">
             <wp:extent cx="5943600" cy="3171825"/>
             <wp:effectExtent l="19050" t="0" r="0" b="0"/>
             <wp:docPr id="6" name="Picture 5" descr="pregled_oborine.png"/>
@@ -2068,7 +1190,7 @@
     </w:p>
     <w:p>
       <w:pPr>
-        <w:pStyle w:val="Caption"/>
+        <w:pStyle w:val="Opisslike"/>
         <w:jc w:val="center"/>
       </w:pPr>
       <w:r>
@@ -2087,7 +1209,7 @@
         <w:rPr>
           <w:noProof/>
         </w:rPr>
-        <w:t>15</w:t>
+        <w:t>2</w:t>
       </w:r>
       <w:r>
         <w:rPr>
@@ -2143,17 +1265,17 @@
     </w:p>
     <w:p>
       <w:pPr>
-        <w:keepNext/>
         <w:spacing w:line="360" w:lineRule="auto"/>
         <w:jc w:val="both"/>
       </w:pPr>
       <w:r>
         <w:rPr>
           <w:noProof/>
-          <w:lang w:val="en-US"/>
+          <w:lang w:eastAsia="hr-HR"/>
         </w:rPr>
+        <w:lastRenderedPageBreak/>
         <w:drawing>
-          <wp:inline distT="0" distB="0" distL="0" distR="0">
+          <wp:inline distT="0" distB="0" distL="0" distR="0" wp14:anchorId="69900165" wp14:editId="54927A93">
             <wp:extent cx="5943600" cy="3171825"/>
             <wp:effectExtent l="19050" t="0" r="0" b="0"/>
             <wp:docPr id="7" name="Picture 6" descr="unos_navodnjavanje.png"/>
@@ -2191,47 +1313,25 @@
     </w:p>
     <w:p>
       <w:pPr>
-        <w:pStyle w:val="Caption"/>
-        <w:jc w:val="center"/>
-      </w:pPr>
-      <w:r>
-        <w:t xml:space="preserve">Slika </w:t>
-      </w:r>
-      <w:fldSimple w:instr=" SEQ Slika \* ARABIC ">
-        <w:r>
-          <w:rPr>
-            <w:noProof/>
-          </w:rPr>
-          <w:t>16</w:t>
-        </w:r>
-      </w:fldSimple>
-      <w:r>
-        <w:t xml:space="preserve"> Unos navodnjavanja</w:t>
-      </w:r>
-    </w:p>
-    <w:p>
-      <w:pPr>
         <w:spacing w:line="360" w:lineRule="auto"/>
         <w:jc w:val="both"/>
       </w:pPr>
       <w:r>
-        <w:lastRenderedPageBreak/>
         <w:t>Klikom na gumb 'Statistika' otvara se forma s prikazom grafa. Graf prikazuje kretanje utrošene vode po mjesecima za navodnjavanje, oborine te ukupno. Podaci su prikazani za godinu označenu padajućem izborniku kod pregleda zapisa.</w:t>
       </w:r>
     </w:p>
     <w:p>
       <w:pPr>
-        <w:keepNext/>
         <w:spacing w:line="360" w:lineRule="auto"/>
         <w:jc w:val="both"/>
       </w:pPr>
       <w:r>
         <w:rPr>
           <w:noProof/>
-          <w:lang w:val="en-US"/>
+          <w:lang w:eastAsia="hr-HR"/>
         </w:rPr>
         <w:drawing>
-          <wp:inline distT="0" distB="0" distL="0" distR="0">
+          <wp:inline distT="0" distB="0" distL="0" distR="0" wp14:anchorId="12752F0C" wp14:editId="349AAA70">
             <wp:extent cx="5943600" cy="2983230"/>
             <wp:effectExtent l="19050" t="0" r="0" b="0"/>
             <wp:docPr id="8" name="Picture 7" descr="statistika_navodnjavanje.png"/>
@@ -2269,38 +1369,17 @@
     </w:p>
     <w:p>
       <w:pPr>
-        <w:pStyle w:val="Caption"/>
-        <w:jc w:val="center"/>
-      </w:pPr>
-      <w:r>
-        <w:t xml:space="preserve">Slika </w:t>
-      </w:r>
-      <w:fldSimple w:instr=" SEQ Slika \* ARABIC ">
-        <w:r>
-          <w:rPr>
-            <w:noProof/>
-          </w:rPr>
-          <w:t>17</w:t>
-        </w:r>
-      </w:fldSimple>
-      <w:r>
-        <w:t xml:space="preserve"> Statistika navodnjavanja</w:t>
-      </w:r>
-    </w:p>
-    <w:p>
-      <w:pPr>
-        <w:pStyle w:val="Heading1"/>
+        <w:pStyle w:val="Naslov1"/>
         <w:numPr>
           <w:ilvl w:val="0"/>
           <w:numId w:val="3"/>
         </w:numPr>
         <w:spacing w:line="360" w:lineRule="auto"/>
       </w:pPr>
-      <w:bookmarkStart w:id="7" w:name="_Toc517703085"/>
-      <w:r>
+      <w:r>
+        <w:lastRenderedPageBreak/>
         <w:t>Prskanje</w:t>
       </w:r>
-      <w:bookmarkEnd w:id="7"/>
     </w:p>
     <w:p>
       <w:pPr>
@@ -2316,18 +1395,16 @@
     </w:p>
     <w:p>
       <w:pPr>
-        <w:keepNext/>
         <w:spacing w:line="360" w:lineRule="auto"/>
         <w:jc w:val="both"/>
       </w:pPr>
       <w:r>
         <w:rPr>
           <w:noProof/>
-          <w:lang w:val="en-US"/>
+          <w:lang w:eastAsia="hr-HR"/>
         </w:rPr>
-        <w:lastRenderedPageBreak/>
         <w:drawing>
-          <wp:inline distT="0" distB="0" distL="0" distR="0">
+          <wp:inline distT="0" distB="0" distL="0" distR="0" wp14:anchorId="2C8964AE" wp14:editId="2DE82075">
             <wp:extent cx="5943600" cy="3168015"/>
             <wp:effectExtent l="19050" t="0" r="0" b="0"/>
             <wp:docPr id="12" name="Picture 11" descr="pregled_prskanje.png"/>
@@ -2365,26 +1442,6 @@
     </w:p>
     <w:p>
       <w:pPr>
-        <w:pStyle w:val="Caption"/>
-        <w:jc w:val="center"/>
-      </w:pPr>
-      <w:r>
-        <w:t xml:space="preserve">Slika </w:t>
-      </w:r>
-      <w:fldSimple w:instr=" SEQ Slika \* ARABIC ">
-        <w:r>
-          <w:rPr>
-            <w:noProof/>
-          </w:rPr>
-          <w:t>18</w:t>
-        </w:r>
-      </w:fldSimple>
-      <w:r>
-        <w:t xml:space="preserve"> Pregled prskanja</w:t>
-      </w:r>
-    </w:p>
-    <w:p>
-      <w:pPr>
         <w:spacing w:line="360" w:lineRule="auto"/>
         <w:jc w:val="both"/>
       </w:pPr>
@@ -2403,17 +1460,17 @@
     </w:p>
     <w:p>
       <w:pPr>
-        <w:keepNext/>
         <w:spacing w:line="360" w:lineRule="auto"/>
         <w:jc w:val="both"/>
       </w:pPr>
       <w:r>
         <w:rPr>
           <w:noProof/>
-          <w:lang w:val="en-US"/>
+          <w:lang w:eastAsia="hr-HR"/>
         </w:rPr>
+        <w:lastRenderedPageBreak/>
         <w:drawing>
-          <wp:inline distT="0" distB="0" distL="0" distR="0">
+          <wp:inline distT="0" distB="0" distL="0" distR="0" wp14:anchorId="3D31F9A7" wp14:editId="41434AA5">
             <wp:extent cx="5943600" cy="3168015"/>
             <wp:effectExtent l="19050" t="0" r="0" b="0"/>
             <wp:docPr id="13" name="Picture 12" descr="unos_prskanje.png"/>
@@ -2451,47 +1508,25 @@
     </w:p>
     <w:p>
       <w:pPr>
-        <w:pStyle w:val="Caption"/>
-        <w:jc w:val="center"/>
-      </w:pPr>
-      <w:r>
-        <w:t xml:space="preserve">Slika </w:t>
-      </w:r>
-      <w:fldSimple w:instr=" SEQ Slika \* ARABIC ">
-        <w:r>
-          <w:rPr>
-            <w:noProof/>
-          </w:rPr>
-          <w:t>19</w:t>
-        </w:r>
-      </w:fldSimple>
-      <w:r>
-        <w:t xml:space="preserve"> Unos prskanja</w:t>
-      </w:r>
-    </w:p>
-    <w:p>
-      <w:pPr>
         <w:spacing w:line="360" w:lineRule="auto"/>
         <w:jc w:val="both"/>
       </w:pPr>
       <w:r>
-        <w:lastRenderedPageBreak/>
         <w:t>Klikom na gumb 'Ispiši u PDF' otvara se prikaz izvještaja o svim prskanjima za neku godinu. Na izvještaju se nalazi potrebni podaci o prskanjima, datum i vrijeme izvještaja te potpis odgovorne osobe.</w:t>
       </w:r>
     </w:p>
     <w:p>
       <w:pPr>
-        <w:keepNext/>
         <w:spacing w:line="360" w:lineRule="auto"/>
         <w:jc w:val="both"/>
       </w:pPr>
       <w:r>
         <w:rPr>
           <w:noProof/>
-          <w:lang w:val="en-US"/>
+          <w:lang w:eastAsia="hr-HR"/>
         </w:rPr>
         <w:drawing>
-          <wp:inline distT="0" distB="0" distL="0" distR="0">
+          <wp:inline distT="0" distB="0" distL="0" distR="0" wp14:anchorId="4D9360A6" wp14:editId="29EFAFCD">
             <wp:extent cx="5943600" cy="3168015"/>
             <wp:effectExtent l="19050" t="0" r="0" b="0"/>
             <wp:docPr id="14" name="Picture 13" descr="izvjestaj_prskanje.png"/>
@@ -2527,26 +1562,6 @@
         </w:drawing>
       </w:r>
     </w:p>
-    <w:p>
-      <w:pPr>
-        <w:pStyle w:val="Caption"/>
-        <w:jc w:val="center"/>
-      </w:pPr>
-      <w:r>
-        <w:t xml:space="preserve">Slika </w:t>
-      </w:r>
-      <w:fldSimple w:instr=" SEQ Slika \* ARABIC ">
-        <w:r>
-          <w:rPr>
-            <w:noProof/>
-          </w:rPr>
-          <w:t>20</w:t>
-        </w:r>
-      </w:fldSimple>
-      <w:r>
-        <w:t xml:space="preserve"> Izvještaj o prskanju</w:t>
-      </w:r>
-    </w:p>
     <w:sectPr>
       <w:pgSz w:w="12240" w:h="15840"/>
       <w:pgMar w:top="1440" w:right="1440" w:bottom="1440" w:left="1440" w:header="708" w:footer="708" w:gutter="0"/>
@@ -2558,7 +1573,7 @@
 </file>
 
 <file path=word/endnotes.xml><?xml version="1.0" encoding="utf-8"?>
-<w:endnotes xmlns:ve="http://schemas.openxmlformats.org/markup-compatibility/2006" xmlns:o="urn:schemas-microsoft-com:office:office" xmlns:r="http://schemas.openxmlformats.org/officeDocument/2006/relationships" xmlns:m="http://schemas.openxmlformats.org/officeDocument/2006/math" xmlns:v="urn:schemas-microsoft-com:vml" xmlns:wp="http://schemas.openxmlformats.org/drawingml/2006/wordprocessingDrawing" xmlns:w10="urn:schemas-microsoft-com:office:word" xmlns:w="http://schemas.openxmlformats.org/wordprocessingml/2006/main" xmlns:wne="http://schemas.microsoft.com/office/word/2006/wordml">
+<w:endnotes xmlns:wpc="http://schemas.microsoft.com/office/word/2010/wordprocessingCanvas" xmlns:cx="http://schemas.microsoft.com/office/drawing/2014/chartex" xmlns:cx1="http://schemas.microsoft.com/office/drawing/2015/9/8/chartex" xmlns:cx2="http://schemas.microsoft.com/office/drawing/2015/10/21/chartex" xmlns:cx3="http://schemas.microsoft.com/office/drawing/2016/5/9/chartex" xmlns:cx4="http://schemas.microsoft.com/office/drawing/2016/5/10/chartex" xmlns:cx5="http://schemas.microsoft.com/office/drawing/2016/5/11/chartex" xmlns:cx6="http://schemas.microsoft.com/office/drawing/2016/5/12/chartex" xmlns:cx7="http://schemas.microsoft.com/office/drawing/2016/5/13/chartex" xmlns:cx8="http://schemas.microsoft.com/office/drawing/2016/5/14/chartex" xmlns:mc="http://schemas.openxmlformats.org/markup-compatibility/2006" xmlns:aink="http://schemas.microsoft.com/office/drawing/2016/ink" xmlns:am3d="http://schemas.microsoft.com/office/drawing/2017/model3d" xmlns:o="urn:schemas-microsoft-com:office:office" xmlns:r="http://schemas.openxmlformats.org/officeDocument/2006/relationships" xmlns:m="http://schemas.openxmlformats.org/officeDocument/2006/math" xmlns:v="urn:schemas-microsoft-com:vml" xmlns:wp14="http://schemas.microsoft.com/office/word/2010/wordprocessingDrawing" xmlns:wp="http://schemas.openxmlformats.org/drawingml/2006/wordprocessingDrawing" xmlns:w10="urn:schemas-microsoft-com:office:word" xmlns:w="http://schemas.openxmlformats.org/wordprocessingml/2006/main" xmlns:w14="http://schemas.microsoft.com/office/word/2010/wordml" xmlns:w15="http://schemas.microsoft.com/office/word/2012/wordml" xmlns:w16cid="http://schemas.microsoft.com/office/word/2016/wordml/cid" xmlns:w16se="http://schemas.microsoft.com/office/word/2015/wordml/symex" xmlns:wpg="http://schemas.microsoft.com/office/word/2010/wordprocessingGroup" xmlns:wpi="http://schemas.microsoft.com/office/word/2010/wordprocessingInk" xmlns:wne="http://schemas.microsoft.com/office/word/2006/wordml" xmlns:wps="http://schemas.microsoft.com/office/word/2010/wordprocessingShape" mc:Ignorable="w14 w15 w16se w16cid wp14">
   <w:endnote w:type="separator" w:id="-1">
     <w:p>
       <w:pPr>
@@ -2583,7 +1598,7 @@
 </file>
 
 <file path=word/footnotes.xml><?xml version="1.0" encoding="utf-8"?>
-<w:footnotes xmlns:ve="http://schemas.openxmlformats.org/markup-compatibility/2006" xmlns:o="urn:schemas-microsoft-com:office:office" xmlns:r="http://schemas.openxmlformats.org/officeDocument/2006/relationships" xmlns:m="http://schemas.openxmlformats.org/officeDocument/2006/math" xmlns:v="urn:schemas-microsoft-com:vml" xmlns:wp="http://schemas.openxmlformats.org/drawingml/2006/wordprocessingDrawing" xmlns:w10="urn:schemas-microsoft-com:office:word" xmlns:w="http://schemas.openxmlformats.org/wordprocessingml/2006/main" xmlns:wne="http://schemas.microsoft.com/office/word/2006/wordml">
+<w:footnotes xmlns:wpc="http://schemas.microsoft.com/office/word/2010/wordprocessingCanvas" xmlns:cx="http://schemas.microsoft.com/office/drawing/2014/chartex" xmlns:cx1="http://schemas.microsoft.com/office/drawing/2015/9/8/chartex" xmlns:cx2="http://schemas.microsoft.com/office/drawing/2015/10/21/chartex" xmlns:cx3="http://schemas.microsoft.com/office/drawing/2016/5/9/chartex" xmlns:cx4="http://schemas.microsoft.com/office/drawing/2016/5/10/chartex" xmlns:cx5="http://schemas.microsoft.com/office/drawing/2016/5/11/chartex" xmlns:cx6="http://schemas.microsoft.com/office/drawing/2016/5/12/chartex" xmlns:cx7="http://schemas.microsoft.com/office/drawing/2016/5/13/chartex" xmlns:cx8="http://schemas.microsoft.com/office/drawing/2016/5/14/chartex" xmlns:mc="http://schemas.openxmlformats.org/markup-compatibility/2006" xmlns:aink="http://schemas.microsoft.com/office/drawing/2016/ink" xmlns:am3d="http://schemas.microsoft.com/office/drawing/2017/model3d" xmlns:o="urn:schemas-microsoft-com:office:office" xmlns:r="http://schemas.openxmlformats.org/officeDocument/2006/relationships" xmlns:m="http://schemas.openxmlformats.org/officeDocument/2006/math" xmlns:v="urn:schemas-microsoft-com:vml" xmlns:wp14="http://schemas.microsoft.com/office/word/2010/wordprocessingDrawing" xmlns:wp="http://schemas.openxmlformats.org/drawingml/2006/wordprocessingDrawing" xmlns:w10="urn:schemas-microsoft-com:office:word" xmlns:w="http://schemas.openxmlformats.org/wordprocessingml/2006/main" xmlns:w14="http://schemas.microsoft.com/office/word/2010/wordml" xmlns:w15="http://schemas.microsoft.com/office/word/2012/wordml" xmlns:w16cid="http://schemas.microsoft.com/office/word/2016/wordml/cid" xmlns:w16se="http://schemas.microsoft.com/office/word/2015/wordml/symex" xmlns:wpg="http://schemas.microsoft.com/office/word/2010/wordprocessingGroup" xmlns:wpi="http://schemas.microsoft.com/office/word/2010/wordprocessingInk" xmlns:wne="http://schemas.microsoft.com/office/word/2006/wordml" xmlns:wps="http://schemas.microsoft.com/office/word/2010/wordprocessingShape" mc:Ignorable="w14 w15 w16se w16cid wp14">
   <w:footnote w:type="separator" w:id="-1">
     <w:p>
       <w:pPr>
@@ -2608,8 +1623,8 @@
 </file>
 
 <file path=word/numbering.xml><?xml version="1.0" encoding="utf-8"?>
-<w:numbering xmlns:ve="http://schemas.openxmlformats.org/markup-compatibility/2006" xmlns:o="urn:schemas-microsoft-com:office:office" xmlns:r="http://schemas.openxmlformats.org/officeDocument/2006/relationships" xmlns:m="http://schemas.openxmlformats.org/officeDocument/2006/math" xmlns:v="urn:schemas-microsoft-com:vml" xmlns:wp="http://schemas.openxmlformats.org/drawingml/2006/wordprocessingDrawing" xmlns:w10="urn:schemas-microsoft-com:office:word" xmlns:w="http://schemas.openxmlformats.org/wordprocessingml/2006/main" xmlns:wne="http://schemas.microsoft.com/office/word/2006/wordml">
-  <w:abstractNum w:abstractNumId="0">
+<w:numbering xmlns:wpc="http://schemas.microsoft.com/office/word/2010/wordprocessingCanvas" xmlns:cx="http://schemas.microsoft.com/office/drawing/2014/chartex" xmlns:cx1="http://schemas.microsoft.com/office/drawing/2015/9/8/chartex" xmlns:cx2="http://schemas.microsoft.com/office/drawing/2015/10/21/chartex" xmlns:cx3="http://schemas.microsoft.com/office/drawing/2016/5/9/chartex" xmlns:cx4="http://schemas.microsoft.com/office/drawing/2016/5/10/chartex" xmlns:cx5="http://schemas.microsoft.com/office/drawing/2016/5/11/chartex" xmlns:cx6="http://schemas.microsoft.com/office/drawing/2016/5/12/chartex" xmlns:cx7="http://schemas.microsoft.com/office/drawing/2016/5/13/chartex" xmlns:cx8="http://schemas.microsoft.com/office/drawing/2016/5/14/chartex" xmlns:mc="http://schemas.openxmlformats.org/markup-compatibility/2006" xmlns:aink="http://schemas.microsoft.com/office/drawing/2016/ink" xmlns:am3d="http://schemas.microsoft.com/office/drawing/2017/model3d" xmlns:o="urn:schemas-microsoft-com:office:office" xmlns:r="http://schemas.openxmlformats.org/officeDocument/2006/relationships" xmlns:m="http://schemas.openxmlformats.org/officeDocument/2006/math" xmlns:v="urn:schemas-microsoft-com:vml" xmlns:wp14="http://schemas.microsoft.com/office/word/2010/wordprocessingDrawing" xmlns:wp="http://schemas.openxmlformats.org/drawingml/2006/wordprocessingDrawing" xmlns:w10="urn:schemas-microsoft-com:office:word" xmlns:w="http://schemas.openxmlformats.org/wordprocessingml/2006/main" xmlns:w14="http://schemas.microsoft.com/office/word/2010/wordml" xmlns:w15="http://schemas.microsoft.com/office/word/2012/wordml" xmlns:w16cid="http://schemas.microsoft.com/office/word/2016/wordml/cid" xmlns:w16se="http://schemas.microsoft.com/office/word/2015/wordml/symex" xmlns:wpg="http://schemas.microsoft.com/office/word/2010/wordprocessingGroup" xmlns:wpi="http://schemas.microsoft.com/office/word/2010/wordprocessingInk" xmlns:wne="http://schemas.microsoft.com/office/word/2006/wordml" xmlns:wps="http://schemas.microsoft.com/office/word/2010/wordprocessingShape" mc:Ignorable="w14 w15 w16se w16cid wp14">
+  <w:abstractNum w:abstractNumId="0" w15:restartNumberingAfterBreak="0">
     <w:nsid w:val="2B2D1767"/>
     <w:multiLevelType w:val="hybridMultilevel"/>
     <w:tmpl w:val="E5D26830"/>
@@ -2695,7 +1710,7 @@
       </w:pPr>
     </w:lvl>
   </w:abstractNum>
-  <w:abstractNum w:abstractNumId="1">
+  <w:abstractNum w:abstractNumId="1" w15:restartNumberingAfterBreak="0">
     <w:nsid w:val="313F749F"/>
     <w:multiLevelType w:val="hybridMultilevel"/>
     <w:tmpl w:val="8D764FB2"/>
@@ -2781,7 +1796,7 @@
       </w:pPr>
     </w:lvl>
   </w:abstractNum>
-  <w:abstractNum w:abstractNumId="2">
+  <w:abstractNum w:abstractNumId="2" w15:restartNumberingAfterBreak="0">
     <w:nsid w:val="36AD40F5"/>
     <w:multiLevelType w:val="hybridMultilevel"/>
     <w:tmpl w:val="69569B3E"/>
@@ -2867,7 +1882,7 @@
       </w:pPr>
     </w:lvl>
   </w:abstractNum>
-  <w:abstractNum w:abstractNumId="3">
+  <w:abstractNum w:abstractNumId="3" w15:restartNumberingAfterBreak="0">
     <w:nsid w:val="51C65282"/>
     <w:multiLevelType w:val="hybridMultilevel"/>
     <w:tmpl w:val="0548E32C"/>
@@ -2953,7 +1968,7 @@
       </w:pPr>
     </w:lvl>
   </w:abstractNum>
-  <w:abstractNum w:abstractNumId="4">
+  <w:abstractNum w:abstractNumId="4" w15:restartNumberingAfterBreak="0">
     <w:nsid w:val="525E1CE0"/>
     <w:multiLevelType w:val="hybridMultilevel"/>
     <w:tmpl w:val="DBF022EE"/>
@@ -3039,7 +2054,7 @@
       </w:pPr>
     </w:lvl>
   </w:abstractNum>
-  <w:abstractNum w:abstractNumId="5">
+  <w:abstractNum w:abstractNumId="5" w15:restartNumberingAfterBreak="0">
     <w:nsid w:val="56D43EF5"/>
     <w:multiLevelType w:val="hybridMultilevel"/>
     <w:tmpl w:val="5E4AA44A"/>
@@ -3125,7 +2140,7 @@
       </w:pPr>
     </w:lvl>
   </w:abstractNum>
-  <w:abstractNum w:abstractNumId="6">
+  <w:abstractNum w:abstractNumId="6" w15:restartNumberingAfterBreak="0">
     <w:nsid w:val="74B401A2"/>
     <w:multiLevelType w:val="hybridMultilevel"/>
     <w:tmpl w:val="A16AD5E0"/>
@@ -3236,7 +2251,7 @@
 </file>
 
 <file path=word/styles.xml><?xml version="1.0" encoding="utf-8"?>
-<w:styles xmlns:r="http://schemas.openxmlformats.org/officeDocument/2006/relationships" xmlns:w="http://schemas.openxmlformats.org/wordprocessingml/2006/main">
+<w:styles xmlns:mc="http://schemas.openxmlformats.org/markup-compatibility/2006" xmlns:r="http://schemas.openxmlformats.org/officeDocument/2006/relationships" xmlns:w="http://schemas.openxmlformats.org/wordprocessingml/2006/main" xmlns:w14="http://schemas.microsoft.com/office/word/2010/wordml" xmlns:w15="http://schemas.microsoft.com/office/word/2012/wordml" xmlns:w16cid="http://schemas.microsoft.com/office/word/2016/wordml/cid" xmlns:w16se="http://schemas.microsoft.com/office/word/2015/wordml/symex" mc:Ignorable="w14 w15 w16se w16cid">
   <w:docDefaults>
     <w:rPrDefault>
       <w:rPr>
@@ -3252,144 +2267,382 @@
       </w:pPr>
     </w:pPrDefault>
   </w:docDefaults>
-  <w:latentStyles w:defLockedState="0" w:defUIPriority="99" w:defSemiHidden="1" w:defUnhideWhenUsed="1" w:defQFormat="0" w:count="267">
-    <w:lsdException w:name="Normal" w:semiHidden="0" w:uiPriority="0" w:unhideWhenUsed="0" w:qFormat="1"/>
-    <w:lsdException w:name="heading 1" w:semiHidden="0" w:uiPriority="9" w:unhideWhenUsed="0" w:qFormat="1"/>
-    <w:lsdException w:name="heading 2" w:uiPriority="9" w:qFormat="1"/>
-    <w:lsdException w:name="heading 3" w:uiPriority="9" w:qFormat="1"/>
-    <w:lsdException w:name="heading 4" w:uiPriority="9" w:qFormat="1"/>
-    <w:lsdException w:name="heading 5" w:uiPriority="9" w:qFormat="1"/>
-    <w:lsdException w:name="heading 6" w:uiPriority="9" w:qFormat="1"/>
-    <w:lsdException w:name="heading 7" w:uiPriority="9" w:qFormat="1"/>
-    <w:lsdException w:name="heading 8" w:uiPriority="9" w:qFormat="1"/>
-    <w:lsdException w:name="heading 9" w:uiPriority="9" w:qFormat="1"/>
-    <w:lsdException w:name="toc 1" w:uiPriority="39"/>
-    <w:lsdException w:name="toc 2" w:uiPriority="39"/>
-    <w:lsdException w:name="toc 3" w:uiPriority="39"/>
-    <w:lsdException w:name="toc 4" w:uiPriority="39"/>
-    <w:lsdException w:name="toc 5" w:uiPriority="39"/>
-    <w:lsdException w:name="toc 6" w:uiPriority="39"/>
-    <w:lsdException w:name="toc 7" w:uiPriority="39"/>
-    <w:lsdException w:name="toc 8" w:uiPriority="39"/>
-    <w:lsdException w:name="toc 9" w:uiPriority="39"/>
-    <w:lsdException w:name="caption" w:uiPriority="35" w:qFormat="1"/>
-    <w:lsdException w:name="Title" w:semiHidden="0" w:uiPriority="10" w:unhideWhenUsed="0" w:qFormat="1"/>
-    <w:lsdException w:name="Default Paragraph Font" w:uiPriority="1"/>
-    <w:lsdException w:name="Subtitle" w:semiHidden="0" w:uiPriority="11" w:unhideWhenUsed="0" w:qFormat="1"/>
-    <w:lsdException w:name="Strong" w:semiHidden="0" w:uiPriority="22" w:unhideWhenUsed="0" w:qFormat="1"/>
-    <w:lsdException w:name="Emphasis" w:semiHidden="0" w:uiPriority="20" w:unhideWhenUsed="0" w:qFormat="1"/>
-    <w:lsdException w:name="Table Grid" w:uiPriority="59"/>
-    <w:lsdException w:name="Placeholder Text" w:unhideWhenUsed="0"/>
-    <w:lsdException w:name="No Spacing" w:semiHidden="0" w:uiPriority="1" w:unhideWhenUsed="0" w:qFormat="1"/>
-    <w:lsdException w:name="Light Shading" w:semiHidden="0" w:uiPriority="60" w:unhideWhenUsed="0"/>
-    <w:lsdException w:name="Light List" w:semiHidden="0" w:uiPriority="61" w:unhideWhenUsed="0"/>
-    <w:lsdException w:name="Light Grid" w:semiHidden="0" w:uiPriority="62" w:unhideWhenUsed="0"/>
-    <w:lsdException w:name="Medium Shading 1" w:semiHidden="0" w:uiPriority="63" w:unhideWhenUsed="0"/>
-    <w:lsdException w:name="Medium Shading 2" w:semiHidden="0" w:uiPriority="64" w:unhideWhenUsed="0"/>
-    <w:lsdException w:name="Medium List 1" w:semiHidden="0" w:uiPriority="65" w:unhideWhenUsed="0"/>
-    <w:lsdException w:name="Medium List 2" w:semiHidden="0" w:uiPriority="66" w:unhideWhenUsed="0"/>
-    <w:lsdException w:name="Medium Grid 1" w:semiHidden="0" w:uiPriority="67" w:unhideWhenUsed="0"/>
-    <w:lsdException w:name="Medium Grid 2" w:semiHidden="0" w:uiPriority="68" w:unhideWhenUsed="0"/>
-    <w:lsdException w:name="Medium Grid 3" w:semiHidden="0" w:uiPriority="69" w:unhideWhenUsed="0"/>
-    <w:lsdException w:name="Dark List" w:semiHidden="0" w:uiPriority="70" w:unhideWhenUsed="0"/>
-    <w:lsdException w:name="Colorful Shading" w:semiHidden="0" w:uiPriority="71" w:unhideWhenUsed="0"/>
-    <w:lsdException w:name="Colorful List" w:semiHidden="0" w:uiPriority="72" w:unhideWhenUsed="0"/>
-    <w:lsdException w:name="Colorful Grid" w:semiHidden="0" w:uiPriority="73" w:unhideWhenUsed="0"/>
-    <w:lsdException w:name="Light Shading Accent 1" w:semiHidden="0" w:uiPriority="60" w:unhideWhenUsed="0"/>
-    <w:lsdException w:name="Light List Accent 1" w:semiHidden="0" w:uiPriority="61" w:unhideWhenUsed="0"/>
-    <w:lsdException w:name="Light Grid Accent 1" w:semiHidden="0" w:uiPriority="62" w:unhideWhenUsed="0"/>
-    <w:lsdException w:name="Medium Shading 1 Accent 1" w:semiHidden="0" w:uiPriority="63" w:unhideWhenUsed="0"/>
-    <w:lsdException w:name="Medium Shading 2 Accent 1" w:semiHidden="0" w:uiPriority="64" w:unhideWhenUsed="0"/>
-    <w:lsdException w:name="Medium List 1 Accent 1" w:semiHidden="0" w:uiPriority="65" w:unhideWhenUsed="0"/>
-    <w:lsdException w:name="Revision" w:unhideWhenUsed="0"/>
-    <w:lsdException w:name="List Paragraph" w:semiHidden="0" w:uiPriority="34" w:unhideWhenUsed="0" w:qFormat="1"/>
-    <w:lsdException w:name="Quote" w:semiHidden="0" w:uiPriority="29" w:unhideWhenUsed="0" w:qFormat="1"/>
-    <w:lsdException w:name="Intense Quote" w:semiHidden="0" w:uiPriority="30" w:unhideWhenUsed="0" w:qFormat="1"/>
-    <w:lsdException w:name="Medium List 2 Accent 1" w:semiHidden="0" w:uiPriority="66" w:unhideWhenUsed="0"/>
-    <w:lsdException w:name="Medium Grid 1 Accent 1" w:semiHidden="0" w:uiPriority="67" w:unhideWhenUsed="0"/>
-    <w:lsdException w:name="Medium Grid 2 Accent 1" w:semiHidden="0" w:uiPriority="68" w:unhideWhenUsed="0"/>
-    <w:lsdException w:name="Medium Grid 3 Accent 1" w:semiHidden="0" w:uiPriority="69" w:unhideWhenUsed="0"/>
-    <w:lsdException w:name="Dark List Accent 1" w:semiHidden="0" w:uiPriority="70" w:unhideWhenUsed="0"/>
-    <w:lsdException w:name="Colorful Shading Accent 1" w:semiHidden="0" w:uiPriority="71" w:unhideWhenUsed="0"/>
-    <w:lsdException w:name="Colorful List Accent 1" w:semiHidden="0" w:uiPriority="72" w:unhideWhenUsed="0"/>
-    <w:lsdException w:name="Colorful Grid Accent 1" w:semiHidden="0" w:uiPriority="73" w:unhideWhenUsed="0"/>
-    <w:lsdException w:name="Light Shading Accent 2" w:semiHidden="0" w:uiPriority="60" w:unhideWhenUsed="0"/>
-    <w:lsdException w:name="Light List Accent 2" w:semiHidden="0" w:uiPriority="61" w:unhideWhenUsed="0"/>
-    <w:lsdException w:name="Light Grid Accent 2" w:semiHidden="0" w:uiPriority="62" w:unhideWhenUsed="0"/>
-    <w:lsdException w:name="Medium Shading 1 Accent 2" w:semiHidden="0" w:uiPriority="63" w:unhideWhenUsed="0"/>
-    <w:lsdException w:name="Medium Shading 2 Accent 2" w:semiHidden="0" w:uiPriority="64" w:unhideWhenUsed="0"/>
-    <w:lsdException w:name="Medium List 1 Accent 2" w:semiHidden="0" w:uiPriority="65" w:unhideWhenUsed="0"/>
-    <w:lsdException w:name="Medium List 2 Accent 2" w:semiHidden="0" w:uiPriority="66" w:unhideWhenUsed="0"/>
-    <w:lsdException w:name="Medium Grid 1 Accent 2" w:semiHidden="0" w:uiPriority="67" w:unhideWhenUsed="0"/>
-    <w:lsdException w:name="Medium Grid 2 Accent 2" w:semiHidden="0" w:uiPriority="68" w:unhideWhenUsed="0"/>
-    <w:lsdException w:name="Medium Grid 3 Accent 2" w:semiHidden="0" w:uiPriority="69" w:unhideWhenUsed="0"/>
-    <w:lsdException w:name="Dark List Accent 2" w:semiHidden="0" w:uiPriority="70" w:unhideWhenUsed="0"/>
-    <w:lsdException w:name="Colorful Shading Accent 2" w:semiHidden="0" w:uiPriority="71" w:unhideWhenUsed="0"/>
-    <w:lsdException w:name="Colorful List Accent 2" w:semiHidden="0" w:uiPriority="72" w:unhideWhenUsed="0"/>
-    <w:lsdException w:name="Colorful Grid Accent 2" w:semiHidden="0" w:uiPriority="73" w:unhideWhenUsed="0"/>
-    <w:lsdException w:name="Light Shading Accent 3" w:semiHidden="0" w:uiPriority="60" w:unhideWhenUsed="0"/>
-    <w:lsdException w:name="Light List Accent 3" w:semiHidden="0" w:uiPriority="61" w:unhideWhenUsed="0"/>
-    <w:lsdException w:name="Light Grid Accent 3" w:semiHidden="0" w:uiPriority="62" w:unhideWhenUsed="0"/>
-    <w:lsdException w:name="Medium Shading 1 Accent 3" w:semiHidden="0" w:uiPriority="63" w:unhideWhenUsed="0"/>
-    <w:lsdException w:name="Medium Shading 2 Accent 3" w:semiHidden="0" w:uiPriority="64" w:unhideWhenUsed="0"/>
-    <w:lsdException w:name="Medium List 1 Accent 3" w:semiHidden="0" w:uiPriority="65" w:unhideWhenUsed="0"/>
-    <w:lsdException w:name="Medium List 2 Accent 3" w:semiHidden="0" w:uiPriority="66" w:unhideWhenUsed="0"/>
-    <w:lsdException w:name="Medium Grid 1 Accent 3" w:semiHidden="0" w:uiPriority="67" w:unhideWhenUsed="0"/>
-    <w:lsdException w:name="Medium Grid 2 Accent 3" w:semiHidden="0" w:uiPriority="68" w:unhideWhenUsed="0"/>
-    <w:lsdException w:name="Medium Grid 3 Accent 3" w:semiHidden="0" w:uiPriority="69" w:unhideWhenUsed="0"/>
-    <w:lsdException w:name="Dark List Accent 3" w:semiHidden="0" w:uiPriority="70" w:unhideWhenUsed="0"/>
-    <w:lsdException w:name="Colorful Shading Accent 3" w:semiHidden="0" w:uiPriority="71" w:unhideWhenUsed="0"/>
-    <w:lsdException w:name="Colorful List Accent 3" w:semiHidden="0" w:uiPriority="72" w:unhideWhenUsed="0"/>
-    <w:lsdException w:name="Colorful Grid Accent 3" w:semiHidden="0" w:uiPriority="73" w:unhideWhenUsed="0"/>
-    <w:lsdException w:name="Light Shading Accent 4" w:semiHidden="0" w:uiPriority="60" w:unhideWhenUsed="0"/>
-    <w:lsdException w:name="Light List Accent 4" w:semiHidden="0" w:uiPriority="61" w:unhideWhenUsed="0"/>
-    <w:lsdException w:name="Light Grid Accent 4" w:semiHidden="0" w:uiPriority="62" w:unhideWhenUsed="0"/>
-    <w:lsdException w:name="Medium Shading 1 Accent 4" w:semiHidden="0" w:uiPriority="63" w:unhideWhenUsed="0"/>
-    <w:lsdException w:name="Medium Shading 2 Accent 4" w:semiHidden="0" w:uiPriority="64" w:unhideWhenUsed="0"/>
-    <w:lsdException w:name="Medium List 1 Accent 4" w:semiHidden="0" w:uiPriority="65" w:unhideWhenUsed="0"/>
-    <w:lsdException w:name="Medium List 2 Accent 4" w:semiHidden="0" w:uiPriority="66" w:unhideWhenUsed="0"/>
-    <w:lsdException w:name="Medium Grid 1 Accent 4" w:semiHidden="0" w:uiPriority="67" w:unhideWhenUsed="0"/>
-    <w:lsdException w:name="Medium Grid 2 Accent 4" w:semiHidden="0" w:uiPriority="68" w:unhideWhenUsed="0"/>
-    <w:lsdException w:name="Medium Grid 3 Accent 4" w:semiHidden="0" w:uiPriority="69" w:unhideWhenUsed="0"/>
-    <w:lsdException w:name="Dark List Accent 4" w:semiHidden="0" w:uiPriority="70" w:unhideWhenUsed="0"/>
-    <w:lsdException w:name="Colorful Shading Accent 4" w:semiHidden="0" w:uiPriority="71" w:unhideWhenUsed="0"/>
-    <w:lsdException w:name="Colorful List Accent 4" w:semiHidden="0" w:uiPriority="72" w:unhideWhenUsed="0"/>
-    <w:lsdException w:name="Colorful Grid Accent 4" w:semiHidden="0" w:uiPriority="73" w:unhideWhenUsed="0"/>
-    <w:lsdException w:name="Light Shading Accent 5" w:semiHidden="0" w:uiPriority="60" w:unhideWhenUsed="0"/>
-    <w:lsdException w:name="Light List Accent 5" w:semiHidden="0" w:uiPriority="61" w:unhideWhenUsed="0"/>
-    <w:lsdException w:name="Light Grid Accent 5" w:semiHidden="0" w:uiPriority="62" w:unhideWhenUsed="0"/>
-    <w:lsdException w:name="Medium Shading 1 Accent 5" w:semiHidden="0" w:uiPriority="63" w:unhideWhenUsed="0"/>
-    <w:lsdException w:name="Medium Shading 2 Accent 5" w:semiHidden="0" w:uiPriority="64" w:unhideWhenUsed="0"/>
-    <w:lsdException w:name="Medium List 1 Accent 5" w:semiHidden="0" w:uiPriority="65" w:unhideWhenUsed="0"/>
-    <w:lsdException w:name="Medium List 2 Accent 5" w:semiHidden="0" w:uiPriority="66" w:unhideWhenUsed="0"/>
-    <w:lsdException w:name="Medium Grid 1 Accent 5" w:semiHidden="0" w:uiPriority="67" w:unhideWhenUsed="0"/>
-    <w:lsdException w:name="Medium Grid 2 Accent 5" w:semiHidden="0" w:uiPriority="68" w:unhideWhenUsed="0"/>
-    <w:lsdException w:name="Medium Grid 3 Accent 5" w:semiHidden="0" w:uiPriority="69" w:unhideWhenUsed="0"/>
-    <w:lsdException w:name="Dark List Accent 5" w:semiHidden="0" w:uiPriority="70" w:unhideWhenUsed="0"/>
-    <w:lsdException w:name="Colorful Shading Accent 5" w:semiHidden="0" w:uiPriority="71" w:unhideWhenUsed="0"/>
-    <w:lsdException w:name="Colorful List Accent 5" w:semiHidden="0" w:uiPriority="72" w:unhideWhenUsed="0"/>
-    <w:lsdException w:name="Colorful Grid Accent 5" w:semiHidden="0" w:uiPriority="73" w:unhideWhenUsed="0"/>
-    <w:lsdException w:name="Light Shading Accent 6" w:semiHidden="0" w:uiPriority="60" w:unhideWhenUsed="0"/>
-    <w:lsdException w:name="Light List Accent 6" w:semiHidden="0" w:uiPriority="61" w:unhideWhenUsed="0"/>
-    <w:lsdException w:name="Light Grid Accent 6" w:semiHidden="0" w:uiPriority="62" w:unhideWhenUsed="0"/>
-    <w:lsdException w:name="Medium Shading 1 Accent 6" w:semiHidden="0" w:uiPriority="63" w:unhideWhenUsed="0"/>
-    <w:lsdException w:name="Medium Shading 2 Accent 6" w:semiHidden="0" w:uiPriority="64" w:unhideWhenUsed="0"/>
-    <w:lsdException w:name="Medium List 1 Accent 6" w:semiHidden="0" w:uiPriority="65" w:unhideWhenUsed="0"/>
-    <w:lsdException w:name="Medium List 2 Accent 6" w:semiHidden="0" w:uiPriority="66" w:unhideWhenUsed="0"/>
-    <w:lsdException w:name="Medium Grid 1 Accent 6" w:semiHidden="0" w:uiPriority="67" w:unhideWhenUsed="0"/>
-    <w:lsdException w:name="Medium Grid 2 Accent 6" w:semiHidden="0" w:uiPriority="68" w:unhideWhenUsed="0"/>
-    <w:lsdException w:name="Medium Grid 3 Accent 6" w:semiHidden="0" w:uiPriority="69" w:unhideWhenUsed="0"/>
-    <w:lsdException w:name="Dark List Accent 6" w:semiHidden="0" w:uiPriority="70" w:unhideWhenUsed="0"/>
-    <w:lsdException w:name="Colorful Shading Accent 6" w:semiHidden="0" w:uiPriority="71" w:unhideWhenUsed="0"/>
-    <w:lsdException w:name="Colorful List Accent 6" w:semiHidden="0" w:uiPriority="72" w:unhideWhenUsed="0"/>
-    <w:lsdException w:name="Colorful Grid Accent 6" w:semiHidden="0" w:uiPriority="73" w:unhideWhenUsed="0"/>
-    <w:lsdException w:name="Subtle Emphasis" w:semiHidden="0" w:uiPriority="19" w:unhideWhenUsed="0" w:qFormat="1"/>
-    <w:lsdException w:name="Intense Emphasis" w:semiHidden="0" w:uiPriority="21" w:unhideWhenUsed="0" w:qFormat="1"/>
-    <w:lsdException w:name="Subtle Reference" w:semiHidden="0" w:uiPriority="31" w:unhideWhenUsed="0" w:qFormat="1"/>
-    <w:lsdException w:name="Intense Reference" w:semiHidden="0" w:uiPriority="32" w:unhideWhenUsed="0" w:qFormat="1"/>
-    <w:lsdException w:name="Book Title" w:semiHidden="0" w:uiPriority="33" w:unhideWhenUsed="0" w:qFormat="1"/>
-    <w:lsdException w:name="Bibliography" w:uiPriority="37"/>
-    <w:lsdException w:name="TOC Heading" w:uiPriority="39" w:qFormat="1"/>
+  <w:latentStyles w:defLockedState="0" w:defUIPriority="99" w:defSemiHidden="0" w:defUnhideWhenUsed="0" w:defQFormat="0" w:count="375">
+    <w:lsdException w:name="Normal" w:uiPriority="0" w:qFormat="1"/>
+    <w:lsdException w:name="heading 1" w:uiPriority="9" w:qFormat="1"/>
+    <w:lsdException w:name="heading 2" w:semiHidden="1" w:uiPriority="9" w:unhideWhenUsed="1" w:qFormat="1"/>
+    <w:lsdException w:name="heading 3" w:semiHidden="1" w:uiPriority="9" w:unhideWhenUsed="1" w:qFormat="1"/>
+    <w:lsdException w:name="heading 4" w:semiHidden="1" w:uiPriority="9" w:unhideWhenUsed="1" w:qFormat="1"/>
+    <w:lsdException w:name="heading 5" w:semiHidden="1" w:uiPriority="9" w:unhideWhenUsed="1" w:qFormat="1"/>
+    <w:lsdException w:name="heading 6" w:semiHidden="1" w:uiPriority="9" w:unhideWhenUsed="1" w:qFormat="1"/>
+    <w:lsdException w:name="heading 7" w:semiHidden="1" w:uiPriority="9" w:unhideWhenUsed="1" w:qFormat="1"/>
+    <w:lsdException w:name="heading 8" w:semiHidden="1" w:uiPriority="9" w:unhideWhenUsed="1" w:qFormat="1"/>
+    <w:lsdException w:name="heading 9" w:semiHidden="1" w:uiPriority="9" w:unhideWhenUsed="1" w:qFormat="1"/>
+    <w:lsdException w:name="index 1" w:semiHidden="1" w:unhideWhenUsed="1"/>
+    <w:lsdException w:name="index 2" w:semiHidden="1" w:unhideWhenUsed="1"/>
+    <w:lsdException w:name="index 3" w:semiHidden="1" w:unhideWhenUsed="1"/>
+    <w:lsdException w:name="index 4" w:semiHidden="1" w:unhideWhenUsed="1"/>
+    <w:lsdException w:name="index 5" w:semiHidden="1" w:unhideWhenUsed="1"/>
+    <w:lsdException w:name="index 6" w:semiHidden="1" w:unhideWhenUsed="1"/>
+    <w:lsdException w:name="index 7" w:semiHidden="1" w:unhideWhenUsed="1"/>
+    <w:lsdException w:name="index 8" w:semiHidden="1" w:unhideWhenUsed="1"/>
+    <w:lsdException w:name="index 9" w:semiHidden="1" w:unhideWhenUsed="1"/>
+    <w:lsdException w:name="toc 1" w:semiHidden="1" w:uiPriority="39" w:unhideWhenUsed="1"/>
+    <w:lsdException w:name="toc 2" w:semiHidden="1" w:uiPriority="39" w:unhideWhenUsed="1"/>
+    <w:lsdException w:name="toc 3" w:semiHidden="1" w:uiPriority="39" w:unhideWhenUsed="1"/>
+    <w:lsdException w:name="toc 4" w:semiHidden="1" w:uiPriority="39" w:unhideWhenUsed="1"/>
+    <w:lsdException w:name="toc 5" w:semiHidden="1" w:uiPriority="39" w:unhideWhenUsed="1"/>
+    <w:lsdException w:name="toc 6" w:semiHidden="1" w:uiPriority="39" w:unhideWhenUsed="1"/>
+    <w:lsdException w:name="toc 7" w:semiHidden="1" w:uiPriority="39" w:unhideWhenUsed="1"/>
+    <w:lsdException w:name="toc 8" w:semiHidden="1" w:uiPriority="39" w:unhideWhenUsed="1"/>
+    <w:lsdException w:name="toc 9" w:semiHidden="1" w:uiPriority="39" w:unhideWhenUsed="1"/>
+    <w:lsdException w:name="Normal Indent" w:semiHidden="1" w:unhideWhenUsed="1"/>
+    <w:lsdException w:name="footnote text" w:semiHidden="1" w:unhideWhenUsed="1"/>
+    <w:lsdException w:name="annotation text" w:semiHidden="1" w:unhideWhenUsed="1"/>
+    <w:lsdException w:name="header" w:semiHidden="1" w:unhideWhenUsed="1"/>
+    <w:lsdException w:name="footer" w:semiHidden="1" w:unhideWhenUsed="1"/>
+    <w:lsdException w:name="index heading" w:semiHidden="1" w:unhideWhenUsed="1"/>
+    <w:lsdException w:name="caption" w:semiHidden="1" w:uiPriority="35" w:unhideWhenUsed="1" w:qFormat="1"/>
+    <w:lsdException w:name="table of figures" w:semiHidden="1" w:unhideWhenUsed="1"/>
+    <w:lsdException w:name="envelope address" w:semiHidden="1" w:unhideWhenUsed="1"/>
+    <w:lsdException w:name="envelope return" w:semiHidden="1" w:unhideWhenUsed="1"/>
+    <w:lsdException w:name="footnote reference" w:semiHidden="1" w:unhideWhenUsed="1"/>
+    <w:lsdException w:name="annotation reference" w:semiHidden="1" w:unhideWhenUsed="1"/>
+    <w:lsdException w:name="line number" w:semiHidden="1" w:unhideWhenUsed="1"/>
+    <w:lsdException w:name="page number" w:semiHidden="1" w:unhideWhenUsed="1"/>
+    <w:lsdException w:name="endnote reference" w:semiHidden="1" w:unhideWhenUsed="1"/>
+    <w:lsdException w:name="endnote text" w:semiHidden="1" w:unhideWhenUsed="1"/>
+    <w:lsdException w:name="table of authorities" w:semiHidden="1" w:unhideWhenUsed="1"/>
+    <w:lsdException w:name="macro" w:semiHidden="1" w:unhideWhenUsed="1"/>
+    <w:lsdException w:name="toa heading" w:semiHidden="1" w:unhideWhenUsed="1"/>
+    <w:lsdException w:name="List" w:semiHidden="1" w:unhideWhenUsed="1"/>
+    <w:lsdException w:name="List Bullet" w:semiHidden="1" w:unhideWhenUsed="1"/>
+    <w:lsdException w:name="List Number" w:semiHidden="1" w:unhideWhenUsed="1"/>
+    <w:lsdException w:name="List 2" w:semiHidden="1" w:unhideWhenUsed="1"/>
+    <w:lsdException w:name="List 3" w:semiHidden="1" w:unhideWhenUsed="1"/>
+    <w:lsdException w:name="List 4" w:semiHidden="1" w:unhideWhenUsed="1"/>
+    <w:lsdException w:name="List 5" w:semiHidden="1" w:unhideWhenUsed="1"/>
+    <w:lsdException w:name="List Bullet 2" w:semiHidden="1" w:unhideWhenUsed="1"/>
+    <w:lsdException w:name="List Bullet 3" w:semiHidden="1" w:unhideWhenUsed="1"/>
+    <w:lsdException w:name="List Bullet 4" w:semiHidden="1" w:unhideWhenUsed="1"/>
+    <w:lsdException w:name="List Bullet 5" w:semiHidden="1" w:unhideWhenUsed="1"/>
+    <w:lsdException w:name="List Number 2" w:semiHidden="1" w:unhideWhenUsed="1"/>
+    <w:lsdException w:name="List Number 3" w:semiHidden="1" w:unhideWhenUsed="1"/>
+    <w:lsdException w:name="List Number 4" w:semiHidden="1" w:unhideWhenUsed="1"/>
+    <w:lsdException w:name="List Number 5" w:semiHidden="1" w:unhideWhenUsed="1"/>
+    <w:lsdException w:name="Title" w:uiPriority="10" w:qFormat="1"/>
+    <w:lsdException w:name="Closing" w:semiHidden="1" w:unhideWhenUsed="1"/>
+    <w:lsdException w:name="Signature" w:semiHidden="1" w:unhideWhenUsed="1"/>
+    <w:lsdException w:name="Default Paragraph Font" w:semiHidden="1" w:uiPriority="1" w:unhideWhenUsed="1"/>
+    <w:lsdException w:name="Body Text" w:semiHidden="1" w:unhideWhenUsed="1"/>
+    <w:lsdException w:name="Body Text Indent" w:semiHidden="1" w:unhideWhenUsed="1"/>
+    <w:lsdException w:name="List Continue" w:semiHidden="1" w:unhideWhenUsed="1"/>
+    <w:lsdException w:name="List Continue 2" w:semiHidden="1" w:unhideWhenUsed="1"/>
+    <w:lsdException w:name="List Continue 3" w:semiHidden="1" w:unhideWhenUsed="1"/>
+    <w:lsdException w:name="List Continue 4" w:semiHidden="1" w:unhideWhenUsed="1"/>
+    <w:lsdException w:name="List Continue 5" w:semiHidden="1" w:unhideWhenUsed="1"/>
+    <w:lsdException w:name="Message Header" w:semiHidden="1" w:unhideWhenUsed="1"/>
+    <w:lsdException w:name="Subtitle" w:uiPriority="11" w:qFormat="1"/>
+    <w:lsdException w:name="Salutation" w:semiHidden="1" w:unhideWhenUsed="1"/>
+    <w:lsdException w:name="Date" w:semiHidden="1" w:unhideWhenUsed="1"/>
+    <w:lsdException w:name="Body Text First Indent" w:semiHidden="1" w:unhideWhenUsed="1"/>
+    <w:lsdException w:name="Body Text First Indent 2" w:semiHidden="1" w:unhideWhenUsed="1"/>
+    <w:lsdException w:name="Note Heading" w:semiHidden="1" w:unhideWhenUsed="1"/>
+    <w:lsdException w:name="Body Text 2" w:semiHidden="1" w:unhideWhenUsed="1"/>
+    <w:lsdException w:name="Body Text 3" w:semiHidden="1" w:unhideWhenUsed="1"/>
+    <w:lsdException w:name="Body Text Indent 2" w:semiHidden="1" w:unhideWhenUsed="1"/>
+    <w:lsdException w:name="Body Text Indent 3" w:semiHidden="1" w:unhideWhenUsed="1"/>
+    <w:lsdException w:name="Block Text" w:semiHidden="1" w:unhideWhenUsed="1"/>
+    <w:lsdException w:name="Hyperlink" w:semiHidden="1" w:unhideWhenUsed="1"/>
+    <w:lsdException w:name="FollowedHyperlink" w:semiHidden="1" w:unhideWhenUsed="1"/>
+    <w:lsdException w:name="Strong" w:uiPriority="22" w:qFormat="1"/>
+    <w:lsdException w:name="Emphasis" w:uiPriority="20" w:qFormat="1"/>
+    <w:lsdException w:name="Document Map" w:semiHidden="1" w:unhideWhenUsed="1"/>
+    <w:lsdException w:name="Plain Text" w:semiHidden="1" w:unhideWhenUsed="1"/>
+    <w:lsdException w:name="E-mail Signature" w:semiHidden="1" w:unhideWhenUsed="1"/>
+    <w:lsdException w:name="HTML Top of Form" w:semiHidden="1" w:unhideWhenUsed="1"/>
+    <w:lsdException w:name="HTML Bottom of Form" w:semiHidden="1" w:unhideWhenUsed="1"/>
+    <w:lsdException w:name="Normal (Web)" w:semiHidden="1" w:unhideWhenUsed="1"/>
+    <w:lsdException w:name="HTML Acronym" w:semiHidden="1" w:unhideWhenUsed="1"/>
+    <w:lsdException w:name="HTML Address" w:semiHidden="1" w:unhideWhenUsed="1"/>
+    <w:lsdException w:name="HTML Cite" w:semiHidden="1" w:unhideWhenUsed="1"/>
+    <w:lsdException w:name="HTML Code" w:semiHidden="1" w:unhideWhenUsed="1"/>
+    <w:lsdException w:name="HTML Definition" w:semiHidden="1" w:unhideWhenUsed="1"/>
+    <w:lsdException w:name="HTML Keyboard" w:semiHidden="1" w:unhideWhenUsed="1"/>
+    <w:lsdException w:name="HTML Preformatted" w:semiHidden="1" w:unhideWhenUsed="1"/>
+    <w:lsdException w:name="HTML Sample" w:semiHidden="1" w:unhideWhenUsed="1"/>
+    <w:lsdException w:name="HTML Typewriter" w:semiHidden="1" w:unhideWhenUsed="1"/>
+    <w:lsdException w:name="HTML Variable" w:semiHidden="1" w:unhideWhenUsed="1"/>
+    <w:lsdException w:name="Normal Table" w:semiHidden="1" w:unhideWhenUsed="1"/>
+    <w:lsdException w:name="annotation subject" w:semiHidden="1" w:unhideWhenUsed="1"/>
+    <w:lsdException w:name="No List" w:semiHidden="1" w:unhideWhenUsed="1"/>
+    <w:lsdException w:name="Outline List 1" w:semiHidden="1" w:unhideWhenUsed="1"/>
+    <w:lsdException w:name="Outline List 2" w:semiHidden="1" w:unhideWhenUsed="1"/>
+    <w:lsdException w:name="Outline List 3" w:semiHidden="1" w:unhideWhenUsed="1"/>
+    <w:lsdException w:name="Table Simple 1" w:semiHidden="1" w:unhideWhenUsed="1"/>
+    <w:lsdException w:name="Table Simple 2" w:semiHidden="1" w:unhideWhenUsed="1"/>
+    <w:lsdException w:name="Table Simple 3" w:semiHidden="1" w:unhideWhenUsed="1"/>
+    <w:lsdException w:name="Table Classic 1" w:semiHidden="1" w:unhideWhenUsed="1"/>
+    <w:lsdException w:name="Table Classic 2" w:semiHidden="1" w:unhideWhenUsed="1"/>
+    <w:lsdException w:name="Table Classic 3" w:semiHidden="1" w:unhideWhenUsed="1"/>
+    <w:lsdException w:name="Table Classic 4" w:semiHidden="1" w:unhideWhenUsed="1"/>
+    <w:lsdException w:name="Table Colorful 1" w:semiHidden="1" w:unhideWhenUsed="1"/>
+    <w:lsdException w:name="Table Colorful 2" w:semiHidden="1" w:unhideWhenUsed="1"/>
+    <w:lsdException w:name="Table Colorful 3" w:semiHidden="1" w:unhideWhenUsed="1"/>
+    <w:lsdException w:name="Table Columns 1" w:semiHidden="1" w:unhideWhenUsed="1"/>
+    <w:lsdException w:name="Table Columns 2" w:semiHidden="1" w:unhideWhenUsed="1"/>
+    <w:lsdException w:name="Table Columns 3" w:semiHidden="1" w:unhideWhenUsed="1"/>
+    <w:lsdException w:name="Table Columns 4" w:semiHidden="1" w:unhideWhenUsed="1"/>
+    <w:lsdException w:name="Table Columns 5" w:semiHidden="1" w:unhideWhenUsed="1"/>
+    <w:lsdException w:name="Table Grid 1" w:semiHidden="1" w:unhideWhenUsed="1"/>
+    <w:lsdException w:name="Table Grid 2" w:semiHidden="1" w:unhideWhenUsed="1"/>
+    <w:lsdException w:name="Table Grid 3" w:semiHidden="1" w:unhideWhenUsed="1"/>
+    <w:lsdException w:name="Table Grid 4" w:semiHidden="1" w:unhideWhenUsed="1"/>
+    <w:lsdException w:name="Table Grid 5" w:semiHidden="1" w:unhideWhenUsed="1"/>
+    <w:lsdException w:name="Table Grid 6" w:semiHidden="1" w:unhideWhenUsed="1"/>
+    <w:lsdException w:name="Table Grid 7" w:semiHidden="1" w:unhideWhenUsed="1"/>
+    <w:lsdException w:name="Table Grid 8" w:semiHidden="1" w:unhideWhenUsed="1"/>
+    <w:lsdException w:name="Table List 1" w:semiHidden="1" w:unhideWhenUsed="1"/>
+    <w:lsdException w:name="Table List 2" w:semiHidden="1" w:unhideWhenUsed="1"/>
+    <w:lsdException w:name="Table List 3" w:semiHidden="1" w:unhideWhenUsed="1"/>
+    <w:lsdException w:name="Table List 4" w:semiHidden="1" w:unhideWhenUsed="1"/>
+    <w:lsdException w:name="Table List 5" w:semiHidden="1" w:unhideWhenUsed="1"/>
+    <w:lsdException w:name="Table List 6" w:semiHidden="1" w:unhideWhenUsed="1"/>
+    <w:lsdException w:name="Table List 7" w:semiHidden="1" w:unhideWhenUsed="1"/>
+    <w:lsdException w:name="Table List 8" w:semiHidden="1" w:unhideWhenUsed="1"/>
+    <w:lsdException w:name="Table 3D effects 1" w:semiHidden="1" w:unhideWhenUsed="1"/>
+    <w:lsdException w:name="Table 3D effects 2" w:semiHidden="1" w:unhideWhenUsed="1"/>
+    <w:lsdException w:name="Table 3D effects 3" w:semiHidden="1" w:unhideWhenUsed="1"/>
+    <w:lsdException w:name="Table Contemporary" w:semiHidden="1" w:unhideWhenUsed="1"/>
+    <w:lsdException w:name="Table Elegant" w:semiHidden="1" w:unhideWhenUsed="1"/>
+    <w:lsdException w:name="Table Professional" w:semiHidden="1" w:unhideWhenUsed="1"/>
+    <w:lsdException w:name="Table Subtle 1" w:semiHidden="1" w:unhideWhenUsed="1"/>
+    <w:lsdException w:name="Table Subtle 2" w:semiHidden="1" w:unhideWhenUsed="1"/>
+    <w:lsdException w:name="Table Web 1" w:semiHidden="1" w:unhideWhenUsed="1"/>
+    <w:lsdException w:name="Table Web 2" w:semiHidden="1" w:unhideWhenUsed="1"/>
+    <w:lsdException w:name="Table Web 3" w:semiHidden="1" w:unhideWhenUsed="1"/>
+    <w:lsdException w:name="Balloon Text" w:semiHidden="1" w:unhideWhenUsed="1"/>
+    <w:lsdException w:name="Table Grid" w:semiHidden="1" w:uiPriority="59" w:unhideWhenUsed="1"/>
+    <w:lsdException w:name="Table Theme" w:semiHidden="1" w:unhideWhenUsed="1"/>
+    <w:lsdException w:name="Placeholder Text" w:semiHidden="1"/>
+    <w:lsdException w:name="No Spacing" w:uiPriority="1" w:qFormat="1"/>
+    <w:lsdException w:name="Light Shading" w:uiPriority="60"/>
+    <w:lsdException w:name="Light List" w:uiPriority="61"/>
+    <w:lsdException w:name="Light Grid" w:uiPriority="62"/>
+    <w:lsdException w:name="Medium Shading 1" w:uiPriority="63"/>
+    <w:lsdException w:name="Medium Shading 2" w:uiPriority="64"/>
+    <w:lsdException w:name="Medium List 1" w:uiPriority="65"/>
+    <w:lsdException w:name="Medium List 2" w:uiPriority="66"/>
+    <w:lsdException w:name="Medium Grid 1" w:uiPriority="67"/>
+    <w:lsdException w:name="Medium Grid 2" w:uiPriority="68"/>
+    <w:lsdException w:name="Medium Grid 3" w:uiPriority="69"/>
+    <w:lsdException w:name="Dark List" w:uiPriority="70"/>
+    <w:lsdException w:name="Colorful Shading" w:uiPriority="71"/>
+    <w:lsdException w:name="Colorful List" w:uiPriority="72"/>
+    <w:lsdException w:name="Colorful Grid" w:uiPriority="73"/>
+    <w:lsdException w:name="Light Shading Accent 1" w:uiPriority="60"/>
+    <w:lsdException w:name="Light List Accent 1" w:uiPriority="61"/>
+    <w:lsdException w:name="Light Grid Accent 1" w:uiPriority="62"/>
+    <w:lsdException w:name="Medium Shading 1 Accent 1" w:uiPriority="63"/>
+    <w:lsdException w:name="Medium Shading 2 Accent 1" w:uiPriority="64"/>
+    <w:lsdException w:name="Medium List 1 Accent 1" w:uiPriority="65"/>
+    <w:lsdException w:name="Revision" w:semiHidden="1"/>
+    <w:lsdException w:name="List Paragraph" w:uiPriority="34" w:qFormat="1"/>
+    <w:lsdException w:name="Quote" w:uiPriority="29" w:qFormat="1"/>
+    <w:lsdException w:name="Intense Quote" w:uiPriority="30" w:qFormat="1"/>
+    <w:lsdException w:name="Medium List 2 Accent 1" w:uiPriority="66"/>
+    <w:lsdException w:name="Medium Grid 1 Accent 1" w:uiPriority="67"/>
+    <w:lsdException w:name="Medium Grid 2 Accent 1" w:uiPriority="68"/>
+    <w:lsdException w:name="Medium Grid 3 Accent 1" w:uiPriority="69"/>
+    <w:lsdException w:name="Dark List Accent 1" w:uiPriority="70"/>
+    <w:lsdException w:name="Colorful Shading Accent 1" w:uiPriority="71"/>
+    <w:lsdException w:name="Colorful List Accent 1" w:uiPriority="72"/>
+    <w:lsdException w:name="Colorful Grid Accent 1" w:uiPriority="73"/>
+    <w:lsdException w:name="Light Shading Accent 2" w:uiPriority="60"/>
+    <w:lsdException w:name="Light List Accent 2" w:uiPriority="61"/>
+    <w:lsdException w:name="Light Grid Accent 2" w:uiPriority="62"/>
+    <w:lsdException w:name="Medium Shading 1 Accent 2" w:uiPriority="63"/>
+    <w:lsdException w:name="Medium Shading 2 Accent 2" w:uiPriority="64"/>
+    <w:lsdException w:name="Medium List 1 Accent 2" w:uiPriority="65"/>
+    <w:lsdException w:name="Medium List 2 Accent 2" w:uiPriority="66"/>
+    <w:lsdException w:name="Medium Grid 1 Accent 2" w:uiPriority="67"/>
+    <w:lsdException w:name="Medium Grid 2 Accent 2" w:uiPriority="68"/>
+    <w:lsdException w:name="Medium Grid 3 Accent 2" w:uiPriority="69"/>
+    <w:lsdException w:name="Dark List Accent 2" w:uiPriority="70"/>
+    <w:lsdException w:name="Colorful Shading Accent 2" w:uiPriority="71"/>
+    <w:lsdException w:name="Colorful List Accent 2" w:uiPriority="72"/>
+    <w:lsdException w:name="Colorful Grid Accent 2" w:uiPriority="73"/>
+    <w:lsdException w:name="Light Shading Accent 3" w:uiPriority="60"/>
+    <w:lsdException w:name="Light List Accent 3" w:uiPriority="61"/>
+    <w:lsdException w:name="Light Grid Accent 3" w:uiPriority="62"/>
+    <w:lsdException w:name="Medium Shading 1 Accent 3" w:uiPriority="63"/>
+    <w:lsdException w:name="Medium Shading 2 Accent 3" w:uiPriority="64"/>
+    <w:lsdException w:name="Medium List 1 Accent 3" w:uiPriority="65"/>
+    <w:lsdException w:name="Medium List 2 Accent 3" w:uiPriority="66"/>
+    <w:lsdException w:name="Medium Grid 1 Accent 3" w:uiPriority="67"/>
+    <w:lsdException w:name="Medium Grid 2 Accent 3" w:uiPriority="68"/>
+    <w:lsdException w:name="Medium Grid 3 Accent 3" w:uiPriority="69"/>
+    <w:lsdException w:name="Dark List Accent 3" w:uiPriority="70"/>
+    <w:lsdException w:name="Colorful Shading Accent 3" w:uiPriority="71"/>
+    <w:lsdException w:name="Colorful List Accent 3" w:uiPriority="72"/>
+    <w:lsdException w:name="Colorful Grid Accent 3" w:uiPriority="73"/>
+    <w:lsdException w:name="Light Shading Accent 4" w:uiPriority="60"/>
+    <w:lsdException w:name="Light List Accent 4" w:uiPriority="61"/>
+    <w:lsdException w:name="Light Grid Accent 4" w:uiPriority="62"/>
+    <w:lsdException w:name="Medium Shading 1 Accent 4" w:uiPriority="63"/>
+    <w:lsdException w:name="Medium Shading 2 Accent 4" w:uiPriority="64"/>
+    <w:lsdException w:name="Medium List 1 Accent 4" w:uiPriority="65"/>
+    <w:lsdException w:name="Medium List 2 Accent 4" w:uiPriority="66"/>
+    <w:lsdException w:name="Medium Grid 1 Accent 4" w:uiPriority="67"/>
+    <w:lsdException w:name="Medium Grid 2 Accent 4" w:uiPriority="68"/>
+    <w:lsdException w:name="Medium Grid 3 Accent 4" w:uiPriority="69"/>
+    <w:lsdException w:name="Dark List Accent 4" w:uiPriority="70"/>
+    <w:lsdException w:name="Colorful Shading Accent 4" w:uiPriority="71"/>
+    <w:lsdException w:name="Colorful List Accent 4" w:uiPriority="72"/>
+    <w:lsdException w:name="Colorful Grid Accent 4" w:uiPriority="73"/>
+    <w:lsdException w:name="Light Shading Accent 5" w:uiPriority="60"/>
+    <w:lsdException w:name="Light List Accent 5" w:uiPriority="61"/>
+    <w:lsdException w:name="Light Grid Accent 5" w:uiPriority="62"/>
+    <w:lsdException w:name="Medium Shading 1 Accent 5" w:uiPriority="63"/>
+    <w:lsdException w:name="Medium Shading 2 Accent 5" w:uiPriority="64"/>
+    <w:lsdException w:name="Medium List 1 Accent 5" w:uiPriority="65"/>
+    <w:lsdException w:name="Medium List 2 Accent 5" w:uiPriority="66"/>
+    <w:lsdException w:name="Medium Grid 1 Accent 5" w:uiPriority="67"/>
+    <w:lsdException w:name="Medium Grid 2 Accent 5" w:uiPriority="68"/>
+    <w:lsdException w:name="Medium Grid 3 Accent 5" w:uiPriority="69"/>
+    <w:lsdException w:name="Dark List Accent 5" w:uiPriority="70"/>
+    <w:lsdException w:name="Colorful Shading Accent 5" w:uiPriority="71"/>
+    <w:lsdException w:name="Colorful List Accent 5" w:uiPriority="72"/>
+    <w:lsdException w:name="Colorful Grid Accent 5" w:uiPriority="73"/>
+    <w:lsdException w:name="Light Shading Accent 6" w:uiPriority="60"/>
+    <w:lsdException w:name="Light List Accent 6" w:uiPriority="61"/>
+    <w:lsdException w:name="Light Grid Accent 6" w:uiPriority="62"/>
+    <w:lsdException w:name="Medium Shading 1 Accent 6" w:uiPriority="63"/>
+    <w:lsdException w:name="Medium Shading 2 Accent 6" w:uiPriority="64"/>
+    <w:lsdException w:name="Medium List 1 Accent 6" w:uiPriority="65"/>
+    <w:lsdException w:name="Medium List 2 Accent 6" w:uiPriority="66"/>
+    <w:lsdException w:name="Medium Grid 1 Accent 6" w:uiPriority="67"/>
+    <w:lsdException w:name="Medium Grid 2 Accent 6" w:uiPriority="68"/>
+    <w:lsdException w:name="Medium Grid 3 Accent 6" w:uiPriority="69"/>
+    <w:lsdException w:name="Dark List Accent 6" w:uiPriority="70"/>
+    <w:lsdException w:name="Colorful Shading Accent 6" w:uiPriority="71"/>
+    <w:lsdException w:name="Colorful List Accent 6" w:uiPriority="72"/>
+    <w:lsdException w:name="Colorful Grid Accent 6" w:uiPriority="73"/>
+    <w:lsdException w:name="Subtle Emphasis" w:uiPriority="19" w:qFormat="1"/>
+    <w:lsdException w:name="Intense Emphasis" w:uiPriority="21" w:qFormat="1"/>
+    <w:lsdException w:name="Subtle Reference" w:uiPriority="31" w:qFormat="1"/>
+    <w:lsdException w:name="Intense Reference" w:uiPriority="32" w:qFormat="1"/>
+    <w:lsdException w:name="Book Title" w:uiPriority="33" w:qFormat="1"/>
+    <w:lsdException w:name="Bibliography" w:semiHidden="1" w:uiPriority="37" w:unhideWhenUsed="1"/>
+    <w:lsdException w:name="TOC Heading" w:semiHidden="1" w:uiPriority="39" w:unhideWhenUsed="1" w:qFormat="1"/>
+    <w:lsdException w:name="Plain Table 1" w:uiPriority="41"/>
+    <w:lsdException w:name="Plain Table 2" w:uiPriority="42"/>
+    <w:lsdException w:name="Plain Table 3" w:uiPriority="43"/>
+    <w:lsdException w:name="Plain Table 4" w:uiPriority="44"/>
+    <w:lsdException w:name="Plain Table 5" w:uiPriority="45"/>
+    <w:lsdException w:name="Grid Table Light" w:uiPriority="40"/>
+    <w:lsdException w:name="Grid Table 1 Light" w:uiPriority="46"/>
+    <w:lsdException w:name="Grid Table 2" w:uiPriority="47"/>
+    <w:lsdException w:name="Grid Table 3" w:uiPriority="48"/>
+    <w:lsdException w:name="Grid Table 4" w:uiPriority="49"/>
+    <w:lsdException w:name="Grid Table 5 Dark" w:uiPriority="50"/>
+    <w:lsdException w:name="Grid Table 6 Colorful" w:uiPriority="51"/>
+    <w:lsdException w:name="Grid Table 7 Colorful" w:uiPriority="52"/>
+    <w:lsdException w:name="Grid Table 1 Light Accent 1" w:uiPriority="46"/>
+    <w:lsdException w:name="Grid Table 2 Accent 1" w:uiPriority="47"/>
+    <w:lsdException w:name="Grid Table 3 Accent 1" w:uiPriority="48"/>
+    <w:lsdException w:name="Grid Table 4 Accent 1" w:uiPriority="49"/>
+    <w:lsdException w:name="Grid Table 5 Dark Accent 1" w:uiPriority="50"/>
+    <w:lsdException w:name="Grid Table 6 Colorful Accent 1" w:uiPriority="51"/>
+    <w:lsdException w:name="Grid Table 7 Colorful Accent 1" w:uiPriority="52"/>
+    <w:lsdException w:name="Grid Table 1 Light Accent 2" w:uiPriority="46"/>
+    <w:lsdException w:name="Grid Table 2 Accent 2" w:uiPriority="47"/>
+    <w:lsdException w:name="Grid Table 3 Accent 2" w:uiPriority="48"/>
+    <w:lsdException w:name="Grid Table 4 Accent 2" w:uiPriority="49"/>
+    <w:lsdException w:name="Grid Table 5 Dark Accent 2" w:uiPriority="50"/>
+    <w:lsdException w:name="Grid Table 6 Colorful Accent 2" w:uiPriority="51"/>
+    <w:lsdException w:name="Grid Table 7 Colorful Accent 2" w:uiPriority="52"/>
+    <w:lsdException w:name="Grid Table 1 Light Accent 3" w:uiPriority="46"/>
+    <w:lsdException w:name="Grid Table 2 Accent 3" w:uiPriority="47"/>
+    <w:lsdException w:name="Grid Table 3 Accent 3" w:uiPriority="48"/>
+    <w:lsdException w:name="Grid Table 4 Accent 3" w:uiPriority="49"/>
+    <w:lsdException w:name="Grid Table 5 Dark Accent 3" w:uiPriority="50"/>
+    <w:lsdException w:name="Grid Table 6 Colorful Accent 3" w:uiPriority="51"/>
+    <w:lsdException w:name="Grid Table 7 Colorful Accent 3" w:uiPriority="52"/>
+    <w:lsdException w:name="Grid Table 1 Light Accent 4" w:uiPriority="46"/>
+    <w:lsdException w:name="Grid Table 2 Accent 4" w:uiPriority="47"/>
+    <w:lsdException w:name="Grid Table 3 Accent 4" w:uiPriority="48"/>
+    <w:lsdException w:name="Grid Table 4 Accent 4" w:uiPriority="49"/>
+    <w:lsdException w:name="Grid Table 5 Dark Accent 4" w:uiPriority="50"/>
+    <w:lsdException w:name="Grid Table 6 Colorful Accent 4" w:uiPriority="51"/>
+    <w:lsdException w:name="Grid Table 7 Colorful Accent 4" w:uiPriority="52"/>
+    <w:lsdException w:name="Grid Table 1 Light Accent 5" w:uiPriority="46"/>
+    <w:lsdException w:name="Grid Table 2 Accent 5" w:uiPriority="47"/>
+    <w:lsdException w:name="Grid Table 3 Accent 5" w:uiPriority="48"/>
+    <w:lsdException w:name="Grid Table 4 Accent 5" w:uiPriority="49"/>
+    <w:lsdException w:name="Grid Table 5 Dark Accent 5" w:uiPriority="50"/>
+    <w:lsdException w:name="Grid Table 6 Colorful Accent 5" w:uiPriority="51"/>
+    <w:lsdException w:name="Grid Table 7 Colorful Accent 5" w:uiPriority="52"/>
+    <w:lsdException w:name="Grid Table 1 Light Accent 6" w:uiPriority="46"/>
+    <w:lsdException w:name="Grid Table 2 Accent 6" w:uiPriority="47"/>
+    <w:lsdException w:name="Grid Table 3 Accent 6" w:uiPriority="48"/>
+    <w:lsdException w:name="Grid Table 4 Accent 6" w:uiPriority="49"/>
+    <w:lsdException w:name="Grid Table 5 Dark Accent 6" w:uiPriority="50"/>
+    <w:lsdException w:name="Grid Table 6 Colorful Accent 6" w:uiPriority="51"/>
+    <w:lsdException w:name="Grid Table 7 Colorful Accent 6" w:uiPriority="52"/>
+    <w:lsdException w:name="List Table 1 Light" w:uiPriority="46"/>
+    <w:lsdException w:name="List Table 2" w:uiPriority="47"/>
+    <w:lsdException w:name="List Table 3" w:uiPriority="48"/>
+    <w:lsdException w:name="List Table 4" w:uiPriority="49"/>
+    <w:lsdException w:name="List Table 5 Dark" w:uiPriority="50"/>
+    <w:lsdException w:name="List Table 6 Colorful" w:uiPriority="51"/>
+    <w:lsdException w:name="List Table 7 Colorful" w:uiPriority="52"/>
+    <w:lsdException w:name="List Table 1 Light Accent 1" w:uiPriority="46"/>
+    <w:lsdException w:name="List Table 2 Accent 1" w:uiPriority="47"/>
+    <w:lsdException w:name="List Table 3 Accent 1" w:uiPriority="48"/>
+    <w:lsdException w:name="List Table 4 Accent 1" w:uiPriority="49"/>
+    <w:lsdException w:name="List Table 5 Dark Accent 1" w:uiPriority="50"/>
+    <w:lsdException w:name="List Table 6 Colorful Accent 1" w:uiPriority="51"/>
+    <w:lsdException w:name="List Table 7 Colorful Accent 1" w:uiPriority="52"/>
+    <w:lsdException w:name="List Table 1 Light Accent 2" w:uiPriority="46"/>
+    <w:lsdException w:name="List Table 2 Accent 2" w:uiPriority="47"/>
+    <w:lsdException w:name="List Table 3 Accent 2" w:uiPriority="48"/>
+    <w:lsdException w:name="List Table 4 Accent 2" w:uiPriority="49"/>
+    <w:lsdException w:name="List Table 5 Dark Accent 2" w:uiPriority="50"/>
+    <w:lsdException w:name="List Table 6 Colorful Accent 2" w:uiPriority="51"/>
+    <w:lsdException w:name="List Table 7 Colorful Accent 2" w:uiPriority="52"/>
+    <w:lsdException w:name="List Table 1 Light Accent 3" w:uiPriority="46"/>
+    <w:lsdException w:name="List Table 2 Accent 3" w:uiPriority="47"/>
+    <w:lsdException w:name="List Table 3 Accent 3" w:uiPriority="48"/>
+    <w:lsdException w:name="List Table 4 Accent 3" w:uiPriority="49"/>
+    <w:lsdException w:name="List Table 5 Dark Accent 3" w:uiPriority="50"/>
+    <w:lsdException w:name="List Table 6 Colorful Accent 3" w:uiPriority="51"/>
+    <w:lsdException w:name="List Table 7 Colorful Accent 3" w:uiPriority="52"/>
+    <w:lsdException w:name="List Table 1 Light Accent 4" w:uiPriority="46"/>
+    <w:lsdException w:name="List Table 2 Accent 4" w:uiPriority="47"/>
+    <w:lsdException w:name="List Table 3 Accent 4" w:uiPriority="48"/>
+    <w:lsdException w:name="List Table 4 Accent 4" w:uiPriority="49"/>
+    <w:lsdException w:name="List Table 5 Dark Accent 4" w:uiPriority="50"/>
+    <w:lsdException w:name="List Table 6 Colorful Accent 4" w:uiPriority="51"/>
+    <w:lsdException w:name="List Table 7 Colorful Accent 4" w:uiPriority="52"/>
+    <w:lsdException w:name="List Table 1 Light Accent 5" w:uiPriority="46"/>
+    <w:lsdException w:name="List Table 2 Accent 5" w:uiPriority="47"/>
+    <w:lsdException w:name="List Table 3 Accent 5" w:uiPriority="48"/>
+    <w:lsdException w:name="List Table 4 Accent 5" w:uiPriority="49"/>
+    <w:lsdException w:name="List Table 5 Dark Accent 5" w:uiPriority="50"/>
+    <w:lsdException w:name="List Table 6 Colorful Accent 5" w:uiPriority="51"/>
+    <w:lsdException w:name="List Table 7 Colorful Accent 5" w:uiPriority="52"/>
+    <w:lsdException w:name="List Table 1 Light Accent 6" w:uiPriority="46"/>
+    <w:lsdException w:name="List Table 2 Accent 6" w:uiPriority="47"/>
+    <w:lsdException w:name="List Table 3 Accent 6" w:uiPriority="48"/>
+    <w:lsdException w:name="List Table 4 Accent 6" w:uiPriority="49"/>
+    <w:lsdException w:name="List Table 5 Dark Accent 6" w:uiPriority="50"/>
+    <w:lsdException w:name="List Table 6 Colorful Accent 6" w:uiPriority="51"/>
+    <w:lsdException w:name="List Table 7 Colorful Accent 6" w:uiPriority="52"/>
+    <w:lsdException w:name="Mention" w:semiHidden="1" w:unhideWhenUsed="1"/>
+    <w:lsdException w:name="Smart Hyperlink" w:semiHidden="1" w:unhideWhenUsed="1"/>
+    <w:lsdException w:name="Hashtag" w:semiHidden="1" w:unhideWhenUsed="1"/>
+    <w:lsdException w:name="Unresolved Mention" w:semiHidden="1" w:unhideWhenUsed="1"/>
   </w:latentStyles>
   <w:style w:type="paragraph" w:default="1" w:styleId="Normal">
     <w:name w:val="Normal"/>
@@ -3399,11 +2652,11 @@
       <w:lang w:val="hr-HR"/>
     </w:rPr>
   </w:style>
-  <w:style w:type="paragraph" w:styleId="Heading1">
+  <w:style w:type="paragraph" w:styleId="Naslov1">
     <w:name w:val="heading 1"/>
     <w:basedOn w:val="Normal"/>
     <w:next w:val="Normal"/>
-    <w:link w:val="Heading1Char"/>
+    <w:link w:val="Naslov1Char"/>
     <w:uiPriority w:val="9"/>
     <w:qFormat/>
     <w:rsid w:val="00151F8D"/>
@@ -3422,18 +2675,17 @@
       <w:szCs w:val="28"/>
     </w:rPr>
   </w:style>
-  <w:style w:type="character" w:default="1" w:styleId="DefaultParagraphFont">
+  <w:style w:type="character" w:default="1" w:styleId="Zadanifontodlomka">
     <w:name w:val="Default Paragraph Font"/>
     <w:uiPriority w:val="1"/>
     <w:semiHidden/>
     <w:unhideWhenUsed/>
   </w:style>
-  <w:style w:type="table" w:default="1" w:styleId="TableNormal">
+  <w:style w:type="table" w:default="1" w:styleId="Obinatablica">
     <w:name w:val="Normal Table"/>
     <w:uiPriority w:val="99"/>
     <w:semiHidden/>
     <w:unhideWhenUsed/>
-    <w:qFormat/>
     <w:tblPr>
       <w:tblInd w:w="0" w:type="dxa"/>
       <w:tblCellMar>
@@ -3444,16 +2696,16 @@
       </w:tblCellMar>
     </w:tblPr>
   </w:style>
-  <w:style w:type="numbering" w:default="1" w:styleId="NoList">
+  <w:style w:type="numbering" w:default="1" w:styleId="Bezpopisa">
     <w:name w:val="No List"/>
     <w:uiPriority w:val="99"/>
     <w:semiHidden/>
     <w:unhideWhenUsed/>
   </w:style>
-  <w:style w:type="character" w:customStyle="1" w:styleId="Heading1Char">
-    <w:name w:val="Heading 1 Char"/>
-    <w:basedOn w:val="DefaultParagraphFont"/>
-    <w:link w:val="Heading1"/>
+  <w:style w:type="character" w:customStyle="1" w:styleId="Naslov1Char">
+    <w:name w:val="Naslov 1 Char"/>
+    <w:basedOn w:val="Zadanifontodlomka"/>
+    <w:link w:val="Naslov1"/>
     <w:uiPriority w:val="9"/>
     <w:rsid w:val="00151F8D"/>
     <w:rPr>
@@ -3465,10 +2717,10 @@
       <w:szCs w:val="28"/>
     </w:rPr>
   </w:style>
-  <w:style w:type="paragraph" w:styleId="BalloonText">
+  <w:style w:type="paragraph" w:styleId="Tekstbalonia">
     <w:name w:val="Balloon Text"/>
     <w:basedOn w:val="Normal"/>
-    <w:link w:val="BalloonTextChar"/>
+    <w:link w:val="TekstbaloniaChar"/>
     <w:uiPriority w:val="99"/>
     <w:semiHidden/>
     <w:unhideWhenUsed/>
@@ -3482,10 +2734,10 @@
       <w:szCs w:val="16"/>
     </w:rPr>
   </w:style>
-  <w:style w:type="character" w:customStyle="1" w:styleId="BalloonTextChar">
-    <w:name w:val="Balloon Text Char"/>
-    <w:basedOn w:val="DefaultParagraphFont"/>
-    <w:link w:val="BalloonText"/>
+  <w:style w:type="character" w:customStyle="1" w:styleId="TekstbaloniaChar">
+    <w:name w:val="Tekst balončića Char"/>
+    <w:basedOn w:val="Zadanifontodlomka"/>
+    <w:link w:val="Tekstbalonia"/>
     <w:uiPriority w:val="99"/>
     <w:semiHidden/>
     <w:rsid w:val="00151F8D"/>
@@ -3495,7 +2747,7 @@
       <w:szCs w:val="16"/>
     </w:rPr>
   </w:style>
-  <w:style w:type="paragraph" w:styleId="Caption">
+  <w:style w:type="paragraph" w:styleId="Opisslike">
     <w:name w:val="caption"/>
     <w:basedOn w:val="Normal"/>
     <w:next w:val="Normal"/>
@@ -3514,10 +2766,10 @@
       <w:szCs w:val="18"/>
     </w:rPr>
   </w:style>
-  <w:style w:type="paragraph" w:styleId="Header">
+  <w:style w:type="paragraph" w:styleId="Zaglavlje">
     <w:name w:val="header"/>
     <w:basedOn w:val="Normal"/>
-    <w:link w:val="HeaderChar"/>
+    <w:link w:val="ZaglavljeChar"/>
     <w:uiPriority w:val="99"/>
     <w:unhideWhenUsed/>
     <w:rsid w:val="00364D09"/>
@@ -3529,17 +2781,17 @@
       <w:spacing w:after="0" w:line="240" w:lineRule="auto"/>
     </w:pPr>
   </w:style>
-  <w:style w:type="character" w:customStyle="1" w:styleId="HeaderChar">
-    <w:name w:val="Header Char"/>
-    <w:basedOn w:val="DefaultParagraphFont"/>
-    <w:link w:val="Header"/>
+  <w:style w:type="character" w:customStyle="1" w:styleId="ZaglavljeChar">
+    <w:name w:val="Zaglavlje Char"/>
+    <w:basedOn w:val="Zadanifontodlomka"/>
+    <w:link w:val="Zaglavlje"/>
     <w:uiPriority w:val="99"/>
     <w:rsid w:val="00364D09"/>
   </w:style>
-  <w:style w:type="paragraph" w:styleId="Footer">
+  <w:style w:type="paragraph" w:styleId="Podnoje">
     <w:name w:val="footer"/>
     <w:basedOn w:val="Normal"/>
-    <w:link w:val="FooterChar"/>
+    <w:link w:val="PodnojeChar"/>
     <w:uiPriority w:val="99"/>
     <w:unhideWhenUsed/>
     <w:rsid w:val="00364D09"/>
@@ -3551,14 +2803,14 @@
       <w:spacing w:after="0" w:line="240" w:lineRule="auto"/>
     </w:pPr>
   </w:style>
-  <w:style w:type="character" w:customStyle="1" w:styleId="FooterChar">
-    <w:name w:val="Footer Char"/>
-    <w:basedOn w:val="DefaultParagraphFont"/>
-    <w:link w:val="Footer"/>
+  <w:style w:type="character" w:customStyle="1" w:styleId="PodnojeChar">
+    <w:name w:val="Podnožje Char"/>
+    <w:basedOn w:val="Zadanifontodlomka"/>
+    <w:link w:val="Podnoje"/>
     <w:uiPriority w:val="99"/>
     <w:rsid w:val="00364D09"/>
   </w:style>
-  <w:style w:type="paragraph" w:styleId="ListParagraph">
+  <w:style w:type="paragraph" w:styleId="Odlomakpopisa">
     <w:name w:val="List Paragraph"/>
     <w:basedOn w:val="Normal"/>
     <w:uiPriority w:val="34"/>
@@ -3568,45 +2820,6 @@
       <w:ind w:left="720"/>
       <w:contextualSpacing/>
     </w:pPr>
-  </w:style>
-  <w:style w:type="paragraph" w:styleId="TOCHeading">
-    <w:name w:val="TOC Heading"/>
-    <w:basedOn w:val="Heading1"/>
-    <w:next w:val="Normal"/>
-    <w:uiPriority w:val="39"/>
-    <w:semiHidden/>
-    <w:unhideWhenUsed/>
-    <w:qFormat/>
-    <w:rsid w:val="007E1ED6"/>
-    <w:pPr>
-      <w:outlineLvl w:val="9"/>
-    </w:pPr>
-    <w:rPr>
-      <w:lang w:val="en-US"/>
-    </w:rPr>
-  </w:style>
-  <w:style w:type="paragraph" w:styleId="TOC1">
-    <w:name w:val="toc 1"/>
-    <w:basedOn w:val="Normal"/>
-    <w:next w:val="Normal"/>
-    <w:autoRedefine/>
-    <w:uiPriority w:val="39"/>
-    <w:unhideWhenUsed/>
-    <w:rsid w:val="007E1ED6"/>
-    <w:pPr>
-      <w:spacing w:after="100"/>
-    </w:pPr>
-  </w:style>
-  <w:style w:type="character" w:styleId="Hyperlink">
-    <w:name w:val="Hyperlink"/>
-    <w:basedOn w:val="DefaultParagraphFont"/>
-    <w:uiPriority w:val="99"/>
-    <w:unhideWhenUsed/>
-    <w:rsid w:val="007E1ED6"/>
-    <w:rPr>
-      <w:color w:val="0000FF" w:themeColor="hyperlink"/>
-      <w:u w:val="single"/>
-    </w:rPr>
   </w:style>
 </w:styles>
 </file>
@@ -3899,7 +3112,7 @@
 </file>
 
 <file path=customXml/itemProps1.xml><?xml version="1.0" encoding="utf-8"?>
-<ds:datastoreItem xmlns:ds="http://schemas.openxmlformats.org/officeDocument/2006/customXml" ds:itemID="{73E0978C-989A-4887-9402-486AF5B0B093}">
+<ds:datastoreItem xmlns:ds="http://schemas.openxmlformats.org/officeDocument/2006/customXml" ds:itemID="{3D2011E0-ED68-4CD0-B241-C44D73E3655C}">
   <ds:schemaRefs>
     <ds:schemaRef ds:uri="http://schemas.openxmlformats.org/officeDocument/2006/bibliography"/>
   </ds:schemaRefs>

</xml_diff>

<commit_message>
Ponovi commit 'Dodaj sadržaj i nazive slika'
Ponovljen je navedeni commit.
</commit_message>
<xml_diff>
--- a/datoteke/Korisnička dokumentacija.docx
+++ b/datoteke/Korisnička dokumentacija.docx
@@ -1,18 +1,699 @@
 
 <file path=word/document.xml><?xml version="1.0" encoding="utf-8"?>
-<w:document xmlns:wpc="http://schemas.microsoft.com/office/word/2010/wordprocessingCanvas" xmlns:cx="http://schemas.microsoft.com/office/drawing/2014/chartex" xmlns:cx1="http://schemas.microsoft.com/office/drawing/2015/9/8/chartex" xmlns:cx2="http://schemas.microsoft.com/office/drawing/2015/10/21/chartex" xmlns:cx3="http://schemas.microsoft.com/office/drawing/2016/5/9/chartex" xmlns:cx4="http://schemas.microsoft.com/office/drawing/2016/5/10/chartex" xmlns:cx5="http://schemas.microsoft.com/office/drawing/2016/5/11/chartex" xmlns:cx6="http://schemas.microsoft.com/office/drawing/2016/5/12/chartex" xmlns:cx7="http://schemas.microsoft.com/office/drawing/2016/5/13/chartex" xmlns:cx8="http://schemas.microsoft.com/office/drawing/2016/5/14/chartex" xmlns:mc="http://schemas.openxmlformats.org/markup-compatibility/2006" xmlns:aink="http://schemas.microsoft.com/office/drawing/2016/ink" xmlns:am3d="http://schemas.microsoft.com/office/drawing/2017/model3d" xmlns:o="urn:schemas-microsoft-com:office:office" xmlns:r="http://schemas.openxmlformats.org/officeDocument/2006/relationships" xmlns:m="http://schemas.openxmlformats.org/officeDocument/2006/math" xmlns:v="urn:schemas-microsoft-com:vml" xmlns:wp14="http://schemas.microsoft.com/office/word/2010/wordprocessingDrawing" xmlns:wp="http://schemas.openxmlformats.org/drawingml/2006/wordprocessingDrawing" xmlns:w10="urn:schemas-microsoft-com:office:word" xmlns:w="http://schemas.openxmlformats.org/wordprocessingml/2006/main" xmlns:w14="http://schemas.microsoft.com/office/word/2010/wordml" xmlns:w15="http://schemas.microsoft.com/office/word/2012/wordml" xmlns:w16cid="http://schemas.microsoft.com/office/word/2016/wordml/cid" xmlns:w16se="http://schemas.microsoft.com/office/word/2015/wordml/symex" xmlns:wpg="http://schemas.microsoft.com/office/word/2010/wordprocessingGroup" xmlns:wpi="http://schemas.microsoft.com/office/word/2010/wordprocessingInk" xmlns:wne="http://schemas.microsoft.com/office/word/2006/wordml" xmlns:wps="http://schemas.microsoft.com/office/word/2010/wordprocessingShape" mc:Ignorable="w14 w15 w16se w16cid wp14">
+<w:document xmlns:ve="http://schemas.openxmlformats.org/markup-compatibility/2006" xmlns:o="urn:schemas-microsoft-com:office:office" xmlns:r="http://schemas.openxmlformats.org/officeDocument/2006/relationships" xmlns:m="http://schemas.openxmlformats.org/officeDocument/2006/math" xmlns:v="urn:schemas-microsoft-com:vml" xmlns:wp="http://schemas.openxmlformats.org/drawingml/2006/wordprocessingDrawing" xmlns:w10="urn:schemas-microsoft-com:office:word" xmlns:w="http://schemas.openxmlformats.org/wordprocessingml/2006/main" xmlns:wne="http://schemas.microsoft.com/office/word/2006/wordml">
   <w:body>
-    <w:p>
-      <w:pPr>
-        <w:pStyle w:val="Naslov1"/>
+    <w:sdt>
+      <w:sdtPr>
+        <w:id w:val="191146235"/>
+        <w:docPartObj>
+          <w:docPartGallery w:val="Table of Contents"/>
+          <w:docPartUnique/>
+        </w:docPartObj>
+      </w:sdtPr>
+      <w:sdtEndPr>
+        <w:rPr>
+          <w:rFonts w:ascii="Times New Roman" w:eastAsiaTheme="minorHAnsi" w:hAnsi="Times New Roman" w:cs="Times New Roman"/>
+          <w:b w:val="0"/>
+          <w:bCs w:val="0"/>
+          <w:color w:val="auto"/>
+          <w:sz w:val="24"/>
+          <w:szCs w:val="22"/>
+          <w:lang w:val="hr-HR"/>
+        </w:rPr>
+      </w:sdtEndPr>
+      <w:sdtContent>
+        <w:p>
+          <w:pPr>
+            <w:pStyle w:val="TOCHeading"/>
+          </w:pPr>
+          <w:r>
+            <w:rPr>
+              <w:lang w:val="hr-HR"/>
+            </w:rPr>
+            <w:t>Sadržaj</w:t>
+          </w:r>
+        </w:p>
+        <w:p>
+          <w:pPr>
+            <w:pStyle w:val="TOC1"/>
+            <w:tabs>
+              <w:tab w:val="left" w:pos="440"/>
+              <w:tab w:val="right" w:leader="dot" w:pos="9350"/>
+            </w:tabs>
+            <w:rPr>
+              <w:rFonts w:asciiTheme="minorHAnsi" w:eastAsiaTheme="minorEastAsia" w:hAnsiTheme="minorHAnsi" w:cstheme="minorBidi"/>
+              <w:noProof/>
+              <w:sz w:val="22"/>
+              <w:lang w:val="en-US"/>
+            </w:rPr>
+          </w:pPr>
+          <w:r>
+            <w:fldChar w:fldCharType="begin"/>
+          </w:r>
+          <w:r>
+            <w:instrText xml:space="preserve"> TOC \o "1-3" \h \z \u </w:instrText>
+          </w:r>
+          <w:r>
+            <w:fldChar w:fldCharType="separate"/>
+          </w:r>
+          <w:hyperlink w:anchor="_Toc517703079" w:history="1">
+            <w:r>
+              <w:rPr>
+                <w:rStyle w:val="Hyperlink"/>
+                <w:noProof/>
+              </w:rPr>
+              <w:t>1.</w:t>
+            </w:r>
+            <w:r>
+              <w:rPr>
+                <w:rFonts w:asciiTheme="minorHAnsi" w:eastAsiaTheme="minorEastAsia" w:hAnsiTheme="minorHAnsi" w:cstheme="minorBidi"/>
+                <w:noProof/>
+                <w:sz w:val="22"/>
+                <w:lang w:val="en-US"/>
+              </w:rPr>
+              <w:tab/>
+            </w:r>
+            <w:r>
+              <w:rPr>
+                <w:rStyle w:val="Hyperlink"/>
+                <w:noProof/>
+              </w:rPr>
+              <w:t>Prijava</w:t>
+            </w:r>
+            <w:r>
+              <w:rPr>
+                <w:noProof/>
+                <w:webHidden/>
+              </w:rPr>
+              <w:tab/>
+            </w:r>
+            <w:r>
+              <w:rPr>
+                <w:noProof/>
+                <w:webHidden/>
+              </w:rPr>
+              <w:fldChar w:fldCharType="begin"/>
+            </w:r>
+            <w:r>
+              <w:rPr>
+                <w:noProof/>
+                <w:webHidden/>
+              </w:rPr>
+              <w:instrText xml:space="preserve"> PAGEREF _Toc517703079 \h </w:instrText>
+            </w:r>
+            <w:r>
+              <w:rPr>
+                <w:noProof/>
+                <w:webHidden/>
+              </w:rPr>
+            </w:r>
+            <w:r>
+              <w:rPr>
+                <w:noProof/>
+                <w:webHidden/>
+              </w:rPr>
+              <w:fldChar w:fldCharType="separate"/>
+            </w:r>
+            <w:r>
+              <w:rPr>
+                <w:noProof/>
+                <w:webHidden/>
+              </w:rPr>
+              <w:t>2</w:t>
+            </w:r>
+            <w:r>
+              <w:rPr>
+                <w:noProof/>
+                <w:webHidden/>
+              </w:rPr>
+              <w:fldChar w:fldCharType="end"/>
+            </w:r>
+          </w:hyperlink>
+        </w:p>
+        <w:p>
+          <w:pPr>
+            <w:pStyle w:val="TOC1"/>
+            <w:tabs>
+              <w:tab w:val="left" w:pos="440"/>
+              <w:tab w:val="right" w:leader="dot" w:pos="9350"/>
+            </w:tabs>
+            <w:rPr>
+              <w:rFonts w:asciiTheme="minorHAnsi" w:eastAsiaTheme="minorEastAsia" w:hAnsiTheme="minorHAnsi" w:cstheme="minorBidi"/>
+              <w:noProof/>
+              <w:sz w:val="22"/>
+              <w:lang w:val="en-US"/>
+            </w:rPr>
+          </w:pPr>
+          <w:hyperlink w:anchor="_Toc517703080" w:history="1">
+            <w:r>
+              <w:rPr>
+                <w:rStyle w:val="Hyperlink"/>
+                <w:noProof/>
+              </w:rPr>
+              <w:t>2.</w:t>
+            </w:r>
+            <w:r>
+              <w:rPr>
+                <w:rFonts w:asciiTheme="minorHAnsi" w:eastAsiaTheme="minorEastAsia" w:hAnsiTheme="minorHAnsi" w:cstheme="minorBidi"/>
+                <w:noProof/>
+                <w:sz w:val="22"/>
+                <w:lang w:val="en-US"/>
+              </w:rPr>
+              <w:tab/>
+            </w:r>
+            <w:r>
+              <w:rPr>
+                <w:rStyle w:val="Hyperlink"/>
+                <w:noProof/>
+              </w:rPr>
+              <w:t>Proizvodi</w:t>
+            </w:r>
+            <w:r>
+              <w:rPr>
+                <w:noProof/>
+                <w:webHidden/>
+              </w:rPr>
+              <w:tab/>
+            </w:r>
+            <w:r>
+              <w:rPr>
+                <w:noProof/>
+                <w:webHidden/>
+              </w:rPr>
+              <w:fldChar w:fldCharType="begin"/>
+            </w:r>
+            <w:r>
+              <w:rPr>
+                <w:noProof/>
+                <w:webHidden/>
+              </w:rPr>
+              <w:instrText xml:space="preserve"> PAGEREF _Toc517703080 \h </w:instrText>
+            </w:r>
+            <w:r>
+              <w:rPr>
+                <w:noProof/>
+                <w:webHidden/>
+              </w:rPr>
+            </w:r>
+            <w:r>
+              <w:rPr>
+                <w:noProof/>
+                <w:webHidden/>
+              </w:rPr>
+              <w:fldChar w:fldCharType="separate"/>
+            </w:r>
+            <w:r>
+              <w:rPr>
+                <w:noProof/>
+                <w:webHidden/>
+              </w:rPr>
+              <w:t>4</w:t>
+            </w:r>
+            <w:r>
+              <w:rPr>
+                <w:noProof/>
+                <w:webHidden/>
+              </w:rPr>
+              <w:fldChar w:fldCharType="end"/>
+            </w:r>
+          </w:hyperlink>
+        </w:p>
+        <w:p>
+          <w:pPr>
+            <w:pStyle w:val="TOC1"/>
+            <w:tabs>
+              <w:tab w:val="left" w:pos="440"/>
+              <w:tab w:val="right" w:leader="dot" w:pos="9350"/>
+            </w:tabs>
+            <w:rPr>
+              <w:rFonts w:asciiTheme="minorHAnsi" w:eastAsiaTheme="minorEastAsia" w:hAnsiTheme="minorHAnsi" w:cstheme="minorBidi"/>
+              <w:noProof/>
+              <w:sz w:val="22"/>
+              <w:lang w:val="en-US"/>
+            </w:rPr>
+          </w:pPr>
+          <w:hyperlink w:anchor="_Toc517703081" w:history="1">
+            <w:r>
+              <w:rPr>
+                <w:rStyle w:val="Hyperlink"/>
+                <w:noProof/>
+              </w:rPr>
+              <w:t>3.</w:t>
+            </w:r>
+            <w:r>
+              <w:rPr>
+                <w:rFonts w:asciiTheme="minorHAnsi" w:eastAsiaTheme="minorEastAsia" w:hAnsiTheme="minorHAnsi" w:cstheme="minorBidi"/>
+                <w:noProof/>
+                <w:sz w:val="22"/>
+                <w:lang w:val="en-US"/>
+              </w:rPr>
+              <w:tab/>
+            </w:r>
+            <w:r>
+              <w:rPr>
+                <w:rStyle w:val="Hyperlink"/>
+                <w:noProof/>
+              </w:rPr>
+              <w:t>Površine</w:t>
+            </w:r>
+            <w:r>
+              <w:rPr>
+                <w:noProof/>
+                <w:webHidden/>
+              </w:rPr>
+              <w:tab/>
+            </w:r>
+            <w:r>
+              <w:rPr>
+                <w:noProof/>
+                <w:webHidden/>
+              </w:rPr>
+              <w:fldChar w:fldCharType="begin"/>
+            </w:r>
+            <w:r>
+              <w:rPr>
+                <w:noProof/>
+                <w:webHidden/>
+              </w:rPr>
+              <w:instrText xml:space="preserve"> PAGEREF _Toc517703081 \h </w:instrText>
+            </w:r>
+            <w:r>
+              <w:rPr>
+                <w:noProof/>
+                <w:webHidden/>
+              </w:rPr>
+            </w:r>
+            <w:r>
+              <w:rPr>
+                <w:noProof/>
+                <w:webHidden/>
+              </w:rPr>
+              <w:fldChar w:fldCharType="separate"/>
+            </w:r>
+            <w:r>
+              <w:rPr>
+                <w:noProof/>
+                <w:webHidden/>
+              </w:rPr>
+              <w:t>6</w:t>
+            </w:r>
+            <w:r>
+              <w:rPr>
+                <w:noProof/>
+                <w:webHidden/>
+              </w:rPr>
+              <w:fldChar w:fldCharType="end"/>
+            </w:r>
+          </w:hyperlink>
+        </w:p>
+        <w:p>
+          <w:pPr>
+            <w:pStyle w:val="TOC1"/>
+            <w:tabs>
+              <w:tab w:val="left" w:pos="440"/>
+              <w:tab w:val="right" w:leader="dot" w:pos="9350"/>
+            </w:tabs>
+            <w:rPr>
+              <w:rFonts w:asciiTheme="minorHAnsi" w:eastAsiaTheme="minorEastAsia" w:hAnsiTheme="minorHAnsi" w:cstheme="minorBidi"/>
+              <w:noProof/>
+              <w:sz w:val="22"/>
+              <w:lang w:val="en-US"/>
+            </w:rPr>
+          </w:pPr>
+          <w:hyperlink w:anchor="_Toc517703082" w:history="1">
+            <w:r>
+              <w:rPr>
+                <w:rStyle w:val="Hyperlink"/>
+                <w:noProof/>
+              </w:rPr>
+              <w:t>4.</w:t>
+            </w:r>
+            <w:r>
+              <w:rPr>
+                <w:rFonts w:asciiTheme="minorHAnsi" w:eastAsiaTheme="minorEastAsia" w:hAnsiTheme="minorHAnsi" w:cstheme="minorBidi"/>
+                <w:noProof/>
+                <w:sz w:val="22"/>
+                <w:lang w:val="en-US"/>
+              </w:rPr>
+              <w:tab/>
+            </w:r>
+            <w:r>
+              <w:rPr>
+                <w:rStyle w:val="Hyperlink"/>
+                <w:noProof/>
+              </w:rPr>
+              <w:t>Zaštita</w:t>
+            </w:r>
+            <w:r>
+              <w:rPr>
+                <w:noProof/>
+                <w:webHidden/>
+              </w:rPr>
+              <w:tab/>
+            </w:r>
+            <w:r>
+              <w:rPr>
+                <w:noProof/>
+                <w:webHidden/>
+              </w:rPr>
+              <w:fldChar w:fldCharType="begin"/>
+            </w:r>
+            <w:r>
+              <w:rPr>
+                <w:noProof/>
+                <w:webHidden/>
+              </w:rPr>
+              <w:instrText xml:space="preserve"> PAGEREF _Toc517703082 \h </w:instrText>
+            </w:r>
+            <w:r>
+              <w:rPr>
+                <w:noProof/>
+                <w:webHidden/>
+              </w:rPr>
+            </w:r>
+            <w:r>
+              <w:rPr>
+                <w:noProof/>
+                <w:webHidden/>
+              </w:rPr>
+              <w:fldChar w:fldCharType="separate"/>
+            </w:r>
+            <w:r>
+              <w:rPr>
+                <w:noProof/>
+                <w:webHidden/>
+              </w:rPr>
+              <w:t>8</w:t>
+            </w:r>
+            <w:r>
+              <w:rPr>
+                <w:noProof/>
+                <w:webHidden/>
+              </w:rPr>
+              <w:fldChar w:fldCharType="end"/>
+            </w:r>
+          </w:hyperlink>
+        </w:p>
+        <w:p>
+          <w:pPr>
+            <w:pStyle w:val="TOC1"/>
+            <w:tabs>
+              <w:tab w:val="left" w:pos="440"/>
+              <w:tab w:val="right" w:leader="dot" w:pos="9350"/>
+            </w:tabs>
+            <w:rPr>
+              <w:rFonts w:asciiTheme="minorHAnsi" w:eastAsiaTheme="minorEastAsia" w:hAnsiTheme="minorHAnsi" w:cstheme="minorBidi"/>
+              <w:noProof/>
+              <w:sz w:val="22"/>
+              <w:lang w:val="en-US"/>
+            </w:rPr>
+          </w:pPr>
+          <w:hyperlink w:anchor="_Toc517703083" w:history="1">
+            <w:r>
+              <w:rPr>
+                <w:rStyle w:val="Hyperlink"/>
+                <w:noProof/>
+              </w:rPr>
+              <w:t>5.</w:t>
+            </w:r>
+            <w:r>
+              <w:rPr>
+                <w:rFonts w:asciiTheme="minorHAnsi" w:eastAsiaTheme="minorEastAsia" w:hAnsiTheme="minorHAnsi" w:cstheme="minorBidi"/>
+                <w:noProof/>
+                <w:sz w:val="22"/>
+                <w:lang w:val="en-US"/>
+              </w:rPr>
+              <w:tab/>
+            </w:r>
+            <w:r>
+              <w:rPr>
+                <w:rStyle w:val="Hyperlink"/>
+                <w:noProof/>
+              </w:rPr>
+              <w:t>Sadnja</w:t>
+            </w:r>
+            <w:r>
+              <w:rPr>
+                <w:noProof/>
+                <w:webHidden/>
+              </w:rPr>
+              <w:tab/>
+            </w:r>
+            <w:r>
+              <w:rPr>
+                <w:noProof/>
+                <w:webHidden/>
+              </w:rPr>
+              <w:fldChar w:fldCharType="begin"/>
+            </w:r>
+            <w:r>
+              <w:rPr>
+                <w:noProof/>
+                <w:webHidden/>
+              </w:rPr>
+              <w:instrText xml:space="preserve"> PAGEREF _Toc517703083 \h </w:instrText>
+            </w:r>
+            <w:r>
+              <w:rPr>
+                <w:noProof/>
+                <w:webHidden/>
+              </w:rPr>
+            </w:r>
+            <w:r>
+              <w:rPr>
+                <w:noProof/>
+                <w:webHidden/>
+              </w:rPr>
+              <w:fldChar w:fldCharType="separate"/>
+            </w:r>
+            <w:r>
+              <w:rPr>
+                <w:noProof/>
+                <w:webHidden/>
+              </w:rPr>
+              <w:t>10</w:t>
+            </w:r>
+            <w:r>
+              <w:rPr>
+                <w:noProof/>
+                <w:webHidden/>
+              </w:rPr>
+              <w:fldChar w:fldCharType="end"/>
+            </w:r>
+          </w:hyperlink>
+        </w:p>
+        <w:p>
+          <w:pPr>
+            <w:pStyle w:val="TOC1"/>
+            <w:tabs>
+              <w:tab w:val="left" w:pos="440"/>
+              <w:tab w:val="right" w:leader="dot" w:pos="9350"/>
+            </w:tabs>
+            <w:rPr>
+              <w:rFonts w:asciiTheme="minorHAnsi" w:eastAsiaTheme="minorEastAsia" w:hAnsiTheme="minorHAnsi" w:cstheme="minorBidi"/>
+              <w:noProof/>
+              <w:sz w:val="22"/>
+              <w:lang w:val="en-US"/>
+            </w:rPr>
+          </w:pPr>
+          <w:hyperlink w:anchor="_Toc517703084" w:history="1">
+            <w:r>
+              <w:rPr>
+                <w:rStyle w:val="Hyperlink"/>
+                <w:noProof/>
+              </w:rPr>
+              <w:t>6.</w:t>
+            </w:r>
+            <w:r>
+              <w:rPr>
+                <w:rFonts w:asciiTheme="minorHAnsi" w:eastAsiaTheme="minorEastAsia" w:hAnsiTheme="minorHAnsi" w:cstheme="minorBidi"/>
+                <w:noProof/>
+                <w:sz w:val="22"/>
+                <w:lang w:val="en-US"/>
+              </w:rPr>
+              <w:tab/>
+            </w:r>
+            <w:r>
+              <w:rPr>
+                <w:rStyle w:val="Hyperlink"/>
+                <w:noProof/>
+              </w:rPr>
+              <w:t>Navodnjavanje</w:t>
+            </w:r>
+            <w:r>
+              <w:rPr>
+                <w:noProof/>
+                <w:webHidden/>
+              </w:rPr>
+              <w:tab/>
+            </w:r>
+            <w:r>
+              <w:rPr>
+                <w:noProof/>
+                <w:webHidden/>
+              </w:rPr>
+              <w:fldChar w:fldCharType="begin"/>
+            </w:r>
+            <w:r>
+              <w:rPr>
+                <w:noProof/>
+                <w:webHidden/>
+              </w:rPr>
+              <w:instrText xml:space="preserve"> PAGEREF _Toc517703084 \h </w:instrText>
+            </w:r>
+            <w:r>
+              <w:rPr>
+                <w:noProof/>
+                <w:webHidden/>
+              </w:rPr>
+            </w:r>
+            <w:r>
+              <w:rPr>
+                <w:noProof/>
+                <w:webHidden/>
+              </w:rPr>
+              <w:fldChar w:fldCharType="separate"/>
+            </w:r>
+            <w:r>
+              <w:rPr>
+                <w:noProof/>
+                <w:webHidden/>
+              </w:rPr>
+              <w:t>12</w:t>
+            </w:r>
+            <w:r>
+              <w:rPr>
+                <w:noProof/>
+                <w:webHidden/>
+              </w:rPr>
+              <w:fldChar w:fldCharType="end"/>
+            </w:r>
+          </w:hyperlink>
+        </w:p>
+        <w:p>
+          <w:pPr>
+            <w:pStyle w:val="TOC1"/>
+            <w:tabs>
+              <w:tab w:val="left" w:pos="440"/>
+              <w:tab w:val="right" w:leader="dot" w:pos="9350"/>
+            </w:tabs>
+            <w:rPr>
+              <w:rFonts w:asciiTheme="minorHAnsi" w:eastAsiaTheme="minorEastAsia" w:hAnsiTheme="minorHAnsi" w:cstheme="minorBidi"/>
+              <w:noProof/>
+              <w:sz w:val="22"/>
+              <w:lang w:val="en-US"/>
+            </w:rPr>
+          </w:pPr>
+          <w:hyperlink w:anchor="_Toc517703085" w:history="1">
+            <w:r>
+              <w:rPr>
+                <w:rStyle w:val="Hyperlink"/>
+                <w:noProof/>
+              </w:rPr>
+              <w:t>7.</w:t>
+            </w:r>
+            <w:r>
+              <w:rPr>
+                <w:rFonts w:asciiTheme="minorHAnsi" w:eastAsiaTheme="minorEastAsia" w:hAnsiTheme="minorHAnsi" w:cstheme="minorBidi"/>
+                <w:noProof/>
+                <w:sz w:val="22"/>
+                <w:lang w:val="en-US"/>
+              </w:rPr>
+              <w:tab/>
+            </w:r>
+            <w:r>
+              <w:rPr>
+                <w:rStyle w:val="Hyperlink"/>
+                <w:noProof/>
+              </w:rPr>
+              <w:t>Prskanje</w:t>
+            </w:r>
+            <w:r>
+              <w:rPr>
+                <w:noProof/>
+                <w:webHidden/>
+              </w:rPr>
+              <w:tab/>
+            </w:r>
+            <w:r>
+              <w:rPr>
+                <w:noProof/>
+                <w:webHidden/>
+              </w:rPr>
+              <w:fldChar w:fldCharType="begin"/>
+            </w:r>
+            <w:r>
+              <w:rPr>
+                <w:noProof/>
+                <w:webHidden/>
+              </w:rPr>
+              <w:instrText xml:space="preserve"> PAGEREF _Toc517703085 \h </w:instrText>
+            </w:r>
+            <w:r>
+              <w:rPr>
+                <w:noProof/>
+                <w:webHidden/>
+              </w:rPr>
+            </w:r>
+            <w:r>
+              <w:rPr>
+                <w:noProof/>
+                <w:webHidden/>
+              </w:rPr>
+              <w:fldChar w:fldCharType="separate"/>
+            </w:r>
+            <w:r>
+              <w:rPr>
+                <w:noProof/>
+                <w:webHidden/>
+              </w:rPr>
+              <w:t>14</w:t>
+            </w:r>
+            <w:r>
+              <w:rPr>
+                <w:noProof/>
+                <w:webHidden/>
+              </w:rPr>
+              <w:fldChar w:fldCharType="end"/>
+            </w:r>
+          </w:hyperlink>
+        </w:p>
+        <w:p>
+          <w:r>
+            <w:fldChar w:fldCharType="end"/>
+          </w:r>
+        </w:p>
+      </w:sdtContent>
+    </w:sdt>
+    <w:p>
+      <w:pPr>
+        <w:rPr>
+          <w:rFonts w:asciiTheme="majorHAnsi" w:eastAsiaTheme="majorEastAsia" w:hAnsiTheme="majorHAnsi" w:cstheme="majorBidi"/>
+          <w:b/>
+          <w:bCs/>
+          <w:color w:val="365F91" w:themeColor="accent1" w:themeShade="BF"/>
+          <w:sz w:val="28"/>
+          <w:szCs w:val="28"/>
+        </w:rPr>
+      </w:pPr>
+      <w:r>
+        <w:br w:type="page"/>
+      </w:r>
+    </w:p>
+    <w:p>
+      <w:pPr>
+        <w:pStyle w:val="Heading1"/>
         <w:numPr>
           <w:ilvl w:val="0"/>
           <w:numId w:val="3"/>
         </w:numPr>
       </w:pPr>
-      <w:r>
+      <w:bookmarkStart w:id="0" w:name="_Toc517703079"/>
+      <w:r>
+        <w:lastRenderedPageBreak/>
         <w:t>Prijava</w:t>
       </w:r>
+      <w:bookmarkEnd w:id="0"/>
     </w:p>
     <w:p>
       <w:pPr>
@@ -25,15 +706,16 @@
     </w:p>
     <w:p>
       <w:pPr>
+        <w:keepNext/>
         <w:jc w:val="center"/>
       </w:pPr>
       <w:r>
         <w:rPr>
           <w:noProof/>
-          <w:lang w:eastAsia="hr-HR"/>
+          <w:lang w:val="en-US"/>
         </w:rPr>
         <w:drawing>
-          <wp:inline distT="0" distB="0" distL="0" distR="0" wp14:anchorId="3673A6E9" wp14:editId="0DD6FBB5">
+          <wp:inline distT="0" distB="0" distL="0" distR="0">
             <wp:extent cx="3439005" cy="2114845"/>
             <wp:effectExtent l="19050" t="0" r="9045" b="0"/>
             <wp:docPr id="1" name="Picture 0" descr="prijava.png"/>
@@ -71,6 +753,26 @@
     </w:p>
     <w:p>
       <w:pPr>
+        <w:pStyle w:val="Caption"/>
+        <w:jc w:val="center"/>
+      </w:pPr>
+      <w:r>
+        <w:t xml:space="preserve">Slika </w:t>
+      </w:r>
+      <w:fldSimple w:instr=" SEQ Slika \* ARABIC ">
+        <w:r>
+          <w:rPr>
+            <w:noProof/>
+          </w:rPr>
+          <w:t>1</w:t>
+        </w:r>
+      </w:fldSimple>
+      <w:r>
+        <w:t xml:space="preserve"> Forma za prijavu</w:t>
+      </w:r>
+    </w:p>
+    <w:p>
+      <w:pPr>
         <w:spacing w:line="360" w:lineRule="auto"/>
         <w:jc w:val="both"/>
       </w:pPr>
@@ -80,16 +782,18 @@
     </w:p>
     <w:p>
       <w:pPr>
+        <w:keepNext/>
         <w:spacing w:line="360" w:lineRule="auto"/>
         <w:jc w:val="center"/>
       </w:pPr>
       <w:r>
         <w:rPr>
           <w:noProof/>
-          <w:lang w:eastAsia="hr-HR"/>
+          <w:lang w:val="en-US"/>
         </w:rPr>
+        <w:lastRenderedPageBreak/>
         <w:drawing>
-          <wp:inline distT="0" distB="0" distL="0" distR="0" wp14:anchorId="0B83180A" wp14:editId="3F3DDD79">
+          <wp:inline distT="0" distB="0" distL="0" distR="0">
             <wp:extent cx="5559061" cy="3317358"/>
             <wp:effectExtent l="19050" t="0" r="3539" b="0"/>
             <wp:docPr id="3" name="Picture 2" descr="pregled_djelatnici.png"/>
@@ -127,26 +831,46 @@
     </w:p>
     <w:p>
       <w:pPr>
+        <w:pStyle w:val="Caption"/>
+        <w:jc w:val="center"/>
+      </w:pPr>
+      <w:r>
+        <w:t xml:space="preserve">Slika </w:t>
+      </w:r>
+      <w:fldSimple w:instr=" SEQ Slika \* ARABIC ">
+        <w:r>
+          <w:rPr>
+            <w:noProof/>
+          </w:rPr>
+          <w:t>2</w:t>
+        </w:r>
+      </w:fldSimple>
+      <w:r>
+        <w:t xml:space="preserve"> Pregled djelatnika</w:t>
+      </w:r>
+    </w:p>
+    <w:p>
+      <w:pPr>
         <w:spacing w:line="360" w:lineRule="auto"/>
         <w:jc w:val="both"/>
       </w:pPr>
       <w:r>
-        <w:lastRenderedPageBreak/>
         <w:t>Klikom na gumb 'Unos djelatnika' ili 'Ažuriraj' otvara se forma kao na slici ispod. Administrator popunjava formu podacima o djelatniku: ime, prezime, broj telefona te email i lozinku s kojima se vrši prijava. Prilikom ažuriranja, lozinku nije moguće vidjeti ni mijenjati.</w:t>
       </w:r>
     </w:p>
     <w:p>
       <w:pPr>
+        <w:keepNext/>
         <w:spacing w:line="360" w:lineRule="auto"/>
         <w:jc w:val="center"/>
       </w:pPr>
       <w:r>
         <w:rPr>
           <w:noProof/>
-          <w:lang w:eastAsia="hr-HR"/>
+          <w:lang w:val="en-US"/>
         </w:rPr>
         <w:drawing>
-          <wp:inline distT="0" distB="0" distL="0" distR="0" wp14:anchorId="43663A62" wp14:editId="43DA89C2">
+          <wp:inline distT="0" distB="0" distL="0" distR="0">
             <wp:extent cx="3943901" cy="2715004"/>
             <wp:effectExtent l="19050" t="0" r="0" b="0"/>
             <wp:docPr id="4" name="Picture 3" descr="unos_djelatnici.png"/>
@@ -183,22 +907,44 @@
       </w:r>
     </w:p>
     <w:p>
+      <w:pPr>
+        <w:pStyle w:val="Caption"/>
+        <w:jc w:val="center"/>
+      </w:pPr>
+      <w:r>
+        <w:t xml:space="preserve">Slika </w:t>
+      </w:r>
+      <w:fldSimple w:instr=" SEQ Slika \* ARABIC ">
+        <w:r>
+          <w:rPr>
+            <w:noProof/>
+          </w:rPr>
+          <w:t>3</w:t>
+        </w:r>
+      </w:fldSimple>
+      <w:r>
+        <w:t xml:space="preserve"> Unos djelatnika</w:t>
+      </w:r>
+    </w:p>
+    <w:p>
       <w:r>
         <w:br w:type="page"/>
       </w:r>
     </w:p>
     <w:p>
       <w:pPr>
-        <w:pStyle w:val="Naslov1"/>
+        <w:pStyle w:val="Heading1"/>
         <w:numPr>
           <w:ilvl w:val="0"/>
           <w:numId w:val="3"/>
         </w:numPr>
       </w:pPr>
+      <w:bookmarkStart w:id="1" w:name="_Toc517703080"/>
       <w:r>
         <w:lastRenderedPageBreak/>
         <w:t>Proizvodi</w:t>
       </w:r>
+      <w:bookmarkEnd w:id="1"/>
     </w:p>
     <w:p>
       <w:pPr>
@@ -212,11 +958,12 @@
     </w:p>
     <w:p>
       <w:pPr>
+        <w:keepNext/>
         <w:spacing w:line="360" w:lineRule="auto"/>
         <w:jc w:val="center"/>
       </w:pPr>
       <w:r>
-        <w:pict w14:anchorId="31E3AE3F">
+        <w:pict>
           <v:shapetype id="_x0000_t75" coordsize="21600,21600" o:spt="75" o:preferrelative="t" path="m@4@5l@4@11@9@11@9@5xe" filled="f" stroked="f">
             <v:stroke joinstyle="miter"/>
             <v:formulas>
@@ -236,13 +983,30 @@
             <v:path o:extrusionok="f" gradientshapeok="t" o:connecttype="rect"/>
             <o:lock v:ext="edit" aspectratio="t"/>
           </v:shapetype>
-          <v:shape id="_x0000_i1025" type="#_x0000_t75" style="width:470.4pt;height:303pt">
+          <v:shape id="_x0000_i1025" type="#_x0000_t75" style="width:470.25pt;height:303pt">
             <v:imagedata r:id="rId11" o:title="Screenshot_4"/>
           </v:shape>
         </w:pict>
       </w:r>
-      <w:r>
-        <w:t>Slika: Prikaz proizvoda</w:t>
+    </w:p>
+    <w:p>
+      <w:pPr>
+        <w:pStyle w:val="Caption"/>
+        <w:jc w:val="center"/>
+      </w:pPr>
+      <w:r>
+        <w:t xml:space="preserve">Slika </w:t>
+      </w:r>
+      <w:fldSimple w:instr=" SEQ Slika \* ARABIC ">
+        <w:r>
+          <w:rPr>
+            <w:noProof/>
+          </w:rPr>
+          <w:t>4</w:t>
+        </w:r>
+      </w:fldSimple>
+      <w:r>
+        <w:t xml:space="preserve"> Pregled proizvoda</w:t>
       </w:r>
     </w:p>
     <w:p>
@@ -292,33 +1056,56 @@
     </w:p>
     <w:p>
       <w:pPr>
+        <w:keepNext/>
         <w:spacing w:line="360" w:lineRule="auto"/>
         <w:ind w:firstLine="360"/>
         <w:jc w:val="center"/>
       </w:pPr>
       <w:r>
-        <w:pict w14:anchorId="06A06767">
-          <v:shape id="_x0000_i1026" type="#_x0000_t75" style="width:223.8pt;height:129.6pt">
+        <w:pict>
+          <v:shape id="_x0000_i1026" type="#_x0000_t75" style="width:223.5pt;height:129.75pt">
             <v:imagedata r:id="rId12" o:title="Screenshot_5"/>
           </v:shape>
         </w:pict>
       </w:r>
-      <w:r>
-        <w:br/>
-        <w:t>Slika: Unos proizvoda</w:t>
-      </w:r>
-    </w:p>
-    <w:p>
-      <w:pPr>
-        <w:pStyle w:val="Naslov1"/>
+    </w:p>
+    <w:p>
+      <w:pPr>
+        <w:pStyle w:val="Caption"/>
+        <w:jc w:val="center"/>
+      </w:pPr>
+      <w:r>
+        <w:t xml:space="preserve">Slika </w:t>
+      </w:r>
+      <w:fldSimple w:instr=" SEQ Slika \* ARABIC ">
+        <w:r>
+          <w:rPr>
+            <w:noProof/>
+          </w:rPr>
+          <w:t>5</w:t>
+        </w:r>
+      </w:fldSimple>
+      <w:r>
+        <w:t xml:space="preserve"> Unos proizvoda</w:t>
+      </w:r>
+      <w:r>
+        <w:br w:type="page"/>
+      </w:r>
+    </w:p>
+    <w:p>
+      <w:pPr>
+        <w:pStyle w:val="Heading1"/>
         <w:numPr>
           <w:ilvl w:val="0"/>
           <w:numId w:val="3"/>
         </w:numPr>
       </w:pPr>
-      <w:r>
+      <w:bookmarkStart w:id="2" w:name="_Toc517703081"/>
+      <w:r>
+        <w:lastRenderedPageBreak/>
         <w:t>Površine</w:t>
       </w:r>
+      <w:bookmarkEnd w:id="2"/>
     </w:p>
     <w:p>
       <w:pPr>
@@ -333,15 +1120,7 @@
         <w:t xml:space="preserve"> na tabu „Površine“</w:t>
       </w:r>
       <w:r>
-        <w:t xml:space="preserve">. Na prikazu površina nalazi se tablica sa popisom unesenih površina, padajući izbornik na temelju kojeg se površine mogu sortirati prema namjeni. Pritiskom na tipku F2 ili klikom na </w:t>
-      </w:r>
-      <w:proofErr w:type="spellStart"/>
-      <w:r>
-        <w:t>tab</w:t>
-      </w:r>
-      <w:proofErr w:type="spellEnd"/>
-      <w:r>
-        <w:t xml:space="preserve"> </w:t>
+        <w:t xml:space="preserve">. Na prikazu površina nalazi se tablica sa popisom unesenih površina, padajući izbornik na temelju kojeg se površine mogu sortirati prema namjeni. Pritiskom na tipku F2 ili klikom na tab </w:t>
       </w:r>
       <w:r>
         <w:t>„</w:t>
@@ -358,16 +1137,17 @@
     </w:p>
     <w:p>
       <w:pPr>
+        <w:keepNext/>
         <w:spacing w:line="360" w:lineRule="auto"/>
         <w:jc w:val="both"/>
       </w:pPr>
       <w:r>
         <w:rPr>
           <w:noProof/>
+          <w:lang w:val="en-US"/>
         </w:rPr>
-        <w:lastRenderedPageBreak/>
         <w:drawing>
-          <wp:inline distT="0" distB="0" distL="0" distR="0" wp14:anchorId="52AB9CF4" wp14:editId="1CB121DF">
+          <wp:inline distT="0" distB="0" distL="0" distR="0">
             <wp:extent cx="6118860" cy="3949521"/>
             <wp:effectExtent l="0" t="0" r="0" b="0"/>
             <wp:docPr id="9" name="Slika 9"/>
@@ -382,10 +1162,10 @@
                     <pic:cNvPicPr/>
                   </pic:nvPicPr>
                   <pic:blipFill rotWithShape="1">
-                    <a:blip r:embed="rId13">
+                    <a:blip r:embed="rId13" cstate="print">
                       <a:extLst>
                         <a:ext uri="{28A0092B-C50C-407E-A947-70E740481C1C}">
-                          <a14:useLocalDpi xmlns:a14="http://schemas.microsoft.com/office/drawing/2010/main" val="0"/>
+                          <a14:useLocalDpi xmlns:a14="http://schemas.microsoft.com/office/drawing/2010/main" xmlns:wps="http://schemas.microsoft.com/office/word/2010/wordprocessingShape" xmlns:wpi="http://schemas.microsoft.com/office/word/2010/wordprocessingInk" xmlns:wpg="http://schemas.microsoft.com/office/word/2010/wordprocessingGroup" xmlns:w16se="http://schemas.microsoft.com/office/word/2015/wordml/symex" xmlns:w16cid="http://schemas.microsoft.com/office/word/2016/wordml/cid" xmlns:w15="http://schemas.microsoft.com/office/word/2012/wordml" xmlns:w14="http://schemas.microsoft.com/office/word/2010/wordml" xmlns:w="http://schemas.openxmlformats.org/wordprocessingml/2006/main" xmlns:w10="urn:schemas-microsoft-com:office:word" xmlns:wp14="http://schemas.microsoft.com/office/word/2010/wordprocessingDrawing" xmlns:v="urn:schemas-microsoft-com:vml" xmlns:o="urn:schemas-microsoft-com:office:office" xmlns:am3d="http://schemas.microsoft.com/office/drawing/2017/model3d" xmlns:aink="http://schemas.microsoft.com/office/drawing/2016/ink" xmlns:mc="http://schemas.openxmlformats.org/markup-compatibility/2006" xmlns:cx8="http://schemas.microsoft.com/office/drawing/2016/5/14/chartex" xmlns:cx7="http://schemas.microsoft.com/office/drawing/2016/5/13/chartex" xmlns:cx6="http://schemas.microsoft.com/office/drawing/2016/5/12/chartex" xmlns:cx5="http://schemas.microsoft.com/office/drawing/2016/5/11/chartex" xmlns:cx4="http://schemas.microsoft.com/office/drawing/2016/5/10/chartex" xmlns:cx3="http://schemas.microsoft.com/office/drawing/2016/5/9/chartex" xmlns:cx2="http://schemas.microsoft.com/office/drawing/2015/10/21/chartex" xmlns:cx1="http://schemas.microsoft.com/office/drawing/2015/9/8/chartex" xmlns:cx="http://schemas.microsoft.com/office/drawing/2014/chartex" xmlns:wpc="http://schemas.microsoft.com/office/word/2010/wordprocessingCanvas" xmlns="" val="0"/>
                         </a:ext>
                       </a:extLst>
                     </a:blip>
@@ -405,7 +1185,7 @@
                     </a:ln>
                     <a:extLst>
                       <a:ext uri="{53640926-AAD7-44D8-BBD7-CCE9431645EC}">
-                        <a14:shadowObscured xmlns:a14="http://schemas.microsoft.com/office/drawing/2010/main"/>
+                        <a14:shadowObscured xmlns:a14="http://schemas.microsoft.com/office/drawing/2010/main" xmlns:wps="http://schemas.microsoft.com/office/word/2010/wordprocessingShape" xmlns:wpi="http://schemas.microsoft.com/office/word/2010/wordprocessingInk" xmlns:wpg="http://schemas.microsoft.com/office/word/2010/wordprocessingGroup" xmlns:w16se="http://schemas.microsoft.com/office/word/2015/wordml/symex" xmlns:w16cid="http://schemas.microsoft.com/office/word/2016/wordml/cid" xmlns:w15="http://schemas.microsoft.com/office/word/2012/wordml" xmlns:w14="http://schemas.microsoft.com/office/word/2010/wordml" xmlns:w="http://schemas.openxmlformats.org/wordprocessingml/2006/main" xmlns:w10="urn:schemas-microsoft-com:office:word" xmlns:wp14="http://schemas.microsoft.com/office/word/2010/wordprocessingDrawing" xmlns:v="urn:schemas-microsoft-com:vml" xmlns:o="urn:schemas-microsoft-com:office:office" xmlns:am3d="http://schemas.microsoft.com/office/drawing/2017/model3d" xmlns:aink="http://schemas.microsoft.com/office/drawing/2016/ink" xmlns:mc="http://schemas.openxmlformats.org/markup-compatibility/2006" xmlns:cx8="http://schemas.microsoft.com/office/drawing/2016/5/14/chartex" xmlns:cx7="http://schemas.microsoft.com/office/drawing/2016/5/13/chartex" xmlns:cx6="http://schemas.microsoft.com/office/drawing/2016/5/12/chartex" xmlns:cx5="http://schemas.microsoft.com/office/drawing/2016/5/11/chartex" xmlns:cx4="http://schemas.microsoft.com/office/drawing/2016/5/10/chartex" xmlns:cx3="http://schemas.microsoft.com/office/drawing/2016/5/9/chartex" xmlns:cx2="http://schemas.microsoft.com/office/drawing/2015/10/21/chartex" xmlns:cx1="http://schemas.microsoft.com/office/drawing/2015/9/8/chartex" xmlns:cx="http://schemas.microsoft.com/office/drawing/2014/chartex" xmlns:wpc="http://schemas.microsoft.com/office/word/2010/wordprocessingCanvas" xmlns=""/>
                       </a:ext>
                     </a:extLst>
                   </pic:spPr>
@@ -418,11 +1198,22 @@
     </w:p>
     <w:p>
       <w:pPr>
-        <w:spacing w:line="360" w:lineRule="auto"/>
+        <w:pStyle w:val="Caption"/>
         <w:jc w:val="center"/>
       </w:pPr>
       <w:r>
-        <w:t>Slika: Prikaz površina</w:t>
+        <w:t xml:space="preserve">Slika </w:t>
+      </w:r>
+      <w:fldSimple w:instr=" SEQ Slika \* ARABIC ">
+        <w:r>
+          <w:rPr>
+            <w:noProof/>
+          </w:rPr>
+          <w:t>6</w:t>
+        </w:r>
+      </w:fldSimple>
+      <w:r>
+        <w:t xml:space="preserve"> Pregled površina</w:t>
       </w:r>
     </w:p>
     <w:p>
@@ -468,16 +1259,22 @@
     </w:p>
     <w:p>
       <w:pPr>
-        <w:spacing w:line="360" w:lineRule="auto"/>
-        <w:ind w:left="426" w:firstLine="426"/>
+        <w:keepNext/>
+        <w:tabs>
+          <w:tab w:val="left" w:pos="0"/>
+        </w:tabs>
+        <w:spacing w:line="360" w:lineRule="auto"/>
+        <w:ind w:firstLine="426"/>
         <w:jc w:val="center"/>
       </w:pPr>
       <w:r>
         <w:rPr>
           <w:noProof/>
+          <w:lang w:val="en-US"/>
         </w:rPr>
+        <w:lastRenderedPageBreak/>
         <w:drawing>
-          <wp:inline distT="0" distB="0" distL="0" distR="0" wp14:anchorId="526D2AB2" wp14:editId="410BE1D4">
+          <wp:inline distT="0" distB="0" distL="0" distR="0">
             <wp:extent cx="2484120" cy="2018665"/>
             <wp:effectExtent l="0" t="0" r="0" b="0"/>
             <wp:docPr id="11" name="Slika 11"/>
@@ -492,10 +1289,10 @@
                     <pic:cNvPicPr/>
                   </pic:nvPicPr>
                   <pic:blipFill rotWithShape="1">
-                    <a:blip r:embed="rId14">
+                    <a:blip r:embed="rId14" cstate="print">
                       <a:extLst>
                         <a:ext uri="{28A0092B-C50C-407E-A947-70E740481C1C}">
-                          <a14:useLocalDpi xmlns:a14="http://schemas.microsoft.com/office/drawing/2010/main" val="0"/>
+                          <a14:useLocalDpi xmlns:a14="http://schemas.microsoft.com/office/drawing/2010/main" xmlns:wps="http://schemas.microsoft.com/office/word/2010/wordprocessingShape" xmlns:wpi="http://schemas.microsoft.com/office/word/2010/wordprocessingInk" xmlns:wpg="http://schemas.microsoft.com/office/word/2010/wordprocessingGroup" xmlns:w16se="http://schemas.microsoft.com/office/word/2015/wordml/symex" xmlns:w16cid="http://schemas.microsoft.com/office/word/2016/wordml/cid" xmlns:w15="http://schemas.microsoft.com/office/word/2012/wordml" xmlns:w14="http://schemas.microsoft.com/office/word/2010/wordml" xmlns:w="http://schemas.openxmlformats.org/wordprocessingml/2006/main" xmlns:w10="urn:schemas-microsoft-com:office:word" xmlns:wp14="http://schemas.microsoft.com/office/word/2010/wordprocessingDrawing" xmlns:v="urn:schemas-microsoft-com:vml" xmlns:o="urn:schemas-microsoft-com:office:office" xmlns:am3d="http://schemas.microsoft.com/office/drawing/2017/model3d" xmlns:aink="http://schemas.microsoft.com/office/drawing/2016/ink" xmlns:mc="http://schemas.openxmlformats.org/markup-compatibility/2006" xmlns:cx8="http://schemas.microsoft.com/office/drawing/2016/5/14/chartex" xmlns:cx7="http://schemas.microsoft.com/office/drawing/2016/5/13/chartex" xmlns:cx6="http://schemas.microsoft.com/office/drawing/2016/5/12/chartex" xmlns:cx5="http://schemas.microsoft.com/office/drawing/2016/5/11/chartex" xmlns:cx4="http://schemas.microsoft.com/office/drawing/2016/5/10/chartex" xmlns:cx3="http://schemas.microsoft.com/office/drawing/2016/5/9/chartex" xmlns:cx2="http://schemas.microsoft.com/office/drawing/2015/10/21/chartex" xmlns:cx1="http://schemas.microsoft.com/office/drawing/2015/9/8/chartex" xmlns:cx="http://schemas.microsoft.com/office/drawing/2014/chartex" xmlns:wpc="http://schemas.microsoft.com/office/word/2010/wordprocessingCanvas" xmlns="" val="0"/>
                         </a:ext>
                       </a:extLst>
                     </a:blip>
@@ -515,7 +1312,7 @@
                     </a:ln>
                     <a:extLst>
                       <a:ext uri="{53640926-AAD7-44D8-BBD7-CCE9431645EC}">
-                        <a14:shadowObscured xmlns:a14="http://schemas.microsoft.com/office/drawing/2010/main"/>
+                        <a14:shadowObscured xmlns:a14="http://schemas.microsoft.com/office/drawing/2010/main" xmlns:wps="http://schemas.microsoft.com/office/word/2010/wordprocessingShape" xmlns:wpi="http://schemas.microsoft.com/office/word/2010/wordprocessingInk" xmlns:wpg="http://schemas.microsoft.com/office/word/2010/wordprocessingGroup" xmlns:w16se="http://schemas.microsoft.com/office/word/2015/wordml/symex" xmlns:w16cid="http://schemas.microsoft.com/office/word/2016/wordml/cid" xmlns:w15="http://schemas.microsoft.com/office/word/2012/wordml" xmlns:w14="http://schemas.microsoft.com/office/word/2010/wordml" xmlns:w="http://schemas.openxmlformats.org/wordprocessingml/2006/main" xmlns:w10="urn:schemas-microsoft-com:office:word" xmlns:wp14="http://schemas.microsoft.com/office/word/2010/wordprocessingDrawing" xmlns:v="urn:schemas-microsoft-com:vml" xmlns:o="urn:schemas-microsoft-com:office:office" xmlns:am3d="http://schemas.microsoft.com/office/drawing/2017/model3d" xmlns:aink="http://schemas.microsoft.com/office/drawing/2016/ink" xmlns:mc="http://schemas.openxmlformats.org/markup-compatibility/2006" xmlns:cx8="http://schemas.microsoft.com/office/drawing/2016/5/14/chartex" xmlns:cx7="http://schemas.microsoft.com/office/drawing/2016/5/13/chartex" xmlns:cx6="http://schemas.microsoft.com/office/drawing/2016/5/12/chartex" xmlns:cx5="http://schemas.microsoft.com/office/drawing/2016/5/11/chartex" xmlns:cx4="http://schemas.microsoft.com/office/drawing/2016/5/10/chartex" xmlns:cx3="http://schemas.microsoft.com/office/drawing/2016/5/9/chartex" xmlns:cx2="http://schemas.microsoft.com/office/drawing/2015/10/21/chartex" xmlns:cx1="http://schemas.microsoft.com/office/drawing/2015/9/8/chartex" xmlns:cx="http://schemas.microsoft.com/office/drawing/2014/chartex" xmlns:wpc="http://schemas.microsoft.com/office/word/2010/wordprocessingCanvas" xmlns=""/>
                       </a:ext>
                     </a:extLst>
                   </pic:spPr>
@@ -528,13 +1325,22 @@
     </w:p>
     <w:p>
       <w:pPr>
-        <w:spacing w:line="360" w:lineRule="auto"/>
-        <w:ind w:left="426" w:firstLine="426"/>
+        <w:pStyle w:val="Caption"/>
         <w:jc w:val="center"/>
       </w:pPr>
       <w:r>
-        <w:lastRenderedPageBreak/>
-        <w:t>Slika: Unos površine</w:t>
+        <w:t xml:space="preserve">Slika </w:t>
+      </w:r>
+      <w:fldSimple w:instr=" SEQ Slika \* ARABIC ">
+        <w:r>
+          <w:rPr>
+            <w:noProof/>
+          </w:rPr>
+          <w:t>7</w:t>
+        </w:r>
+      </w:fldSimple>
+      <w:r>
+        <w:t xml:space="preserve"> Unos površine</w:t>
       </w:r>
     </w:p>
     <w:p>
@@ -548,17 +1354,19 @@
     </w:p>
     <w:p>
       <w:pPr>
+        <w:keepNext/>
         <w:spacing w:line="360" w:lineRule="auto"/>
         <w:jc w:val="center"/>
       </w:pPr>
       <w:r>
         <w:rPr>
           <w:noProof/>
+          <w:lang w:val="en-US"/>
         </w:rPr>
         <w:drawing>
-          <wp:inline distT="0" distB="0" distL="0" distR="0" wp14:anchorId="7FE362D2" wp14:editId="51530634">
-            <wp:extent cx="6091454" cy="3931920"/>
-            <wp:effectExtent l="0" t="0" r="0" b="0"/>
+          <wp:inline distT="0" distB="0" distL="0" distR="0">
+            <wp:extent cx="5725495" cy="3695700"/>
+            <wp:effectExtent l="19050" t="0" r="8555" b="0"/>
             <wp:docPr id="15" name="Slika 15"/>
             <wp:cNvGraphicFramePr>
               <a:graphicFrameLocks xmlns:a="http://schemas.openxmlformats.org/drawingml/2006/main" noChangeAspect="1"/>
@@ -571,10 +1379,10 @@
                     <pic:cNvPicPr/>
                   </pic:nvPicPr>
                   <pic:blipFill rotWithShape="1">
-                    <a:blip r:embed="rId15">
+                    <a:blip r:embed="rId15" cstate="print">
                       <a:extLst>
                         <a:ext uri="{28A0092B-C50C-407E-A947-70E740481C1C}">
-                          <a14:useLocalDpi xmlns:a14="http://schemas.microsoft.com/office/drawing/2010/main" val="0"/>
+                          <a14:useLocalDpi xmlns:a14="http://schemas.microsoft.com/office/drawing/2010/main" xmlns:wps="http://schemas.microsoft.com/office/word/2010/wordprocessingShape" xmlns:wpi="http://schemas.microsoft.com/office/word/2010/wordprocessingInk" xmlns:wpg="http://schemas.microsoft.com/office/word/2010/wordprocessingGroup" xmlns:w16se="http://schemas.microsoft.com/office/word/2015/wordml/symex" xmlns:w16cid="http://schemas.microsoft.com/office/word/2016/wordml/cid" xmlns:w15="http://schemas.microsoft.com/office/word/2012/wordml" xmlns:w14="http://schemas.microsoft.com/office/word/2010/wordml" xmlns:w="http://schemas.openxmlformats.org/wordprocessingml/2006/main" xmlns:w10="urn:schemas-microsoft-com:office:word" xmlns:wp14="http://schemas.microsoft.com/office/word/2010/wordprocessingDrawing" xmlns:v="urn:schemas-microsoft-com:vml" xmlns:o="urn:schemas-microsoft-com:office:office" xmlns:am3d="http://schemas.microsoft.com/office/drawing/2017/model3d" xmlns:aink="http://schemas.microsoft.com/office/drawing/2016/ink" xmlns:mc="http://schemas.openxmlformats.org/markup-compatibility/2006" xmlns:cx8="http://schemas.microsoft.com/office/drawing/2016/5/14/chartex" xmlns:cx7="http://schemas.microsoft.com/office/drawing/2016/5/13/chartex" xmlns:cx6="http://schemas.microsoft.com/office/drawing/2016/5/12/chartex" xmlns:cx5="http://schemas.microsoft.com/office/drawing/2016/5/11/chartex" xmlns:cx4="http://schemas.microsoft.com/office/drawing/2016/5/10/chartex" xmlns:cx3="http://schemas.microsoft.com/office/drawing/2016/5/9/chartex" xmlns:cx2="http://schemas.microsoft.com/office/drawing/2015/10/21/chartex" xmlns:cx1="http://schemas.microsoft.com/office/drawing/2015/9/8/chartex" xmlns:cx="http://schemas.microsoft.com/office/drawing/2014/chartex" xmlns:wpc="http://schemas.microsoft.com/office/word/2010/wordprocessingCanvas" xmlns="" val="0"/>
                         </a:ext>
                       </a:extLst>
                     </a:blip>
@@ -584,7 +1392,7 @@
                   <pic:spPr bwMode="auto">
                     <a:xfrm>
                       <a:off x="0" y="0"/>
-                      <a:ext cx="6112456" cy="3945476"/>
+                      <a:ext cx="5742452" cy="3706646"/>
                     </a:xfrm>
                     <a:prstGeom prst="rect">
                       <a:avLst/>
@@ -594,7 +1402,7 @@
                     </a:ln>
                     <a:extLst>
                       <a:ext uri="{53640926-AAD7-44D8-BBD7-CCE9431645EC}">
-                        <a14:shadowObscured xmlns:a14="http://schemas.microsoft.com/office/drawing/2010/main"/>
+                        <a14:shadowObscured xmlns:a14="http://schemas.microsoft.com/office/drawing/2010/main" xmlns:wps="http://schemas.microsoft.com/office/word/2010/wordprocessingShape" xmlns:wpi="http://schemas.microsoft.com/office/word/2010/wordprocessingInk" xmlns:wpg="http://schemas.microsoft.com/office/word/2010/wordprocessingGroup" xmlns:w16se="http://schemas.microsoft.com/office/word/2015/wordml/symex" xmlns:w16cid="http://schemas.microsoft.com/office/word/2016/wordml/cid" xmlns:w15="http://schemas.microsoft.com/office/word/2012/wordml" xmlns:w14="http://schemas.microsoft.com/office/word/2010/wordml" xmlns:w="http://schemas.openxmlformats.org/wordprocessingml/2006/main" xmlns:w10="urn:schemas-microsoft-com:office:word" xmlns:wp14="http://schemas.microsoft.com/office/word/2010/wordprocessingDrawing" xmlns:v="urn:schemas-microsoft-com:vml" xmlns:o="urn:schemas-microsoft-com:office:office" xmlns:am3d="http://schemas.microsoft.com/office/drawing/2017/model3d" xmlns:aink="http://schemas.microsoft.com/office/drawing/2016/ink" xmlns:mc="http://schemas.openxmlformats.org/markup-compatibility/2006" xmlns:cx8="http://schemas.microsoft.com/office/drawing/2016/5/14/chartex" xmlns:cx7="http://schemas.microsoft.com/office/drawing/2016/5/13/chartex" xmlns:cx6="http://schemas.microsoft.com/office/drawing/2016/5/12/chartex" xmlns:cx5="http://schemas.microsoft.com/office/drawing/2016/5/11/chartex" xmlns:cx4="http://schemas.microsoft.com/office/drawing/2016/5/10/chartex" xmlns:cx3="http://schemas.microsoft.com/office/drawing/2016/5/9/chartex" xmlns:cx2="http://schemas.microsoft.com/office/drawing/2015/10/21/chartex" xmlns:cx1="http://schemas.microsoft.com/office/drawing/2015/9/8/chartex" xmlns:cx="http://schemas.microsoft.com/office/drawing/2014/chartex" xmlns:wpc="http://schemas.microsoft.com/office/word/2010/wordprocessingCanvas" xmlns=""/>
                       </a:ext>
                     </a:extLst>
                   </pic:spPr>
@@ -607,11 +1415,22 @@
     </w:p>
     <w:p>
       <w:pPr>
-        <w:spacing w:line="360" w:lineRule="auto"/>
+        <w:pStyle w:val="Caption"/>
         <w:jc w:val="center"/>
       </w:pPr>
       <w:r>
-        <w:t>Slika: Ažuriranje odabrane površine</w:t>
+        <w:t xml:space="preserve">Slika </w:t>
+      </w:r>
+      <w:fldSimple w:instr=" SEQ Slika \* ARABIC ">
+        <w:r>
+          <w:rPr>
+            <w:noProof/>
+          </w:rPr>
+          <w:t>8</w:t>
+        </w:r>
+      </w:fldSimple>
+      <w:r>
+        <w:t xml:space="preserve"> Ažuriranje površine</w:t>
       </w:r>
     </w:p>
     <w:p>
@@ -625,21 +1444,18 @@
     </w:p>
     <w:p>
       <w:pPr>
-        <w:spacing w:line="360" w:lineRule="auto"/>
-        <w:jc w:val="center"/>
-      </w:pPr>
-    </w:p>
-    <w:p>
-      <w:pPr>
-        <w:pStyle w:val="Naslov1"/>
+        <w:pStyle w:val="Heading1"/>
         <w:numPr>
           <w:ilvl w:val="0"/>
           <w:numId w:val="3"/>
         </w:numPr>
       </w:pPr>
-      <w:r>
+      <w:bookmarkStart w:id="3" w:name="_Toc517703082"/>
+      <w:r>
+        <w:lastRenderedPageBreak/>
         <w:t>Zaštita</w:t>
       </w:r>
+      <w:bookmarkEnd w:id="3"/>
     </w:p>
     <w:p>
       <w:pPr>
@@ -648,28 +1464,41 @@
         <w:jc w:val="both"/>
       </w:pPr>
       <w:r>
-        <w:t xml:space="preserve">Pritiskom na gumb “Zaštita” otvara se prikaz zaštita kao na slici ispod. Otvorena je kartica “Zaštita” na kojoj se nalazi popis zaštita koji se sortira pomoću padajućeg izbornika. Pritiskom </w:t>
-      </w:r>
-      <w:r>
-        <w:lastRenderedPageBreak/>
-        <w:t xml:space="preserve">na tipku F1 ili klikom na karticu “Pomoć” može se pročitati pomoć za pojedine aktivnosti unutar aplikacije. </w:t>
-      </w:r>
-    </w:p>
-    <w:p>
-      <w:pPr>
+        <w:t xml:space="preserve">Pritiskom na gumb “Zaštita” otvara se prikaz zaštita kao na slici ispod. Otvorena je kartica “Zaštita” na kojoj se nalazi popis zaštita koji se sortira pomoću padajućeg izbornika. Pritiskom na tipku F1 ili klikom na karticu “Pomoć” može se pročitati pomoć za pojedine aktivnosti unutar aplikacije. </w:t>
+      </w:r>
+    </w:p>
+    <w:p>
+      <w:pPr>
+        <w:keepNext/>
         <w:spacing w:line="360" w:lineRule="auto"/>
         <w:jc w:val="center"/>
       </w:pPr>
       <w:r>
-        <w:pict w14:anchorId="7921D2BA">
-          <v:shape id="_x0000_i1027" type="#_x0000_t75" style="width:466.8pt;height:301.2pt">
+        <w:pict>
+          <v:shape id="_x0000_i1027" type="#_x0000_t75" style="width:467.25pt;height:301.5pt">
             <v:imagedata r:id="rId16" o:title="Screenshot_6"/>
           </v:shape>
         </w:pict>
       </w:r>
-      <w:r>
-        <w:br/>
-        <w:t>Slika: Prikaz zaštite</w:t>
+    </w:p>
+    <w:p>
+      <w:pPr>
+        <w:pStyle w:val="Caption"/>
+        <w:jc w:val="center"/>
+      </w:pPr>
+      <w:r>
+        <w:t xml:space="preserve">Slika </w:t>
+      </w:r>
+      <w:fldSimple w:instr=" SEQ Slika \* ARABIC ">
+        <w:r>
+          <w:rPr>
+            <w:noProof/>
+          </w:rPr>
+          <w:t>9</w:t>
+        </w:r>
+      </w:fldSimple>
+      <w:r>
+        <w:t xml:space="preserve"> Pregled zaštite</w:t>
       </w:r>
     </w:p>
     <w:p>
@@ -716,32 +1545,64 @@
     </w:p>
     <w:p>
       <w:pPr>
+        <w:keepNext/>
         <w:jc w:val="center"/>
       </w:pPr>
       <w:r>
         <w:lastRenderedPageBreak/>
-        <w:pict w14:anchorId="219E219C">
-          <v:shape id="_x0000_i1028" type="#_x0000_t75" style="width:218.4pt;height:133.2pt">
+        <w:pict>
+          <v:shape id="_x0000_i1028" type="#_x0000_t75" style="width:218.25pt;height:133.5pt">
             <v:imagedata r:id="rId17" o:title="Screenshot_7"/>
           </v:shape>
         </w:pict>
       </w:r>
-      <w:r>
-        <w:br/>
-        <w:t>Slika: Unos zaštite</w:t>
-      </w:r>
-    </w:p>
-    <w:p>
-      <w:pPr>
-        <w:pStyle w:val="Naslov1"/>
+    </w:p>
+    <w:p>
+      <w:pPr>
+        <w:pStyle w:val="Caption"/>
+        <w:jc w:val="center"/>
+      </w:pPr>
+      <w:r>
+        <w:t xml:space="preserve">Slika </w:t>
+      </w:r>
+      <w:fldSimple w:instr=" SEQ Slika \* ARABIC ">
+        <w:r>
+          <w:rPr>
+            <w:noProof/>
+          </w:rPr>
+          <w:t>10</w:t>
+        </w:r>
+      </w:fldSimple>
+      <w:r>
+        <w:t xml:space="preserve"> Unos zaštite</w:t>
+      </w:r>
+    </w:p>
+    <w:p>
+      <w:pPr>
+        <w:rPr>
+          <w:color w:val="4F81BD" w:themeColor="accent1"/>
+          <w:sz w:val="18"/>
+          <w:szCs w:val="18"/>
+        </w:rPr>
+      </w:pPr>
+      <w:r>
+        <w:br w:type="page"/>
+      </w:r>
+    </w:p>
+    <w:p>
+      <w:pPr>
+        <w:pStyle w:val="Heading1"/>
         <w:numPr>
           <w:ilvl w:val="0"/>
           <w:numId w:val="3"/>
         </w:numPr>
       </w:pPr>
-      <w:r>
+      <w:bookmarkStart w:id="4" w:name="_Toc517703083"/>
+      <w:r>
+        <w:lastRenderedPageBreak/>
         <w:t>Sadnja</w:t>
       </w:r>
+      <w:bookmarkEnd w:id="4"/>
     </w:p>
     <w:p>
       <w:pPr>
@@ -750,27 +1611,21 @@
         <w:jc w:val="both"/>
       </w:pPr>
       <w:r>
-        <w:t xml:space="preserve">Pritiskom na gumb „Sadnja“ otvara se pregled zapisa o sadnjama na tabu „Sadnja“. Zapisi o sadnjama se mogu sortirati odabirom iz padajućeg izbornika. Zapisi se mogu sortirati po površini na kojoj se sadilo i po sadnom materijalu koji je posađen. Klikom na </w:t>
-      </w:r>
-      <w:proofErr w:type="spellStart"/>
-      <w:r>
-        <w:t>tab</w:t>
-      </w:r>
-      <w:proofErr w:type="spellEnd"/>
-      <w:r>
-        <w:t xml:space="preserve"> „Pomoć“ ili pritiskom tipke F2 otvara se korisnička pomoć. </w:t>
-      </w:r>
-    </w:p>
-    <w:p>
-      <w:pPr>
+        <w:t xml:space="preserve">Pritiskom na gumb „Sadnja“ otvara se pregled zapisa o sadnjama na tabu „Sadnja“. Zapisi o sadnjama se mogu sortirati odabirom iz padajućeg izbornika. Zapisi se mogu sortirati po površini na kojoj se sadilo i po sadnom materijalu koji je posađen. Klikom na tab „Pomoć“ ili pritiskom tipke F2 otvara se korisnička pomoć. </w:t>
+      </w:r>
+    </w:p>
+    <w:p>
+      <w:pPr>
+        <w:keepNext/>
         <w:spacing w:line="360" w:lineRule="auto"/>
       </w:pPr>
       <w:r>
         <w:rPr>
           <w:noProof/>
+          <w:lang w:val="en-US"/>
         </w:rPr>
         <w:drawing>
-          <wp:inline distT="0" distB="0" distL="0" distR="0" wp14:anchorId="4A7C10D9" wp14:editId="149F30FF">
+          <wp:inline distT="0" distB="0" distL="0" distR="0">
             <wp:extent cx="6021222" cy="3901440"/>
             <wp:effectExtent l="0" t="0" r="0" b="0"/>
             <wp:docPr id="16" name="Slika 16"/>
@@ -785,10 +1640,10 @@
                     <pic:cNvPicPr/>
                   </pic:nvPicPr>
                   <pic:blipFill rotWithShape="1">
-                    <a:blip r:embed="rId18">
+                    <a:blip r:embed="rId18" cstate="print">
                       <a:extLst>
                         <a:ext uri="{28A0092B-C50C-407E-A947-70E740481C1C}">
-                          <a14:useLocalDpi xmlns:a14="http://schemas.microsoft.com/office/drawing/2010/main" val="0"/>
+                          <a14:useLocalDpi xmlns:a14="http://schemas.microsoft.com/office/drawing/2010/main" xmlns:wps="http://schemas.microsoft.com/office/word/2010/wordprocessingShape" xmlns:wpi="http://schemas.microsoft.com/office/word/2010/wordprocessingInk" xmlns:wpg="http://schemas.microsoft.com/office/word/2010/wordprocessingGroup" xmlns:w16se="http://schemas.microsoft.com/office/word/2015/wordml/symex" xmlns:w16cid="http://schemas.microsoft.com/office/word/2016/wordml/cid" xmlns:w15="http://schemas.microsoft.com/office/word/2012/wordml" xmlns:w14="http://schemas.microsoft.com/office/word/2010/wordml" xmlns:w="http://schemas.openxmlformats.org/wordprocessingml/2006/main" xmlns:w10="urn:schemas-microsoft-com:office:word" xmlns:wp14="http://schemas.microsoft.com/office/word/2010/wordprocessingDrawing" xmlns:v="urn:schemas-microsoft-com:vml" xmlns:o="urn:schemas-microsoft-com:office:office" xmlns:am3d="http://schemas.microsoft.com/office/drawing/2017/model3d" xmlns:aink="http://schemas.microsoft.com/office/drawing/2016/ink" xmlns:mc="http://schemas.openxmlformats.org/markup-compatibility/2006" xmlns:cx8="http://schemas.microsoft.com/office/drawing/2016/5/14/chartex" xmlns:cx7="http://schemas.microsoft.com/office/drawing/2016/5/13/chartex" xmlns:cx6="http://schemas.microsoft.com/office/drawing/2016/5/12/chartex" xmlns:cx5="http://schemas.microsoft.com/office/drawing/2016/5/11/chartex" xmlns:cx4="http://schemas.microsoft.com/office/drawing/2016/5/10/chartex" xmlns:cx3="http://schemas.microsoft.com/office/drawing/2016/5/9/chartex" xmlns:cx2="http://schemas.microsoft.com/office/drawing/2015/10/21/chartex" xmlns:cx1="http://schemas.microsoft.com/office/drawing/2015/9/8/chartex" xmlns:cx="http://schemas.microsoft.com/office/drawing/2014/chartex" xmlns:wpc="http://schemas.microsoft.com/office/word/2010/wordprocessingCanvas" xmlns="" val="0"/>
                         </a:ext>
                       </a:extLst>
                     </a:blip>
@@ -808,7 +1663,7 @@
                     </a:ln>
                     <a:extLst>
                       <a:ext uri="{53640926-AAD7-44D8-BBD7-CCE9431645EC}">
-                        <a14:shadowObscured xmlns:a14="http://schemas.microsoft.com/office/drawing/2010/main"/>
+                        <a14:shadowObscured xmlns:a14="http://schemas.microsoft.com/office/drawing/2010/main" xmlns:wps="http://schemas.microsoft.com/office/word/2010/wordprocessingShape" xmlns:wpi="http://schemas.microsoft.com/office/word/2010/wordprocessingInk" xmlns:wpg="http://schemas.microsoft.com/office/word/2010/wordprocessingGroup" xmlns:w16se="http://schemas.microsoft.com/office/word/2015/wordml/symex" xmlns:w16cid="http://schemas.microsoft.com/office/word/2016/wordml/cid" xmlns:w15="http://schemas.microsoft.com/office/word/2012/wordml" xmlns:w14="http://schemas.microsoft.com/office/word/2010/wordml" xmlns:w="http://schemas.openxmlformats.org/wordprocessingml/2006/main" xmlns:w10="urn:schemas-microsoft-com:office:word" xmlns:wp14="http://schemas.microsoft.com/office/word/2010/wordprocessingDrawing" xmlns:v="urn:schemas-microsoft-com:vml" xmlns:o="urn:schemas-microsoft-com:office:office" xmlns:am3d="http://schemas.microsoft.com/office/drawing/2017/model3d" xmlns:aink="http://schemas.microsoft.com/office/drawing/2016/ink" xmlns:mc="http://schemas.openxmlformats.org/markup-compatibility/2006" xmlns:cx8="http://schemas.microsoft.com/office/drawing/2016/5/14/chartex" xmlns:cx7="http://schemas.microsoft.com/office/drawing/2016/5/13/chartex" xmlns:cx6="http://schemas.microsoft.com/office/drawing/2016/5/12/chartex" xmlns:cx5="http://schemas.microsoft.com/office/drawing/2016/5/11/chartex" xmlns:cx4="http://schemas.microsoft.com/office/drawing/2016/5/10/chartex" xmlns:cx3="http://schemas.microsoft.com/office/drawing/2016/5/9/chartex" xmlns:cx2="http://schemas.microsoft.com/office/drawing/2015/10/21/chartex" xmlns:cx1="http://schemas.microsoft.com/office/drawing/2015/9/8/chartex" xmlns:cx="http://schemas.microsoft.com/office/drawing/2014/chartex" xmlns:wpc="http://schemas.microsoft.com/office/word/2010/wordprocessingCanvas" xmlns=""/>
                       </a:ext>
                     </a:extLst>
                   </pic:spPr>
@@ -821,11 +1676,22 @@
     </w:p>
     <w:p>
       <w:pPr>
-        <w:spacing w:line="360" w:lineRule="auto"/>
+        <w:pStyle w:val="Caption"/>
         <w:jc w:val="center"/>
       </w:pPr>
       <w:r>
-        <w:t>Slika: Prikaz sadnja</w:t>
+        <w:t xml:space="preserve">Slika </w:t>
+      </w:r>
+      <w:fldSimple w:instr=" SEQ Slika \* ARABIC ">
+        <w:r>
+          <w:rPr>
+            <w:noProof/>
+          </w:rPr>
+          <w:t>11</w:t>
+        </w:r>
+      </w:fldSimple>
+      <w:r>
+        <w:t xml:space="preserve"> Pregled sadnji</w:t>
       </w:r>
     </w:p>
     <w:p>
@@ -834,21 +1700,23 @@
         <w:jc w:val="both"/>
       </w:pPr>
       <w:r>
-        <w:lastRenderedPageBreak/>
         <w:t xml:space="preserve">Unos nove sadnje je moguć klikom na gumb „Nova sadnja“. Nakon klika otvara se forma za unos nove sadnje. Svi podatci se moraju unijeti da bi se omogućilo spremanje (iz padajućih izbornika se odabire površina, proizvod i datum). Klikom na gumb „Spremi“ u bazu se sprema novi zapis o sadnji i prikaz sadnja se osvježava. </w:t>
       </w:r>
     </w:p>
     <w:p>
       <w:pPr>
+        <w:keepNext/>
         <w:spacing w:line="360" w:lineRule="auto"/>
         <w:jc w:val="center"/>
       </w:pPr>
       <w:r>
         <w:rPr>
           <w:noProof/>
+          <w:lang w:val="en-US"/>
         </w:rPr>
+        <w:lastRenderedPageBreak/>
         <w:drawing>
-          <wp:inline distT="0" distB="0" distL="0" distR="0" wp14:anchorId="3A276A26" wp14:editId="15200089">
+          <wp:inline distT="0" distB="0" distL="0" distR="0">
             <wp:extent cx="2598420" cy="1680210"/>
             <wp:effectExtent l="0" t="0" r="0" b="0"/>
             <wp:docPr id="17" name="Slika 17"/>
@@ -863,10 +1731,10 @@
                     <pic:cNvPicPr/>
                   </pic:nvPicPr>
                   <pic:blipFill rotWithShape="1">
-                    <a:blip r:embed="rId19">
+                    <a:blip r:embed="rId19" cstate="print">
                       <a:extLst>
                         <a:ext uri="{28A0092B-C50C-407E-A947-70E740481C1C}">
-                          <a14:useLocalDpi xmlns:a14="http://schemas.microsoft.com/office/drawing/2010/main" val="0"/>
+                          <a14:useLocalDpi xmlns:a14="http://schemas.microsoft.com/office/drawing/2010/main" xmlns:wps="http://schemas.microsoft.com/office/word/2010/wordprocessingShape" xmlns:wpi="http://schemas.microsoft.com/office/word/2010/wordprocessingInk" xmlns:wpg="http://schemas.microsoft.com/office/word/2010/wordprocessingGroup" xmlns:w16se="http://schemas.microsoft.com/office/word/2015/wordml/symex" xmlns:w16cid="http://schemas.microsoft.com/office/word/2016/wordml/cid" xmlns:w15="http://schemas.microsoft.com/office/word/2012/wordml" xmlns:w14="http://schemas.microsoft.com/office/word/2010/wordml" xmlns:w="http://schemas.openxmlformats.org/wordprocessingml/2006/main" xmlns:w10="urn:schemas-microsoft-com:office:word" xmlns:wp14="http://schemas.microsoft.com/office/word/2010/wordprocessingDrawing" xmlns:v="urn:schemas-microsoft-com:vml" xmlns:o="urn:schemas-microsoft-com:office:office" xmlns:am3d="http://schemas.microsoft.com/office/drawing/2017/model3d" xmlns:aink="http://schemas.microsoft.com/office/drawing/2016/ink" xmlns:mc="http://schemas.openxmlformats.org/markup-compatibility/2006" xmlns:cx8="http://schemas.microsoft.com/office/drawing/2016/5/14/chartex" xmlns:cx7="http://schemas.microsoft.com/office/drawing/2016/5/13/chartex" xmlns:cx6="http://schemas.microsoft.com/office/drawing/2016/5/12/chartex" xmlns:cx5="http://schemas.microsoft.com/office/drawing/2016/5/11/chartex" xmlns:cx4="http://schemas.microsoft.com/office/drawing/2016/5/10/chartex" xmlns:cx3="http://schemas.microsoft.com/office/drawing/2016/5/9/chartex" xmlns:cx2="http://schemas.microsoft.com/office/drawing/2015/10/21/chartex" xmlns:cx1="http://schemas.microsoft.com/office/drawing/2015/9/8/chartex" xmlns:cx="http://schemas.microsoft.com/office/drawing/2014/chartex" xmlns:wpc="http://schemas.microsoft.com/office/word/2010/wordprocessingCanvas" xmlns="" val="0"/>
                         </a:ext>
                       </a:extLst>
                     </a:blip>
@@ -886,7 +1754,7 @@
                     </a:ln>
                     <a:extLst>
                       <a:ext uri="{53640926-AAD7-44D8-BBD7-CCE9431645EC}">
-                        <a14:shadowObscured xmlns:a14="http://schemas.microsoft.com/office/drawing/2010/main"/>
+                        <a14:shadowObscured xmlns:a14="http://schemas.microsoft.com/office/drawing/2010/main" xmlns:wps="http://schemas.microsoft.com/office/word/2010/wordprocessingShape" xmlns:wpi="http://schemas.microsoft.com/office/word/2010/wordprocessingInk" xmlns:wpg="http://schemas.microsoft.com/office/word/2010/wordprocessingGroup" xmlns:w16se="http://schemas.microsoft.com/office/word/2015/wordml/symex" xmlns:w16cid="http://schemas.microsoft.com/office/word/2016/wordml/cid" xmlns:w15="http://schemas.microsoft.com/office/word/2012/wordml" xmlns:w14="http://schemas.microsoft.com/office/word/2010/wordml" xmlns:w="http://schemas.openxmlformats.org/wordprocessingml/2006/main" xmlns:w10="urn:schemas-microsoft-com:office:word" xmlns:wp14="http://schemas.microsoft.com/office/word/2010/wordprocessingDrawing" xmlns:v="urn:schemas-microsoft-com:vml" xmlns:o="urn:schemas-microsoft-com:office:office" xmlns:am3d="http://schemas.microsoft.com/office/drawing/2017/model3d" xmlns:aink="http://schemas.microsoft.com/office/drawing/2016/ink" xmlns:mc="http://schemas.openxmlformats.org/markup-compatibility/2006" xmlns:cx8="http://schemas.microsoft.com/office/drawing/2016/5/14/chartex" xmlns:cx7="http://schemas.microsoft.com/office/drawing/2016/5/13/chartex" xmlns:cx6="http://schemas.microsoft.com/office/drawing/2016/5/12/chartex" xmlns:cx5="http://schemas.microsoft.com/office/drawing/2016/5/11/chartex" xmlns:cx4="http://schemas.microsoft.com/office/drawing/2016/5/10/chartex" xmlns:cx3="http://schemas.microsoft.com/office/drawing/2016/5/9/chartex" xmlns:cx2="http://schemas.microsoft.com/office/drawing/2015/10/21/chartex" xmlns:cx1="http://schemas.microsoft.com/office/drawing/2015/9/8/chartex" xmlns:cx="http://schemas.microsoft.com/office/drawing/2014/chartex" xmlns:wpc="http://schemas.microsoft.com/office/word/2010/wordprocessingCanvas" xmlns=""/>
                       </a:ext>
                     </a:extLst>
                   </pic:spPr>
@@ -899,11 +1767,22 @@
     </w:p>
     <w:p>
       <w:pPr>
-        <w:spacing w:line="360" w:lineRule="auto"/>
+        <w:pStyle w:val="Caption"/>
         <w:jc w:val="center"/>
       </w:pPr>
       <w:r>
-        <w:t>Slika: unos sadnje</w:t>
+        <w:t xml:space="preserve">Slika </w:t>
+      </w:r>
+      <w:fldSimple w:instr=" SEQ Slika \* ARABIC ">
+        <w:r>
+          <w:rPr>
+            <w:noProof/>
+          </w:rPr>
+          <w:t>12</w:t>
+        </w:r>
+      </w:fldSimple>
+      <w:r>
+        <w:t xml:space="preserve"> Unos sadnji</w:t>
       </w:r>
     </w:p>
     <w:p>
@@ -926,16 +1805,17 @@
     </w:p>
     <w:p>
       <w:pPr>
+        <w:keepNext/>
         <w:spacing w:line="360" w:lineRule="auto"/>
         <w:jc w:val="center"/>
       </w:pPr>
       <w:r>
         <w:rPr>
           <w:noProof/>
+          <w:lang w:val="en-US"/>
         </w:rPr>
-        <w:lastRenderedPageBreak/>
         <w:drawing>
-          <wp:inline distT="0" distB="0" distL="0" distR="0" wp14:anchorId="07C13B40" wp14:editId="1B0AB190">
+          <wp:inline distT="0" distB="0" distL="0" distR="0">
             <wp:extent cx="5939990" cy="3771900"/>
             <wp:effectExtent l="0" t="0" r="0" b="0"/>
             <wp:docPr id="19" name="Slika 19"/>
@@ -950,10 +1830,10 @@
                     <pic:cNvPicPr/>
                   </pic:nvPicPr>
                   <pic:blipFill rotWithShape="1">
-                    <a:blip r:embed="rId20">
+                    <a:blip r:embed="rId20" cstate="print">
                       <a:extLst>
                         <a:ext uri="{28A0092B-C50C-407E-A947-70E740481C1C}">
-                          <a14:useLocalDpi xmlns:a14="http://schemas.microsoft.com/office/drawing/2010/main" val="0"/>
+                          <a14:useLocalDpi xmlns:a14="http://schemas.microsoft.com/office/drawing/2010/main" xmlns:wps="http://schemas.microsoft.com/office/word/2010/wordprocessingShape" xmlns:wpi="http://schemas.microsoft.com/office/word/2010/wordprocessingInk" xmlns:wpg="http://schemas.microsoft.com/office/word/2010/wordprocessingGroup" xmlns:w16se="http://schemas.microsoft.com/office/word/2015/wordml/symex" xmlns:w16cid="http://schemas.microsoft.com/office/word/2016/wordml/cid" xmlns:w15="http://schemas.microsoft.com/office/word/2012/wordml" xmlns:w14="http://schemas.microsoft.com/office/word/2010/wordml" xmlns:w="http://schemas.openxmlformats.org/wordprocessingml/2006/main" xmlns:w10="urn:schemas-microsoft-com:office:word" xmlns:wp14="http://schemas.microsoft.com/office/word/2010/wordprocessingDrawing" xmlns:v="urn:schemas-microsoft-com:vml" xmlns:o="urn:schemas-microsoft-com:office:office" xmlns:am3d="http://schemas.microsoft.com/office/drawing/2017/model3d" xmlns:aink="http://schemas.microsoft.com/office/drawing/2016/ink" xmlns:mc="http://schemas.openxmlformats.org/markup-compatibility/2006" xmlns:cx8="http://schemas.microsoft.com/office/drawing/2016/5/14/chartex" xmlns:cx7="http://schemas.microsoft.com/office/drawing/2016/5/13/chartex" xmlns:cx6="http://schemas.microsoft.com/office/drawing/2016/5/12/chartex" xmlns:cx5="http://schemas.microsoft.com/office/drawing/2016/5/11/chartex" xmlns:cx4="http://schemas.microsoft.com/office/drawing/2016/5/10/chartex" xmlns:cx3="http://schemas.microsoft.com/office/drawing/2016/5/9/chartex" xmlns:cx2="http://schemas.microsoft.com/office/drawing/2015/10/21/chartex" xmlns:cx1="http://schemas.microsoft.com/office/drawing/2015/9/8/chartex" xmlns:cx="http://schemas.microsoft.com/office/drawing/2014/chartex" xmlns:wpc="http://schemas.microsoft.com/office/word/2010/wordprocessingCanvas" xmlns="" val="0"/>
                         </a:ext>
                       </a:extLst>
                     </a:blip>
@@ -973,7 +1853,7 @@
                     </a:ln>
                     <a:extLst>
                       <a:ext uri="{53640926-AAD7-44D8-BBD7-CCE9431645EC}">
-                        <a14:shadowObscured xmlns:a14="http://schemas.microsoft.com/office/drawing/2010/main"/>
+                        <a14:shadowObscured xmlns:a14="http://schemas.microsoft.com/office/drawing/2010/main" xmlns:wps="http://schemas.microsoft.com/office/word/2010/wordprocessingShape" xmlns:wpi="http://schemas.microsoft.com/office/word/2010/wordprocessingInk" xmlns:wpg="http://schemas.microsoft.com/office/word/2010/wordprocessingGroup" xmlns:w16se="http://schemas.microsoft.com/office/word/2015/wordml/symex" xmlns:w16cid="http://schemas.microsoft.com/office/word/2016/wordml/cid" xmlns:w15="http://schemas.microsoft.com/office/word/2012/wordml" xmlns:w14="http://schemas.microsoft.com/office/word/2010/wordml" xmlns:w="http://schemas.openxmlformats.org/wordprocessingml/2006/main" xmlns:w10="urn:schemas-microsoft-com:office:word" xmlns:wp14="http://schemas.microsoft.com/office/word/2010/wordprocessingDrawing" xmlns:v="urn:schemas-microsoft-com:vml" xmlns:o="urn:schemas-microsoft-com:office:office" xmlns:am3d="http://schemas.microsoft.com/office/drawing/2017/model3d" xmlns:aink="http://schemas.microsoft.com/office/drawing/2016/ink" xmlns:mc="http://schemas.openxmlformats.org/markup-compatibility/2006" xmlns:cx8="http://schemas.microsoft.com/office/drawing/2016/5/14/chartex" xmlns:cx7="http://schemas.microsoft.com/office/drawing/2016/5/13/chartex" xmlns:cx6="http://schemas.microsoft.com/office/drawing/2016/5/12/chartex" xmlns:cx5="http://schemas.microsoft.com/office/drawing/2016/5/11/chartex" xmlns:cx4="http://schemas.microsoft.com/office/drawing/2016/5/10/chartex" xmlns:cx3="http://schemas.microsoft.com/office/drawing/2016/5/9/chartex" xmlns:cx2="http://schemas.microsoft.com/office/drawing/2015/10/21/chartex" xmlns:cx1="http://schemas.microsoft.com/office/drawing/2015/9/8/chartex" xmlns:cx="http://schemas.microsoft.com/office/drawing/2014/chartex" xmlns:wpc="http://schemas.microsoft.com/office/word/2010/wordprocessingCanvas" xmlns=""/>
                       </a:ext>
                     </a:extLst>
                   </pic:spPr>
@@ -986,11 +1866,22 @@
     </w:p>
     <w:p>
       <w:pPr>
-        <w:spacing w:line="360" w:lineRule="auto"/>
+        <w:pStyle w:val="Caption"/>
         <w:jc w:val="center"/>
       </w:pPr>
       <w:r>
-        <w:t>Slika: Ažuriranje zaštite</w:t>
+        <w:t xml:space="preserve">Slika </w:t>
+      </w:r>
+      <w:fldSimple w:instr=" SEQ Slika \* ARABIC ">
+        <w:r>
+          <w:rPr>
+            <w:noProof/>
+          </w:rPr>
+          <w:t>13</w:t>
+        </w:r>
+      </w:fldSimple>
+      <w:r>
+        <w:t xml:space="preserve"> Ažuriranje zaštite</w:t>
       </w:r>
     </w:p>
     <w:p>
@@ -1001,20 +1892,23 @@
       <w:r>
         <w:t xml:space="preserve">Odabirom određenog zapisa o sadnji i klikom na gumb „Izbriši“ otvara se prozor na kojem se mora potvrditi da li se zapis želi obrisati. Klikom na gumb „Da“ zapis se briše iz baze podataka. </w:t>
       </w:r>
-      <w:bookmarkStart w:id="0" w:name="_GoBack"/>
-      <w:bookmarkEnd w:id="0"/>
-    </w:p>
-    <w:p>
-      <w:pPr>
-        <w:pStyle w:val="Naslov1"/>
+      <w:bookmarkStart w:id="5" w:name="_GoBack"/>
+      <w:bookmarkEnd w:id="5"/>
+    </w:p>
+    <w:p>
+      <w:pPr>
+        <w:pStyle w:val="Heading1"/>
         <w:numPr>
           <w:ilvl w:val="0"/>
           <w:numId w:val="3"/>
         </w:numPr>
       </w:pPr>
-      <w:r>
+      <w:bookmarkStart w:id="6" w:name="_Toc517703084"/>
+      <w:r>
+        <w:lastRenderedPageBreak/>
         <w:t>Navodnjavanje</w:t>
       </w:r>
+      <w:bookmarkEnd w:id="6"/>
     </w:p>
     <w:p>
       <w:pPr>
@@ -1038,23 +1932,7 @@
         <w:t xml:space="preserve">Zapisi se filtriraju prema označenoj godini u padajućem izborniku. </w:t>
       </w:r>
       <w:r>
-        <w:t xml:space="preserve">Pregled dohvaćenih oborina moguć je klikom na </w:t>
-      </w:r>
-      <w:proofErr w:type="spellStart"/>
-      <w:r>
-        <w:t>tab</w:t>
-      </w:r>
-      <w:proofErr w:type="spellEnd"/>
-      <w:r>
-        <w:t xml:space="preserve"> 'Oborine'. Aplikacija svakih 10 minuta dohvaća vrijeme te ukoliko pada kiša obavještava korisnika o tome te sprema podatke u bazu. Dohvaćanje vremena moguće je isključiti označavanjem </w:t>
-      </w:r>
-      <w:proofErr w:type="spellStart"/>
-      <w:r>
-        <w:t>checkbox</w:t>
-      </w:r>
-      <w:proofErr w:type="spellEnd"/>
-      <w:r>
-        <w:t>-a 'Isključi dohvaćanje vremena' u donjem desnom kutu glavnog prozora.</w:t>
+        <w:t>Pregled dohvaćenih oborina moguć je klikom na tab 'Oborine'. Aplikacija svakih 10 minuta dohvaća vrijeme te ukoliko pada kiša obavještava korisnika o tome te sprema podatke u bazu. Dohvaćanje vremena moguće je isključiti označavanjem checkbox-a 'Isključi dohvaćanje vremena' u donjem desnom kutu glavnog prozora.</w:t>
       </w:r>
       <w:r>
         <w:t xml:space="preserve"> </w:t>
@@ -1068,11 +1946,10 @@
       <w:r>
         <w:rPr>
           <w:noProof/>
-          <w:lang w:eastAsia="hr-HR"/>
+          <w:lang w:val="en-US"/>
         </w:rPr>
-        <w:lastRenderedPageBreak/>
         <w:drawing>
-          <wp:inline distT="0" distB="0" distL="0" distR="0" wp14:anchorId="044A9458" wp14:editId="3C299BD5">
+          <wp:inline distT="0" distB="0" distL="0" distR="0">
             <wp:extent cx="5943600" cy="3342005"/>
             <wp:effectExtent l="19050" t="0" r="0" b="0"/>
             <wp:docPr id="5" name="Picture 4" descr="pregled_navodnjavanje.png"/>
@@ -1110,7 +1987,7 @@
     </w:p>
     <w:p>
       <w:pPr>
-        <w:pStyle w:val="Opisslike"/>
+        <w:pStyle w:val="Caption"/>
         <w:jc w:val="center"/>
       </w:pPr>
       <w:r>
@@ -1129,7 +2006,7 @@
         <w:rPr>
           <w:noProof/>
         </w:rPr>
-        <w:t>1</w:t>
+        <w:t>14</w:t>
       </w:r>
       <w:r>
         <w:rPr>
@@ -1149,10 +2026,11 @@
       <w:r>
         <w:rPr>
           <w:noProof/>
-          <w:lang w:eastAsia="hr-HR"/>
+          <w:lang w:val="en-US"/>
         </w:rPr>
+        <w:lastRenderedPageBreak/>
         <w:drawing>
-          <wp:inline distT="0" distB="0" distL="0" distR="0" wp14:anchorId="234C0622" wp14:editId="36941254">
+          <wp:inline distT="0" distB="0" distL="0" distR="0">
             <wp:extent cx="5943600" cy="3171825"/>
             <wp:effectExtent l="19050" t="0" r="0" b="0"/>
             <wp:docPr id="6" name="Picture 5" descr="pregled_oborine.png"/>
@@ -1190,7 +2068,7 @@
     </w:p>
     <w:p>
       <w:pPr>
-        <w:pStyle w:val="Opisslike"/>
+        <w:pStyle w:val="Caption"/>
         <w:jc w:val="center"/>
       </w:pPr>
       <w:r>
@@ -1209,7 +2087,7 @@
         <w:rPr>
           <w:noProof/>
         </w:rPr>
-        <w:t>2</w:t>
+        <w:t>15</w:t>
       </w:r>
       <w:r>
         <w:rPr>
@@ -1265,17 +2143,17 @@
     </w:p>
     <w:p>
       <w:pPr>
+        <w:keepNext/>
         <w:spacing w:line="360" w:lineRule="auto"/>
         <w:jc w:val="both"/>
       </w:pPr>
       <w:r>
         <w:rPr>
           <w:noProof/>
-          <w:lang w:eastAsia="hr-HR"/>
+          <w:lang w:val="en-US"/>
         </w:rPr>
-        <w:lastRenderedPageBreak/>
         <w:drawing>
-          <wp:inline distT="0" distB="0" distL="0" distR="0" wp14:anchorId="69900165" wp14:editId="54927A93">
+          <wp:inline distT="0" distB="0" distL="0" distR="0">
             <wp:extent cx="5943600" cy="3171825"/>
             <wp:effectExtent l="19050" t="0" r="0" b="0"/>
             <wp:docPr id="7" name="Picture 6" descr="unos_navodnjavanje.png"/>
@@ -1313,25 +2191,47 @@
     </w:p>
     <w:p>
       <w:pPr>
+        <w:pStyle w:val="Caption"/>
+        <w:jc w:val="center"/>
+      </w:pPr>
+      <w:r>
+        <w:t xml:space="preserve">Slika </w:t>
+      </w:r>
+      <w:fldSimple w:instr=" SEQ Slika \* ARABIC ">
+        <w:r>
+          <w:rPr>
+            <w:noProof/>
+          </w:rPr>
+          <w:t>16</w:t>
+        </w:r>
+      </w:fldSimple>
+      <w:r>
+        <w:t xml:space="preserve"> Unos navodnjavanja</w:t>
+      </w:r>
+    </w:p>
+    <w:p>
+      <w:pPr>
         <w:spacing w:line="360" w:lineRule="auto"/>
         <w:jc w:val="both"/>
       </w:pPr>
       <w:r>
+        <w:lastRenderedPageBreak/>
         <w:t>Klikom na gumb 'Statistika' otvara se forma s prikazom grafa. Graf prikazuje kretanje utrošene vode po mjesecima za navodnjavanje, oborine te ukupno. Podaci su prikazani za godinu označenu padajućem izborniku kod pregleda zapisa.</w:t>
       </w:r>
     </w:p>
     <w:p>
       <w:pPr>
+        <w:keepNext/>
         <w:spacing w:line="360" w:lineRule="auto"/>
         <w:jc w:val="both"/>
       </w:pPr>
       <w:r>
         <w:rPr>
           <w:noProof/>
-          <w:lang w:eastAsia="hr-HR"/>
+          <w:lang w:val="en-US"/>
         </w:rPr>
         <w:drawing>
-          <wp:inline distT="0" distB="0" distL="0" distR="0" wp14:anchorId="12752F0C" wp14:editId="349AAA70">
+          <wp:inline distT="0" distB="0" distL="0" distR="0">
             <wp:extent cx="5943600" cy="2983230"/>
             <wp:effectExtent l="19050" t="0" r="0" b="0"/>
             <wp:docPr id="8" name="Picture 7" descr="statistika_navodnjavanje.png"/>
@@ -1369,17 +2269,38 @@
     </w:p>
     <w:p>
       <w:pPr>
-        <w:pStyle w:val="Naslov1"/>
+        <w:pStyle w:val="Caption"/>
+        <w:jc w:val="center"/>
+      </w:pPr>
+      <w:r>
+        <w:t xml:space="preserve">Slika </w:t>
+      </w:r>
+      <w:fldSimple w:instr=" SEQ Slika \* ARABIC ">
+        <w:r>
+          <w:rPr>
+            <w:noProof/>
+          </w:rPr>
+          <w:t>17</w:t>
+        </w:r>
+      </w:fldSimple>
+      <w:r>
+        <w:t xml:space="preserve"> Statistika navodnjavanja</w:t>
+      </w:r>
+    </w:p>
+    <w:p>
+      <w:pPr>
+        <w:pStyle w:val="Heading1"/>
         <w:numPr>
           <w:ilvl w:val="0"/>
           <w:numId w:val="3"/>
         </w:numPr>
         <w:spacing w:line="360" w:lineRule="auto"/>
       </w:pPr>
-      <w:r>
-        <w:lastRenderedPageBreak/>
+      <w:bookmarkStart w:id="7" w:name="_Toc517703085"/>
+      <w:r>
         <w:t>Prskanje</w:t>
       </w:r>
+      <w:bookmarkEnd w:id="7"/>
     </w:p>
     <w:p>
       <w:pPr>
@@ -1395,16 +2316,18 @@
     </w:p>
     <w:p>
       <w:pPr>
+        <w:keepNext/>
         <w:spacing w:line="360" w:lineRule="auto"/>
         <w:jc w:val="both"/>
       </w:pPr>
       <w:r>
         <w:rPr>
           <w:noProof/>
-          <w:lang w:eastAsia="hr-HR"/>
+          <w:lang w:val="en-US"/>
         </w:rPr>
+        <w:lastRenderedPageBreak/>
         <w:drawing>
-          <wp:inline distT="0" distB="0" distL="0" distR="0" wp14:anchorId="2C8964AE" wp14:editId="2DE82075">
+          <wp:inline distT="0" distB="0" distL="0" distR="0">
             <wp:extent cx="5943600" cy="3168015"/>
             <wp:effectExtent l="19050" t="0" r="0" b="0"/>
             <wp:docPr id="12" name="Picture 11" descr="pregled_prskanje.png"/>
@@ -1442,6 +2365,26 @@
     </w:p>
     <w:p>
       <w:pPr>
+        <w:pStyle w:val="Caption"/>
+        <w:jc w:val="center"/>
+      </w:pPr>
+      <w:r>
+        <w:t xml:space="preserve">Slika </w:t>
+      </w:r>
+      <w:fldSimple w:instr=" SEQ Slika \* ARABIC ">
+        <w:r>
+          <w:rPr>
+            <w:noProof/>
+          </w:rPr>
+          <w:t>18</w:t>
+        </w:r>
+      </w:fldSimple>
+      <w:r>
+        <w:t xml:space="preserve"> Pregled prskanja</w:t>
+      </w:r>
+    </w:p>
+    <w:p>
+      <w:pPr>
         <w:spacing w:line="360" w:lineRule="auto"/>
         <w:jc w:val="both"/>
       </w:pPr>
@@ -1460,17 +2403,17 @@
     </w:p>
     <w:p>
       <w:pPr>
+        <w:keepNext/>
         <w:spacing w:line="360" w:lineRule="auto"/>
         <w:jc w:val="both"/>
       </w:pPr>
       <w:r>
         <w:rPr>
           <w:noProof/>
-          <w:lang w:eastAsia="hr-HR"/>
+          <w:lang w:val="en-US"/>
         </w:rPr>
-        <w:lastRenderedPageBreak/>
         <w:drawing>
-          <wp:inline distT="0" distB="0" distL="0" distR="0" wp14:anchorId="3D31F9A7" wp14:editId="41434AA5">
+          <wp:inline distT="0" distB="0" distL="0" distR="0">
             <wp:extent cx="5943600" cy="3168015"/>
             <wp:effectExtent l="19050" t="0" r="0" b="0"/>
             <wp:docPr id="13" name="Picture 12" descr="unos_prskanje.png"/>
@@ -1508,25 +2451,47 @@
     </w:p>
     <w:p>
       <w:pPr>
+        <w:pStyle w:val="Caption"/>
+        <w:jc w:val="center"/>
+      </w:pPr>
+      <w:r>
+        <w:t xml:space="preserve">Slika </w:t>
+      </w:r>
+      <w:fldSimple w:instr=" SEQ Slika \* ARABIC ">
+        <w:r>
+          <w:rPr>
+            <w:noProof/>
+          </w:rPr>
+          <w:t>19</w:t>
+        </w:r>
+      </w:fldSimple>
+      <w:r>
+        <w:t xml:space="preserve"> Unos prskanja</w:t>
+      </w:r>
+    </w:p>
+    <w:p>
+      <w:pPr>
         <w:spacing w:line="360" w:lineRule="auto"/>
         <w:jc w:val="both"/>
       </w:pPr>
       <w:r>
+        <w:lastRenderedPageBreak/>
         <w:t>Klikom na gumb 'Ispiši u PDF' otvara se prikaz izvještaja o svim prskanjima za neku godinu. Na izvještaju se nalazi potrebni podaci o prskanjima, datum i vrijeme izvještaja te potpis odgovorne osobe.</w:t>
       </w:r>
     </w:p>
     <w:p>
       <w:pPr>
+        <w:keepNext/>
         <w:spacing w:line="360" w:lineRule="auto"/>
         <w:jc w:val="both"/>
       </w:pPr>
       <w:r>
         <w:rPr>
           <w:noProof/>
-          <w:lang w:eastAsia="hr-HR"/>
+          <w:lang w:val="en-US"/>
         </w:rPr>
         <w:drawing>
-          <wp:inline distT="0" distB="0" distL="0" distR="0" wp14:anchorId="4D9360A6" wp14:editId="29EFAFCD">
+          <wp:inline distT="0" distB="0" distL="0" distR="0">
             <wp:extent cx="5943600" cy="3168015"/>
             <wp:effectExtent l="19050" t="0" r="0" b="0"/>
             <wp:docPr id="14" name="Picture 13" descr="izvjestaj_prskanje.png"/>
@@ -1562,6 +2527,26 @@
         </w:drawing>
       </w:r>
     </w:p>
+    <w:p>
+      <w:pPr>
+        <w:pStyle w:val="Caption"/>
+        <w:jc w:val="center"/>
+      </w:pPr>
+      <w:r>
+        <w:t xml:space="preserve">Slika </w:t>
+      </w:r>
+      <w:fldSimple w:instr=" SEQ Slika \* ARABIC ">
+        <w:r>
+          <w:rPr>
+            <w:noProof/>
+          </w:rPr>
+          <w:t>20</w:t>
+        </w:r>
+      </w:fldSimple>
+      <w:r>
+        <w:t xml:space="preserve"> Izvještaj o prskanju</w:t>
+      </w:r>
+    </w:p>
     <w:sectPr>
       <w:pgSz w:w="12240" w:h="15840"/>
       <w:pgMar w:top="1440" w:right="1440" w:bottom="1440" w:left="1440" w:header="708" w:footer="708" w:gutter="0"/>
@@ -1573,7 +2558,7 @@
 </file>
 
 <file path=word/endnotes.xml><?xml version="1.0" encoding="utf-8"?>
-<w:endnotes xmlns:wpc="http://schemas.microsoft.com/office/word/2010/wordprocessingCanvas" xmlns:cx="http://schemas.microsoft.com/office/drawing/2014/chartex" xmlns:cx1="http://schemas.microsoft.com/office/drawing/2015/9/8/chartex" xmlns:cx2="http://schemas.microsoft.com/office/drawing/2015/10/21/chartex" xmlns:cx3="http://schemas.microsoft.com/office/drawing/2016/5/9/chartex" xmlns:cx4="http://schemas.microsoft.com/office/drawing/2016/5/10/chartex" xmlns:cx5="http://schemas.microsoft.com/office/drawing/2016/5/11/chartex" xmlns:cx6="http://schemas.microsoft.com/office/drawing/2016/5/12/chartex" xmlns:cx7="http://schemas.microsoft.com/office/drawing/2016/5/13/chartex" xmlns:cx8="http://schemas.microsoft.com/office/drawing/2016/5/14/chartex" xmlns:mc="http://schemas.openxmlformats.org/markup-compatibility/2006" xmlns:aink="http://schemas.microsoft.com/office/drawing/2016/ink" xmlns:am3d="http://schemas.microsoft.com/office/drawing/2017/model3d" xmlns:o="urn:schemas-microsoft-com:office:office" xmlns:r="http://schemas.openxmlformats.org/officeDocument/2006/relationships" xmlns:m="http://schemas.openxmlformats.org/officeDocument/2006/math" xmlns:v="urn:schemas-microsoft-com:vml" xmlns:wp14="http://schemas.microsoft.com/office/word/2010/wordprocessingDrawing" xmlns:wp="http://schemas.openxmlformats.org/drawingml/2006/wordprocessingDrawing" xmlns:w10="urn:schemas-microsoft-com:office:word" xmlns:w="http://schemas.openxmlformats.org/wordprocessingml/2006/main" xmlns:w14="http://schemas.microsoft.com/office/word/2010/wordml" xmlns:w15="http://schemas.microsoft.com/office/word/2012/wordml" xmlns:w16cid="http://schemas.microsoft.com/office/word/2016/wordml/cid" xmlns:w16se="http://schemas.microsoft.com/office/word/2015/wordml/symex" xmlns:wpg="http://schemas.microsoft.com/office/word/2010/wordprocessingGroup" xmlns:wpi="http://schemas.microsoft.com/office/word/2010/wordprocessingInk" xmlns:wne="http://schemas.microsoft.com/office/word/2006/wordml" xmlns:wps="http://schemas.microsoft.com/office/word/2010/wordprocessingShape" mc:Ignorable="w14 w15 w16se w16cid wp14">
+<w:endnotes xmlns:ve="http://schemas.openxmlformats.org/markup-compatibility/2006" xmlns:o="urn:schemas-microsoft-com:office:office" xmlns:r="http://schemas.openxmlformats.org/officeDocument/2006/relationships" xmlns:m="http://schemas.openxmlformats.org/officeDocument/2006/math" xmlns:v="urn:schemas-microsoft-com:vml" xmlns:wp="http://schemas.openxmlformats.org/drawingml/2006/wordprocessingDrawing" xmlns:w10="urn:schemas-microsoft-com:office:word" xmlns:w="http://schemas.openxmlformats.org/wordprocessingml/2006/main" xmlns:wne="http://schemas.microsoft.com/office/word/2006/wordml">
   <w:endnote w:type="separator" w:id="-1">
     <w:p>
       <w:pPr>
@@ -1598,7 +2583,7 @@
 </file>
 
 <file path=word/footnotes.xml><?xml version="1.0" encoding="utf-8"?>
-<w:footnotes xmlns:wpc="http://schemas.microsoft.com/office/word/2010/wordprocessingCanvas" xmlns:cx="http://schemas.microsoft.com/office/drawing/2014/chartex" xmlns:cx1="http://schemas.microsoft.com/office/drawing/2015/9/8/chartex" xmlns:cx2="http://schemas.microsoft.com/office/drawing/2015/10/21/chartex" xmlns:cx3="http://schemas.microsoft.com/office/drawing/2016/5/9/chartex" xmlns:cx4="http://schemas.microsoft.com/office/drawing/2016/5/10/chartex" xmlns:cx5="http://schemas.microsoft.com/office/drawing/2016/5/11/chartex" xmlns:cx6="http://schemas.microsoft.com/office/drawing/2016/5/12/chartex" xmlns:cx7="http://schemas.microsoft.com/office/drawing/2016/5/13/chartex" xmlns:cx8="http://schemas.microsoft.com/office/drawing/2016/5/14/chartex" xmlns:mc="http://schemas.openxmlformats.org/markup-compatibility/2006" xmlns:aink="http://schemas.microsoft.com/office/drawing/2016/ink" xmlns:am3d="http://schemas.microsoft.com/office/drawing/2017/model3d" xmlns:o="urn:schemas-microsoft-com:office:office" xmlns:r="http://schemas.openxmlformats.org/officeDocument/2006/relationships" xmlns:m="http://schemas.openxmlformats.org/officeDocument/2006/math" xmlns:v="urn:schemas-microsoft-com:vml" xmlns:wp14="http://schemas.microsoft.com/office/word/2010/wordprocessingDrawing" xmlns:wp="http://schemas.openxmlformats.org/drawingml/2006/wordprocessingDrawing" xmlns:w10="urn:schemas-microsoft-com:office:word" xmlns:w="http://schemas.openxmlformats.org/wordprocessingml/2006/main" xmlns:w14="http://schemas.microsoft.com/office/word/2010/wordml" xmlns:w15="http://schemas.microsoft.com/office/word/2012/wordml" xmlns:w16cid="http://schemas.microsoft.com/office/word/2016/wordml/cid" xmlns:w16se="http://schemas.microsoft.com/office/word/2015/wordml/symex" xmlns:wpg="http://schemas.microsoft.com/office/word/2010/wordprocessingGroup" xmlns:wpi="http://schemas.microsoft.com/office/word/2010/wordprocessingInk" xmlns:wne="http://schemas.microsoft.com/office/word/2006/wordml" xmlns:wps="http://schemas.microsoft.com/office/word/2010/wordprocessingShape" mc:Ignorable="w14 w15 w16se w16cid wp14">
+<w:footnotes xmlns:ve="http://schemas.openxmlformats.org/markup-compatibility/2006" xmlns:o="urn:schemas-microsoft-com:office:office" xmlns:r="http://schemas.openxmlformats.org/officeDocument/2006/relationships" xmlns:m="http://schemas.openxmlformats.org/officeDocument/2006/math" xmlns:v="urn:schemas-microsoft-com:vml" xmlns:wp="http://schemas.openxmlformats.org/drawingml/2006/wordprocessingDrawing" xmlns:w10="urn:schemas-microsoft-com:office:word" xmlns:w="http://schemas.openxmlformats.org/wordprocessingml/2006/main" xmlns:wne="http://schemas.microsoft.com/office/word/2006/wordml">
   <w:footnote w:type="separator" w:id="-1">
     <w:p>
       <w:pPr>
@@ -1623,8 +2608,8 @@
 </file>
 
 <file path=word/numbering.xml><?xml version="1.0" encoding="utf-8"?>
-<w:numbering xmlns:wpc="http://schemas.microsoft.com/office/word/2010/wordprocessingCanvas" xmlns:cx="http://schemas.microsoft.com/office/drawing/2014/chartex" xmlns:cx1="http://schemas.microsoft.com/office/drawing/2015/9/8/chartex" xmlns:cx2="http://schemas.microsoft.com/office/drawing/2015/10/21/chartex" xmlns:cx3="http://schemas.microsoft.com/office/drawing/2016/5/9/chartex" xmlns:cx4="http://schemas.microsoft.com/office/drawing/2016/5/10/chartex" xmlns:cx5="http://schemas.microsoft.com/office/drawing/2016/5/11/chartex" xmlns:cx6="http://schemas.microsoft.com/office/drawing/2016/5/12/chartex" xmlns:cx7="http://schemas.microsoft.com/office/drawing/2016/5/13/chartex" xmlns:cx8="http://schemas.microsoft.com/office/drawing/2016/5/14/chartex" xmlns:mc="http://schemas.openxmlformats.org/markup-compatibility/2006" xmlns:aink="http://schemas.microsoft.com/office/drawing/2016/ink" xmlns:am3d="http://schemas.microsoft.com/office/drawing/2017/model3d" xmlns:o="urn:schemas-microsoft-com:office:office" xmlns:r="http://schemas.openxmlformats.org/officeDocument/2006/relationships" xmlns:m="http://schemas.openxmlformats.org/officeDocument/2006/math" xmlns:v="urn:schemas-microsoft-com:vml" xmlns:wp14="http://schemas.microsoft.com/office/word/2010/wordprocessingDrawing" xmlns:wp="http://schemas.openxmlformats.org/drawingml/2006/wordprocessingDrawing" xmlns:w10="urn:schemas-microsoft-com:office:word" xmlns:w="http://schemas.openxmlformats.org/wordprocessingml/2006/main" xmlns:w14="http://schemas.microsoft.com/office/word/2010/wordml" xmlns:w15="http://schemas.microsoft.com/office/word/2012/wordml" xmlns:w16cid="http://schemas.microsoft.com/office/word/2016/wordml/cid" xmlns:w16se="http://schemas.microsoft.com/office/word/2015/wordml/symex" xmlns:wpg="http://schemas.microsoft.com/office/word/2010/wordprocessingGroup" xmlns:wpi="http://schemas.microsoft.com/office/word/2010/wordprocessingInk" xmlns:wne="http://schemas.microsoft.com/office/word/2006/wordml" xmlns:wps="http://schemas.microsoft.com/office/word/2010/wordprocessingShape" mc:Ignorable="w14 w15 w16se w16cid wp14">
-  <w:abstractNum w:abstractNumId="0" w15:restartNumberingAfterBreak="0">
+<w:numbering xmlns:ve="http://schemas.openxmlformats.org/markup-compatibility/2006" xmlns:o="urn:schemas-microsoft-com:office:office" xmlns:r="http://schemas.openxmlformats.org/officeDocument/2006/relationships" xmlns:m="http://schemas.openxmlformats.org/officeDocument/2006/math" xmlns:v="urn:schemas-microsoft-com:vml" xmlns:wp="http://schemas.openxmlformats.org/drawingml/2006/wordprocessingDrawing" xmlns:w10="urn:schemas-microsoft-com:office:word" xmlns:w="http://schemas.openxmlformats.org/wordprocessingml/2006/main" xmlns:wne="http://schemas.microsoft.com/office/word/2006/wordml">
+  <w:abstractNum w:abstractNumId="0">
     <w:nsid w:val="2B2D1767"/>
     <w:multiLevelType w:val="hybridMultilevel"/>
     <w:tmpl w:val="E5D26830"/>
@@ -1710,7 +2695,7 @@
       </w:pPr>
     </w:lvl>
   </w:abstractNum>
-  <w:abstractNum w:abstractNumId="1" w15:restartNumberingAfterBreak="0">
+  <w:abstractNum w:abstractNumId="1">
     <w:nsid w:val="313F749F"/>
     <w:multiLevelType w:val="hybridMultilevel"/>
     <w:tmpl w:val="8D764FB2"/>
@@ -1796,7 +2781,7 @@
       </w:pPr>
     </w:lvl>
   </w:abstractNum>
-  <w:abstractNum w:abstractNumId="2" w15:restartNumberingAfterBreak="0">
+  <w:abstractNum w:abstractNumId="2">
     <w:nsid w:val="36AD40F5"/>
     <w:multiLevelType w:val="hybridMultilevel"/>
     <w:tmpl w:val="69569B3E"/>
@@ -1882,7 +2867,7 @@
       </w:pPr>
     </w:lvl>
   </w:abstractNum>
-  <w:abstractNum w:abstractNumId="3" w15:restartNumberingAfterBreak="0">
+  <w:abstractNum w:abstractNumId="3">
     <w:nsid w:val="51C65282"/>
     <w:multiLevelType w:val="hybridMultilevel"/>
     <w:tmpl w:val="0548E32C"/>
@@ -1968,7 +2953,7 @@
       </w:pPr>
     </w:lvl>
   </w:abstractNum>
-  <w:abstractNum w:abstractNumId="4" w15:restartNumberingAfterBreak="0">
+  <w:abstractNum w:abstractNumId="4">
     <w:nsid w:val="525E1CE0"/>
     <w:multiLevelType w:val="hybridMultilevel"/>
     <w:tmpl w:val="DBF022EE"/>
@@ -2054,7 +3039,7 @@
       </w:pPr>
     </w:lvl>
   </w:abstractNum>
-  <w:abstractNum w:abstractNumId="5" w15:restartNumberingAfterBreak="0">
+  <w:abstractNum w:abstractNumId="5">
     <w:nsid w:val="56D43EF5"/>
     <w:multiLevelType w:val="hybridMultilevel"/>
     <w:tmpl w:val="5E4AA44A"/>
@@ -2140,7 +3125,7 @@
       </w:pPr>
     </w:lvl>
   </w:abstractNum>
-  <w:abstractNum w:abstractNumId="6" w15:restartNumberingAfterBreak="0">
+  <w:abstractNum w:abstractNumId="6">
     <w:nsid w:val="74B401A2"/>
     <w:multiLevelType w:val="hybridMultilevel"/>
     <w:tmpl w:val="A16AD5E0"/>
@@ -2251,7 +3236,7 @@
 </file>
 
 <file path=word/styles.xml><?xml version="1.0" encoding="utf-8"?>
-<w:styles xmlns:mc="http://schemas.openxmlformats.org/markup-compatibility/2006" xmlns:r="http://schemas.openxmlformats.org/officeDocument/2006/relationships" xmlns:w="http://schemas.openxmlformats.org/wordprocessingml/2006/main" xmlns:w14="http://schemas.microsoft.com/office/word/2010/wordml" xmlns:w15="http://schemas.microsoft.com/office/word/2012/wordml" xmlns:w16cid="http://schemas.microsoft.com/office/word/2016/wordml/cid" xmlns:w16se="http://schemas.microsoft.com/office/word/2015/wordml/symex" mc:Ignorable="w14 w15 w16se w16cid">
+<w:styles xmlns:r="http://schemas.openxmlformats.org/officeDocument/2006/relationships" xmlns:w="http://schemas.openxmlformats.org/wordprocessingml/2006/main">
   <w:docDefaults>
     <w:rPrDefault>
       <w:rPr>
@@ -2267,382 +3252,144 @@
       </w:pPr>
     </w:pPrDefault>
   </w:docDefaults>
-  <w:latentStyles w:defLockedState="0" w:defUIPriority="99" w:defSemiHidden="0" w:defUnhideWhenUsed="0" w:defQFormat="0" w:count="375">
-    <w:lsdException w:name="Normal" w:uiPriority="0" w:qFormat="1"/>
-    <w:lsdException w:name="heading 1" w:uiPriority="9" w:qFormat="1"/>
-    <w:lsdException w:name="heading 2" w:semiHidden="1" w:uiPriority="9" w:unhideWhenUsed="1" w:qFormat="1"/>
-    <w:lsdException w:name="heading 3" w:semiHidden="1" w:uiPriority="9" w:unhideWhenUsed="1" w:qFormat="1"/>
-    <w:lsdException w:name="heading 4" w:semiHidden="1" w:uiPriority="9" w:unhideWhenUsed="1" w:qFormat="1"/>
-    <w:lsdException w:name="heading 5" w:semiHidden="1" w:uiPriority="9" w:unhideWhenUsed="1" w:qFormat="1"/>
-    <w:lsdException w:name="heading 6" w:semiHidden="1" w:uiPriority="9" w:unhideWhenUsed="1" w:qFormat="1"/>
-    <w:lsdException w:name="heading 7" w:semiHidden="1" w:uiPriority="9" w:unhideWhenUsed="1" w:qFormat="1"/>
-    <w:lsdException w:name="heading 8" w:semiHidden="1" w:uiPriority="9" w:unhideWhenUsed="1" w:qFormat="1"/>
-    <w:lsdException w:name="heading 9" w:semiHidden="1" w:uiPriority="9" w:unhideWhenUsed="1" w:qFormat="1"/>
-    <w:lsdException w:name="index 1" w:semiHidden="1" w:unhideWhenUsed="1"/>
-    <w:lsdException w:name="index 2" w:semiHidden="1" w:unhideWhenUsed="1"/>
-    <w:lsdException w:name="index 3" w:semiHidden="1" w:unhideWhenUsed="1"/>
-    <w:lsdException w:name="index 4" w:semiHidden="1" w:unhideWhenUsed="1"/>
-    <w:lsdException w:name="index 5" w:semiHidden="1" w:unhideWhenUsed="1"/>
-    <w:lsdException w:name="index 6" w:semiHidden="1" w:unhideWhenUsed="1"/>
-    <w:lsdException w:name="index 7" w:semiHidden="1" w:unhideWhenUsed="1"/>
-    <w:lsdException w:name="index 8" w:semiHidden="1" w:unhideWhenUsed="1"/>
-    <w:lsdException w:name="index 9" w:semiHidden="1" w:unhideWhenUsed="1"/>
-    <w:lsdException w:name="toc 1" w:semiHidden="1" w:uiPriority="39" w:unhideWhenUsed="1"/>
-    <w:lsdException w:name="toc 2" w:semiHidden="1" w:uiPriority="39" w:unhideWhenUsed="1"/>
-    <w:lsdException w:name="toc 3" w:semiHidden="1" w:uiPriority="39" w:unhideWhenUsed="1"/>
-    <w:lsdException w:name="toc 4" w:semiHidden="1" w:uiPriority="39" w:unhideWhenUsed="1"/>
-    <w:lsdException w:name="toc 5" w:semiHidden="1" w:uiPriority="39" w:unhideWhenUsed="1"/>
-    <w:lsdException w:name="toc 6" w:semiHidden="1" w:uiPriority="39" w:unhideWhenUsed="1"/>
-    <w:lsdException w:name="toc 7" w:semiHidden="1" w:uiPriority="39" w:unhideWhenUsed="1"/>
-    <w:lsdException w:name="toc 8" w:semiHidden="1" w:uiPriority="39" w:unhideWhenUsed="1"/>
-    <w:lsdException w:name="toc 9" w:semiHidden="1" w:uiPriority="39" w:unhideWhenUsed="1"/>
-    <w:lsdException w:name="Normal Indent" w:semiHidden="1" w:unhideWhenUsed="1"/>
-    <w:lsdException w:name="footnote text" w:semiHidden="1" w:unhideWhenUsed="1"/>
-    <w:lsdException w:name="annotation text" w:semiHidden="1" w:unhideWhenUsed="1"/>
-    <w:lsdException w:name="header" w:semiHidden="1" w:unhideWhenUsed="1"/>
-    <w:lsdException w:name="footer" w:semiHidden="1" w:unhideWhenUsed="1"/>
-    <w:lsdException w:name="index heading" w:semiHidden="1" w:unhideWhenUsed="1"/>
-    <w:lsdException w:name="caption" w:semiHidden="1" w:uiPriority="35" w:unhideWhenUsed="1" w:qFormat="1"/>
-    <w:lsdException w:name="table of figures" w:semiHidden="1" w:unhideWhenUsed="1"/>
-    <w:lsdException w:name="envelope address" w:semiHidden="1" w:unhideWhenUsed="1"/>
-    <w:lsdException w:name="envelope return" w:semiHidden="1" w:unhideWhenUsed="1"/>
-    <w:lsdException w:name="footnote reference" w:semiHidden="1" w:unhideWhenUsed="1"/>
-    <w:lsdException w:name="annotation reference" w:semiHidden="1" w:unhideWhenUsed="1"/>
-    <w:lsdException w:name="line number" w:semiHidden="1" w:unhideWhenUsed="1"/>
-    <w:lsdException w:name="page number" w:semiHidden="1" w:unhideWhenUsed="1"/>
-    <w:lsdException w:name="endnote reference" w:semiHidden="1" w:unhideWhenUsed="1"/>
-    <w:lsdException w:name="endnote text" w:semiHidden="1" w:unhideWhenUsed="1"/>
-    <w:lsdException w:name="table of authorities" w:semiHidden="1" w:unhideWhenUsed="1"/>
-    <w:lsdException w:name="macro" w:semiHidden="1" w:unhideWhenUsed="1"/>
-    <w:lsdException w:name="toa heading" w:semiHidden="1" w:unhideWhenUsed="1"/>
-    <w:lsdException w:name="List" w:semiHidden="1" w:unhideWhenUsed="1"/>
-    <w:lsdException w:name="List Bullet" w:semiHidden="1" w:unhideWhenUsed="1"/>
-    <w:lsdException w:name="List Number" w:semiHidden="1" w:unhideWhenUsed="1"/>
-    <w:lsdException w:name="List 2" w:semiHidden="1" w:unhideWhenUsed="1"/>
-    <w:lsdException w:name="List 3" w:semiHidden="1" w:unhideWhenUsed="1"/>
-    <w:lsdException w:name="List 4" w:semiHidden="1" w:unhideWhenUsed="1"/>
-    <w:lsdException w:name="List 5" w:semiHidden="1" w:unhideWhenUsed="1"/>
-    <w:lsdException w:name="List Bullet 2" w:semiHidden="1" w:unhideWhenUsed="1"/>
-    <w:lsdException w:name="List Bullet 3" w:semiHidden="1" w:unhideWhenUsed="1"/>
-    <w:lsdException w:name="List Bullet 4" w:semiHidden="1" w:unhideWhenUsed="1"/>
-    <w:lsdException w:name="List Bullet 5" w:semiHidden="1" w:unhideWhenUsed="1"/>
-    <w:lsdException w:name="List Number 2" w:semiHidden="1" w:unhideWhenUsed="1"/>
-    <w:lsdException w:name="List Number 3" w:semiHidden="1" w:unhideWhenUsed="1"/>
-    <w:lsdException w:name="List Number 4" w:semiHidden="1" w:unhideWhenUsed="1"/>
-    <w:lsdException w:name="List Number 5" w:semiHidden="1" w:unhideWhenUsed="1"/>
-    <w:lsdException w:name="Title" w:uiPriority="10" w:qFormat="1"/>
-    <w:lsdException w:name="Closing" w:semiHidden="1" w:unhideWhenUsed="1"/>
-    <w:lsdException w:name="Signature" w:semiHidden="1" w:unhideWhenUsed="1"/>
-    <w:lsdException w:name="Default Paragraph Font" w:semiHidden="1" w:uiPriority="1" w:unhideWhenUsed="1"/>
-    <w:lsdException w:name="Body Text" w:semiHidden="1" w:unhideWhenUsed="1"/>
-    <w:lsdException w:name="Body Text Indent" w:semiHidden="1" w:unhideWhenUsed="1"/>
-    <w:lsdException w:name="List Continue" w:semiHidden="1" w:unhideWhenUsed="1"/>
-    <w:lsdException w:name="List Continue 2" w:semiHidden="1" w:unhideWhenUsed="1"/>
-    <w:lsdException w:name="List Continue 3" w:semiHidden="1" w:unhideWhenUsed="1"/>
-    <w:lsdException w:name="List Continue 4" w:semiHidden="1" w:unhideWhenUsed="1"/>
-    <w:lsdException w:name="List Continue 5" w:semiHidden="1" w:unhideWhenUsed="1"/>
-    <w:lsdException w:name="Message Header" w:semiHidden="1" w:unhideWhenUsed="1"/>
-    <w:lsdException w:name="Subtitle" w:uiPriority="11" w:qFormat="1"/>
-    <w:lsdException w:name="Salutation" w:semiHidden="1" w:unhideWhenUsed="1"/>
-    <w:lsdException w:name="Date" w:semiHidden="1" w:unhideWhenUsed="1"/>
-    <w:lsdException w:name="Body Text First Indent" w:semiHidden="1" w:unhideWhenUsed="1"/>
-    <w:lsdException w:name="Body Text First Indent 2" w:semiHidden="1" w:unhideWhenUsed="1"/>
-    <w:lsdException w:name="Note Heading" w:semiHidden="1" w:unhideWhenUsed="1"/>
-    <w:lsdException w:name="Body Text 2" w:semiHidden="1" w:unhideWhenUsed="1"/>
-    <w:lsdException w:name="Body Text 3" w:semiHidden="1" w:unhideWhenUsed="1"/>
-    <w:lsdException w:name="Body Text Indent 2" w:semiHidden="1" w:unhideWhenUsed="1"/>
-    <w:lsdException w:name="Body Text Indent 3" w:semiHidden="1" w:unhideWhenUsed="1"/>
-    <w:lsdException w:name="Block Text" w:semiHidden="1" w:unhideWhenUsed="1"/>
-    <w:lsdException w:name="Hyperlink" w:semiHidden="1" w:unhideWhenUsed="1"/>
-    <w:lsdException w:name="FollowedHyperlink" w:semiHidden="1" w:unhideWhenUsed="1"/>
-    <w:lsdException w:name="Strong" w:uiPriority="22" w:qFormat="1"/>
-    <w:lsdException w:name="Emphasis" w:uiPriority="20" w:qFormat="1"/>
-    <w:lsdException w:name="Document Map" w:semiHidden="1" w:unhideWhenUsed="1"/>
-    <w:lsdException w:name="Plain Text" w:semiHidden="1" w:unhideWhenUsed="1"/>
-    <w:lsdException w:name="E-mail Signature" w:semiHidden="1" w:unhideWhenUsed="1"/>
-    <w:lsdException w:name="HTML Top of Form" w:semiHidden="1" w:unhideWhenUsed="1"/>
-    <w:lsdException w:name="HTML Bottom of Form" w:semiHidden="1" w:unhideWhenUsed="1"/>
-    <w:lsdException w:name="Normal (Web)" w:semiHidden="1" w:unhideWhenUsed="1"/>
-    <w:lsdException w:name="HTML Acronym" w:semiHidden="1" w:unhideWhenUsed="1"/>
-    <w:lsdException w:name="HTML Address" w:semiHidden="1" w:unhideWhenUsed="1"/>
-    <w:lsdException w:name="HTML Cite" w:semiHidden="1" w:unhideWhenUsed="1"/>
-    <w:lsdException w:name="HTML Code" w:semiHidden="1" w:unhideWhenUsed="1"/>
-    <w:lsdException w:name="HTML Definition" w:semiHidden="1" w:unhideWhenUsed="1"/>
-    <w:lsdException w:name="HTML Keyboard" w:semiHidden="1" w:unhideWhenUsed="1"/>
-    <w:lsdException w:name="HTML Preformatted" w:semiHidden="1" w:unhideWhenUsed="1"/>
-    <w:lsdException w:name="HTML Sample" w:semiHidden="1" w:unhideWhenUsed="1"/>
-    <w:lsdException w:name="HTML Typewriter" w:semiHidden="1" w:unhideWhenUsed="1"/>
-    <w:lsdException w:name="HTML Variable" w:semiHidden="1" w:unhideWhenUsed="1"/>
-    <w:lsdException w:name="Normal Table" w:semiHidden="1" w:unhideWhenUsed="1"/>
-    <w:lsdException w:name="annotation subject" w:semiHidden="1" w:unhideWhenUsed="1"/>
-    <w:lsdException w:name="No List" w:semiHidden="1" w:unhideWhenUsed="1"/>
-    <w:lsdException w:name="Outline List 1" w:semiHidden="1" w:unhideWhenUsed="1"/>
-    <w:lsdException w:name="Outline List 2" w:semiHidden="1" w:unhideWhenUsed="1"/>
-    <w:lsdException w:name="Outline List 3" w:semiHidden="1" w:unhideWhenUsed="1"/>
-    <w:lsdException w:name="Table Simple 1" w:semiHidden="1" w:unhideWhenUsed="1"/>
-    <w:lsdException w:name="Table Simple 2" w:semiHidden="1" w:unhideWhenUsed="1"/>
-    <w:lsdException w:name="Table Simple 3" w:semiHidden="1" w:unhideWhenUsed="1"/>
-    <w:lsdException w:name="Table Classic 1" w:semiHidden="1" w:unhideWhenUsed="1"/>
-    <w:lsdException w:name="Table Classic 2" w:semiHidden="1" w:unhideWhenUsed="1"/>
-    <w:lsdException w:name="Table Classic 3" w:semiHidden="1" w:unhideWhenUsed="1"/>
-    <w:lsdException w:name="Table Classic 4" w:semiHidden="1" w:unhideWhenUsed="1"/>
-    <w:lsdException w:name="Table Colorful 1" w:semiHidden="1" w:unhideWhenUsed="1"/>
-    <w:lsdException w:name="Table Colorful 2" w:semiHidden="1" w:unhideWhenUsed="1"/>
-    <w:lsdException w:name="Table Colorful 3" w:semiHidden="1" w:unhideWhenUsed="1"/>
-    <w:lsdException w:name="Table Columns 1" w:semiHidden="1" w:unhideWhenUsed="1"/>
-    <w:lsdException w:name="Table Columns 2" w:semiHidden="1" w:unhideWhenUsed="1"/>
-    <w:lsdException w:name="Table Columns 3" w:semiHidden="1" w:unhideWhenUsed="1"/>
-    <w:lsdException w:name="Table Columns 4" w:semiHidden="1" w:unhideWhenUsed="1"/>
-    <w:lsdException w:name="Table Columns 5" w:semiHidden="1" w:unhideWhenUsed="1"/>
-    <w:lsdException w:name="Table Grid 1" w:semiHidden="1" w:unhideWhenUsed="1"/>
-    <w:lsdException w:name="Table Grid 2" w:semiHidden="1" w:unhideWhenUsed="1"/>
-    <w:lsdException w:name="Table Grid 3" w:semiHidden="1" w:unhideWhenUsed="1"/>
-    <w:lsdException w:name="Table Grid 4" w:semiHidden="1" w:unhideWhenUsed="1"/>
-    <w:lsdException w:name="Table Grid 5" w:semiHidden="1" w:unhideWhenUsed="1"/>
-    <w:lsdException w:name="Table Grid 6" w:semiHidden="1" w:unhideWhenUsed="1"/>
-    <w:lsdException w:name="Table Grid 7" w:semiHidden="1" w:unhideWhenUsed="1"/>
-    <w:lsdException w:name="Table Grid 8" w:semiHidden="1" w:unhideWhenUsed="1"/>
-    <w:lsdException w:name="Table List 1" w:semiHidden="1" w:unhideWhenUsed="1"/>
-    <w:lsdException w:name="Table List 2" w:semiHidden="1" w:unhideWhenUsed="1"/>
-    <w:lsdException w:name="Table List 3" w:semiHidden="1" w:unhideWhenUsed="1"/>
-    <w:lsdException w:name="Table List 4" w:semiHidden="1" w:unhideWhenUsed="1"/>
-    <w:lsdException w:name="Table List 5" w:semiHidden="1" w:unhideWhenUsed="1"/>
-    <w:lsdException w:name="Table List 6" w:semiHidden="1" w:unhideWhenUsed="1"/>
-    <w:lsdException w:name="Table List 7" w:semiHidden="1" w:unhideWhenUsed="1"/>
-    <w:lsdException w:name="Table List 8" w:semiHidden="1" w:unhideWhenUsed="1"/>
-    <w:lsdException w:name="Table 3D effects 1" w:semiHidden="1" w:unhideWhenUsed="1"/>
-    <w:lsdException w:name="Table 3D effects 2" w:semiHidden="1" w:unhideWhenUsed="1"/>
-    <w:lsdException w:name="Table 3D effects 3" w:semiHidden="1" w:unhideWhenUsed="1"/>
-    <w:lsdException w:name="Table Contemporary" w:semiHidden="1" w:unhideWhenUsed="1"/>
-    <w:lsdException w:name="Table Elegant" w:semiHidden="1" w:unhideWhenUsed="1"/>
-    <w:lsdException w:name="Table Professional" w:semiHidden="1" w:unhideWhenUsed="1"/>
-    <w:lsdException w:name="Table Subtle 1" w:semiHidden="1" w:unhideWhenUsed="1"/>
-    <w:lsdException w:name="Table Subtle 2" w:semiHidden="1" w:unhideWhenUsed="1"/>
-    <w:lsdException w:name="Table Web 1" w:semiHidden="1" w:unhideWhenUsed="1"/>
-    <w:lsdException w:name="Table Web 2" w:semiHidden="1" w:unhideWhenUsed="1"/>
-    <w:lsdException w:name="Table Web 3" w:semiHidden="1" w:unhideWhenUsed="1"/>
-    <w:lsdException w:name="Balloon Text" w:semiHidden="1" w:unhideWhenUsed="1"/>
-    <w:lsdException w:name="Table Grid" w:semiHidden="1" w:uiPriority="59" w:unhideWhenUsed="1"/>
-    <w:lsdException w:name="Table Theme" w:semiHidden="1" w:unhideWhenUsed="1"/>
-    <w:lsdException w:name="Placeholder Text" w:semiHidden="1"/>
-    <w:lsdException w:name="No Spacing" w:uiPriority="1" w:qFormat="1"/>
-    <w:lsdException w:name="Light Shading" w:uiPriority="60"/>
-    <w:lsdException w:name="Light List" w:uiPriority="61"/>
-    <w:lsdException w:name="Light Grid" w:uiPriority="62"/>
-    <w:lsdException w:name="Medium Shading 1" w:uiPriority="63"/>
-    <w:lsdException w:name="Medium Shading 2" w:uiPriority="64"/>
-    <w:lsdException w:name="Medium List 1" w:uiPriority="65"/>
-    <w:lsdException w:name="Medium List 2" w:uiPriority="66"/>
-    <w:lsdException w:name="Medium Grid 1" w:uiPriority="67"/>
-    <w:lsdException w:name="Medium Grid 2" w:uiPriority="68"/>
-    <w:lsdException w:name="Medium Grid 3" w:uiPriority="69"/>
-    <w:lsdException w:name="Dark List" w:uiPriority="70"/>
-    <w:lsdException w:name="Colorful Shading" w:uiPriority="71"/>
-    <w:lsdException w:name="Colorful List" w:uiPriority="72"/>
-    <w:lsdException w:name="Colorful Grid" w:uiPriority="73"/>
-    <w:lsdException w:name="Light Shading Accent 1" w:uiPriority="60"/>
-    <w:lsdException w:name="Light List Accent 1" w:uiPriority="61"/>
-    <w:lsdException w:name="Light Grid Accent 1" w:uiPriority="62"/>
-    <w:lsdException w:name="Medium Shading 1 Accent 1" w:uiPriority="63"/>
-    <w:lsdException w:name="Medium Shading 2 Accent 1" w:uiPriority="64"/>
-    <w:lsdException w:name="Medium List 1 Accent 1" w:uiPriority="65"/>
-    <w:lsdException w:name="Revision" w:semiHidden="1"/>
-    <w:lsdException w:name="List Paragraph" w:uiPriority="34" w:qFormat="1"/>
-    <w:lsdException w:name="Quote" w:uiPriority="29" w:qFormat="1"/>
-    <w:lsdException w:name="Intense Quote" w:uiPriority="30" w:qFormat="1"/>
-    <w:lsdException w:name="Medium List 2 Accent 1" w:uiPriority="66"/>
-    <w:lsdException w:name="Medium Grid 1 Accent 1" w:uiPriority="67"/>
-    <w:lsdException w:name="Medium Grid 2 Accent 1" w:uiPriority="68"/>
-    <w:lsdException w:name="Medium Grid 3 Accent 1" w:uiPriority="69"/>
-    <w:lsdException w:name="Dark List Accent 1" w:uiPriority="70"/>
-    <w:lsdException w:name="Colorful Shading Accent 1" w:uiPriority="71"/>
-    <w:lsdException w:name="Colorful List Accent 1" w:uiPriority="72"/>
-    <w:lsdException w:name="Colorful Grid Accent 1" w:uiPriority="73"/>
-    <w:lsdException w:name="Light Shading Accent 2" w:uiPriority="60"/>
-    <w:lsdException w:name="Light List Accent 2" w:uiPriority="61"/>
-    <w:lsdException w:name="Light Grid Accent 2" w:uiPriority="62"/>
-    <w:lsdException w:name="Medium Shading 1 Accent 2" w:uiPriority="63"/>
-    <w:lsdException w:name="Medium Shading 2 Accent 2" w:uiPriority="64"/>
-    <w:lsdException w:name="Medium List 1 Accent 2" w:uiPriority="65"/>
-    <w:lsdException w:name="Medium List 2 Accent 2" w:uiPriority="66"/>
-    <w:lsdException w:name="Medium Grid 1 Accent 2" w:uiPriority="67"/>
-    <w:lsdException w:name="Medium Grid 2 Accent 2" w:uiPriority="68"/>
-    <w:lsdException w:name="Medium Grid 3 Accent 2" w:uiPriority="69"/>
-    <w:lsdException w:name="Dark List Accent 2" w:uiPriority="70"/>
-    <w:lsdException w:name="Colorful Shading Accent 2" w:uiPriority="71"/>
-    <w:lsdException w:name="Colorful List Accent 2" w:uiPriority="72"/>
-    <w:lsdException w:name="Colorful Grid Accent 2" w:uiPriority="73"/>
-    <w:lsdException w:name="Light Shading Accent 3" w:uiPriority="60"/>
-    <w:lsdException w:name="Light List Accent 3" w:uiPriority="61"/>
-    <w:lsdException w:name="Light Grid Accent 3" w:uiPriority="62"/>
-    <w:lsdException w:name="Medium Shading 1 Accent 3" w:uiPriority="63"/>
-    <w:lsdException w:name="Medium Shading 2 Accent 3" w:uiPriority="64"/>
-    <w:lsdException w:name="Medium List 1 Accent 3" w:uiPriority="65"/>
-    <w:lsdException w:name="Medium List 2 Accent 3" w:uiPriority="66"/>
-    <w:lsdException w:name="Medium Grid 1 Accent 3" w:uiPriority="67"/>
-    <w:lsdException w:name="Medium Grid 2 Accent 3" w:uiPriority="68"/>
-    <w:lsdException w:name="Medium Grid 3 Accent 3" w:uiPriority="69"/>
-    <w:lsdException w:name="Dark List Accent 3" w:uiPriority="70"/>
-    <w:lsdException w:name="Colorful Shading Accent 3" w:uiPriority="71"/>
-    <w:lsdException w:name="Colorful List Accent 3" w:uiPriority="72"/>
-    <w:lsdException w:name="Colorful Grid Accent 3" w:uiPriority="73"/>
-    <w:lsdException w:name="Light Shading Accent 4" w:uiPriority="60"/>
-    <w:lsdException w:name="Light List Accent 4" w:uiPriority="61"/>
-    <w:lsdException w:name="Light Grid Accent 4" w:uiPriority="62"/>
-    <w:lsdException w:name="Medium Shading 1 Accent 4" w:uiPriority="63"/>
-    <w:lsdException w:name="Medium Shading 2 Accent 4" w:uiPriority="64"/>
-    <w:lsdException w:name="Medium List 1 Accent 4" w:uiPriority="65"/>
-    <w:lsdException w:name="Medium List 2 Accent 4" w:uiPriority="66"/>
-    <w:lsdException w:name="Medium Grid 1 Accent 4" w:uiPriority="67"/>
-    <w:lsdException w:name="Medium Grid 2 Accent 4" w:uiPriority="68"/>
-    <w:lsdException w:name="Medium Grid 3 Accent 4" w:uiPriority="69"/>
-    <w:lsdException w:name="Dark List Accent 4" w:uiPriority="70"/>
-    <w:lsdException w:name="Colorful Shading Accent 4" w:uiPriority="71"/>
-    <w:lsdException w:name="Colorful List Accent 4" w:uiPriority="72"/>
-    <w:lsdException w:name="Colorful Grid Accent 4" w:uiPriority="73"/>
-    <w:lsdException w:name="Light Shading Accent 5" w:uiPriority="60"/>
-    <w:lsdException w:name="Light List Accent 5" w:uiPriority="61"/>
-    <w:lsdException w:name="Light Grid Accent 5" w:uiPriority="62"/>
-    <w:lsdException w:name="Medium Shading 1 Accent 5" w:uiPriority="63"/>
-    <w:lsdException w:name="Medium Shading 2 Accent 5" w:uiPriority="64"/>
-    <w:lsdException w:name="Medium List 1 Accent 5" w:uiPriority="65"/>
-    <w:lsdException w:name="Medium List 2 Accent 5" w:uiPriority="66"/>
-    <w:lsdException w:name="Medium Grid 1 Accent 5" w:uiPriority="67"/>
-    <w:lsdException w:name="Medium Grid 2 Accent 5" w:uiPriority="68"/>
-    <w:lsdException w:name="Medium Grid 3 Accent 5" w:uiPriority="69"/>
-    <w:lsdException w:name="Dark List Accent 5" w:uiPriority="70"/>
-    <w:lsdException w:name="Colorful Shading Accent 5" w:uiPriority="71"/>
-    <w:lsdException w:name="Colorful List Accent 5" w:uiPriority="72"/>
-    <w:lsdException w:name="Colorful Grid Accent 5" w:uiPriority="73"/>
-    <w:lsdException w:name="Light Shading Accent 6" w:uiPriority="60"/>
-    <w:lsdException w:name="Light List Accent 6" w:uiPriority="61"/>
-    <w:lsdException w:name="Light Grid Accent 6" w:uiPriority="62"/>
-    <w:lsdException w:name="Medium Shading 1 Accent 6" w:uiPriority="63"/>
-    <w:lsdException w:name="Medium Shading 2 Accent 6" w:uiPriority="64"/>
-    <w:lsdException w:name="Medium List 1 Accent 6" w:uiPriority="65"/>
-    <w:lsdException w:name="Medium List 2 Accent 6" w:uiPriority="66"/>
-    <w:lsdException w:name="Medium Grid 1 Accent 6" w:uiPriority="67"/>
-    <w:lsdException w:name="Medium Grid 2 Accent 6" w:uiPriority="68"/>
-    <w:lsdException w:name="Medium Grid 3 Accent 6" w:uiPriority="69"/>
-    <w:lsdException w:name="Dark List Accent 6" w:uiPriority="70"/>
-    <w:lsdException w:name="Colorful Shading Accent 6" w:uiPriority="71"/>
-    <w:lsdException w:name="Colorful List Accent 6" w:uiPriority="72"/>
-    <w:lsdException w:name="Colorful Grid Accent 6" w:uiPriority="73"/>
-    <w:lsdException w:name="Subtle Emphasis" w:uiPriority="19" w:qFormat="1"/>
-    <w:lsdException w:name="Intense Emphasis" w:uiPriority="21" w:qFormat="1"/>
-    <w:lsdException w:name="Subtle Reference" w:uiPriority="31" w:qFormat="1"/>
-    <w:lsdException w:name="Intense Reference" w:uiPriority="32" w:qFormat="1"/>
-    <w:lsdException w:name="Book Title" w:uiPriority="33" w:qFormat="1"/>
-    <w:lsdException w:name="Bibliography" w:semiHidden="1" w:uiPriority="37" w:unhideWhenUsed="1"/>
-    <w:lsdException w:name="TOC Heading" w:semiHidden="1" w:uiPriority="39" w:unhideWhenUsed="1" w:qFormat="1"/>
-    <w:lsdException w:name="Plain Table 1" w:uiPriority="41"/>
-    <w:lsdException w:name="Plain Table 2" w:uiPriority="42"/>
-    <w:lsdException w:name="Plain Table 3" w:uiPriority="43"/>
-    <w:lsdException w:name="Plain Table 4" w:uiPriority="44"/>
-    <w:lsdException w:name="Plain Table 5" w:uiPriority="45"/>
-    <w:lsdException w:name="Grid Table Light" w:uiPriority="40"/>
-    <w:lsdException w:name="Grid Table 1 Light" w:uiPriority="46"/>
-    <w:lsdException w:name="Grid Table 2" w:uiPriority="47"/>
-    <w:lsdException w:name="Grid Table 3" w:uiPriority="48"/>
-    <w:lsdException w:name="Grid Table 4" w:uiPriority="49"/>
-    <w:lsdException w:name="Grid Table 5 Dark" w:uiPriority="50"/>
-    <w:lsdException w:name="Grid Table 6 Colorful" w:uiPriority="51"/>
-    <w:lsdException w:name="Grid Table 7 Colorful" w:uiPriority="52"/>
-    <w:lsdException w:name="Grid Table 1 Light Accent 1" w:uiPriority="46"/>
-    <w:lsdException w:name="Grid Table 2 Accent 1" w:uiPriority="47"/>
-    <w:lsdException w:name="Grid Table 3 Accent 1" w:uiPriority="48"/>
-    <w:lsdException w:name="Grid Table 4 Accent 1" w:uiPriority="49"/>
-    <w:lsdException w:name="Grid Table 5 Dark Accent 1" w:uiPriority="50"/>
-    <w:lsdException w:name="Grid Table 6 Colorful Accent 1" w:uiPriority="51"/>
-    <w:lsdException w:name="Grid Table 7 Colorful Accent 1" w:uiPriority="52"/>
-    <w:lsdException w:name="Grid Table 1 Light Accent 2" w:uiPriority="46"/>
-    <w:lsdException w:name="Grid Table 2 Accent 2" w:uiPriority="47"/>
-    <w:lsdException w:name="Grid Table 3 Accent 2" w:uiPriority="48"/>
-    <w:lsdException w:name="Grid Table 4 Accent 2" w:uiPriority="49"/>
-    <w:lsdException w:name="Grid Table 5 Dark Accent 2" w:uiPriority="50"/>
-    <w:lsdException w:name="Grid Table 6 Colorful Accent 2" w:uiPriority="51"/>
-    <w:lsdException w:name="Grid Table 7 Colorful Accent 2" w:uiPriority="52"/>
-    <w:lsdException w:name="Grid Table 1 Light Accent 3" w:uiPriority="46"/>
-    <w:lsdException w:name="Grid Table 2 Accent 3" w:uiPriority="47"/>
-    <w:lsdException w:name="Grid Table 3 Accent 3" w:uiPriority="48"/>
-    <w:lsdException w:name="Grid Table 4 Accent 3" w:uiPriority="49"/>
-    <w:lsdException w:name="Grid Table 5 Dark Accent 3" w:uiPriority="50"/>
-    <w:lsdException w:name="Grid Table 6 Colorful Accent 3" w:uiPriority="51"/>
-    <w:lsdException w:name="Grid Table 7 Colorful Accent 3" w:uiPriority="52"/>
-    <w:lsdException w:name="Grid Table 1 Light Accent 4" w:uiPriority="46"/>
-    <w:lsdException w:name="Grid Table 2 Accent 4" w:uiPriority="47"/>
-    <w:lsdException w:name="Grid Table 3 Accent 4" w:uiPriority="48"/>
-    <w:lsdException w:name="Grid Table 4 Accent 4" w:uiPriority="49"/>
-    <w:lsdException w:name="Grid Table 5 Dark Accent 4" w:uiPriority="50"/>
-    <w:lsdException w:name="Grid Table 6 Colorful Accent 4" w:uiPriority="51"/>
-    <w:lsdException w:name="Grid Table 7 Colorful Accent 4" w:uiPriority="52"/>
-    <w:lsdException w:name="Grid Table 1 Light Accent 5" w:uiPriority="46"/>
-    <w:lsdException w:name="Grid Table 2 Accent 5" w:uiPriority="47"/>
-    <w:lsdException w:name="Grid Table 3 Accent 5" w:uiPriority="48"/>
-    <w:lsdException w:name="Grid Table 4 Accent 5" w:uiPriority="49"/>
-    <w:lsdException w:name="Grid Table 5 Dark Accent 5" w:uiPriority="50"/>
-    <w:lsdException w:name="Grid Table 6 Colorful Accent 5" w:uiPriority="51"/>
-    <w:lsdException w:name="Grid Table 7 Colorful Accent 5" w:uiPriority="52"/>
-    <w:lsdException w:name="Grid Table 1 Light Accent 6" w:uiPriority="46"/>
-    <w:lsdException w:name="Grid Table 2 Accent 6" w:uiPriority="47"/>
-    <w:lsdException w:name="Grid Table 3 Accent 6" w:uiPriority="48"/>
-    <w:lsdException w:name="Grid Table 4 Accent 6" w:uiPriority="49"/>
-    <w:lsdException w:name="Grid Table 5 Dark Accent 6" w:uiPriority="50"/>
-    <w:lsdException w:name="Grid Table 6 Colorful Accent 6" w:uiPriority="51"/>
-    <w:lsdException w:name="Grid Table 7 Colorful Accent 6" w:uiPriority="52"/>
-    <w:lsdException w:name="List Table 1 Light" w:uiPriority="46"/>
-    <w:lsdException w:name="List Table 2" w:uiPriority="47"/>
-    <w:lsdException w:name="List Table 3" w:uiPriority="48"/>
-    <w:lsdException w:name="List Table 4" w:uiPriority="49"/>
-    <w:lsdException w:name="List Table 5 Dark" w:uiPriority="50"/>
-    <w:lsdException w:name="List Table 6 Colorful" w:uiPriority="51"/>
-    <w:lsdException w:name="List Table 7 Colorful" w:uiPriority="52"/>
-    <w:lsdException w:name="List Table 1 Light Accent 1" w:uiPriority="46"/>
-    <w:lsdException w:name="List Table 2 Accent 1" w:uiPriority="47"/>
-    <w:lsdException w:name="List Table 3 Accent 1" w:uiPriority="48"/>
-    <w:lsdException w:name="List Table 4 Accent 1" w:uiPriority="49"/>
-    <w:lsdException w:name="List Table 5 Dark Accent 1" w:uiPriority="50"/>
-    <w:lsdException w:name="List Table 6 Colorful Accent 1" w:uiPriority="51"/>
-    <w:lsdException w:name="List Table 7 Colorful Accent 1" w:uiPriority="52"/>
-    <w:lsdException w:name="List Table 1 Light Accent 2" w:uiPriority="46"/>
-    <w:lsdException w:name="List Table 2 Accent 2" w:uiPriority="47"/>
-    <w:lsdException w:name="List Table 3 Accent 2" w:uiPriority="48"/>
-    <w:lsdException w:name="List Table 4 Accent 2" w:uiPriority="49"/>
-    <w:lsdException w:name="List Table 5 Dark Accent 2" w:uiPriority="50"/>
-    <w:lsdException w:name="List Table 6 Colorful Accent 2" w:uiPriority="51"/>
-    <w:lsdException w:name="List Table 7 Colorful Accent 2" w:uiPriority="52"/>
-    <w:lsdException w:name="List Table 1 Light Accent 3" w:uiPriority="46"/>
-    <w:lsdException w:name="List Table 2 Accent 3" w:uiPriority="47"/>
-    <w:lsdException w:name="List Table 3 Accent 3" w:uiPriority="48"/>
-    <w:lsdException w:name="List Table 4 Accent 3" w:uiPriority="49"/>
-    <w:lsdException w:name="List Table 5 Dark Accent 3" w:uiPriority="50"/>
-    <w:lsdException w:name="List Table 6 Colorful Accent 3" w:uiPriority="51"/>
-    <w:lsdException w:name="List Table 7 Colorful Accent 3" w:uiPriority="52"/>
-    <w:lsdException w:name="List Table 1 Light Accent 4" w:uiPriority="46"/>
-    <w:lsdException w:name="List Table 2 Accent 4" w:uiPriority="47"/>
-    <w:lsdException w:name="List Table 3 Accent 4" w:uiPriority="48"/>
-    <w:lsdException w:name="List Table 4 Accent 4" w:uiPriority="49"/>
-    <w:lsdException w:name="List Table 5 Dark Accent 4" w:uiPriority="50"/>
-    <w:lsdException w:name="List Table 6 Colorful Accent 4" w:uiPriority="51"/>
-    <w:lsdException w:name="List Table 7 Colorful Accent 4" w:uiPriority="52"/>
-    <w:lsdException w:name="List Table 1 Light Accent 5" w:uiPriority="46"/>
-    <w:lsdException w:name="List Table 2 Accent 5" w:uiPriority="47"/>
-    <w:lsdException w:name="List Table 3 Accent 5" w:uiPriority="48"/>
-    <w:lsdException w:name="List Table 4 Accent 5" w:uiPriority="49"/>
-    <w:lsdException w:name="List Table 5 Dark Accent 5" w:uiPriority="50"/>
-    <w:lsdException w:name="List Table 6 Colorful Accent 5" w:uiPriority="51"/>
-    <w:lsdException w:name="List Table 7 Colorful Accent 5" w:uiPriority="52"/>
-    <w:lsdException w:name="List Table 1 Light Accent 6" w:uiPriority="46"/>
-    <w:lsdException w:name="List Table 2 Accent 6" w:uiPriority="47"/>
-    <w:lsdException w:name="List Table 3 Accent 6" w:uiPriority="48"/>
-    <w:lsdException w:name="List Table 4 Accent 6" w:uiPriority="49"/>
-    <w:lsdException w:name="List Table 5 Dark Accent 6" w:uiPriority="50"/>
-    <w:lsdException w:name="List Table 6 Colorful Accent 6" w:uiPriority="51"/>
-    <w:lsdException w:name="List Table 7 Colorful Accent 6" w:uiPriority="52"/>
-    <w:lsdException w:name="Mention" w:semiHidden="1" w:unhideWhenUsed="1"/>
-    <w:lsdException w:name="Smart Hyperlink" w:semiHidden="1" w:unhideWhenUsed="1"/>
-    <w:lsdException w:name="Hashtag" w:semiHidden="1" w:unhideWhenUsed="1"/>
-    <w:lsdException w:name="Unresolved Mention" w:semiHidden="1" w:unhideWhenUsed="1"/>
+  <w:latentStyles w:defLockedState="0" w:defUIPriority="99" w:defSemiHidden="1" w:defUnhideWhenUsed="1" w:defQFormat="0" w:count="267">
+    <w:lsdException w:name="Normal" w:semiHidden="0" w:uiPriority="0" w:unhideWhenUsed="0" w:qFormat="1"/>
+    <w:lsdException w:name="heading 1" w:semiHidden="0" w:uiPriority="9" w:unhideWhenUsed="0" w:qFormat="1"/>
+    <w:lsdException w:name="heading 2" w:uiPriority="9" w:qFormat="1"/>
+    <w:lsdException w:name="heading 3" w:uiPriority="9" w:qFormat="1"/>
+    <w:lsdException w:name="heading 4" w:uiPriority="9" w:qFormat="1"/>
+    <w:lsdException w:name="heading 5" w:uiPriority="9" w:qFormat="1"/>
+    <w:lsdException w:name="heading 6" w:uiPriority="9" w:qFormat="1"/>
+    <w:lsdException w:name="heading 7" w:uiPriority="9" w:qFormat="1"/>
+    <w:lsdException w:name="heading 8" w:uiPriority="9" w:qFormat="1"/>
+    <w:lsdException w:name="heading 9" w:uiPriority="9" w:qFormat="1"/>
+    <w:lsdException w:name="toc 1" w:uiPriority="39"/>
+    <w:lsdException w:name="toc 2" w:uiPriority="39"/>
+    <w:lsdException w:name="toc 3" w:uiPriority="39"/>
+    <w:lsdException w:name="toc 4" w:uiPriority="39"/>
+    <w:lsdException w:name="toc 5" w:uiPriority="39"/>
+    <w:lsdException w:name="toc 6" w:uiPriority="39"/>
+    <w:lsdException w:name="toc 7" w:uiPriority="39"/>
+    <w:lsdException w:name="toc 8" w:uiPriority="39"/>
+    <w:lsdException w:name="toc 9" w:uiPriority="39"/>
+    <w:lsdException w:name="caption" w:uiPriority="35" w:qFormat="1"/>
+    <w:lsdException w:name="Title" w:semiHidden="0" w:uiPriority="10" w:unhideWhenUsed="0" w:qFormat="1"/>
+    <w:lsdException w:name="Default Paragraph Font" w:uiPriority="1"/>
+    <w:lsdException w:name="Subtitle" w:semiHidden="0" w:uiPriority="11" w:unhideWhenUsed="0" w:qFormat="1"/>
+    <w:lsdException w:name="Strong" w:semiHidden="0" w:uiPriority="22" w:unhideWhenUsed="0" w:qFormat="1"/>
+    <w:lsdException w:name="Emphasis" w:semiHidden="0" w:uiPriority="20" w:unhideWhenUsed="0" w:qFormat="1"/>
+    <w:lsdException w:name="Table Grid" w:uiPriority="59"/>
+    <w:lsdException w:name="Placeholder Text" w:unhideWhenUsed="0"/>
+    <w:lsdException w:name="No Spacing" w:semiHidden="0" w:uiPriority="1" w:unhideWhenUsed="0" w:qFormat="1"/>
+    <w:lsdException w:name="Light Shading" w:semiHidden="0" w:uiPriority="60" w:unhideWhenUsed="0"/>
+    <w:lsdException w:name="Light List" w:semiHidden="0" w:uiPriority="61" w:unhideWhenUsed="0"/>
+    <w:lsdException w:name="Light Grid" w:semiHidden="0" w:uiPriority="62" w:unhideWhenUsed="0"/>
+    <w:lsdException w:name="Medium Shading 1" w:semiHidden="0" w:uiPriority="63" w:unhideWhenUsed="0"/>
+    <w:lsdException w:name="Medium Shading 2" w:semiHidden="0" w:uiPriority="64" w:unhideWhenUsed="0"/>
+    <w:lsdException w:name="Medium List 1" w:semiHidden="0" w:uiPriority="65" w:unhideWhenUsed="0"/>
+    <w:lsdException w:name="Medium List 2" w:semiHidden="0" w:uiPriority="66" w:unhideWhenUsed="0"/>
+    <w:lsdException w:name="Medium Grid 1" w:semiHidden="0" w:uiPriority="67" w:unhideWhenUsed="0"/>
+    <w:lsdException w:name="Medium Grid 2" w:semiHidden="0" w:uiPriority="68" w:unhideWhenUsed="0"/>
+    <w:lsdException w:name="Medium Grid 3" w:semiHidden="0" w:uiPriority="69" w:unhideWhenUsed="0"/>
+    <w:lsdException w:name="Dark List" w:semiHidden="0" w:uiPriority="70" w:unhideWhenUsed="0"/>
+    <w:lsdException w:name="Colorful Shading" w:semiHidden="0" w:uiPriority="71" w:unhideWhenUsed="0"/>
+    <w:lsdException w:name="Colorful List" w:semiHidden="0" w:uiPriority="72" w:unhideWhenUsed="0"/>
+    <w:lsdException w:name="Colorful Grid" w:semiHidden="0" w:uiPriority="73" w:unhideWhenUsed="0"/>
+    <w:lsdException w:name="Light Shading Accent 1" w:semiHidden="0" w:uiPriority="60" w:unhideWhenUsed="0"/>
+    <w:lsdException w:name="Light List Accent 1" w:semiHidden="0" w:uiPriority="61" w:unhideWhenUsed="0"/>
+    <w:lsdException w:name="Light Grid Accent 1" w:semiHidden="0" w:uiPriority="62" w:unhideWhenUsed="0"/>
+    <w:lsdException w:name="Medium Shading 1 Accent 1" w:semiHidden="0" w:uiPriority="63" w:unhideWhenUsed="0"/>
+    <w:lsdException w:name="Medium Shading 2 Accent 1" w:semiHidden="0" w:uiPriority="64" w:unhideWhenUsed="0"/>
+    <w:lsdException w:name="Medium List 1 Accent 1" w:semiHidden="0" w:uiPriority="65" w:unhideWhenUsed="0"/>
+    <w:lsdException w:name="Revision" w:unhideWhenUsed="0"/>
+    <w:lsdException w:name="List Paragraph" w:semiHidden="0" w:uiPriority="34" w:unhideWhenUsed="0" w:qFormat="1"/>
+    <w:lsdException w:name="Quote" w:semiHidden="0" w:uiPriority="29" w:unhideWhenUsed="0" w:qFormat="1"/>
+    <w:lsdException w:name="Intense Quote" w:semiHidden="0" w:uiPriority="30" w:unhideWhenUsed="0" w:qFormat="1"/>
+    <w:lsdException w:name="Medium List 2 Accent 1" w:semiHidden="0" w:uiPriority="66" w:unhideWhenUsed="0"/>
+    <w:lsdException w:name="Medium Grid 1 Accent 1" w:semiHidden="0" w:uiPriority="67" w:unhideWhenUsed="0"/>
+    <w:lsdException w:name="Medium Grid 2 Accent 1" w:semiHidden="0" w:uiPriority="68" w:unhideWhenUsed="0"/>
+    <w:lsdException w:name="Medium Grid 3 Accent 1" w:semiHidden="0" w:uiPriority="69" w:unhideWhenUsed="0"/>
+    <w:lsdException w:name="Dark List Accent 1" w:semiHidden="0" w:uiPriority="70" w:unhideWhenUsed="0"/>
+    <w:lsdException w:name="Colorful Shading Accent 1" w:semiHidden="0" w:uiPriority="71" w:unhideWhenUsed="0"/>
+    <w:lsdException w:name="Colorful List Accent 1" w:semiHidden="0" w:uiPriority="72" w:unhideWhenUsed="0"/>
+    <w:lsdException w:name="Colorful Grid Accent 1" w:semiHidden="0" w:uiPriority="73" w:unhideWhenUsed="0"/>
+    <w:lsdException w:name="Light Shading Accent 2" w:semiHidden="0" w:uiPriority="60" w:unhideWhenUsed="0"/>
+    <w:lsdException w:name="Light List Accent 2" w:semiHidden="0" w:uiPriority="61" w:unhideWhenUsed="0"/>
+    <w:lsdException w:name="Light Grid Accent 2" w:semiHidden="0" w:uiPriority="62" w:unhideWhenUsed="0"/>
+    <w:lsdException w:name="Medium Shading 1 Accent 2" w:semiHidden="0" w:uiPriority="63" w:unhideWhenUsed="0"/>
+    <w:lsdException w:name="Medium Shading 2 Accent 2" w:semiHidden="0" w:uiPriority="64" w:unhideWhenUsed="0"/>
+    <w:lsdException w:name="Medium List 1 Accent 2" w:semiHidden="0" w:uiPriority="65" w:unhideWhenUsed="0"/>
+    <w:lsdException w:name="Medium List 2 Accent 2" w:semiHidden="0" w:uiPriority="66" w:unhideWhenUsed="0"/>
+    <w:lsdException w:name="Medium Grid 1 Accent 2" w:semiHidden="0" w:uiPriority="67" w:unhideWhenUsed="0"/>
+    <w:lsdException w:name="Medium Grid 2 Accent 2" w:semiHidden="0" w:uiPriority="68" w:unhideWhenUsed="0"/>
+    <w:lsdException w:name="Medium Grid 3 Accent 2" w:semiHidden="0" w:uiPriority="69" w:unhideWhenUsed="0"/>
+    <w:lsdException w:name="Dark List Accent 2" w:semiHidden="0" w:uiPriority="70" w:unhideWhenUsed="0"/>
+    <w:lsdException w:name="Colorful Shading Accent 2" w:semiHidden="0" w:uiPriority="71" w:unhideWhenUsed="0"/>
+    <w:lsdException w:name="Colorful List Accent 2" w:semiHidden="0" w:uiPriority="72" w:unhideWhenUsed="0"/>
+    <w:lsdException w:name="Colorful Grid Accent 2" w:semiHidden="0" w:uiPriority="73" w:unhideWhenUsed="0"/>
+    <w:lsdException w:name="Light Shading Accent 3" w:semiHidden="0" w:uiPriority="60" w:unhideWhenUsed="0"/>
+    <w:lsdException w:name="Light List Accent 3" w:semiHidden="0" w:uiPriority="61" w:unhideWhenUsed="0"/>
+    <w:lsdException w:name="Light Grid Accent 3" w:semiHidden="0" w:uiPriority="62" w:unhideWhenUsed="0"/>
+    <w:lsdException w:name="Medium Shading 1 Accent 3" w:semiHidden="0" w:uiPriority="63" w:unhideWhenUsed="0"/>
+    <w:lsdException w:name="Medium Shading 2 Accent 3" w:semiHidden="0" w:uiPriority="64" w:unhideWhenUsed="0"/>
+    <w:lsdException w:name="Medium List 1 Accent 3" w:semiHidden="0" w:uiPriority="65" w:unhideWhenUsed="0"/>
+    <w:lsdException w:name="Medium List 2 Accent 3" w:semiHidden="0" w:uiPriority="66" w:unhideWhenUsed="0"/>
+    <w:lsdException w:name="Medium Grid 1 Accent 3" w:semiHidden="0" w:uiPriority="67" w:unhideWhenUsed="0"/>
+    <w:lsdException w:name="Medium Grid 2 Accent 3" w:semiHidden="0" w:uiPriority="68" w:unhideWhenUsed="0"/>
+    <w:lsdException w:name="Medium Grid 3 Accent 3" w:semiHidden="0" w:uiPriority="69" w:unhideWhenUsed="0"/>
+    <w:lsdException w:name="Dark List Accent 3" w:semiHidden="0" w:uiPriority="70" w:unhideWhenUsed="0"/>
+    <w:lsdException w:name="Colorful Shading Accent 3" w:semiHidden="0" w:uiPriority="71" w:unhideWhenUsed="0"/>
+    <w:lsdException w:name="Colorful List Accent 3" w:semiHidden="0" w:uiPriority="72" w:unhideWhenUsed="0"/>
+    <w:lsdException w:name="Colorful Grid Accent 3" w:semiHidden="0" w:uiPriority="73" w:unhideWhenUsed="0"/>
+    <w:lsdException w:name="Light Shading Accent 4" w:semiHidden="0" w:uiPriority="60" w:unhideWhenUsed="0"/>
+    <w:lsdException w:name="Light List Accent 4" w:semiHidden="0" w:uiPriority="61" w:unhideWhenUsed="0"/>
+    <w:lsdException w:name="Light Grid Accent 4" w:semiHidden="0" w:uiPriority="62" w:unhideWhenUsed="0"/>
+    <w:lsdException w:name="Medium Shading 1 Accent 4" w:semiHidden="0" w:uiPriority="63" w:unhideWhenUsed="0"/>
+    <w:lsdException w:name="Medium Shading 2 Accent 4" w:semiHidden="0" w:uiPriority="64" w:unhideWhenUsed="0"/>
+    <w:lsdException w:name="Medium List 1 Accent 4" w:semiHidden="0" w:uiPriority="65" w:unhideWhenUsed="0"/>
+    <w:lsdException w:name="Medium List 2 Accent 4" w:semiHidden="0" w:uiPriority="66" w:unhideWhenUsed="0"/>
+    <w:lsdException w:name="Medium Grid 1 Accent 4" w:semiHidden="0" w:uiPriority="67" w:unhideWhenUsed="0"/>
+    <w:lsdException w:name="Medium Grid 2 Accent 4" w:semiHidden="0" w:uiPriority="68" w:unhideWhenUsed="0"/>
+    <w:lsdException w:name="Medium Grid 3 Accent 4" w:semiHidden="0" w:uiPriority="69" w:unhideWhenUsed="0"/>
+    <w:lsdException w:name="Dark List Accent 4" w:semiHidden="0" w:uiPriority="70" w:unhideWhenUsed="0"/>
+    <w:lsdException w:name="Colorful Shading Accent 4" w:semiHidden="0" w:uiPriority="71" w:unhideWhenUsed="0"/>
+    <w:lsdException w:name="Colorful List Accent 4" w:semiHidden="0" w:uiPriority="72" w:unhideWhenUsed="0"/>
+    <w:lsdException w:name="Colorful Grid Accent 4" w:semiHidden="0" w:uiPriority="73" w:unhideWhenUsed="0"/>
+    <w:lsdException w:name="Light Shading Accent 5" w:semiHidden="0" w:uiPriority="60" w:unhideWhenUsed="0"/>
+    <w:lsdException w:name="Light List Accent 5" w:semiHidden="0" w:uiPriority="61" w:unhideWhenUsed="0"/>
+    <w:lsdException w:name="Light Grid Accent 5" w:semiHidden="0" w:uiPriority="62" w:unhideWhenUsed="0"/>
+    <w:lsdException w:name="Medium Shading 1 Accent 5" w:semiHidden="0" w:uiPriority="63" w:unhideWhenUsed="0"/>
+    <w:lsdException w:name="Medium Shading 2 Accent 5" w:semiHidden="0" w:uiPriority="64" w:unhideWhenUsed="0"/>
+    <w:lsdException w:name="Medium List 1 Accent 5" w:semiHidden="0" w:uiPriority="65" w:unhideWhenUsed="0"/>
+    <w:lsdException w:name="Medium List 2 Accent 5" w:semiHidden="0" w:uiPriority="66" w:unhideWhenUsed="0"/>
+    <w:lsdException w:name="Medium Grid 1 Accent 5" w:semiHidden="0" w:uiPriority="67" w:unhideWhenUsed="0"/>
+    <w:lsdException w:name="Medium Grid 2 Accent 5" w:semiHidden="0" w:uiPriority="68" w:unhideWhenUsed="0"/>
+    <w:lsdException w:name="Medium Grid 3 Accent 5" w:semiHidden="0" w:uiPriority="69" w:unhideWhenUsed="0"/>
+    <w:lsdException w:name="Dark List Accent 5" w:semiHidden="0" w:uiPriority="70" w:unhideWhenUsed="0"/>
+    <w:lsdException w:name="Colorful Shading Accent 5" w:semiHidden="0" w:uiPriority="71" w:unhideWhenUsed="0"/>
+    <w:lsdException w:name="Colorful List Accent 5" w:semiHidden="0" w:uiPriority="72" w:unhideWhenUsed="0"/>
+    <w:lsdException w:name="Colorful Grid Accent 5" w:semiHidden="0" w:uiPriority="73" w:unhideWhenUsed="0"/>
+    <w:lsdException w:name="Light Shading Accent 6" w:semiHidden="0" w:uiPriority="60" w:unhideWhenUsed="0"/>
+    <w:lsdException w:name="Light List Accent 6" w:semiHidden="0" w:uiPriority="61" w:unhideWhenUsed="0"/>
+    <w:lsdException w:name="Light Grid Accent 6" w:semiHidden="0" w:uiPriority="62" w:unhideWhenUsed="0"/>
+    <w:lsdException w:name="Medium Shading 1 Accent 6" w:semiHidden="0" w:uiPriority="63" w:unhideWhenUsed="0"/>
+    <w:lsdException w:name="Medium Shading 2 Accent 6" w:semiHidden="0" w:uiPriority="64" w:unhideWhenUsed="0"/>
+    <w:lsdException w:name="Medium List 1 Accent 6" w:semiHidden="0" w:uiPriority="65" w:unhideWhenUsed="0"/>
+    <w:lsdException w:name="Medium List 2 Accent 6" w:semiHidden="0" w:uiPriority="66" w:unhideWhenUsed="0"/>
+    <w:lsdException w:name="Medium Grid 1 Accent 6" w:semiHidden="0" w:uiPriority="67" w:unhideWhenUsed="0"/>
+    <w:lsdException w:name="Medium Grid 2 Accent 6" w:semiHidden="0" w:uiPriority="68" w:unhideWhenUsed="0"/>
+    <w:lsdException w:name="Medium Grid 3 Accent 6" w:semiHidden="0" w:uiPriority="69" w:unhideWhenUsed="0"/>
+    <w:lsdException w:name="Dark List Accent 6" w:semiHidden="0" w:uiPriority="70" w:unhideWhenUsed="0"/>
+    <w:lsdException w:name="Colorful Shading Accent 6" w:semiHidden="0" w:uiPriority="71" w:unhideWhenUsed="0"/>
+    <w:lsdException w:name="Colorful List Accent 6" w:semiHidden="0" w:uiPriority="72" w:unhideWhenUsed="0"/>
+    <w:lsdException w:name="Colorful Grid Accent 6" w:semiHidden="0" w:uiPriority="73" w:unhideWhenUsed="0"/>
+    <w:lsdException w:name="Subtle Emphasis" w:semiHidden="0" w:uiPriority="19" w:unhideWhenUsed="0" w:qFormat="1"/>
+    <w:lsdException w:name="Intense Emphasis" w:semiHidden="0" w:uiPriority="21" w:unhideWhenUsed="0" w:qFormat="1"/>
+    <w:lsdException w:name="Subtle Reference" w:semiHidden="0" w:uiPriority="31" w:unhideWhenUsed="0" w:qFormat="1"/>
+    <w:lsdException w:name="Intense Reference" w:semiHidden="0" w:uiPriority="32" w:unhideWhenUsed="0" w:qFormat="1"/>
+    <w:lsdException w:name="Book Title" w:semiHidden="0" w:uiPriority="33" w:unhideWhenUsed="0" w:qFormat="1"/>
+    <w:lsdException w:name="Bibliography" w:uiPriority="37"/>
+    <w:lsdException w:name="TOC Heading" w:uiPriority="39" w:qFormat="1"/>
   </w:latentStyles>
   <w:style w:type="paragraph" w:default="1" w:styleId="Normal">
     <w:name w:val="Normal"/>
@@ -2652,11 +3399,11 @@
       <w:lang w:val="hr-HR"/>
     </w:rPr>
   </w:style>
-  <w:style w:type="paragraph" w:styleId="Naslov1">
+  <w:style w:type="paragraph" w:styleId="Heading1">
     <w:name w:val="heading 1"/>
     <w:basedOn w:val="Normal"/>
     <w:next w:val="Normal"/>
-    <w:link w:val="Naslov1Char"/>
+    <w:link w:val="Heading1Char"/>
     <w:uiPriority w:val="9"/>
     <w:qFormat/>
     <w:rsid w:val="00151F8D"/>
@@ -2675,17 +3422,18 @@
       <w:szCs w:val="28"/>
     </w:rPr>
   </w:style>
-  <w:style w:type="character" w:default="1" w:styleId="Zadanifontodlomka">
+  <w:style w:type="character" w:default="1" w:styleId="DefaultParagraphFont">
     <w:name w:val="Default Paragraph Font"/>
     <w:uiPriority w:val="1"/>
     <w:semiHidden/>
     <w:unhideWhenUsed/>
   </w:style>
-  <w:style w:type="table" w:default="1" w:styleId="Obinatablica">
+  <w:style w:type="table" w:default="1" w:styleId="TableNormal">
     <w:name w:val="Normal Table"/>
     <w:uiPriority w:val="99"/>
     <w:semiHidden/>
     <w:unhideWhenUsed/>
+    <w:qFormat/>
     <w:tblPr>
       <w:tblInd w:w="0" w:type="dxa"/>
       <w:tblCellMar>
@@ -2696,16 +3444,16 @@
       </w:tblCellMar>
     </w:tblPr>
   </w:style>
-  <w:style w:type="numbering" w:default="1" w:styleId="Bezpopisa">
+  <w:style w:type="numbering" w:default="1" w:styleId="NoList">
     <w:name w:val="No List"/>
     <w:uiPriority w:val="99"/>
     <w:semiHidden/>
     <w:unhideWhenUsed/>
   </w:style>
-  <w:style w:type="character" w:customStyle="1" w:styleId="Naslov1Char">
-    <w:name w:val="Naslov 1 Char"/>
-    <w:basedOn w:val="Zadanifontodlomka"/>
-    <w:link w:val="Naslov1"/>
+  <w:style w:type="character" w:customStyle="1" w:styleId="Heading1Char">
+    <w:name w:val="Heading 1 Char"/>
+    <w:basedOn w:val="DefaultParagraphFont"/>
+    <w:link w:val="Heading1"/>
     <w:uiPriority w:val="9"/>
     <w:rsid w:val="00151F8D"/>
     <w:rPr>
@@ -2717,10 +3465,10 @@
       <w:szCs w:val="28"/>
     </w:rPr>
   </w:style>
-  <w:style w:type="paragraph" w:styleId="Tekstbalonia">
+  <w:style w:type="paragraph" w:styleId="BalloonText">
     <w:name w:val="Balloon Text"/>
     <w:basedOn w:val="Normal"/>
-    <w:link w:val="TekstbaloniaChar"/>
+    <w:link w:val="BalloonTextChar"/>
     <w:uiPriority w:val="99"/>
     <w:semiHidden/>
     <w:unhideWhenUsed/>
@@ -2734,10 +3482,10 @@
       <w:szCs w:val="16"/>
     </w:rPr>
   </w:style>
-  <w:style w:type="character" w:customStyle="1" w:styleId="TekstbaloniaChar">
-    <w:name w:val="Tekst balončića Char"/>
-    <w:basedOn w:val="Zadanifontodlomka"/>
-    <w:link w:val="Tekstbalonia"/>
+  <w:style w:type="character" w:customStyle="1" w:styleId="BalloonTextChar">
+    <w:name w:val="Balloon Text Char"/>
+    <w:basedOn w:val="DefaultParagraphFont"/>
+    <w:link w:val="BalloonText"/>
     <w:uiPriority w:val="99"/>
     <w:semiHidden/>
     <w:rsid w:val="00151F8D"/>
@@ -2747,7 +3495,7 @@
       <w:szCs w:val="16"/>
     </w:rPr>
   </w:style>
-  <w:style w:type="paragraph" w:styleId="Opisslike">
+  <w:style w:type="paragraph" w:styleId="Caption">
     <w:name w:val="caption"/>
     <w:basedOn w:val="Normal"/>
     <w:next w:val="Normal"/>
@@ -2766,10 +3514,10 @@
       <w:szCs w:val="18"/>
     </w:rPr>
   </w:style>
-  <w:style w:type="paragraph" w:styleId="Zaglavlje">
+  <w:style w:type="paragraph" w:styleId="Header">
     <w:name w:val="header"/>
     <w:basedOn w:val="Normal"/>
-    <w:link w:val="ZaglavljeChar"/>
+    <w:link w:val="HeaderChar"/>
     <w:uiPriority w:val="99"/>
     <w:unhideWhenUsed/>
     <w:rsid w:val="00364D09"/>
@@ -2781,17 +3529,17 @@
       <w:spacing w:after="0" w:line="240" w:lineRule="auto"/>
     </w:pPr>
   </w:style>
-  <w:style w:type="character" w:customStyle="1" w:styleId="ZaglavljeChar">
-    <w:name w:val="Zaglavlje Char"/>
-    <w:basedOn w:val="Zadanifontodlomka"/>
-    <w:link w:val="Zaglavlje"/>
+  <w:style w:type="character" w:customStyle="1" w:styleId="HeaderChar">
+    <w:name w:val="Header Char"/>
+    <w:basedOn w:val="DefaultParagraphFont"/>
+    <w:link w:val="Header"/>
     <w:uiPriority w:val="99"/>
     <w:rsid w:val="00364D09"/>
   </w:style>
-  <w:style w:type="paragraph" w:styleId="Podnoje">
+  <w:style w:type="paragraph" w:styleId="Footer">
     <w:name w:val="footer"/>
     <w:basedOn w:val="Normal"/>
-    <w:link w:val="PodnojeChar"/>
+    <w:link w:val="FooterChar"/>
     <w:uiPriority w:val="99"/>
     <w:unhideWhenUsed/>
     <w:rsid w:val="00364D09"/>
@@ -2803,14 +3551,14 @@
       <w:spacing w:after="0" w:line="240" w:lineRule="auto"/>
     </w:pPr>
   </w:style>
-  <w:style w:type="character" w:customStyle="1" w:styleId="PodnojeChar">
-    <w:name w:val="Podnožje Char"/>
-    <w:basedOn w:val="Zadanifontodlomka"/>
-    <w:link w:val="Podnoje"/>
+  <w:style w:type="character" w:customStyle="1" w:styleId="FooterChar">
+    <w:name w:val="Footer Char"/>
+    <w:basedOn w:val="DefaultParagraphFont"/>
+    <w:link w:val="Footer"/>
     <w:uiPriority w:val="99"/>
     <w:rsid w:val="00364D09"/>
   </w:style>
-  <w:style w:type="paragraph" w:styleId="Odlomakpopisa">
+  <w:style w:type="paragraph" w:styleId="ListParagraph">
     <w:name w:val="List Paragraph"/>
     <w:basedOn w:val="Normal"/>
     <w:uiPriority w:val="34"/>
@@ -2820,6 +3568,45 @@
       <w:ind w:left="720"/>
       <w:contextualSpacing/>
     </w:pPr>
+  </w:style>
+  <w:style w:type="paragraph" w:styleId="TOCHeading">
+    <w:name w:val="TOC Heading"/>
+    <w:basedOn w:val="Heading1"/>
+    <w:next w:val="Normal"/>
+    <w:uiPriority w:val="39"/>
+    <w:semiHidden/>
+    <w:unhideWhenUsed/>
+    <w:qFormat/>
+    <w:rsid w:val="007E1ED6"/>
+    <w:pPr>
+      <w:outlineLvl w:val="9"/>
+    </w:pPr>
+    <w:rPr>
+      <w:lang w:val="en-US"/>
+    </w:rPr>
+  </w:style>
+  <w:style w:type="paragraph" w:styleId="TOC1">
+    <w:name w:val="toc 1"/>
+    <w:basedOn w:val="Normal"/>
+    <w:next w:val="Normal"/>
+    <w:autoRedefine/>
+    <w:uiPriority w:val="39"/>
+    <w:unhideWhenUsed/>
+    <w:rsid w:val="007E1ED6"/>
+    <w:pPr>
+      <w:spacing w:after="100"/>
+    </w:pPr>
+  </w:style>
+  <w:style w:type="character" w:styleId="Hyperlink">
+    <w:name w:val="Hyperlink"/>
+    <w:basedOn w:val="DefaultParagraphFont"/>
+    <w:uiPriority w:val="99"/>
+    <w:unhideWhenUsed/>
+    <w:rsid w:val="007E1ED6"/>
+    <w:rPr>
+      <w:color w:val="0000FF" w:themeColor="hyperlink"/>
+      <w:u w:val="single"/>
+    </w:rPr>
   </w:style>
 </w:styles>
 </file>
@@ -3112,7 +3899,7 @@
 </file>
 
 <file path=customXml/itemProps1.xml><?xml version="1.0" encoding="utf-8"?>
-<ds:datastoreItem xmlns:ds="http://schemas.openxmlformats.org/officeDocument/2006/customXml" ds:itemID="{3D2011E0-ED68-4CD0-B241-C44D73E3655C}">
+<ds:datastoreItem xmlns:ds="http://schemas.openxmlformats.org/officeDocument/2006/customXml" ds:itemID="{73E0978C-989A-4887-9402-486AF5B0B093}">
   <ds:schemaRefs>
     <ds:schemaRef ds:uri="http://schemas.openxmlformats.org/officeDocument/2006/bibliography"/>
   </ds:schemaRefs>

</xml_diff>